<commit_message>
avance en la justificacion del proyecto
</commit_message>
<xml_diff>
--- a/proyecto Sistema Gestor de CVU.docx
+++ b/proyecto Sistema Gestor de CVU.docx
@@ -4,6 +4,7 @@
   <w:body>
     <w:p>
       <w:pPr>
+        <w:spacing w:line="360" w:lineRule="auto"/>
         <w:rPr>
           <w:b/>
           <w:sz w:val="28"/>
@@ -29,6 +30,7 @@
     </w:p>
     <w:p>
       <w:pPr>
+        <w:spacing w:line="360" w:lineRule="auto"/>
         <w:jc w:val="both"/>
         <w:rPr>
           <w:sz w:val="24"/>
@@ -145,6 +147,7 @@
     </w:p>
     <w:p>
       <w:pPr>
+        <w:spacing w:line="360" w:lineRule="auto"/>
         <w:jc w:val="both"/>
         <w:rPr>
           <w:sz w:val="24"/>
@@ -156,38 +159,352 @@
           <w:sz w:val="24"/>
           <w:szCs w:val="24"/>
         </w:rPr>
-        <w:t>Las tareas que realiza e</w:t>
-      </w:r>
-      <w:r>
-        <w:rPr>
-          <w:sz w:val="24"/>
-          <w:szCs w:val="24"/>
-        </w:rPr>
-        <w:t>l</w:t>
-      </w:r>
-      <w:r>
-        <w:rPr>
-          <w:sz w:val="24"/>
-          <w:szCs w:val="24"/>
-        </w:rPr>
-        <w:t xml:space="preserve"> departamento de gestión de RRHH son muy variadas, incluyen la recepción de los CV de las personas que quieran integrarse a la fundación y al centro de investigación</w:t>
-      </w:r>
-      <w:r>
-        <w:rPr>
-          <w:sz w:val="24"/>
-          <w:szCs w:val="24"/>
-        </w:rPr>
-        <w:t>, la revisión de dichos CV, asignar personal a los distintos puestos y proyectos basándose en el perfil de su CV</w:t>
-      </w:r>
-      <w:r>
-        <w:rPr>
-          <w:sz w:val="24"/>
-          <w:szCs w:val="24"/>
-        </w:rPr>
-        <w:t>.</w:t>
+        <w:t>Llevar un control manual de todas las tareas que debe realizar el departamento de RRHH puede llegar a ser algo difícil y tedioso para el administrador. Ya que tiene que recibir y organizar los CV</w:t>
+      </w:r>
+      <w:r>
+        <w:rPr>
+          <w:sz w:val="24"/>
+          <w:szCs w:val="24"/>
+        </w:rPr>
+        <w:t>(</w:t>
+      </w:r>
+      <w:r>
+        <w:rPr>
+          <w:sz w:val="24"/>
+          <w:szCs w:val="24"/>
+        </w:rPr>
+        <w:t>currículo</w:t>
+      </w:r>
+      <w:r>
+        <w:rPr>
+          <w:sz w:val="24"/>
+          <w:szCs w:val="24"/>
+        </w:rPr>
+        <w:t xml:space="preserve"> vitae)</w:t>
+      </w:r>
+      <w:r>
+        <w:rPr>
+          <w:sz w:val="24"/>
+          <w:szCs w:val="24"/>
+        </w:rPr>
+        <w:t xml:space="preserve"> de las personas que quieran formar parte de la organización, además de analizarlos para saber a </w:t>
+      </w:r>
+      <w:r>
+        <w:rPr>
+          <w:sz w:val="24"/>
+          <w:szCs w:val="24"/>
+        </w:rPr>
+        <w:t>qué</w:t>
+      </w:r>
+      <w:r>
+        <w:rPr>
+          <w:sz w:val="24"/>
+          <w:szCs w:val="24"/>
+        </w:rPr>
+        <w:t xml:space="preserve"> área o proyecto asignar a esa persona, </w:t>
+      </w:r>
+      <w:r>
+        <w:rPr>
+          <w:sz w:val="24"/>
+          <w:szCs w:val="24"/>
+        </w:rPr>
+        <w:t xml:space="preserve">todo esto conlleva el riesgo de </w:t>
+      </w:r>
+      <w:r>
+        <w:rPr>
+          <w:sz w:val="24"/>
+          <w:szCs w:val="24"/>
+        </w:rPr>
+        <w:t>extravió</w:t>
+      </w:r>
+      <w:r>
+        <w:rPr>
+          <w:sz w:val="24"/>
+          <w:szCs w:val="24"/>
+        </w:rPr>
+        <w:t xml:space="preserve"> de los documentos y conlleva una gran carga de trabajo y de tiempo.</w:t>
+      </w:r>
+    </w:p>
+    <w:p>
+      <w:pPr>
+        <w:spacing w:line="360" w:lineRule="auto"/>
+        <w:jc w:val="both"/>
+        <w:rPr>
+          <w:sz w:val="24"/>
+          <w:szCs w:val="24"/>
+        </w:rPr>
+      </w:pPr>
+      <w:r>
+        <w:rPr>
+          <w:sz w:val="24"/>
+          <w:szCs w:val="24"/>
+        </w:rPr>
+        <w:t xml:space="preserve">Por estas razones se requiere la creación de un sistema que automatice el registro y administración de los CV de las personas que quieran integrarse a la organización y con esto facilitar el trabajo del administrador del departamento de RRHH, el sistema debe ser fácil de usar y debe contar con una arquitectura que permita ampliarlo y mantenerlo fácilmente, además debe ser lo </w:t>
+      </w:r>
+      <w:r>
+        <w:rPr>
+          <w:sz w:val="24"/>
+          <w:szCs w:val="24"/>
+        </w:rPr>
+        <w:t>más</w:t>
+      </w:r>
+      <w:r>
+        <w:rPr>
+          <w:sz w:val="24"/>
+          <w:szCs w:val="24"/>
+        </w:rPr>
+        <w:t xml:space="preserve"> eficiente y eficaz posible.</w:t>
+      </w:r>
+    </w:p>
+    <w:p>
+      <w:pPr>
+        <w:spacing w:line="360" w:lineRule="auto"/>
+        <w:jc w:val="both"/>
+        <w:rPr>
+          <w:b/>
+          <w:sz w:val="28"/>
+          <w:szCs w:val="28"/>
+        </w:rPr>
+      </w:pPr>
+      <w:r>
+        <w:rPr>
+          <w:b/>
+          <w:sz w:val="28"/>
+          <w:szCs w:val="28"/>
+        </w:rPr>
+        <w:t>Solución</w:t>
+      </w:r>
+      <w:r>
+        <w:rPr>
+          <w:b/>
+          <w:sz w:val="28"/>
+          <w:szCs w:val="28"/>
+        </w:rPr>
+        <w:t xml:space="preserve"> propuesta</w:t>
+      </w:r>
+    </w:p>
+    <w:p>
+      <w:pPr>
+        <w:spacing w:line="360" w:lineRule="auto"/>
+        <w:jc w:val="both"/>
+        <w:rPr>
+          <w:sz w:val="24"/>
+          <w:szCs w:val="24"/>
+        </w:rPr>
+      </w:pPr>
+      <w:r>
+        <w:rPr>
+          <w:sz w:val="24"/>
+          <w:szCs w:val="24"/>
+        </w:rPr>
+        <w:t xml:space="preserve">Se propone el diseño y creación de un sistema que </w:t>
+      </w:r>
+      <w:r>
+        <w:rPr>
+          <w:sz w:val="24"/>
+          <w:szCs w:val="24"/>
+        </w:rPr>
+        <w:t>automatice</w:t>
+      </w:r>
+      <w:r>
+        <w:rPr>
+          <w:sz w:val="24"/>
+          <w:szCs w:val="24"/>
+        </w:rPr>
+        <w:t xml:space="preserve"> el registro</w:t>
+      </w:r>
+      <w:r>
+        <w:rPr>
+          <w:sz w:val="24"/>
+          <w:szCs w:val="24"/>
+        </w:rPr>
+        <w:t xml:space="preserve"> los interesados a integrarse a la organización</w:t>
+      </w:r>
+      <w:r>
+        <w:rPr>
+          <w:sz w:val="24"/>
+          <w:szCs w:val="24"/>
+        </w:rPr>
+        <w:t xml:space="preserve"> y</w:t>
+      </w:r>
+      <w:r>
+        <w:rPr>
+          <w:sz w:val="24"/>
+          <w:szCs w:val="24"/>
+        </w:rPr>
+        <w:t xml:space="preserve"> el registro y</w:t>
+      </w:r>
+      <w:r>
+        <w:rPr>
+          <w:sz w:val="24"/>
+          <w:szCs w:val="24"/>
+        </w:rPr>
+        <w:t xml:space="preserve"> administración de</w:t>
+      </w:r>
+      <w:r>
+        <w:rPr>
+          <w:sz w:val="24"/>
+          <w:szCs w:val="24"/>
+        </w:rPr>
+        <w:t xml:space="preserve"> los</w:t>
+      </w:r>
+      <w:r>
+        <w:rPr>
+          <w:sz w:val="24"/>
+          <w:szCs w:val="24"/>
+        </w:rPr>
+        <w:t xml:space="preserve"> CV</w:t>
+      </w:r>
+      <w:r>
+        <w:rPr>
+          <w:sz w:val="24"/>
+          <w:szCs w:val="24"/>
+        </w:rPr>
+        <w:t xml:space="preserve"> y de este modo facilitar el trabajo del administrador.</w:t>
+      </w:r>
+    </w:p>
+    <w:p>
+      <w:pPr>
+        <w:spacing w:line="360" w:lineRule="auto"/>
+        <w:jc w:val="both"/>
+        <w:rPr>
+          <w:sz w:val="24"/>
+          <w:szCs w:val="24"/>
+        </w:rPr>
+      </w:pPr>
+    </w:p>
+    <w:p>
+      <w:pPr>
+        <w:spacing w:line="360" w:lineRule="auto"/>
+        <w:jc w:val="both"/>
+        <w:rPr>
+          <w:sz w:val="24"/>
+          <w:szCs w:val="24"/>
+        </w:rPr>
+      </w:pPr>
+      <w:r>
+        <w:rPr>
+          <w:sz w:val="24"/>
+          <w:szCs w:val="24"/>
+        </w:rPr>
+        <w:t xml:space="preserve">El sistema deberá contar con módulos que se encargaran de cada tarea a realizar, como puede ser el registro de los nuevos integrantes, la captura de los CV, la administración de las personas registradas, la </w:t>
+      </w:r>
+      <w:r>
+        <w:rPr>
+          <w:sz w:val="24"/>
+          <w:szCs w:val="24"/>
+        </w:rPr>
+        <w:t>clasificación</w:t>
+      </w:r>
+      <w:r>
+        <w:rPr>
+          <w:sz w:val="24"/>
+          <w:szCs w:val="24"/>
+        </w:rPr>
+        <w:t xml:space="preserve"> de los CV, etc.</w:t>
+      </w:r>
+      <w:r>
+        <w:rPr>
+          <w:sz w:val="24"/>
+          <w:szCs w:val="24"/>
+        </w:rPr>
+        <w:t xml:space="preserve"> Además que deberá ser sencillo </w:t>
+      </w:r>
+      <w:r>
+        <w:rPr>
+          <w:sz w:val="24"/>
+          <w:szCs w:val="24"/>
+        </w:rPr>
+        <w:lastRenderedPageBreak/>
+        <w:t>agregar nuevos módulos en un futuro para ir cubriendo nuevas necesidades de la fundación que vayan surgiendo.</w:t>
+      </w:r>
+      <w:r>
+        <w:rPr>
+          <w:sz w:val="24"/>
+          <w:szCs w:val="24"/>
+        </w:rPr>
+        <w:t xml:space="preserve"> </w:t>
+      </w:r>
+    </w:p>
+    <w:p>
+      <w:pPr>
+        <w:spacing w:line="360" w:lineRule="auto"/>
+        <w:jc w:val="both"/>
+        <w:rPr>
+          <w:sz w:val="24"/>
+          <w:szCs w:val="24"/>
+        </w:rPr>
+      </w:pPr>
+      <w:r>
+        <w:rPr>
+          <w:sz w:val="24"/>
+          <w:szCs w:val="24"/>
+        </w:rPr>
+        <w:t xml:space="preserve">El sistema </w:t>
+      </w:r>
+      <w:r>
+        <w:rPr>
+          <w:sz w:val="24"/>
+          <w:szCs w:val="24"/>
+        </w:rPr>
+        <w:t>Sera</w:t>
+      </w:r>
+      <w:r>
+        <w:rPr>
+          <w:sz w:val="24"/>
+          <w:szCs w:val="24"/>
+        </w:rPr>
+        <w:t xml:space="preserve"> utilizado por cualquier usuario que se registre para </w:t>
+      </w:r>
+      <w:r>
+        <w:rPr>
+          <w:sz w:val="24"/>
+          <w:szCs w:val="24"/>
+        </w:rPr>
+        <w:t>llenar su CV y poder visualizar su información posteriormente, además el administrador deberá tener una sección especial en la cual ver los nuevos usuarios registrados, visualizar cualquier CV o buscar un CV especifico de acuerdo a los términos de búsqueda especificados por el administrador.</w:t>
+      </w:r>
+    </w:p>
+    <w:p>
+      <w:pPr>
+        <w:spacing w:line="360" w:lineRule="auto"/>
+        <w:jc w:val="both"/>
+        <w:rPr>
+          <w:sz w:val="24"/>
+          <w:szCs w:val="24"/>
+        </w:rPr>
+      </w:pPr>
+      <w:r>
+        <w:rPr>
+          <w:sz w:val="24"/>
+          <w:szCs w:val="24"/>
+        </w:rPr>
+        <w:t>Todo esto deberá ser accesible por medio de web el cual siempre deberá</w:t>
       </w:r>
       <w:bookmarkStart w:id="0" w:name="_GoBack"/>
       <w:bookmarkEnd w:id="0"/>
+      <w:r>
+        <w:rPr>
+          <w:sz w:val="24"/>
+          <w:szCs w:val="24"/>
+        </w:rPr>
+        <w:t xml:space="preserve"> estar en </w:t>
+      </w:r>
+      <w:proofErr w:type="spellStart"/>
+      <w:r>
+        <w:rPr>
+          <w:sz w:val="24"/>
+          <w:szCs w:val="24"/>
+        </w:rPr>
+        <w:t>linea</w:t>
+      </w:r>
+      <w:proofErr w:type="spellEnd"/>
+      <w:r>
+        <w:rPr>
+          <w:sz w:val="24"/>
+          <w:szCs w:val="24"/>
+        </w:rPr>
+        <w:t>.</w:t>
+      </w:r>
     </w:p>
     <w:sectPr>
       <w:pgSz w:w="12240" w:h="15840"/>
@@ -862,4 +1179,16 @@
   <a:objectDefaults/>
   <a:extraClrSchemeLst/>
 </a:theme>
+</file>
+
+<file path=customXml/item1.xml><?xml version="1.0" encoding="utf-8"?>
+<b:Sources xmlns:b="http://schemas.openxmlformats.org/officeDocument/2006/bibliography" xmlns="http://schemas.openxmlformats.org/officeDocument/2006/bibliography" SelectedStyle="\CHICAGO.XSL" StyleName="Chicago"/>
+</file>
+
+<file path=customXml/itemProps1.xml><?xml version="1.0" encoding="utf-8"?>
+<ds:datastoreItem xmlns:ds="http://schemas.openxmlformats.org/officeDocument/2006/customXml" ds:itemID="{230B4AAC-AEE0-4CBC-82A1-9648BDF99214}">
+  <ds:schemaRefs>
+    <ds:schemaRef ds:uri="http://schemas.openxmlformats.org/officeDocument/2006/bibliography"/>
+  </ds:schemaRefs>
+</ds:datastoreItem>
 </file>
</xml_diff>

<commit_message>
se añadieron los requisitos de usuario al proyecto
</commit_message>
<xml_diff>
--- a/proyecto Sistema Gestor de CVU.docx
+++ b/proyecto Sistema Gestor de CVU.docx
@@ -33,114 +33,98 @@
         <w:spacing w:line="360" w:lineRule="auto"/>
         <w:jc w:val="both"/>
         <w:rPr>
-          <w:sz w:val="24"/>
-          <w:szCs w:val="24"/>
-        </w:rPr>
-      </w:pPr>
-      <w:r>
-        <w:rPr>
-          <w:sz w:val="24"/>
-          <w:szCs w:val="24"/>
+          <w:rFonts w:cstheme="minorHAnsi"/>
+        </w:rPr>
+      </w:pPr>
+      <w:r>
+        <w:rPr>
+          <w:rFonts w:cstheme="minorHAnsi"/>
         </w:rPr>
         <w:t>Fundación</w:t>
       </w:r>
       <w:r>
         <w:rPr>
-          <w:sz w:val="24"/>
-          <w:szCs w:val="24"/>
+          <w:rFonts w:cstheme="minorHAnsi"/>
         </w:rPr>
         <w:t xml:space="preserve"> </w:t>
       </w:r>
       <w:proofErr w:type="spellStart"/>
       <w:r>
         <w:rPr>
-          <w:sz w:val="24"/>
-          <w:szCs w:val="24"/>
+          <w:rFonts w:cstheme="minorHAnsi"/>
         </w:rPr>
         <w:t>Markoptic</w:t>
       </w:r>
       <w:proofErr w:type="spellEnd"/>
       <w:r>
         <w:rPr>
-          <w:sz w:val="24"/>
-          <w:szCs w:val="24"/>
+          <w:rFonts w:cstheme="minorHAnsi"/>
         </w:rPr>
         <w:t xml:space="preserve">, al igual que cualquier organización,  cuenta con un departamento encargado de la </w:t>
       </w:r>
       <w:r>
         <w:rPr>
-          <w:sz w:val="24"/>
-          <w:szCs w:val="24"/>
+          <w:rFonts w:cstheme="minorHAnsi"/>
         </w:rPr>
         <w:t>gestión</w:t>
       </w:r>
       <w:r>
         <w:rPr>
-          <w:sz w:val="24"/>
-          <w:szCs w:val="24"/>
+          <w:rFonts w:cstheme="minorHAnsi"/>
         </w:rPr>
         <w:t xml:space="preserve"> de los recursos humanos</w:t>
       </w:r>
       <w:r>
         <w:rPr>
-          <w:sz w:val="24"/>
-          <w:szCs w:val="24"/>
+          <w:rFonts w:cstheme="minorHAnsi"/>
         </w:rPr>
         <w:t xml:space="preserve"> (RRHH)</w:t>
       </w:r>
       <w:r>
         <w:rPr>
-          <w:sz w:val="24"/>
-          <w:szCs w:val="24"/>
+          <w:rFonts w:cstheme="minorHAnsi"/>
         </w:rPr>
         <w:t xml:space="preserve">, el cual se encarga de gestionar las personas que </w:t>
       </w:r>
       <w:r>
         <w:rPr>
-          <w:sz w:val="24"/>
-          <w:szCs w:val="24"/>
+          <w:rFonts w:cstheme="minorHAnsi"/>
         </w:rPr>
         <w:t xml:space="preserve">laboran tanto en la fundación como en el centro de investigación de la misma fundación,  asigna </w:t>
       </w:r>
       <w:r>
         <w:rPr>
-          <w:sz w:val="24"/>
-          <w:szCs w:val="24"/>
+          <w:rFonts w:cstheme="minorHAnsi"/>
         </w:rPr>
         <w:t>al personal adecuado para los distintos puestos que existen en la fundación</w:t>
       </w:r>
       <w:r>
         <w:rPr>
-          <w:sz w:val="24"/>
-          <w:szCs w:val="24"/>
+          <w:rFonts w:cstheme="minorHAnsi"/>
         </w:rPr>
         <w:t xml:space="preserve"> y </w:t>
       </w:r>
       <w:r>
         <w:rPr>
-          <w:sz w:val="24"/>
-          <w:szCs w:val="24"/>
+          <w:rFonts w:cstheme="minorHAnsi"/>
         </w:rPr>
         <w:t>además</w:t>
       </w:r>
       <w:r>
         <w:rPr>
-          <w:sz w:val="24"/>
-          <w:szCs w:val="24"/>
+          <w:rFonts w:cstheme="minorHAnsi"/>
         </w:rPr>
         <w:t xml:space="preserve"> </w:t>
       </w:r>
       <w:r>
         <w:rPr>
-          <w:sz w:val="24"/>
-          <w:szCs w:val="24"/>
+          <w:rFonts w:cstheme="minorHAnsi"/>
         </w:rPr>
         <w:t>se encarga de asignar el personal de acuerdo a su perfil para los distintos proyectos del centro de investigación.</w:t>
       </w:r>
       <w:r>
         <w:rPr>
-          <w:sz w:val="24"/>
-          <w:szCs w:val="24"/>
+          <w:rFonts w:cstheme="minorHAnsi"/>
         </w:rPr>
         <w:t xml:space="preserve"> </w:t>
       </w:r>
@@ -150,77 +134,66 @@
         <w:spacing w:line="360" w:lineRule="auto"/>
         <w:jc w:val="both"/>
         <w:rPr>
-          <w:sz w:val="24"/>
-          <w:szCs w:val="24"/>
-        </w:rPr>
-      </w:pPr>
-      <w:r>
-        <w:rPr>
-          <w:sz w:val="24"/>
-          <w:szCs w:val="24"/>
+          <w:rFonts w:cstheme="minorHAnsi"/>
+        </w:rPr>
+      </w:pPr>
+      <w:r>
+        <w:rPr>
+          <w:rFonts w:cstheme="minorHAnsi"/>
         </w:rPr>
         <w:t>Llevar un control manual de todas las tareas que debe realizar el departamento de RRHH puede llegar a ser algo difícil y tedioso para el administrador. Ya que tiene que recibir y organizar los CV</w:t>
       </w:r>
       <w:r>
         <w:rPr>
-          <w:sz w:val="24"/>
-          <w:szCs w:val="24"/>
+          <w:rFonts w:cstheme="minorHAnsi"/>
         </w:rPr>
         <w:t>(</w:t>
       </w:r>
       <w:r>
         <w:rPr>
-          <w:sz w:val="24"/>
-          <w:szCs w:val="24"/>
+          <w:rFonts w:cstheme="minorHAnsi"/>
         </w:rPr>
         <w:t>currículo</w:t>
       </w:r>
       <w:r>
         <w:rPr>
-          <w:sz w:val="24"/>
-          <w:szCs w:val="24"/>
+          <w:rFonts w:cstheme="minorHAnsi"/>
         </w:rPr>
         <w:t xml:space="preserve"> vitae)</w:t>
       </w:r>
       <w:r>
         <w:rPr>
-          <w:sz w:val="24"/>
-          <w:szCs w:val="24"/>
+          <w:rFonts w:cstheme="minorHAnsi"/>
         </w:rPr>
         <w:t xml:space="preserve"> de las personas que quieran formar parte de la organización, además de analizarlos para saber a </w:t>
       </w:r>
       <w:r>
         <w:rPr>
-          <w:sz w:val="24"/>
-          <w:szCs w:val="24"/>
+          <w:rFonts w:cstheme="minorHAnsi"/>
         </w:rPr>
         <w:t>qué</w:t>
       </w:r>
       <w:r>
         <w:rPr>
-          <w:sz w:val="24"/>
-          <w:szCs w:val="24"/>
+          <w:rFonts w:cstheme="minorHAnsi"/>
         </w:rPr>
         <w:t xml:space="preserve"> área o proyecto asignar a esa persona, </w:t>
       </w:r>
       <w:r>
         <w:rPr>
-          <w:sz w:val="24"/>
-          <w:szCs w:val="24"/>
+          <w:rFonts w:cstheme="minorHAnsi"/>
         </w:rPr>
         <w:t xml:space="preserve">todo esto conlleva el riesgo de </w:t>
       </w:r>
       <w:r>
         <w:rPr>
-          <w:sz w:val="24"/>
-          <w:szCs w:val="24"/>
+          <w:rFonts w:cstheme="minorHAnsi"/>
         </w:rPr>
         <w:t>extravió</w:t>
       </w:r>
       <w:r>
         <w:rPr>
-          <w:sz w:val="24"/>
-          <w:szCs w:val="24"/>
+          <w:rFonts w:cstheme="minorHAnsi"/>
         </w:rPr>
         <w:t xml:space="preserve"> de los documentos y conlleva una gran carga de trabajo y de tiempo.</w:t>
       </w:r>
@@ -230,28 +203,24 @@
         <w:spacing w:line="360" w:lineRule="auto"/>
         <w:jc w:val="both"/>
         <w:rPr>
-          <w:sz w:val="24"/>
-          <w:szCs w:val="24"/>
-        </w:rPr>
-      </w:pPr>
-      <w:r>
-        <w:rPr>
-          <w:sz w:val="24"/>
-          <w:szCs w:val="24"/>
+          <w:rFonts w:cstheme="minorHAnsi"/>
+        </w:rPr>
+      </w:pPr>
+      <w:r>
+        <w:rPr>
+          <w:rFonts w:cstheme="minorHAnsi"/>
         </w:rPr>
         <w:t xml:space="preserve">Por estas razones se requiere la creación de un sistema que automatice el registro y administración de los CV de las personas que quieran integrarse a la organización y con esto facilitar el trabajo del administrador del departamento de RRHH, el sistema debe ser fácil de usar y debe contar con una arquitectura que permita ampliarlo y mantenerlo fácilmente, además debe ser lo </w:t>
       </w:r>
       <w:r>
         <w:rPr>
-          <w:sz w:val="24"/>
-          <w:szCs w:val="24"/>
+          <w:rFonts w:cstheme="minorHAnsi"/>
         </w:rPr>
         <w:t>más</w:t>
       </w:r>
       <w:r>
         <w:rPr>
-          <w:sz w:val="24"/>
-          <w:szCs w:val="24"/>
+          <w:rFonts w:cstheme="minorHAnsi"/>
         </w:rPr>
         <w:t xml:space="preserve"> eficiente y eficaz posible.</w:t>
       </w:r>
@@ -261,24 +230,24 @@
         <w:spacing w:line="360" w:lineRule="auto"/>
         <w:jc w:val="both"/>
         <w:rPr>
+          <w:rFonts w:cstheme="minorHAnsi"/>
           <w:b/>
           <w:sz w:val="28"/>
-          <w:szCs w:val="28"/>
-        </w:rPr>
-      </w:pPr>
-      <w:r>
-        <w:rPr>
+        </w:rPr>
+      </w:pPr>
+      <w:r>
+        <w:rPr>
+          <w:rFonts w:cstheme="minorHAnsi"/>
           <w:b/>
           <w:sz w:val="28"/>
-          <w:szCs w:val="28"/>
         </w:rPr>
         <w:t>Solución</w:t>
       </w:r>
       <w:r>
         <w:rPr>
+          <w:rFonts w:cstheme="minorHAnsi"/>
           <w:b/>
           <w:sz w:val="28"/>
-          <w:szCs w:val="28"/>
         </w:rPr>
         <w:t xml:space="preserve"> propuesta</w:t>
       </w:r>
@@ -288,77 +257,66 @@
         <w:spacing w:line="360" w:lineRule="auto"/>
         <w:jc w:val="both"/>
         <w:rPr>
-          <w:sz w:val="24"/>
-          <w:szCs w:val="24"/>
-        </w:rPr>
-      </w:pPr>
-      <w:r>
-        <w:rPr>
-          <w:sz w:val="24"/>
-          <w:szCs w:val="24"/>
+          <w:rFonts w:cstheme="minorHAnsi"/>
+        </w:rPr>
+      </w:pPr>
+      <w:r>
+        <w:rPr>
+          <w:rFonts w:cstheme="minorHAnsi"/>
         </w:rPr>
         <w:t xml:space="preserve">Se propone el diseño y creación de un sistema que </w:t>
       </w:r>
       <w:r>
         <w:rPr>
-          <w:sz w:val="24"/>
-          <w:szCs w:val="24"/>
+          <w:rFonts w:cstheme="minorHAnsi"/>
         </w:rPr>
         <w:t>automatice</w:t>
       </w:r>
       <w:r>
         <w:rPr>
-          <w:sz w:val="24"/>
-          <w:szCs w:val="24"/>
+          <w:rFonts w:cstheme="minorHAnsi"/>
         </w:rPr>
         <w:t xml:space="preserve"> el registro</w:t>
       </w:r>
       <w:r>
         <w:rPr>
-          <w:sz w:val="24"/>
-          <w:szCs w:val="24"/>
+          <w:rFonts w:cstheme="minorHAnsi"/>
         </w:rPr>
         <w:t xml:space="preserve"> los interesados a integrarse a la organización</w:t>
       </w:r>
       <w:r>
         <w:rPr>
-          <w:sz w:val="24"/>
-          <w:szCs w:val="24"/>
+          <w:rFonts w:cstheme="minorHAnsi"/>
         </w:rPr>
         <w:t xml:space="preserve"> y</w:t>
       </w:r>
       <w:r>
         <w:rPr>
-          <w:sz w:val="24"/>
-          <w:szCs w:val="24"/>
+          <w:rFonts w:cstheme="minorHAnsi"/>
         </w:rPr>
         <w:t xml:space="preserve"> el registro y</w:t>
       </w:r>
       <w:r>
         <w:rPr>
-          <w:sz w:val="24"/>
-          <w:szCs w:val="24"/>
+          <w:rFonts w:cstheme="minorHAnsi"/>
         </w:rPr>
         <w:t xml:space="preserve"> administración de</w:t>
       </w:r>
       <w:r>
         <w:rPr>
-          <w:sz w:val="24"/>
-          <w:szCs w:val="24"/>
+          <w:rFonts w:cstheme="minorHAnsi"/>
         </w:rPr>
         <w:t xml:space="preserve"> los</w:t>
       </w:r>
       <w:r>
         <w:rPr>
-          <w:sz w:val="24"/>
-          <w:szCs w:val="24"/>
+          <w:rFonts w:cstheme="minorHAnsi"/>
         </w:rPr>
         <w:t xml:space="preserve"> CV</w:t>
       </w:r>
       <w:r>
         <w:rPr>
-          <w:sz w:val="24"/>
-          <w:szCs w:val="24"/>
+          <w:rFonts w:cstheme="minorHAnsi"/>
         </w:rPr>
         <w:t xml:space="preserve"> y de este modo facilitar el trabajo del administrador.</w:t>
       </w:r>
@@ -368,62 +326,84 @@
         <w:spacing w:line="360" w:lineRule="auto"/>
         <w:jc w:val="both"/>
         <w:rPr>
-          <w:sz w:val="24"/>
-          <w:szCs w:val="24"/>
-        </w:rPr>
-      </w:pPr>
+          <w:rFonts w:cstheme="minorHAnsi"/>
+        </w:rPr>
+      </w:pPr>
+      <w:r>
+        <w:rPr>
+          <w:rFonts w:cstheme="minorHAnsi"/>
+        </w:rPr>
+        <w:t>Se idealiza la creación de un sistema web que</w:t>
+      </w:r>
+      <w:r>
+        <w:rPr>
+          <w:rFonts w:cstheme="minorHAnsi"/>
+        </w:rPr>
+        <w:t xml:space="preserve"> deberá contar con módulos que se encargaran de cada tarea a realizar, como puede ser el registro de los nuevos integrantes, la captura de los CV, la administración de las personas registradas, la </w:t>
+      </w:r>
+      <w:r>
+        <w:rPr>
+          <w:rFonts w:cstheme="minorHAnsi"/>
+        </w:rPr>
+        <w:t>clasificación</w:t>
+      </w:r>
+      <w:r>
+        <w:rPr>
+          <w:rFonts w:cstheme="minorHAnsi"/>
+        </w:rPr>
+        <w:t xml:space="preserve"> de los CV, etc.</w:t>
+      </w:r>
+      <w:r>
+        <w:rPr>
+          <w:rFonts w:cstheme="minorHAnsi"/>
+        </w:rPr>
+        <w:t xml:space="preserve"> Además que deberá ser sencillo agregar nuevos módulos en un futuro para ir cubriendo nuevas necesidades de la fundación que vayan surgiendo.</w:t>
+      </w:r>
+      <w:r>
+        <w:rPr>
+          <w:rFonts w:cstheme="minorHAnsi"/>
+        </w:rPr>
+        <w:t xml:space="preserve"> </w:t>
+      </w:r>
     </w:p>
     <w:p>
       <w:pPr>
         <w:spacing w:line="360" w:lineRule="auto"/>
         <w:jc w:val="both"/>
         <w:rPr>
-          <w:sz w:val="24"/>
-          <w:szCs w:val="24"/>
-        </w:rPr>
-      </w:pPr>
-      <w:r>
-        <w:rPr>
-          <w:sz w:val="24"/>
-          <w:szCs w:val="24"/>
-        </w:rPr>
-        <w:t xml:space="preserve">El sistema deberá contar con módulos que se encargaran de cada tarea a realizar, como puede ser el registro de los nuevos integrantes, la captura de los CV, la administración de las personas registradas, la </w:t>
-      </w:r>
-      <w:r>
-        <w:rPr>
-          <w:sz w:val="24"/>
-          <w:szCs w:val="24"/>
-        </w:rPr>
-        <w:t>clasificación</w:t>
-      </w:r>
-      <w:r>
-        <w:rPr>
-          <w:sz w:val="24"/>
-          <w:szCs w:val="24"/>
-        </w:rPr>
-        <w:t xml:space="preserve"> de los CV, etc.</w:t>
-      </w:r>
-      <w:r>
-        <w:rPr>
-          <w:sz w:val="24"/>
-          <w:szCs w:val="24"/>
-        </w:rPr>
-        <w:t xml:space="preserve"> Además que deberá ser sencillo </w:t>
-      </w:r>
-      <w:r>
-        <w:rPr>
-          <w:sz w:val="24"/>
-          <w:szCs w:val="24"/>
+          <w:rFonts w:cstheme="minorHAnsi"/>
+        </w:rPr>
+      </w:pPr>
+      <w:r>
+        <w:rPr>
+          <w:rFonts w:cstheme="minorHAnsi"/>
+        </w:rPr>
+        <w:t xml:space="preserve">El sistema </w:t>
+      </w:r>
+      <w:r>
+        <w:rPr>
+          <w:rFonts w:cstheme="minorHAnsi"/>
+        </w:rPr>
+        <w:t>Sera</w:t>
+      </w:r>
+      <w:r>
+        <w:rPr>
+          <w:rFonts w:cstheme="minorHAnsi"/>
+        </w:rPr>
+        <w:t xml:space="preserve"> utilizado por cualquier usuario que se registre para </w:t>
+      </w:r>
+      <w:r>
+        <w:rPr>
+          <w:rFonts w:cstheme="minorHAnsi"/>
+        </w:rPr>
+        <w:t xml:space="preserve">llenar su CV y poder visualizar su información posteriormente, además el administrador deberá tener una sección especial en la </w:t>
+      </w:r>
+      <w:r>
+        <w:rPr>
+          <w:rFonts w:cstheme="minorHAnsi"/>
         </w:rPr>
         <w:lastRenderedPageBreak/>
-        <w:t>agregar nuevos módulos en un futuro para ir cubriendo nuevas necesidades de la fundación que vayan surgiendo.</w:t>
-      </w:r>
-      <w:r>
-        <w:rPr>
-          <w:sz w:val="24"/>
-          <w:szCs w:val="24"/>
-        </w:rPr>
-        <w:t xml:space="preserve"> </w:t>
+        <w:t>cual ver los nuevos usuarios registrados, visualizar cualquier CV o buscar un CV especifico de acuerdo a los términos de búsqueda especificados por el administrador.</w:t>
       </w:r>
     </w:p>
     <w:p>
@@ -431,37 +411,18 @@
         <w:spacing w:line="360" w:lineRule="auto"/>
         <w:jc w:val="both"/>
         <w:rPr>
-          <w:sz w:val="24"/>
-          <w:szCs w:val="24"/>
-        </w:rPr>
-      </w:pPr>
-      <w:r>
-        <w:rPr>
-          <w:sz w:val="24"/>
-          <w:szCs w:val="24"/>
-        </w:rPr>
-        <w:t xml:space="preserve">El sistema </w:t>
-      </w:r>
-      <w:r>
-        <w:rPr>
-          <w:sz w:val="24"/>
-          <w:szCs w:val="24"/>
-        </w:rPr>
-        <w:t>Sera</w:t>
-      </w:r>
-      <w:r>
-        <w:rPr>
-          <w:sz w:val="24"/>
-          <w:szCs w:val="24"/>
-        </w:rPr>
-        <w:t xml:space="preserve"> utilizado por cualquier usuario que se registre para </w:t>
-      </w:r>
-      <w:r>
-        <w:rPr>
-          <w:sz w:val="24"/>
-          <w:szCs w:val="24"/>
-        </w:rPr>
-        <w:t>llenar su CV y poder visualizar su información posteriormente, además el administrador deberá tener una sección especial en la cual ver los nuevos usuarios registrados, visualizar cualquier CV o buscar un CV especifico de acuerdo a los términos de búsqueda especificados por el administrador.</w:t>
+          <w:rFonts w:cstheme="minorHAnsi"/>
+          <w:b/>
+          <w:sz w:val="28"/>
+        </w:rPr>
+      </w:pPr>
+      <w:r>
+        <w:rPr>
+          <w:rFonts w:cstheme="minorHAnsi"/>
+          <w:b/>
+          <w:sz w:val="28"/>
+        </w:rPr>
+        <w:t>Descripción de requisitos</w:t>
       </w:r>
     </w:p>
     <w:p>
@@ -469,41 +430,1000 @@
         <w:spacing w:line="360" w:lineRule="auto"/>
         <w:jc w:val="both"/>
         <w:rPr>
+          <w:rFonts w:cstheme="minorHAnsi"/>
+          <w:b/>
           <w:sz w:val="24"/>
-          <w:szCs w:val="24"/>
-        </w:rPr>
-      </w:pPr>
-      <w:r>
-        <w:rPr>
+        </w:rPr>
+      </w:pPr>
+      <w:r>
+        <w:rPr>
+          <w:rFonts w:cstheme="minorHAnsi"/>
+          <w:b/>
           <w:sz w:val="24"/>
-          <w:szCs w:val="24"/>
-        </w:rPr>
-        <w:t>Todo esto deberá ser accesible por medio de web el cual siempre deberá</w:t>
+        </w:rPr>
+        <w:t>“Sistema Integral para Administración CV”</w:t>
+      </w:r>
+    </w:p>
+    <w:p>
+      <w:pPr>
+        <w:pStyle w:val="Standard"/>
+        <w:spacing w:after="200" w:line="360" w:lineRule="auto"/>
+        <w:rPr>
+          <w:rFonts w:asciiTheme="minorHAnsi" w:hAnsiTheme="minorHAnsi" w:cstheme="minorHAnsi"/>
+          <w:sz w:val="22"/>
+          <w:szCs w:val="22"/>
+        </w:rPr>
+      </w:pPr>
+      <w:r>
+        <w:rPr>
+          <w:rFonts w:asciiTheme="minorHAnsi" w:hAnsiTheme="minorHAnsi" w:cstheme="minorHAnsi"/>
+          <w:sz w:val="22"/>
+          <w:szCs w:val="22"/>
+        </w:rPr>
+        <w:t>El proyecto consiste en diseñar, evaluar y transformar el registro de usuarios del sistema integral para administración de CV (estudiantes, Doctores etc.) El sistema ayudara al administrador de CV a llevar un control más preciso y organizado  a cerca de las especialidades y ramas de cada registro de CV así como mantener la información actualizada.</w:t>
+      </w:r>
+    </w:p>
+    <w:p>
+      <w:pPr>
+        <w:pStyle w:val="Standard"/>
+        <w:spacing w:after="200" w:line="360" w:lineRule="auto"/>
+        <w:rPr>
+          <w:rFonts w:asciiTheme="minorHAnsi" w:hAnsiTheme="minorHAnsi" w:cstheme="minorHAnsi"/>
+          <w:sz w:val="22"/>
+          <w:szCs w:val="22"/>
+        </w:rPr>
+      </w:pPr>
+      <w:r>
+        <w:rPr>
+          <w:rFonts w:asciiTheme="minorHAnsi" w:hAnsiTheme="minorHAnsi" w:cstheme="minorHAnsi"/>
+          <w:sz w:val="22"/>
+          <w:szCs w:val="22"/>
+        </w:rPr>
+        <w:t>Los requerimientos de usuario son los siguientes:</w:t>
+      </w:r>
+    </w:p>
+    <w:p>
+      <w:pPr>
+        <w:pStyle w:val="Standard"/>
+        <w:numPr>
+          <w:ilvl w:val="0"/>
+          <w:numId w:val="5"/>
+        </w:numPr>
+        <w:spacing w:after="200" w:line="360" w:lineRule="auto"/>
+        <w:ind w:left="708" w:firstLine="0"/>
+        <w:contextualSpacing/>
+        <w:rPr>
+          <w:rFonts w:asciiTheme="minorHAnsi" w:hAnsiTheme="minorHAnsi" w:cstheme="minorHAnsi"/>
+          <w:sz w:val="22"/>
+        </w:rPr>
+      </w:pPr>
+      <w:r>
+        <w:rPr>
+          <w:rFonts w:asciiTheme="minorHAnsi" w:hAnsiTheme="minorHAnsi" w:cstheme="minorHAnsi"/>
+          <w:sz w:val="22"/>
+        </w:rPr>
+        <w:t>Existe una persona que se encarga de administrar los CV</w:t>
+      </w:r>
+    </w:p>
+    <w:p>
+      <w:pPr>
+        <w:pStyle w:val="Standard"/>
+        <w:numPr>
+          <w:ilvl w:val="0"/>
+          <w:numId w:val="5"/>
+        </w:numPr>
+        <w:spacing w:after="200" w:line="360" w:lineRule="auto"/>
+        <w:ind w:left="708" w:firstLine="0"/>
+        <w:contextualSpacing/>
+        <w:rPr>
+          <w:rFonts w:asciiTheme="minorHAnsi" w:hAnsiTheme="minorHAnsi" w:cstheme="minorHAnsi"/>
+          <w:sz w:val="22"/>
+        </w:rPr>
+      </w:pPr>
+      <w:r>
+        <w:rPr>
+          <w:rFonts w:asciiTheme="minorHAnsi" w:hAnsiTheme="minorHAnsi" w:cstheme="minorHAnsi"/>
+          <w:sz w:val="22"/>
+        </w:rPr>
+        <w:t xml:space="preserve">Cualquier persona que se presente a laborar en </w:t>
+      </w:r>
+      <w:proofErr w:type="spellStart"/>
+      <w:r>
+        <w:rPr>
+          <w:rFonts w:asciiTheme="minorHAnsi" w:hAnsiTheme="minorHAnsi" w:cstheme="minorHAnsi"/>
+          <w:sz w:val="22"/>
+        </w:rPr>
+        <w:t>M</w:t>
+      </w:r>
+      <w:r>
+        <w:rPr>
+          <w:rFonts w:asciiTheme="minorHAnsi" w:hAnsiTheme="minorHAnsi" w:cstheme="minorHAnsi"/>
+          <w:sz w:val="22"/>
+        </w:rPr>
+        <w:t>a</w:t>
       </w:r>
       <w:bookmarkStart w:id="0" w:name="_GoBack"/>
       <w:bookmarkEnd w:id="0"/>
       <w:r>
         <w:rPr>
-          <w:sz w:val="24"/>
-          <w:szCs w:val="24"/>
-        </w:rPr>
-        <w:t xml:space="preserve"> estar en </w:t>
-      </w:r>
+          <w:rFonts w:asciiTheme="minorHAnsi" w:hAnsiTheme="minorHAnsi" w:cstheme="minorHAnsi"/>
+          <w:sz w:val="22"/>
+        </w:rPr>
+        <w:t>rkoptic</w:t>
+      </w:r>
+      <w:proofErr w:type="spellEnd"/>
+      <w:r>
+        <w:rPr>
+          <w:rFonts w:asciiTheme="minorHAnsi" w:hAnsiTheme="minorHAnsi" w:cstheme="minorHAnsi"/>
+          <w:sz w:val="22"/>
+        </w:rPr>
+        <w:t xml:space="preserve"> (fundación o centro de investigación) deberá registrar su CV.</w:t>
+      </w:r>
+    </w:p>
+    <w:p>
+      <w:pPr>
+        <w:pStyle w:val="Standard"/>
+        <w:numPr>
+          <w:ilvl w:val="0"/>
+          <w:numId w:val="5"/>
+        </w:numPr>
+        <w:spacing w:after="200" w:line="360" w:lineRule="auto"/>
+        <w:ind w:left="708" w:firstLine="0"/>
+        <w:contextualSpacing/>
+        <w:rPr>
+          <w:rFonts w:asciiTheme="minorHAnsi" w:hAnsiTheme="minorHAnsi" w:cstheme="minorHAnsi"/>
+          <w:sz w:val="22"/>
+        </w:rPr>
+      </w:pPr>
+      <w:r>
+        <w:rPr>
+          <w:rFonts w:asciiTheme="minorHAnsi" w:hAnsiTheme="minorHAnsi" w:cstheme="minorHAnsi"/>
+          <w:sz w:val="22"/>
+        </w:rPr>
+        <w:t>El administrador puede conocer la información que viene en el CV de cada participante.</w:t>
+      </w:r>
+    </w:p>
+    <w:p>
+      <w:pPr>
+        <w:pStyle w:val="Standard"/>
+        <w:numPr>
+          <w:ilvl w:val="0"/>
+          <w:numId w:val="5"/>
+        </w:numPr>
+        <w:spacing w:after="200" w:line="360" w:lineRule="auto"/>
+        <w:ind w:left="708" w:firstLine="0"/>
+        <w:contextualSpacing/>
+        <w:rPr>
+          <w:rFonts w:asciiTheme="minorHAnsi" w:hAnsiTheme="minorHAnsi" w:cstheme="minorHAnsi"/>
+          <w:sz w:val="22"/>
+        </w:rPr>
+      </w:pPr>
+      <w:r>
+        <w:rPr>
+          <w:rFonts w:asciiTheme="minorHAnsi" w:hAnsiTheme="minorHAnsi" w:cstheme="minorHAnsi"/>
+          <w:sz w:val="22"/>
+        </w:rPr>
+        <w:t>El administrador solo requiere que los que registren su CV, registre solo lo que se le pide en la pantalla de la página de la empresa.</w:t>
+      </w:r>
+    </w:p>
+    <w:p>
+      <w:pPr>
+        <w:pStyle w:val="Standard"/>
+        <w:numPr>
+          <w:ilvl w:val="0"/>
+          <w:numId w:val="5"/>
+        </w:numPr>
+        <w:spacing w:after="200" w:line="360" w:lineRule="auto"/>
+        <w:ind w:left="708" w:firstLine="0"/>
+        <w:contextualSpacing/>
+        <w:rPr>
+          <w:rFonts w:asciiTheme="minorHAnsi" w:hAnsiTheme="minorHAnsi" w:cstheme="minorHAnsi"/>
+          <w:sz w:val="22"/>
+        </w:rPr>
+      </w:pPr>
+      <w:r>
+        <w:rPr>
+          <w:rFonts w:asciiTheme="minorHAnsi" w:hAnsiTheme="minorHAnsi" w:cstheme="minorHAnsi"/>
+          <w:sz w:val="22"/>
+        </w:rPr>
+        <w:t>Existen diferentes tipos de CV (Licenciatura ya sea terminada o en proceso de prácticas profesionales/servicio social, maestría, doctorado, SIN)</w:t>
+      </w:r>
+    </w:p>
+    <w:p>
+      <w:pPr>
+        <w:pStyle w:val="Standard"/>
+        <w:numPr>
+          <w:ilvl w:val="0"/>
+          <w:numId w:val="5"/>
+        </w:numPr>
+        <w:spacing w:after="200" w:line="360" w:lineRule="auto"/>
+        <w:ind w:left="708" w:firstLine="0"/>
+        <w:contextualSpacing/>
+        <w:rPr>
+          <w:rFonts w:asciiTheme="minorHAnsi" w:hAnsiTheme="minorHAnsi" w:cstheme="minorHAnsi"/>
+          <w:sz w:val="22"/>
+        </w:rPr>
+      </w:pPr>
+      <w:r>
+        <w:rPr>
+          <w:rFonts w:asciiTheme="minorHAnsi" w:hAnsiTheme="minorHAnsi" w:cstheme="minorHAnsi"/>
+          <w:sz w:val="22"/>
+        </w:rPr>
+        <w:t>El administrador verifica el registro de CV todos los días</w:t>
+      </w:r>
+    </w:p>
+    <w:p>
+      <w:pPr>
+        <w:pStyle w:val="Standard"/>
+        <w:numPr>
+          <w:ilvl w:val="0"/>
+          <w:numId w:val="5"/>
+        </w:numPr>
+        <w:spacing w:after="200" w:line="360" w:lineRule="auto"/>
+        <w:ind w:left="708" w:firstLine="0"/>
+        <w:contextualSpacing/>
+        <w:rPr>
+          <w:rFonts w:asciiTheme="minorHAnsi" w:hAnsiTheme="minorHAnsi" w:cstheme="minorHAnsi"/>
+          <w:sz w:val="22"/>
+        </w:rPr>
+      </w:pPr>
+      <w:r>
+        <w:rPr>
+          <w:rFonts w:asciiTheme="minorHAnsi" w:hAnsiTheme="minorHAnsi" w:cstheme="minorHAnsi"/>
+          <w:sz w:val="22"/>
+        </w:rPr>
+        <w:t>El administrador requiere de retroalimentación para los que registren su CV</w:t>
+      </w:r>
+    </w:p>
+    <w:p>
+      <w:pPr>
+        <w:pStyle w:val="Standard"/>
+        <w:numPr>
+          <w:ilvl w:val="0"/>
+          <w:numId w:val="5"/>
+        </w:numPr>
+        <w:spacing w:after="200" w:line="360" w:lineRule="auto"/>
+        <w:ind w:left="708" w:firstLine="0"/>
+        <w:contextualSpacing/>
+        <w:rPr>
+          <w:rFonts w:asciiTheme="minorHAnsi" w:hAnsiTheme="minorHAnsi" w:cstheme="minorHAnsi"/>
+          <w:sz w:val="22"/>
+        </w:rPr>
+      </w:pPr>
+      <w:r>
+        <w:rPr>
+          <w:rFonts w:asciiTheme="minorHAnsi" w:hAnsiTheme="minorHAnsi" w:cstheme="minorHAnsi"/>
+          <w:sz w:val="22"/>
+        </w:rPr>
+        <w:t xml:space="preserve">El registro y administración de los CV debe ser en </w:t>
+      </w:r>
+      <w:r>
+        <w:rPr>
+          <w:rFonts w:asciiTheme="minorHAnsi" w:hAnsiTheme="minorHAnsi" w:cstheme="minorHAnsi"/>
+          <w:sz w:val="22"/>
+        </w:rPr>
+        <w:t>línea</w:t>
+      </w:r>
+    </w:p>
+    <w:p>
+      <w:pPr>
+        <w:pStyle w:val="Standard"/>
+        <w:numPr>
+          <w:ilvl w:val="0"/>
+          <w:numId w:val="5"/>
+        </w:numPr>
+        <w:spacing w:after="200" w:line="360" w:lineRule="auto"/>
+        <w:ind w:left="708" w:firstLine="0"/>
+        <w:contextualSpacing/>
+        <w:rPr>
+          <w:rFonts w:asciiTheme="minorHAnsi" w:hAnsiTheme="minorHAnsi" w:cstheme="minorHAnsi"/>
+          <w:sz w:val="22"/>
+        </w:rPr>
+      </w:pPr>
+      <w:r>
+        <w:rPr>
+          <w:rFonts w:asciiTheme="minorHAnsi" w:hAnsiTheme="minorHAnsi" w:cstheme="minorHAnsi"/>
+          <w:sz w:val="22"/>
+        </w:rPr>
+        <w:t>Los CV deben almacenarse en el sistema.</w:t>
+      </w:r>
+    </w:p>
+    <w:p>
+      <w:pPr>
+        <w:pStyle w:val="Standard"/>
+        <w:numPr>
+          <w:ilvl w:val="0"/>
+          <w:numId w:val="5"/>
+        </w:numPr>
+        <w:spacing w:after="200" w:line="360" w:lineRule="auto"/>
+        <w:ind w:left="708" w:firstLine="0"/>
+        <w:contextualSpacing/>
+        <w:rPr>
+          <w:rFonts w:asciiTheme="minorHAnsi" w:hAnsiTheme="minorHAnsi" w:cstheme="minorHAnsi"/>
+          <w:sz w:val="22"/>
+        </w:rPr>
+      </w:pPr>
+      <w:r>
+        <w:rPr>
+          <w:rFonts w:asciiTheme="minorHAnsi" w:hAnsiTheme="minorHAnsi" w:cstheme="minorHAnsi"/>
+          <w:sz w:val="22"/>
+        </w:rPr>
+        <w:t>El administrador requiere de clasificación de los CV por áreas y especialidades (por ejemplo medicina, física, electrónica etc.)</w:t>
+      </w:r>
+    </w:p>
+    <w:p>
+      <w:pPr>
+        <w:pStyle w:val="Standard"/>
+        <w:numPr>
+          <w:ilvl w:val="0"/>
+          <w:numId w:val="5"/>
+        </w:numPr>
+        <w:spacing w:after="200" w:line="360" w:lineRule="auto"/>
+        <w:ind w:left="708" w:firstLine="0"/>
+        <w:contextualSpacing/>
+        <w:rPr>
+          <w:rFonts w:asciiTheme="minorHAnsi" w:hAnsiTheme="minorHAnsi" w:cstheme="minorHAnsi"/>
+          <w:sz w:val="22"/>
+        </w:rPr>
+      </w:pPr>
+      <w:r>
+        <w:rPr>
+          <w:rFonts w:asciiTheme="minorHAnsi" w:hAnsiTheme="minorHAnsi" w:cstheme="minorHAnsi"/>
+          <w:sz w:val="22"/>
+        </w:rPr>
+        <w:t>Los usuarios del sistema deberán identificarse para tener acceso al mismo</w:t>
+      </w:r>
+    </w:p>
+    <w:p>
+      <w:pPr>
+        <w:pStyle w:val="Standard"/>
+        <w:numPr>
+          <w:ilvl w:val="0"/>
+          <w:numId w:val="5"/>
+        </w:numPr>
+        <w:spacing w:after="200" w:line="360" w:lineRule="auto"/>
+        <w:ind w:left="708" w:firstLine="0"/>
+        <w:contextualSpacing/>
+        <w:rPr>
+          <w:rFonts w:asciiTheme="minorHAnsi" w:hAnsiTheme="minorHAnsi" w:cstheme="minorHAnsi"/>
+          <w:sz w:val="22"/>
+        </w:rPr>
+      </w:pPr>
+      <w:r>
+        <w:rPr>
+          <w:rFonts w:asciiTheme="minorHAnsi" w:hAnsiTheme="minorHAnsi" w:cstheme="minorHAnsi"/>
+          <w:sz w:val="22"/>
+        </w:rPr>
+        <w:t>La información que los CV deben contener es la siguiente:</w:t>
+      </w:r>
+    </w:p>
+    <w:p>
+      <w:pPr>
+        <w:pStyle w:val="Standard"/>
+        <w:numPr>
+          <w:ilvl w:val="0"/>
+          <w:numId w:val="7"/>
+        </w:numPr>
+        <w:spacing w:after="200" w:line="360" w:lineRule="auto"/>
+        <w:contextualSpacing/>
+        <w:rPr>
+          <w:rFonts w:asciiTheme="minorHAnsi" w:hAnsiTheme="minorHAnsi" w:cstheme="minorHAnsi"/>
+          <w:sz w:val="22"/>
+        </w:rPr>
+      </w:pPr>
+      <w:r>
+        <w:rPr>
+          <w:rFonts w:asciiTheme="minorHAnsi" w:hAnsiTheme="minorHAnsi" w:cstheme="minorHAnsi"/>
+          <w:sz w:val="22"/>
+        </w:rPr>
+        <w:t>Nombre completo</w:t>
+      </w:r>
+    </w:p>
+    <w:p>
+      <w:pPr>
+        <w:pStyle w:val="Standard"/>
+        <w:numPr>
+          <w:ilvl w:val="0"/>
+          <w:numId w:val="7"/>
+        </w:numPr>
+        <w:spacing w:after="200" w:line="360" w:lineRule="auto"/>
+        <w:contextualSpacing/>
+        <w:rPr>
+          <w:rFonts w:asciiTheme="minorHAnsi" w:hAnsiTheme="minorHAnsi" w:cstheme="minorHAnsi"/>
+          <w:sz w:val="22"/>
+        </w:rPr>
+      </w:pPr>
+      <w:r>
+        <w:rPr>
+          <w:rFonts w:asciiTheme="minorHAnsi" w:hAnsiTheme="minorHAnsi" w:cstheme="minorHAnsi"/>
+          <w:sz w:val="22"/>
+        </w:rPr>
+        <w:t>Edad</w:t>
+      </w:r>
+    </w:p>
+    <w:p>
+      <w:pPr>
+        <w:pStyle w:val="Standard"/>
+        <w:numPr>
+          <w:ilvl w:val="0"/>
+          <w:numId w:val="7"/>
+        </w:numPr>
+        <w:spacing w:after="200" w:line="360" w:lineRule="auto"/>
+        <w:contextualSpacing/>
+        <w:rPr>
+          <w:rFonts w:asciiTheme="minorHAnsi" w:hAnsiTheme="minorHAnsi" w:cstheme="minorHAnsi"/>
+          <w:sz w:val="22"/>
+        </w:rPr>
+      </w:pPr>
+      <w:r>
+        <w:rPr>
+          <w:rFonts w:asciiTheme="minorHAnsi" w:hAnsiTheme="minorHAnsi" w:cstheme="minorHAnsi"/>
+          <w:sz w:val="22"/>
+        </w:rPr>
+        <w:t>Fecha de nacimiento</w:t>
+      </w:r>
+    </w:p>
+    <w:p>
+      <w:pPr>
+        <w:pStyle w:val="Standard"/>
+        <w:numPr>
+          <w:ilvl w:val="0"/>
+          <w:numId w:val="7"/>
+        </w:numPr>
+        <w:spacing w:after="200" w:line="360" w:lineRule="auto"/>
+        <w:contextualSpacing/>
+        <w:rPr>
+          <w:rFonts w:asciiTheme="minorHAnsi" w:hAnsiTheme="minorHAnsi" w:cstheme="minorHAnsi"/>
+          <w:sz w:val="22"/>
+        </w:rPr>
+      </w:pPr>
+      <w:r>
+        <w:rPr>
+          <w:rFonts w:asciiTheme="minorHAnsi" w:hAnsiTheme="minorHAnsi" w:cstheme="minorHAnsi"/>
+          <w:sz w:val="22"/>
+        </w:rPr>
+        <w:lastRenderedPageBreak/>
+        <w:t>Domicilio</w:t>
+      </w:r>
+    </w:p>
+    <w:p>
+      <w:pPr>
+        <w:pStyle w:val="Standard"/>
+        <w:numPr>
+          <w:ilvl w:val="0"/>
+          <w:numId w:val="7"/>
+        </w:numPr>
+        <w:spacing w:after="200" w:line="360" w:lineRule="auto"/>
+        <w:contextualSpacing/>
+        <w:rPr>
+          <w:rFonts w:asciiTheme="minorHAnsi" w:hAnsiTheme="minorHAnsi" w:cstheme="minorHAnsi"/>
+          <w:sz w:val="22"/>
+        </w:rPr>
+      </w:pPr>
+      <w:r>
+        <w:rPr>
+          <w:rFonts w:asciiTheme="minorHAnsi" w:hAnsiTheme="minorHAnsi" w:cstheme="minorHAnsi"/>
+          <w:sz w:val="22"/>
+        </w:rPr>
+        <w:t xml:space="preserve">¿Cuenta con CVU CONACYT? </w:t>
+      </w:r>
+    </w:p>
+    <w:p>
+      <w:pPr>
+        <w:pStyle w:val="Standard"/>
+        <w:numPr>
+          <w:ilvl w:val="0"/>
+          <w:numId w:val="7"/>
+        </w:numPr>
+        <w:spacing w:after="200" w:line="360" w:lineRule="auto"/>
+        <w:contextualSpacing/>
+        <w:rPr>
+          <w:rFonts w:asciiTheme="minorHAnsi" w:hAnsiTheme="minorHAnsi" w:cstheme="minorHAnsi"/>
+          <w:sz w:val="22"/>
+        </w:rPr>
+      </w:pPr>
+      <w:r>
+        <w:rPr>
+          <w:rFonts w:asciiTheme="minorHAnsi" w:hAnsiTheme="minorHAnsi" w:cstheme="minorHAnsi"/>
+          <w:sz w:val="22"/>
+        </w:rPr>
+        <w:t>RFC</w:t>
+      </w:r>
+    </w:p>
+    <w:p>
+      <w:pPr>
+        <w:pStyle w:val="Standard"/>
+        <w:numPr>
+          <w:ilvl w:val="0"/>
+          <w:numId w:val="7"/>
+        </w:numPr>
+        <w:spacing w:after="200" w:line="360" w:lineRule="auto"/>
+        <w:contextualSpacing/>
+        <w:rPr>
+          <w:rFonts w:asciiTheme="minorHAnsi" w:hAnsiTheme="minorHAnsi" w:cstheme="minorHAnsi"/>
+          <w:sz w:val="22"/>
+        </w:rPr>
+      </w:pPr>
       <w:proofErr w:type="spellStart"/>
       <w:r>
         <w:rPr>
-          <w:sz w:val="24"/>
-          <w:szCs w:val="24"/>
-        </w:rPr>
-        <w:t>linea</w:t>
+          <w:rFonts w:asciiTheme="minorHAnsi" w:hAnsiTheme="minorHAnsi" w:cstheme="minorHAnsi"/>
+          <w:sz w:val="22"/>
+        </w:rPr>
+        <w:t>Nom</w:t>
       </w:r>
       <w:proofErr w:type="spellEnd"/>
       <w:r>
         <w:rPr>
-          <w:sz w:val="24"/>
-          <w:szCs w:val="24"/>
-        </w:rPr>
-        <w:t>.</w:t>
+          <w:rFonts w:asciiTheme="minorHAnsi" w:hAnsiTheme="minorHAnsi" w:cstheme="minorHAnsi"/>
+          <w:sz w:val="22"/>
+        </w:rPr>
+        <w:t>. de la prepa (en la que estudio)</w:t>
+      </w:r>
+    </w:p>
+    <w:p>
+      <w:pPr>
+        <w:pStyle w:val="Standard"/>
+        <w:numPr>
+          <w:ilvl w:val="0"/>
+          <w:numId w:val="7"/>
+        </w:numPr>
+        <w:spacing w:after="200" w:line="360" w:lineRule="auto"/>
+        <w:contextualSpacing/>
+        <w:rPr>
+          <w:rFonts w:asciiTheme="minorHAnsi" w:hAnsiTheme="minorHAnsi" w:cstheme="minorHAnsi"/>
+          <w:sz w:val="22"/>
+        </w:rPr>
+      </w:pPr>
+      <w:proofErr w:type="spellStart"/>
+      <w:r>
+        <w:rPr>
+          <w:rFonts w:asciiTheme="minorHAnsi" w:hAnsiTheme="minorHAnsi" w:cstheme="minorHAnsi"/>
+          <w:sz w:val="22"/>
+        </w:rPr>
+        <w:t>Nom</w:t>
+      </w:r>
+      <w:proofErr w:type="spellEnd"/>
+      <w:r>
+        <w:rPr>
+          <w:rFonts w:asciiTheme="minorHAnsi" w:hAnsiTheme="minorHAnsi" w:cstheme="minorHAnsi"/>
+          <w:sz w:val="22"/>
+        </w:rPr>
+        <w:t>. de la universidad (en la que estudia o estudio)</w:t>
+      </w:r>
+    </w:p>
+    <w:p>
+      <w:pPr>
+        <w:pStyle w:val="Standard"/>
+        <w:numPr>
+          <w:ilvl w:val="0"/>
+          <w:numId w:val="7"/>
+        </w:numPr>
+        <w:spacing w:after="200" w:line="360" w:lineRule="auto"/>
+        <w:contextualSpacing/>
+        <w:rPr>
+          <w:rFonts w:asciiTheme="minorHAnsi" w:hAnsiTheme="minorHAnsi" w:cstheme="minorHAnsi"/>
+          <w:sz w:val="22"/>
+        </w:rPr>
+      </w:pPr>
+      <w:r>
+        <w:rPr>
+          <w:rFonts w:asciiTheme="minorHAnsi" w:hAnsiTheme="minorHAnsi" w:cstheme="minorHAnsi"/>
+          <w:sz w:val="22"/>
+        </w:rPr>
+        <w:t>Su licenciatura (si cuenta con una)</w:t>
+      </w:r>
+    </w:p>
+    <w:p>
+      <w:pPr>
+        <w:pStyle w:val="Standard"/>
+        <w:numPr>
+          <w:ilvl w:val="0"/>
+          <w:numId w:val="7"/>
+        </w:numPr>
+        <w:spacing w:after="200" w:line="360" w:lineRule="auto"/>
+        <w:contextualSpacing/>
+        <w:rPr>
+          <w:rFonts w:asciiTheme="minorHAnsi" w:hAnsiTheme="minorHAnsi" w:cstheme="minorHAnsi"/>
+          <w:sz w:val="22"/>
+        </w:rPr>
+      </w:pPr>
+      <w:r>
+        <w:rPr>
+          <w:rFonts w:asciiTheme="minorHAnsi" w:hAnsiTheme="minorHAnsi" w:cstheme="minorHAnsi"/>
+          <w:sz w:val="22"/>
+        </w:rPr>
+        <w:t>Maestría (si cuenta con una)</w:t>
+      </w:r>
+    </w:p>
+    <w:p>
+      <w:pPr>
+        <w:pStyle w:val="Standard"/>
+        <w:numPr>
+          <w:ilvl w:val="0"/>
+          <w:numId w:val="7"/>
+        </w:numPr>
+        <w:spacing w:after="200" w:line="360" w:lineRule="auto"/>
+        <w:contextualSpacing/>
+        <w:rPr>
+          <w:rFonts w:asciiTheme="minorHAnsi" w:hAnsiTheme="minorHAnsi" w:cstheme="minorHAnsi"/>
+          <w:sz w:val="22"/>
+        </w:rPr>
+      </w:pPr>
+      <w:r>
+        <w:rPr>
+          <w:rFonts w:asciiTheme="minorHAnsi" w:hAnsiTheme="minorHAnsi" w:cstheme="minorHAnsi"/>
+          <w:sz w:val="22"/>
+        </w:rPr>
+        <w:t>Doctorado (si cuenta con uno)</w:t>
+      </w:r>
+    </w:p>
+    <w:p>
+      <w:pPr>
+        <w:pStyle w:val="Standard"/>
+        <w:numPr>
+          <w:ilvl w:val="0"/>
+          <w:numId w:val="7"/>
+        </w:numPr>
+        <w:spacing w:after="200" w:line="360" w:lineRule="auto"/>
+        <w:contextualSpacing/>
+        <w:rPr>
+          <w:rFonts w:asciiTheme="minorHAnsi" w:hAnsiTheme="minorHAnsi" w:cstheme="minorHAnsi"/>
+          <w:sz w:val="22"/>
+        </w:rPr>
+      </w:pPr>
+      <w:r>
+        <w:rPr>
+          <w:rFonts w:asciiTheme="minorHAnsi" w:hAnsiTheme="minorHAnsi" w:cstheme="minorHAnsi"/>
+          <w:sz w:val="22"/>
+        </w:rPr>
+        <w:t>Líneas de investigación o de aplicación del conocimiento</w:t>
+      </w:r>
+    </w:p>
+    <w:p>
+      <w:pPr>
+        <w:pStyle w:val="Standard"/>
+        <w:numPr>
+          <w:ilvl w:val="0"/>
+          <w:numId w:val="7"/>
+        </w:numPr>
+        <w:spacing w:after="200" w:line="360" w:lineRule="auto"/>
+        <w:contextualSpacing/>
+        <w:rPr>
+          <w:rFonts w:asciiTheme="minorHAnsi" w:hAnsiTheme="minorHAnsi" w:cstheme="minorHAnsi"/>
+          <w:sz w:val="22"/>
+        </w:rPr>
+      </w:pPr>
+      <w:r>
+        <w:rPr>
+          <w:rFonts w:asciiTheme="minorHAnsi" w:hAnsiTheme="minorHAnsi" w:cstheme="minorHAnsi"/>
+          <w:sz w:val="22"/>
+        </w:rPr>
+        <w:t>Mencione los cursos o capacitaciones adquiridos</w:t>
+      </w:r>
+    </w:p>
+    <w:p>
+      <w:pPr>
+        <w:pStyle w:val="Standard"/>
+        <w:numPr>
+          <w:ilvl w:val="0"/>
+          <w:numId w:val="7"/>
+        </w:numPr>
+        <w:spacing w:after="200" w:line="360" w:lineRule="auto"/>
+        <w:contextualSpacing/>
+        <w:rPr>
+          <w:rFonts w:asciiTheme="minorHAnsi" w:hAnsiTheme="minorHAnsi" w:cstheme="minorHAnsi"/>
+          <w:sz w:val="22"/>
+        </w:rPr>
+      </w:pPr>
+      <w:r>
+        <w:rPr>
+          <w:rFonts w:asciiTheme="minorHAnsi" w:hAnsiTheme="minorHAnsi" w:cstheme="minorHAnsi"/>
+          <w:sz w:val="22"/>
+        </w:rPr>
+        <w:t>Últimos 3 Trabajos anteriores (</w:t>
+      </w:r>
+      <w:proofErr w:type="spellStart"/>
+      <w:r>
+        <w:rPr>
+          <w:rFonts w:asciiTheme="minorHAnsi" w:hAnsiTheme="minorHAnsi" w:cstheme="minorHAnsi"/>
+          <w:sz w:val="22"/>
+        </w:rPr>
+        <w:t>Nom</w:t>
+      </w:r>
+      <w:proofErr w:type="spellEnd"/>
+      <w:r>
+        <w:rPr>
+          <w:rFonts w:asciiTheme="minorHAnsi" w:hAnsiTheme="minorHAnsi" w:cstheme="minorHAnsi"/>
+          <w:sz w:val="22"/>
+        </w:rPr>
+        <w:t>. del trabajo, puesto que desempeño, tiempo que duro trabajando ahí, o si aún trabaja ahí, jefe directo o ultimo jefe)</w:t>
+      </w:r>
+    </w:p>
+    <w:p>
+      <w:pPr>
+        <w:pStyle w:val="Standard"/>
+        <w:numPr>
+          <w:ilvl w:val="0"/>
+          <w:numId w:val="7"/>
+        </w:numPr>
+        <w:spacing w:after="200" w:line="360" w:lineRule="auto"/>
+        <w:contextualSpacing/>
+        <w:rPr>
+          <w:rFonts w:asciiTheme="minorHAnsi" w:hAnsiTheme="minorHAnsi" w:cstheme="minorHAnsi"/>
+          <w:sz w:val="22"/>
+        </w:rPr>
+      </w:pPr>
+      <w:r>
+        <w:rPr>
+          <w:rFonts w:asciiTheme="minorHAnsi" w:hAnsiTheme="minorHAnsi" w:cstheme="minorHAnsi"/>
+          <w:sz w:val="22"/>
+        </w:rPr>
+        <w:t>¿</w:t>
+      </w:r>
+      <w:r>
+        <w:rPr>
+          <w:rFonts w:asciiTheme="minorHAnsi" w:hAnsiTheme="minorHAnsi" w:cstheme="minorHAnsi"/>
+          <w:sz w:val="22"/>
+        </w:rPr>
+        <w:t>H</w:t>
+      </w:r>
+      <w:r>
+        <w:rPr>
+          <w:rFonts w:asciiTheme="minorHAnsi" w:hAnsiTheme="minorHAnsi" w:cstheme="minorHAnsi"/>
+          <w:sz w:val="22"/>
+        </w:rPr>
+        <w:t>a</w:t>
+      </w:r>
+      <w:r>
+        <w:rPr>
+          <w:rFonts w:asciiTheme="minorHAnsi" w:hAnsiTheme="minorHAnsi" w:cstheme="minorHAnsi"/>
+          <w:sz w:val="22"/>
+        </w:rPr>
+        <w:t xml:space="preserve"> trabajado en algún proyecto? </w:t>
+      </w:r>
+    </w:p>
+    <w:p>
+      <w:pPr>
+        <w:pStyle w:val="Standard"/>
+        <w:numPr>
+          <w:ilvl w:val="0"/>
+          <w:numId w:val="7"/>
+        </w:numPr>
+        <w:spacing w:after="200" w:line="360" w:lineRule="auto"/>
+        <w:contextualSpacing/>
+        <w:rPr>
+          <w:rFonts w:asciiTheme="minorHAnsi" w:hAnsiTheme="minorHAnsi" w:cstheme="minorHAnsi"/>
+          <w:sz w:val="22"/>
+        </w:rPr>
+      </w:pPr>
+      <w:r>
+        <w:rPr>
+          <w:rFonts w:asciiTheme="minorHAnsi" w:hAnsiTheme="minorHAnsi" w:cstheme="minorHAnsi"/>
+          <w:sz w:val="22"/>
+        </w:rPr>
+        <w:t xml:space="preserve">¿Nombre del proyecto y una breve </w:t>
+      </w:r>
+      <w:r>
+        <w:rPr>
+          <w:rFonts w:asciiTheme="minorHAnsi" w:hAnsiTheme="minorHAnsi" w:cstheme="minorHAnsi"/>
+          <w:sz w:val="22"/>
+        </w:rPr>
+        <w:t>descripción</w:t>
+      </w:r>
+      <w:r>
+        <w:rPr>
+          <w:rFonts w:asciiTheme="minorHAnsi" w:hAnsiTheme="minorHAnsi" w:cstheme="minorHAnsi"/>
+          <w:sz w:val="22"/>
+        </w:rPr>
+        <w:t>?</w:t>
+      </w:r>
+    </w:p>
+    <w:p>
+      <w:pPr>
+        <w:pStyle w:val="Standard"/>
+        <w:numPr>
+          <w:ilvl w:val="0"/>
+          <w:numId w:val="7"/>
+        </w:numPr>
+        <w:spacing w:after="200" w:line="360" w:lineRule="auto"/>
+        <w:contextualSpacing/>
+        <w:rPr>
+          <w:rFonts w:asciiTheme="minorHAnsi" w:hAnsiTheme="minorHAnsi" w:cstheme="minorHAnsi"/>
+          <w:sz w:val="22"/>
+        </w:rPr>
+      </w:pPr>
+      <w:r>
+        <w:rPr>
+          <w:rFonts w:asciiTheme="minorHAnsi" w:hAnsiTheme="minorHAnsi" w:cstheme="minorHAnsi"/>
+          <w:sz w:val="22"/>
+        </w:rPr>
+        <w:t>¿</w:t>
+      </w:r>
+      <w:r>
+        <w:rPr>
+          <w:rFonts w:asciiTheme="minorHAnsi" w:hAnsiTheme="minorHAnsi" w:cstheme="minorHAnsi"/>
+          <w:sz w:val="22"/>
+        </w:rPr>
+        <w:t>Ha</w:t>
+      </w:r>
+      <w:r>
+        <w:rPr>
+          <w:rFonts w:asciiTheme="minorHAnsi" w:hAnsiTheme="minorHAnsi" w:cstheme="minorHAnsi"/>
+          <w:sz w:val="22"/>
+        </w:rPr>
+        <w:t xml:space="preserve"> publicado alguna tesis, articulo, Libro, Etc.?</w:t>
+      </w:r>
+    </w:p>
+    <w:p>
+      <w:pPr>
+        <w:pStyle w:val="Standard"/>
+        <w:numPr>
+          <w:ilvl w:val="0"/>
+          <w:numId w:val="7"/>
+        </w:numPr>
+        <w:spacing w:after="200" w:line="360" w:lineRule="auto"/>
+        <w:contextualSpacing/>
+        <w:rPr>
+          <w:rFonts w:asciiTheme="minorHAnsi" w:hAnsiTheme="minorHAnsi" w:cstheme="minorHAnsi"/>
+          <w:sz w:val="22"/>
+        </w:rPr>
+      </w:pPr>
+      <w:r>
+        <w:rPr>
+          <w:rFonts w:asciiTheme="minorHAnsi" w:hAnsiTheme="minorHAnsi" w:cstheme="minorHAnsi"/>
+          <w:sz w:val="22"/>
+        </w:rPr>
+        <w:t>Mencione los nombres de dichos trabajos y una breve descripción</w:t>
+      </w:r>
+    </w:p>
+    <w:p>
+      <w:pPr>
+        <w:pStyle w:val="Standard"/>
+        <w:numPr>
+          <w:ilvl w:val="0"/>
+          <w:numId w:val="7"/>
+        </w:numPr>
+        <w:spacing w:after="200" w:line="360" w:lineRule="auto"/>
+        <w:contextualSpacing/>
+        <w:rPr>
+          <w:rFonts w:asciiTheme="minorHAnsi" w:hAnsiTheme="minorHAnsi" w:cstheme="minorHAnsi"/>
+          <w:sz w:val="22"/>
+        </w:rPr>
+      </w:pPr>
+      <w:r>
+        <w:rPr>
+          <w:rFonts w:asciiTheme="minorHAnsi" w:hAnsiTheme="minorHAnsi" w:cstheme="minorHAnsi"/>
+          <w:sz w:val="22"/>
+        </w:rPr>
+        <w:t>Idiomas que domina, porcentaje certificado EJEMPLO INGLES: (</w:t>
+      </w:r>
+      <w:proofErr w:type="spellStart"/>
+      <w:r>
+        <w:rPr>
+          <w:rFonts w:asciiTheme="minorHAnsi" w:hAnsiTheme="minorHAnsi" w:cstheme="minorHAnsi"/>
+          <w:sz w:val="22"/>
+        </w:rPr>
+        <w:t>toefl</w:t>
+      </w:r>
+      <w:proofErr w:type="spellEnd"/>
+      <w:r>
+        <w:rPr>
+          <w:rFonts w:asciiTheme="minorHAnsi" w:hAnsiTheme="minorHAnsi" w:cstheme="minorHAnsi"/>
+          <w:sz w:val="22"/>
+        </w:rPr>
+        <w:t>)</w:t>
+      </w:r>
+    </w:p>
+    <w:p>
+      <w:pPr>
+        <w:pStyle w:val="Standard"/>
+        <w:numPr>
+          <w:ilvl w:val="0"/>
+          <w:numId w:val="7"/>
+        </w:numPr>
+        <w:spacing w:after="200" w:line="360" w:lineRule="auto"/>
+        <w:contextualSpacing/>
+        <w:rPr>
+          <w:rFonts w:asciiTheme="minorHAnsi" w:hAnsiTheme="minorHAnsi" w:cstheme="minorHAnsi"/>
+          <w:sz w:val="22"/>
+        </w:rPr>
+      </w:pPr>
+      <w:r>
+        <w:rPr>
+          <w:rFonts w:asciiTheme="minorHAnsi" w:hAnsiTheme="minorHAnsi" w:cstheme="minorHAnsi"/>
+          <w:sz w:val="22"/>
+        </w:rPr>
+        <w:t>Equipamiento o maquinaria científica y/o de desarrollo tecnológico que domina</w:t>
+      </w:r>
+    </w:p>
+    <w:p>
+      <w:pPr>
+        <w:pStyle w:val="Standard"/>
+        <w:numPr>
+          <w:ilvl w:val="0"/>
+          <w:numId w:val="7"/>
+        </w:numPr>
+        <w:spacing w:after="200" w:line="360" w:lineRule="auto"/>
+        <w:contextualSpacing/>
+        <w:rPr>
+          <w:rFonts w:asciiTheme="minorHAnsi" w:hAnsiTheme="minorHAnsi" w:cstheme="minorHAnsi"/>
+          <w:sz w:val="22"/>
+        </w:rPr>
+      </w:pPr>
+      <w:r>
+        <w:rPr>
+          <w:rFonts w:asciiTheme="minorHAnsi" w:hAnsiTheme="minorHAnsi" w:cstheme="minorHAnsi"/>
+          <w:sz w:val="22"/>
+        </w:rPr>
+        <w:t>Software, programas que domina</w:t>
+      </w:r>
+    </w:p>
+    <w:p>
+      <w:pPr>
+        <w:pStyle w:val="Standard"/>
+        <w:numPr>
+          <w:ilvl w:val="0"/>
+          <w:numId w:val="7"/>
+        </w:numPr>
+        <w:spacing w:after="200" w:line="360" w:lineRule="auto"/>
+        <w:contextualSpacing/>
+        <w:rPr>
+          <w:rFonts w:asciiTheme="minorHAnsi" w:hAnsiTheme="minorHAnsi" w:cstheme="minorHAnsi"/>
+          <w:sz w:val="22"/>
+        </w:rPr>
+      </w:pPr>
+      <w:r>
+        <w:rPr>
+          <w:rFonts w:asciiTheme="minorHAnsi" w:hAnsiTheme="minorHAnsi" w:cstheme="minorHAnsi"/>
+          <w:sz w:val="22"/>
+        </w:rPr>
+        <w:t>Disponibilidad de horarios</w:t>
+      </w:r>
+    </w:p>
+    <w:p>
+      <w:pPr>
+        <w:pStyle w:val="Standard"/>
+        <w:numPr>
+          <w:ilvl w:val="0"/>
+          <w:numId w:val="7"/>
+        </w:numPr>
+        <w:spacing w:after="200" w:line="360" w:lineRule="auto"/>
+        <w:contextualSpacing/>
+        <w:rPr>
+          <w:rFonts w:asciiTheme="minorHAnsi" w:hAnsiTheme="minorHAnsi" w:cstheme="minorHAnsi"/>
+          <w:sz w:val="22"/>
+        </w:rPr>
+      </w:pPr>
+      <w:r>
+        <w:rPr>
+          <w:rFonts w:asciiTheme="minorHAnsi" w:hAnsiTheme="minorHAnsi" w:cstheme="minorHAnsi"/>
+          <w:sz w:val="22"/>
+        </w:rPr>
+        <w:t>Como se enteró de la empresa</w:t>
+      </w:r>
+    </w:p>
+    <w:p>
+      <w:pPr>
+        <w:pStyle w:val="Standard"/>
+        <w:numPr>
+          <w:ilvl w:val="0"/>
+          <w:numId w:val="7"/>
+        </w:numPr>
+        <w:spacing w:after="200" w:line="360" w:lineRule="auto"/>
+        <w:contextualSpacing/>
+        <w:jc w:val="both"/>
+        <w:rPr>
+          <w:rFonts w:asciiTheme="minorHAnsi" w:hAnsiTheme="minorHAnsi" w:cstheme="minorHAnsi"/>
+          <w:sz w:val="22"/>
+        </w:rPr>
+      </w:pPr>
+      <w:r>
+        <w:rPr>
+          <w:rFonts w:asciiTheme="minorHAnsi" w:hAnsiTheme="minorHAnsi" w:cstheme="minorHAnsi"/>
+          <w:sz w:val="22"/>
+        </w:rPr>
+        <w:t>Esta dispuesto a viajar</w:t>
       </w:r>
     </w:p>
     <w:sectPr>
@@ -514,6 +1434,775 @@
     </w:sectPr>
   </w:body>
 </w:document>
+</file>
+
+<file path=word/numbering.xml><?xml version="1.0" encoding="utf-8"?>
+<w:numbering xmlns:wpc="http://schemas.microsoft.com/office/word/2010/wordprocessingCanvas" xmlns:mc="http://schemas.openxmlformats.org/markup-compatibility/2006" xmlns:o="urn:schemas-microsoft-com:office:office" xmlns:r="http://schemas.openxmlformats.org/officeDocument/2006/relationships" xmlns:m="http://schemas.openxmlformats.org/officeDocument/2006/math" xmlns:v="urn:schemas-microsoft-com:vml" xmlns:wp14="http://schemas.microsoft.com/office/word/2010/wordprocessingDrawing" xmlns:wp="http://schemas.openxmlformats.org/drawingml/2006/wordprocessingDrawing" xmlns:w10="urn:schemas-microsoft-com:office:word" xmlns:w="http://schemas.openxmlformats.org/wordprocessingml/2006/main" xmlns:w14="http://schemas.microsoft.com/office/word/2010/wordml" xmlns:wpg="http://schemas.microsoft.com/office/word/2010/wordprocessingGroup" xmlns:wpi="http://schemas.microsoft.com/office/word/2010/wordprocessingInk" xmlns:wne="http://schemas.microsoft.com/office/word/2006/wordml" xmlns:wps="http://schemas.microsoft.com/office/word/2010/wordprocessingShape" mc:Ignorable="w14 wp14">
+  <w:abstractNum w:abstractNumId="0">
+    <w:nsid w:val="013211E2"/>
+    <w:multiLevelType w:val="hybridMultilevel"/>
+    <w:tmpl w:val="89BA1E48"/>
+    <w:lvl w:ilvl="0" w:tplc="080A0001">
+      <w:start w:val="1"/>
+      <w:numFmt w:val="bullet"/>
+      <w:lvlText w:val=""/>
+      <w:lvlJc w:val="left"/>
+      <w:pPr>
+        <w:ind w:left="6756" w:hanging="360"/>
+      </w:pPr>
+      <w:rPr>
+        <w:rFonts w:ascii="Symbol" w:hAnsi="Symbol" w:hint="default"/>
+      </w:rPr>
+    </w:lvl>
+    <w:lvl w:ilvl="1" w:tplc="080A0003" w:tentative="1">
+      <w:start w:val="1"/>
+      <w:numFmt w:val="bullet"/>
+      <w:lvlText w:val="o"/>
+      <w:lvlJc w:val="left"/>
+      <w:pPr>
+        <w:ind w:left="7476" w:hanging="360"/>
+      </w:pPr>
+      <w:rPr>
+        <w:rFonts w:ascii="Courier New" w:hAnsi="Courier New" w:cs="Courier New" w:hint="default"/>
+      </w:rPr>
+    </w:lvl>
+    <w:lvl w:ilvl="2" w:tplc="080A0005" w:tentative="1">
+      <w:start w:val="1"/>
+      <w:numFmt w:val="bullet"/>
+      <w:lvlText w:val=""/>
+      <w:lvlJc w:val="left"/>
+      <w:pPr>
+        <w:ind w:left="8196" w:hanging="360"/>
+      </w:pPr>
+      <w:rPr>
+        <w:rFonts w:ascii="Wingdings" w:hAnsi="Wingdings" w:hint="default"/>
+      </w:rPr>
+    </w:lvl>
+    <w:lvl w:ilvl="3" w:tplc="080A0001" w:tentative="1">
+      <w:start w:val="1"/>
+      <w:numFmt w:val="bullet"/>
+      <w:lvlText w:val=""/>
+      <w:lvlJc w:val="left"/>
+      <w:pPr>
+        <w:ind w:left="8916" w:hanging="360"/>
+      </w:pPr>
+      <w:rPr>
+        <w:rFonts w:ascii="Symbol" w:hAnsi="Symbol" w:hint="default"/>
+      </w:rPr>
+    </w:lvl>
+    <w:lvl w:ilvl="4" w:tplc="080A0003" w:tentative="1">
+      <w:start w:val="1"/>
+      <w:numFmt w:val="bullet"/>
+      <w:lvlText w:val="o"/>
+      <w:lvlJc w:val="left"/>
+      <w:pPr>
+        <w:ind w:left="9636" w:hanging="360"/>
+      </w:pPr>
+      <w:rPr>
+        <w:rFonts w:ascii="Courier New" w:hAnsi="Courier New" w:cs="Courier New" w:hint="default"/>
+      </w:rPr>
+    </w:lvl>
+    <w:lvl w:ilvl="5" w:tplc="080A0005" w:tentative="1">
+      <w:start w:val="1"/>
+      <w:numFmt w:val="bullet"/>
+      <w:lvlText w:val=""/>
+      <w:lvlJc w:val="left"/>
+      <w:pPr>
+        <w:ind w:left="10356" w:hanging="360"/>
+      </w:pPr>
+      <w:rPr>
+        <w:rFonts w:ascii="Wingdings" w:hAnsi="Wingdings" w:hint="default"/>
+      </w:rPr>
+    </w:lvl>
+    <w:lvl w:ilvl="6" w:tplc="080A0001" w:tentative="1">
+      <w:start w:val="1"/>
+      <w:numFmt w:val="bullet"/>
+      <w:lvlText w:val=""/>
+      <w:lvlJc w:val="left"/>
+      <w:pPr>
+        <w:ind w:left="11076" w:hanging="360"/>
+      </w:pPr>
+      <w:rPr>
+        <w:rFonts w:ascii="Symbol" w:hAnsi="Symbol" w:hint="default"/>
+      </w:rPr>
+    </w:lvl>
+    <w:lvl w:ilvl="7" w:tplc="080A0003" w:tentative="1">
+      <w:start w:val="1"/>
+      <w:numFmt w:val="bullet"/>
+      <w:lvlText w:val="o"/>
+      <w:lvlJc w:val="left"/>
+      <w:pPr>
+        <w:ind w:left="11796" w:hanging="360"/>
+      </w:pPr>
+      <w:rPr>
+        <w:rFonts w:ascii="Courier New" w:hAnsi="Courier New" w:cs="Courier New" w:hint="default"/>
+      </w:rPr>
+    </w:lvl>
+    <w:lvl w:ilvl="8" w:tplc="080A0005" w:tentative="1">
+      <w:start w:val="1"/>
+      <w:numFmt w:val="bullet"/>
+      <w:lvlText w:val=""/>
+      <w:lvlJc w:val="left"/>
+      <w:pPr>
+        <w:ind w:left="12516" w:hanging="360"/>
+      </w:pPr>
+      <w:rPr>
+        <w:rFonts w:ascii="Wingdings" w:hAnsi="Wingdings" w:hint="default"/>
+      </w:rPr>
+    </w:lvl>
+  </w:abstractNum>
+  <w:abstractNum w:abstractNumId="1">
+    <w:nsid w:val="15C01E75"/>
+    <w:multiLevelType w:val="hybridMultilevel"/>
+    <w:tmpl w:val="6840C8D0"/>
+    <w:lvl w:ilvl="0" w:tplc="080A0001">
+      <w:start w:val="1"/>
+      <w:numFmt w:val="bullet"/>
+      <w:lvlText w:val=""/>
+      <w:lvlJc w:val="left"/>
+      <w:pPr>
+        <w:ind w:left="720" w:hanging="360"/>
+      </w:pPr>
+      <w:rPr>
+        <w:rFonts w:ascii="Symbol" w:hAnsi="Symbol" w:hint="default"/>
+      </w:rPr>
+    </w:lvl>
+    <w:lvl w:ilvl="1" w:tplc="080A0003" w:tentative="1">
+      <w:start w:val="1"/>
+      <w:numFmt w:val="bullet"/>
+      <w:lvlText w:val="o"/>
+      <w:lvlJc w:val="left"/>
+      <w:pPr>
+        <w:ind w:left="1440" w:hanging="360"/>
+      </w:pPr>
+      <w:rPr>
+        <w:rFonts w:ascii="Courier New" w:hAnsi="Courier New" w:cs="Courier New" w:hint="default"/>
+      </w:rPr>
+    </w:lvl>
+    <w:lvl w:ilvl="2" w:tplc="080A0005" w:tentative="1">
+      <w:start w:val="1"/>
+      <w:numFmt w:val="bullet"/>
+      <w:lvlText w:val=""/>
+      <w:lvlJc w:val="left"/>
+      <w:pPr>
+        <w:ind w:left="2160" w:hanging="360"/>
+      </w:pPr>
+      <w:rPr>
+        <w:rFonts w:ascii="Wingdings" w:hAnsi="Wingdings" w:hint="default"/>
+      </w:rPr>
+    </w:lvl>
+    <w:lvl w:ilvl="3" w:tplc="080A0001" w:tentative="1">
+      <w:start w:val="1"/>
+      <w:numFmt w:val="bullet"/>
+      <w:lvlText w:val=""/>
+      <w:lvlJc w:val="left"/>
+      <w:pPr>
+        <w:ind w:left="2880" w:hanging="360"/>
+      </w:pPr>
+      <w:rPr>
+        <w:rFonts w:ascii="Symbol" w:hAnsi="Symbol" w:hint="default"/>
+      </w:rPr>
+    </w:lvl>
+    <w:lvl w:ilvl="4" w:tplc="080A0003" w:tentative="1">
+      <w:start w:val="1"/>
+      <w:numFmt w:val="bullet"/>
+      <w:lvlText w:val="o"/>
+      <w:lvlJc w:val="left"/>
+      <w:pPr>
+        <w:ind w:left="3600" w:hanging="360"/>
+      </w:pPr>
+      <w:rPr>
+        <w:rFonts w:ascii="Courier New" w:hAnsi="Courier New" w:cs="Courier New" w:hint="default"/>
+      </w:rPr>
+    </w:lvl>
+    <w:lvl w:ilvl="5" w:tplc="080A0005" w:tentative="1">
+      <w:start w:val="1"/>
+      <w:numFmt w:val="bullet"/>
+      <w:lvlText w:val=""/>
+      <w:lvlJc w:val="left"/>
+      <w:pPr>
+        <w:ind w:left="4320" w:hanging="360"/>
+      </w:pPr>
+      <w:rPr>
+        <w:rFonts w:ascii="Wingdings" w:hAnsi="Wingdings" w:hint="default"/>
+      </w:rPr>
+    </w:lvl>
+    <w:lvl w:ilvl="6" w:tplc="080A0001" w:tentative="1">
+      <w:start w:val="1"/>
+      <w:numFmt w:val="bullet"/>
+      <w:lvlText w:val=""/>
+      <w:lvlJc w:val="left"/>
+      <w:pPr>
+        <w:ind w:left="5040" w:hanging="360"/>
+      </w:pPr>
+      <w:rPr>
+        <w:rFonts w:ascii="Symbol" w:hAnsi="Symbol" w:hint="default"/>
+      </w:rPr>
+    </w:lvl>
+    <w:lvl w:ilvl="7" w:tplc="080A0003" w:tentative="1">
+      <w:start w:val="1"/>
+      <w:numFmt w:val="bullet"/>
+      <w:lvlText w:val="o"/>
+      <w:lvlJc w:val="left"/>
+      <w:pPr>
+        <w:ind w:left="5760" w:hanging="360"/>
+      </w:pPr>
+      <w:rPr>
+        <w:rFonts w:ascii="Courier New" w:hAnsi="Courier New" w:cs="Courier New" w:hint="default"/>
+      </w:rPr>
+    </w:lvl>
+    <w:lvl w:ilvl="8" w:tplc="080A0005" w:tentative="1">
+      <w:start w:val="1"/>
+      <w:numFmt w:val="bullet"/>
+      <w:lvlText w:val=""/>
+      <w:lvlJc w:val="left"/>
+      <w:pPr>
+        <w:ind w:left="6480" w:hanging="360"/>
+      </w:pPr>
+      <w:rPr>
+        <w:rFonts w:ascii="Wingdings" w:hAnsi="Wingdings" w:hint="default"/>
+      </w:rPr>
+    </w:lvl>
+  </w:abstractNum>
+  <w:abstractNum w:abstractNumId="2">
+    <w:nsid w:val="1ACA605E"/>
+    <w:multiLevelType w:val="hybridMultilevel"/>
+    <w:tmpl w:val="737E0952"/>
+    <w:lvl w:ilvl="0" w:tplc="444443C6">
+      <w:start w:val="1"/>
+      <w:numFmt w:val="decimal"/>
+      <w:lvlText w:val="%1-"/>
+      <w:lvlJc w:val="left"/>
+      <w:pPr>
+        <w:ind w:left="1065" w:hanging="705"/>
+      </w:pPr>
+      <w:rPr>
+        <w:rFonts w:hint="default"/>
+      </w:rPr>
+    </w:lvl>
+    <w:lvl w:ilvl="1" w:tplc="080A0019" w:tentative="1">
+      <w:start w:val="1"/>
+      <w:numFmt w:val="lowerLetter"/>
+      <w:lvlText w:val="%2."/>
+      <w:lvlJc w:val="left"/>
+      <w:pPr>
+        <w:ind w:left="1440" w:hanging="360"/>
+      </w:pPr>
+    </w:lvl>
+    <w:lvl w:ilvl="2" w:tplc="080A001B" w:tentative="1">
+      <w:start w:val="1"/>
+      <w:numFmt w:val="lowerRoman"/>
+      <w:lvlText w:val="%3."/>
+      <w:lvlJc w:val="right"/>
+      <w:pPr>
+        <w:ind w:left="2160" w:hanging="180"/>
+      </w:pPr>
+    </w:lvl>
+    <w:lvl w:ilvl="3" w:tplc="080A000F" w:tentative="1">
+      <w:start w:val="1"/>
+      <w:numFmt w:val="decimal"/>
+      <w:lvlText w:val="%4."/>
+      <w:lvlJc w:val="left"/>
+      <w:pPr>
+        <w:ind w:left="2880" w:hanging="360"/>
+      </w:pPr>
+    </w:lvl>
+    <w:lvl w:ilvl="4" w:tplc="080A0019" w:tentative="1">
+      <w:start w:val="1"/>
+      <w:numFmt w:val="lowerLetter"/>
+      <w:lvlText w:val="%5."/>
+      <w:lvlJc w:val="left"/>
+      <w:pPr>
+        <w:ind w:left="3600" w:hanging="360"/>
+      </w:pPr>
+    </w:lvl>
+    <w:lvl w:ilvl="5" w:tplc="080A001B" w:tentative="1">
+      <w:start w:val="1"/>
+      <w:numFmt w:val="lowerRoman"/>
+      <w:lvlText w:val="%6."/>
+      <w:lvlJc w:val="right"/>
+      <w:pPr>
+        <w:ind w:left="4320" w:hanging="180"/>
+      </w:pPr>
+    </w:lvl>
+    <w:lvl w:ilvl="6" w:tplc="080A000F" w:tentative="1">
+      <w:start w:val="1"/>
+      <w:numFmt w:val="decimal"/>
+      <w:lvlText w:val="%7."/>
+      <w:lvlJc w:val="left"/>
+      <w:pPr>
+        <w:ind w:left="5040" w:hanging="360"/>
+      </w:pPr>
+    </w:lvl>
+    <w:lvl w:ilvl="7" w:tplc="080A0019" w:tentative="1">
+      <w:start w:val="1"/>
+      <w:numFmt w:val="lowerLetter"/>
+      <w:lvlText w:val="%8."/>
+      <w:lvlJc w:val="left"/>
+      <w:pPr>
+        <w:ind w:left="5760" w:hanging="360"/>
+      </w:pPr>
+    </w:lvl>
+    <w:lvl w:ilvl="8" w:tplc="080A001B" w:tentative="1">
+      <w:start w:val="1"/>
+      <w:numFmt w:val="lowerRoman"/>
+      <w:lvlText w:val="%9."/>
+      <w:lvlJc w:val="right"/>
+      <w:pPr>
+        <w:ind w:left="6480" w:hanging="180"/>
+      </w:pPr>
+    </w:lvl>
+  </w:abstractNum>
+  <w:abstractNum w:abstractNumId="3">
+    <w:nsid w:val="286561D5"/>
+    <w:multiLevelType w:val="hybridMultilevel"/>
+    <w:tmpl w:val="D1F06A30"/>
+    <w:lvl w:ilvl="0" w:tplc="BEAEC454">
+      <w:start w:val="1"/>
+      <w:numFmt w:val="decimalZero"/>
+      <w:lvlText w:val="RU%1"/>
+      <w:lvlJc w:val="left"/>
+      <w:pPr>
+        <w:ind w:left="360" w:hanging="360"/>
+      </w:pPr>
+      <w:rPr>
+        <w:rFonts w:hint="default"/>
+      </w:rPr>
+    </w:lvl>
+    <w:lvl w:ilvl="1" w:tplc="080A0019" w:tentative="1">
+      <w:start w:val="1"/>
+      <w:numFmt w:val="lowerLetter"/>
+      <w:lvlText w:val="%2."/>
+      <w:lvlJc w:val="left"/>
+      <w:pPr>
+        <w:ind w:left="720" w:hanging="360"/>
+      </w:pPr>
+    </w:lvl>
+    <w:lvl w:ilvl="2" w:tplc="080A001B" w:tentative="1">
+      <w:start w:val="1"/>
+      <w:numFmt w:val="lowerRoman"/>
+      <w:lvlText w:val="%3."/>
+      <w:lvlJc w:val="right"/>
+      <w:pPr>
+        <w:ind w:left="1440" w:hanging="180"/>
+      </w:pPr>
+    </w:lvl>
+    <w:lvl w:ilvl="3" w:tplc="080A000F" w:tentative="1">
+      <w:start w:val="1"/>
+      <w:numFmt w:val="decimal"/>
+      <w:lvlText w:val="%4."/>
+      <w:lvlJc w:val="left"/>
+      <w:pPr>
+        <w:ind w:left="2160" w:hanging="360"/>
+      </w:pPr>
+    </w:lvl>
+    <w:lvl w:ilvl="4" w:tplc="080A0019" w:tentative="1">
+      <w:start w:val="1"/>
+      <w:numFmt w:val="lowerLetter"/>
+      <w:lvlText w:val="%5."/>
+      <w:lvlJc w:val="left"/>
+      <w:pPr>
+        <w:ind w:left="2880" w:hanging="360"/>
+      </w:pPr>
+    </w:lvl>
+    <w:lvl w:ilvl="5" w:tplc="080A001B" w:tentative="1">
+      <w:start w:val="1"/>
+      <w:numFmt w:val="lowerRoman"/>
+      <w:lvlText w:val="%6."/>
+      <w:lvlJc w:val="right"/>
+      <w:pPr>
+        <w:ind w:left="3600" w:hanging="180"/>
+      </w:pPr>
+    </w:lvl>
+    <w:lvl w:ilvl="6" w:tplc="080A000F" w:tentative="1">
+      <w:start w:val="1"/>
+      <w:numFmt w:val="decimal"/>
+      <w:lvlText w:val="%7."/>
+      <w:lvlJc w:val="left"/>
+      <w:pPr>
+        <w:ind w:left="4320" w:hanging="360"/>
+      </w:pPr>
+    </w:lvl>
+    <w:lvl w:ilvl="7" w:tplc="080A0019" w:tentative="1">
+      <w:start w:val="1"/>
+      <w:numFmt w:val="lowerLetter"/>
+      <w:lvlText w:val="%8."/>
+      <w:lvlJc w:val="left"/>
+      <w:pPr>
+        <w:ind w:left="5040" w:hanging="360"/>
+      </w:pPr>
+    </w:lvl>
+    <w:lvl w:ilvl="8" w:tplc="080A001B" w:tentative="1">
+      <w:start w:val="1"/>
+      <w:numFmt w:val="lowerRoman"/>
+      <w:lvlText w:val="%9."/>
+      <w:lvlJc w:val="right"/>
+      <w:pPr>
+        <w:ind w:left="5760" w:hanging="180"/>
+      </w:pPr>
+    </w:lvl>
+  </w:abstractNum>
+  <w:abstractNum w:abstractNumId="4">
+    <w:nsid w:val="50D25E2A"/>
+    <w:multiLevelType w:val="hybridMultilevel"/>
+    <w:tmpl w:val="6212AE84"/>
+    <w:lvl w:ilvl="0" w:tplc="080A0001">
+      <w:start w:val="1"/>
+      <w:numFmt w:val="bullet"/>
+      <w:lvlText w:val=""/>
+      <w:lvlJc w:val="left"/>
+      <w:pPr>
+        <w:ind w:left="1068" w:hanging="360"/>
+      </w:pPr>
+      <w:rPr>
+        <w:rFonts w:ascii="Symbol" w:hAnsi="Symbol" w:hint="default"/>
+      </w:rPr>
+    </w:lvl>
+    <w:lvl w:ilvl="1" w:tplc="080A0003" w:tentative="1">
+      <w:start w:val="1"/>
+      <w:numFmt w:val="bullet"/>
+      <w:lvlText w:val="o"/>
+      <w:lvlJc w:val="left"/>
+      <w:pPr>
+        <w:ind w:left="1788" w:hanging="360"/>
+      </w:pPr>
+      <w:rPr>
+        <w:rFonts w:ascii="Courier New" w:hAnsi="Courier New" w:cs="Courier New" w:hint="default"/>
+      </w:rPr>
+    </w:lvl>
+    <w:lvl w:ilvl="2" w:tplc="080A0005" w:tentative="1">
+      <w:start w:val="1"/>
+      <w:numFmt w:val="bullet"/>
+      <w:lvlText w:val=""/>
+      <w:lvlJc w:val="left"/>
+      <w:pPr>
+        <w:ind w:left="2508" w:hanging="360"/>
+      </w:pPr>
+      <w:rPr>
+        <w:rFonts w:ascii="Wingdings" w:hAnsi="Wingdings" w:hint="default"/>
+      </w:rPr>
+    </w:lvl>
+    <w:lvl w:ilvl="3" w:tplc="080A0001" w:tentative="1">
+      <w:start w:val="1"/>
+      <w:numFmt w:val="bullet"/>
+      <w:lvlText w:val=""/>
+      <w:lvlJc w:val="left"/>
+      <w:pPr>
+        <w:ind w:left="3228" w:hanging="360"/>
+      </w:pPr>
+      <w:rPr>
+        <w:rFonts w:ascii="Symbol" w:hAnsi="Symbol" w:hint="default"/>
+      </w:rPr>
+    </w:lvl>
+    <w:lvl w:ilvl="4" w:tplc="080A0003" w:tentative="1">
+      <w:start w:val="1"/>
+      <w:numFmt w:val="bullet"/>
+      <w:lvlText w:val="o"/>
+      <w:lvlJc w:val="left"/>
+      <w:pPr>
+        <w:ind w:left="3948" w:hanging="360"/>
+      </w:pPr>
+      <w:rPr>
+        <w:rFonts w:ascii="Courier New" w:hAnsi="Courier New" w:cs="Courier New" w:hint="default"/>
+      </w:rPr>
+    </w:lvl>
+    <w:lvl w:ilvl="5" w:tplc="080A0005" w:tentative="1">
+      <w:start w:val="1"/>
+      <w:numFmt w:val="bullet"/>
+      <w:lvlText w:val=""/>
+      <w:lvlJc w:val="left"/>
+      <w:pPr>
+        <w:ind w:left="4668" w:hanging="360"/>
+      </w:pPr>
+      <w:rPr>
+        <w:rFonts w:ascii="Wingdings" w:hAnsi="Wingdings" w:hint="default"/>
+      </w:rPr>
+    </w:lvl>
+    <w:lvl w:ilvl="6" w:tplc="080A0001" w:tentative="1">
+      <w:start w:val="1"/>
+      <w:numFmt w:val="bullet"/>
+      <w:lvlText w:val=""/>
+      <w:lvlJc w:val="left"/>
+      <w:pPr>
+        <w:ind w:left="5388" w:hanging="360"/>
+      </w:pPr>
+      <w:rPr>
+        <w:rFonts w:ascii="Symbol" w:hAnsi="Symbol" w:hint="default"/>
+      </w:rPr>
+    </w:lvl>
+    <w:lvl w:ilvl="7" w:tplc="080A0003" w:tentative="1">
+      <w:start w:val="1"/>
+      <w:numFmt w:val="bullet"/>
+      <w:lvlText w:val="o"/>
+      <w:lvlJc w:val="left"/>
+      <w:pPr>
+        <w:ind w:left="6108" w:hanging="360"/>
+      </w:pPr>
+      <w:rPr>
+        <w:rFonts w:ascii="Courier New" w:hAnsi="Courier New" w:cs="Courier New" w:hint="default"/>
+      </w:rPr>
+    </w:lvl>
+    <w:lvl w:ilvl="8" w:tplc="080A0005" w:tentative="1">
+      <w:start w:val="1"/>
+      <w:numFmt w:val="bullet"/>
+      <w:lvlText w:val=""/>
+      <w:lvlJc w:val="left"/>
+      <w:pPr>
+        <w:ind w:left="6828" w:hanging="360"/>
+      </w:pPr>
+      <w:rPr>
+        <w:rFonts w:ascii="Wingdings" w:hAnsi="Wingdings" w:hint="default"/>
+      </w:rPr>
+    </w:lvl>
+  </w:abstractNum>
+  <w:abstractNum w:abstractNumId="5">
+    <w:nsid w:val="63EE763A"/>
+    <w:multiLevelType w:val="hybridMultilevel"/>
+    <w:tmpl w:val="DD36E93E"/>
+    <w:lvl w:ilvl="0" w:tplc="080A0001">
+      <w:start w:val="1"/>
+      <w:numFmt w:val="bullet"/>
+      <w:lvlText w:val=""/>
+      <w:lvlJc w:val="left"/>
+      <w:pPr>
+        <w:ind w:left="1428" w:hanging="360"/>
+      </w:pPr>
+      <w:rPr>
+        <w:rFonts w:ascii="Symbol" w:hAnsi="Symbol" w:hint="default"/>
+      </w:rPr>
+    </w:lvl>
+    <w:lvl w:ilvl="1" w:tplc="080A0003" w:tentative="1">
+      <w:start w:val="1"/>
+      <w:numFmt w:val="bullet"/>
+      <w:lvlText w:val="o"/>
+      <w:lvlJc w:val="left"/>
+      <w:pPr>
+        <w:ind w:left="2148" w:hanging="360"/>
+      </w:pPr>
+      <w:rPr>
+        <w:rFonts w:ascii="Courier New" w:hAnsi="Courier New" w:cs="Courier New" w:hint="default"/>
+      </w:rPr>
+    </w:lvl>
+    <w:lvl w:ilvl="2" w:tplc="080A0005" w:tentative="1">
+      <w:start w:val="1"/>
+      <w:numFmt w:val="bullet"/>
+      <w:lvlText w:val=""/>
+      <w:lvlJc w:val="left"/>
+      <w:pPr>
+        <w:ind w:left="2868" w:hanging="360"/>
+      </w:pPr>
+      <w:rPr>
+        <w:rFonts w:ascii="Wingdings" w:hAnsi="Wingdings" w:hint="default"/>
+      </w:rPr>
+    </w:lvl>
+    <w:lvl w:ilvl="3" w:tplc="080A0001" w:tentative="1">
+      <w:start w:val="1"/>
+      <w:numFmt w:val="bullet"/>
+      <w:lvlText w:val=""/>
+      <w:lvlJc w:val="left"/>
+      <w:pPr>
+        <w:ind w:left="3588" w:hanging="360"/>
+      </w:pPr>
+      <w:rPr>
+        <w:rFonts w:ascii="Symbol" w:hAnsi="Symbol" w:hint="default"/>
+      </w:rPr>
+    </w:lvl>
+    <w:lvl w:ilvl="4" w:tplc="080A0003" w:tentative="1">
+      <w:start w:val="1"/>
+      <w:numFmt w:val="bullet"/>
+      <w:lvlText w:val="o"/>
+      <w:lvlJc w:val="left"/>
+      <w:pPr>
+        <w:ind w:left="4308" w:hanging="360"/>
+      </w:pPr>
+      <w:rPr>
+        <w:rFonts w:ascii="Courier New" w:hAnsi="Courier New" w:cs="Courier New" w:hint="default"/>
+      </w:rPr>
+    </w:lvl>
+    <w:lvl w:ilvl="5" w:tplc="080A0005" w:tentative="1">
+      <w:start w:val="1"/>
+      <w:numFmt w:val="bullet"/>
+      <w:lvlText w:val=""/>
+      <w:lvlJc w:val="left"/>
+      <w:pPr>
+        <w:ind w:left="5028" w:hanging="360"/>
+      </w:pPr>
+      <w:rPr>
+        <w:rFonts w:ascii="Wingdings" w:hAnsi="Wingdings" w:hint="default"/>
+      </w:rPr>
+    </w:lvl>
+    <w:lvl w:ilvl="6" w:tplc="080A0001" w:tentative="1">
+      <w:start w:val="1"/>
+      <w:numFmt w:val="bullet"/>
+      <w:lvlText w:val=""/>
+      <w:lvlJc w:val="left"/>
+      <w:pPr>
+        <w:ind w:left="5748" w:hanging="360"/>
+      </w:pPr>
+      <w:rPr>
+        <w:rFonts w:ascii="Symbol" w:hAnsi="Symbol" w:hint="default"/>
+      </w:rPr>
+    </w:lvl>
+    <w:lvl w:ilvl="7" w:tplc="080A0003" w:tentative="1">
+      <w:start w:val="1"/>
+      <w:numFmt w:val="bullet"/>
+      <w:lvlText w:val="o"/>
+      <w:lvlJc w:val="left"/>
+      <w:pPr>
+        <w:ind w:left="6468" w:hanging="360"/>
+      </w:pPr>
+      <w:rPr>
+        <w:rFonts w:ascii="Courier New" w:hAnsi="Courier New" w:cs="Courier New" w:hint="default"/>
+      </w:rPr>
+    </w:lvl>
+    <w:lvl w:ilvl="8" w:tplc="080A0005" w:tentative="1">
+      <w:start w:val="1"/>
+      <w:numFmt w:val="bullet"/>
+      <w:lvlText w:val=""/>
+      <w:lvlJc w:val="left"/>
+      <w:pPr>
+        <w:ind w:left="7188" w:hanging="360"/>
+      </w:pPr>
+      <w:rPr>
+        <w:rFonts w:ascii="Wingdings" w:hAnsi="Wingdings" w:hint="default"/>
+      </w:rPr>
+    </w:lvl>
+  </w:abstractNum>
+  <w:abstractNum w:abstractNumId="6">
+    <w:nsid w:val="732F1946"/>
+    <w:multiLevelType w:val="hybridMultilevel"/>
+    <w:tmpl w:val="9E00E198"/>
+    <w:lvl w:ilvl="0" w:tplc="080A0001">
+      <w:start w:val="1"/>
+      <w:numFmt w:val="bullet"/>
+      <w:lvlText w:val=""/>
+      <w:lvlJc w:val="left"/>
+      <w:pPr>
+        <w:ind w:left="1440" w:hanging="360"/>
+      </w:pPr>
+      <w:rPr>
+        <w:rFonts w:ascii="Symbol" w:hAnsi="Symbol" w:hint="default"/>
+      </w:rPr>
+    </w:lvl>
+    <w:lvl w:ilvl="1" w:tplc="080A0003">
+      <w:start w:val="1"/>
+      <w:numFmt w:val="bullet"/>
+      <w:lvlText w:val="o"/>
+      <w:lvlJc w:val="left"/>
+      <w:pPr>
+        <w:ind w:left="2160" w:hanging="360"/>
+      </w:pPr>
+      <w:rPr>
+        <w:rFonts w:ascii="Courier New" w:hAnsi="Courier New" w:cs="Courier New" w:hint="default"/>
+      </w:rPr>
+    </w:lvl>
+    <w:lvl w:ilvl="2" w:tplc="080A0005" w:tentative="1">
+      <w:start w:val="1"/>
+      <w:numFmt w:val="bullet"/>
+      <w:lvlText w:val=""/>
+      <w:lvlJc w:val="left"/>
+      <w:pPr>
+        <w:ind w:left="2880" w:hanging="360"/>
+      </w:pPr>
+      <w:rPr>
+        <w:rFonts w:ascii="Wingdings" w:hAnsi="Wingdings" w:hint="default"/>
+      </w:rPr>
+    </w:lvl>
+    <w:lvl w:ilvl="3" w:tplc="080A0001" w:tentative="1">
+      <w:start w:val="1"/>
+      <w:numFmt w:val="bullet"/>
+      <w:lvlText w:val=""/>
+      <w:lvlJc w:val="left"/>
+      <w:pPr>
+        <w:ind w:left="3600" w:hanging="360"/>
+      </w:pPr>
+      <w:rPr>
+        <w:rFonts w:ascii="Symbol" w:hAnsi="Symbol" w:hint="default"/>
+      </w:rPr>
+    </w:lvl>
+    <w:lvl w:ilvl="4" w:tplc="080A0003" w:tentative="1">
+      <w:start w:val="1"/>
+      <w:numFmt w:val="bullet"/>
+      <w:lvlText w:val="o"/>
+      <w:lvlJc w:val="left"/>
+      <w:pPr>
+        <w:ind w:left="4320" w:hanging="360"/>
+      </w:pPr>
+      <w:rPr>
+        <w:rFonts w:ascii="Courier New" w:hAnsi="Courier New" w:cs="Courier New" w:hint="default"/>
+      </w:rPr>
+    </w:lvl>
+    <w:lvl w:ilvl="5" w:tplc="080A0005" w:tentative="1">
+      <w:start w:val="1"/>
+      <w:numFmt w:val="bullet"/>
+      <w:lvlText w:val=""/>
+      <w:lvlJc w:val="left"/>
+      <w:pPr>
+        <w:ind w:left="5040" w:hanging="360"/>
+      </w:pPr>
+      <w:rPr>
+        <w:rFonts w:ascii="Wingdings" w:hAnsi="Wingdings" w:hint="default"/>
+      </w:rPr>
+    </w:lvl>
+    <w:lvl w:ilvl="6" w:tplc="080A0001" w:tentative="1">
+      <w:start w:val="1"/>
+      <w:numFmt w:val="bullet"/>
+      <w:lvlText w:val=""/>
+      <w:lvlJc w:val="left"/>
+      <w:pPr>
+        <w:ind w:left="5760" w:hanging="360"/>
+      </w:pPr>
+      <w:rPr>
+        <w:rFonts w:ascii="Symbol" w:hAnsi="Symbol" w:hint="default"/>
+      </w:rPr>
+    </w:lvl>
+    <w:lvl w:ilvl="7" w:tplc="080A0003" w:tentative="1">
+      <w:start w:val="1"/>
+      <w:numFmt w:val="bullet"/>
+      <w:lvlText w:val="o"/>
+      <w:lvlJc w:val="left"/>
+      <w:pPr>
+        <w:ind w:left="6480" w:hanging="360"/>
+      </w:pPr>
+      <w:rPr>
+        <w:rFonts w:ascii="Courier New" w:hAnsi="Courier New" w:cs="Courier New" w:hint="default"/>
+      </w:rPr>
+    </w:lvl>
+    <w:lvl w:ilvl="8" w:tplc="080A0005" w:tentative="1">
+      <w:start w:val="1"/>
+      <w:numFmt w:val="bullet"/>
+      <w:lvlText w:val=""/>
+      <w:lvlJc w:val="left"/>
+      <w:pPr>
+        <w:ind w:left="7200" w:hanging="360"/>
+      </w:pPr>
+      <w:rPr>
+        <w:rFonts w:ascii="Wingdings" w:hAnsi="Wingdings" w:hint="default"/>
+      </w:rPr>
+    </w:lvl>
+  </w:abstractNum>
+  <w:num w:numId="1">
+    <w:abstractNumId w:val="1"/>
+  </w:num>
+  <w:num w:numId="2">
+    <w:abstractNumId w:val="2"/>
+  </w:num>
+  <w:num w:numId="3">
+    <w:abstractNumId w:val="4"/>
+  </w:num>
+  <w:num w:numId="4">
+    <w:abstractNumId w:val="6"/>
+  </w:num>
+  <w:num w:numId="5">
+    <w:abstractNumId w:val="3"/>
+  </w:num>
+  <w:num w:numId="6">
+    <w:abstractNumId w:val="0"/>
+  </w:num>
+  <w:num w:numId="7">
+    <w:abstractNumId w:val="5"/>
+  </w:num>
+</w:numbering>
 </file>
 
 <file path=word/styles.xml><?xml version="1.0" encoding="utf-8"?>
@@ -703,6 +2392,35 @@
     <w:semiHidden/>
     <w:unhideWhenUsed/>
   </w:style>
+  <w:style w:type="paragraph" w:styleId="Prrafodelista">
+    <w:name w:val="List Paragraph"/>
+    <w:basedOn w:val="Normal"/>
+    <w:uiPriority w:val="34"/>
+    <w:qFormat/>
+    <w:rsid w:val="003270DD"/>
+    <w:pPr>
+      <w:ind w:left="720"/>
+      <w:contextualSpacing/>
+    </w:pPr>
+  </w:style>
+  <w:style w:type="paragraph" w:customStyle="1" w:styleId="Standard">
+    <w:name w:val="Standard"/>
+    <w:rsid w:val="00E1191B"/>
+    <w:pPr>
+      <w:widowControl w:val="0"/>
+      <w:suppressAutoHyphens/>
+      <w:autoSpaceDN w:val="0"/>
+      <w:spacing w:after="0" w:line="240" w:lineRule="auto"/>
+      <w:textAlignment w:val="baseline"/>
+    </w:pPr>
+    <w:rPr>
+      <w:rFonts w:ascii="Times New Roman" w:eastAsia="DejaVu Sans" w:hAnsi="Times New Roman" w:cs="Lohit Hindi"/>
+      <w:kern w:val="3"/>
+      <w:sz w:val="24"/>
+      <w:szCs w:val="24"/>
+      <w:lang w:eastAsia="zh-CN" w:bidi="hi-IN"/>
+    </w:rPr>
+  </w:style>
 </w:styles>
 </file>
 
@@ -892,6 +2610,35 @@
     <w:uiPriority w:val="99"/>
     <w:semiHidden/>
     <w:unhideWhenUsed/>
+  </w:style>
+  <w:style w:type="paragraph" w:styleId="Prrafodelista">
+    <w:name w:val="List Paragraph"/>
+    <w:basedOn w:val="Normal"/>
+    <w:uiPriority w:val="34"/>
+    <w:qFormat/>
+    <w:rsid w:val="003270DD"/>
+    <w:pPr>
+      <w:ind w:left="720"/>
+      <w:contextualSpacing/>
+    </w:pPr>
+  </w:style>
+  <w:style w:type="paragraph" w:customStyle="1" w:styleId="Standard">
+    <w:name w:val="Standard"/>
+    <w:rsid w:val="00E1191B"/>
+    <w:pPr>
+      <w:widowControl w:val="0"/>
+      <w:suppressAutoHyphens/>
+      <w:autoSpaceDN w:val="0"/>
+      <w:spacing w:after="0" w:line="240" w:lineRule="auto"/>
+      <w:textAlignment w:val="baseline"/>
+    </w:pPr>
+    <w:rPr>
+      <w:rFonts w:ascii="Times New Roman" w:eastAsia="DejaVu Sans" w:hAnsi="Times New Roman" w:cs="Lohit Hindi"/>
+      <w:kern w:val="3"/>
+      <w:sz w:val="24"/>
+      <w:szCs w:val="24"/>
+      <w:lang w:eastAsia="zh-CN" w:bidi="hi-IN"/>
+    </w:rPr>
   </w:style>
 </w:styles>
 </file>
@@ -1186,7 +2933,7 @@
 </file>
 
 <file path=customXml/itemProps1.xml><?xml version="1.0" encoding="utf-8"?>
-<ds:datastoreItem xmlns:ds="http://schemas.openxmlformats.org/officeDocument/2006/customXml" ds:itemID="{230B4AAC-AEE0-4CBC-82A1-9648BDF99214}">
+<ds:datastoreItem xmlns:ds="http://schemas.openxmlformats.org/officeDocument/2006/customXml" ds:itemID="{F4FCBB6E-BA25-45F4-8D7F-75B3804151C8}">
   <ds:schemaRefs>
     <ds:schemaRef ds:uri="http://schemas.openxmlformats.org/officeDocument/2006/bibliography"/>
   </ds:schemaRefs>

</xml_diff>

<commit_message>
pequeños cambios a los reuisitos
</commit_message>
<xml_diff>
--- a/proyecto Sistema Gestor de CVU.docx
+++ b/proyecto Sistema Gestor de CVU.docx
@@ -504,6 +504,13 @@
         </w:rPr>
         <w:t>Existe una persona que se encarga de administrar los CV</w:t>
       </w:r>
+      <w:r>
+        <w:rPr>
+          <w:rFonts w:asciiTheme="minorHAnsi" w:hAnsiTheme="minorHAnsi" w:cstheme="minorHAnsi"/>
+          <w:sz w:val="22"/>
+        </w:rPr>
+        <w:t>.</w:t>
+      </w:r>
     </w:p>
     <w:p>
       <w:pPr>
@@ -540,239 +547,283 @@
           <w:rFonts w:asciiTheme="minorHAnsi" w:hAnsiTheme="minorHAnsi" w:cstheme="minorHAnsi"/>
           <w:sz w:val="22"/>
         </w:rPr>
-        <w:t>a</w:t>
+        <w:t>arkoptic</w:t>
+      </w:r>
+      <w:proofErr w:type="spellEnd"/>
+      <w:r>
+        <w:rPr>
+          <w:rFonts w:asciiTheme="minorHAnsi" w:hAnsiTheme="minorHAnsi" w:cstheme="minorHAnsi"/>
+          <w:sz w:val="22"/>
+        </w:rPr>
+        <w:t xml:space="preserve"> (fundación o centro de investigación) deberá registrar su CV.</w:t>
+      </w:r>
+    </w:p>
+    <w:p>
+      <w:pPr>
+        <w:pStyle w:val="Standard"/>
+        <w:numPr>
+          <w:ilvl w:val="0"/>
+          <w:numId w:val="5"/>
+        </w:numPr>
+        <w:spacing w:after="200" w:line="360" w:lineRule="auto"/>
+        <w:ind w:left="708" w:firstLine="0"/>
+        <w:contextualSpacing/>
+        <w:rPr>
+          <w:rFonts w:asciiTheme="minorHAnsi" w:hAnsiTheme="minorHAnsi" w:cstheme="minorHAnsi"/>
+          <w:sz w:val="22"/>
+        </w:rPr>
+      </w:pPr>
+      <w:r>
+        <w:rPr>
+          <w:rFonts w:asciiTheme="minorHAnsi" w:hAnsiTheme="minorHAnsi" w:cstheme="minorHAnsi"/>
+          <w:sz w:val="22"/>
+        </w:rPr>
+        <w:t>El administrador puede conocer la información que viene en el CV de cada participante.</w:t>
+      </w:r>
+    </w:p>
+    <w:p>
+      <w:pPr>
+        <w:pStyle w:val="Standard"/>
+        <w:numPr>
+          <w:ilvl w:val="0"/>
+          <w:numId w:val="5"/>
+        </w:numPr>
+        <w:spacing w:after="200" w:line="360" w:lineRule="auto"/>
+        <w:ind w:left="708" w:firstLine="0"/>
+        <w:contextualSpacing/>
+        <w:rPr>
+          <w:rFonts w:asciiTheme="minorHAnsi" w:hAnsiTheme="minorHAnsi" w:cstheme="minorHAnsi"/>
+          <w:sz w:val="22"/>
+        </w:rPr>
+      </w:pPr>
+      <w:r>
+        <w:rPr>
+          <w:rFonts w:asciiTheme="minorHAnsi" w:hAnsiTheme="minorHAnsi" w:cstheme="minorHAnsi"/>
+          <w:sz w:val="22"/>
+        </w:rPr>
+        <w:t>El administrador solo requiere que los que registren su CV, registre solo lo que se le pide en la pantalla de la página de la empresa.</w:t>
+      </w:r>
+    </w:p>
+    <w:p>
+      <w:pPr>
+        <w:pStyle w:val="Standard"/>
+        <w:numPr>
+          <w:ilvl w:val="0"/>
+          <w:numId w:val="5"/>
+        </w:numPr>
+        <w:spacing w:after="200" w:line="360" w:lineRule="auto"/>
+        <w:ind w:left="708" w:firstLine="0"/>
+        <w:contextualSpacing/>
+        <w:rPr>
+          <w:rFonts w:asciiTheme="minorHAnsi" w:hAnsiTheme="minorHAnsi" w:cstheme="minorHAnsi"/>
+          <w:sz w:val="22"/>
+        </w:rPr>
+      </w:pPr>
+      <w:r>
+        <w:rPr>
+          <w:rFonts w:asciiTheme="minorHAnsi" w:hAnsiTheme="minorHAnsi" w:cstheme="minorHAnsi"/>
+          <w:sz w:val="22"/>
+        </w:rPr>
+        <w:t>Existen diferentes tipos de CV (Licenciatura ya sea terminada o en proceso de prácticas profesionales/servicio social, maestría, doctorado, SIN)</w:t>
+      </w:r>
+      <w:r>
+        <w:rPr>
+          <w:rFonts w:asciiTheme="minorHAnsi" w:hAnsiTheme="minorHAnsi" w:cstheme="minorHAnsi"/>
+          <w:sz w:val="22"/>
+        </w:rPr>
+        <w:t>.</w:t>
+      </w:r>
+    </w:p>
+    <w:p>
+      <w:pPr>
+        <w:pStyle w:val="Standard"/>
+        <w:numPr>
+          <w:ilvl w:val="0"/>
+          <w:numId w:val="5"/>
+        </w:numPr>
+        <w:spacing w:after="200" w:line="360" w:lineRule="auto"/>
+        <w:ind w:left="708" w:firstLine="0"/>
+        <w:contextualSpacing/>
+        <w:rPr>
+          <w:rFonts w:asciiTheme="minorHAnsi" w:hAnsiTheme="minorHAnsi" w:cstheme="minorHAnsi"/>
+          <w:sz w:val="22"/>
+        </w:rPr>
+      </w:pPr>
+      <w:r>
+        <w:rPr>
+          <w:rFonts w:asciiTheme="minorHAnsi" w:hAnsiTheme="minorHAnsi" w:cstheme="minorHAnsi"/>
+          <w:sz w:val="22"/>
+        </w:rPr>
+        <w:t>El administrador verifica el registro de CV todos los días</w:t>
+      </w:r>
+      <w:r>
+        <w:rPr>
+          <w:rFonts w:asciiTheme="minorHAnsi" w:hAnsiTheme="minorHAnsi" w:cstheme="minorHAnsi"/>
+          <w:sz w:val="22"/>
+        </w:rPr>
+        <w:t>.</w:t>
+      </w:r>
+    </w:p>
+    <w:p>
+      <w:pPr>
+        <w:pStyle w:val="Standard"/>
+        <w:numPr>
+          <w:ilvl w:val="0"/>
+          <w:numId w:val="5"/>
+        </w:numPr>
+        <w:spacing w:after="200" w:line="360" w:lineRule="auto"/>
+        <w:ind w:left="708" w:firstLine="0"/>
+        <w:contextualSpacing/>
+        <w:rPr>
+          <w:rFonts w:asciiTheme="minorHAnsi" w:hAnsiTheme="minorHAnsi" w:cstheme="minorHAnsi"/>
+          <w:sz w:val="22"/>
+        </w:rPr>
+      </w:pPr>
+      <w:r>
+        <w:rPr>
+          <w:rFonts w:asciiTheme="minorHAnsi" w:hAnsiTheme="minorHAnsi" w:cstheme="minorHAnsi"/>
+          <w:sz w:val="22"/>
+        </w:rPr>
+        <w:t>El administrador requiere de retroalimentación para los que registren su CV</w:t>
+      </w:r>
+      <w:r>
+        <w:rPr>
+          <w:rFonts w:asciiTheme="minorHAnsi" w:hAnsiTheme="minorHAnsi" w:cstheme="minorHAnsi"/>
+          <w:sz w:val="22"/>
+        </w:rPr>
+        <w:t>.</w:t>
+      </w:r>
+    </w:p>
+    <w:p>
+      <w:pPr>
+        <w:pStyle w:val="Standard"/>
+        <w:numPr>
+          <w:ilvl w:val="0"/>
+          <w:numId w:val="5"/>
+        </w:numPr>
+        <w:spacing w:after="200" w:line="360" w:lineRule="auto"/>
+        <w:ind w:left="708" w:firstLine="0"/>
+        <w:contextualSpacing/>
+        <w:rPr>
+          <w:rFonts w:asciiTheme="minorHAnsi" w:hAnsiTheme="minorHAnsi" w:cstheme="minorHAnsi"/>
+          <w:sz w:val="22"/>
+        </w:rPr>
+      </w:pPr>
+      <w:r>
+        <w:rPr>
+          <w:rFonts w:asciiTheme="minorHAnsi" w:hAnsiTheme="minorHAnsi" w:cstheme="minorHAnsi"/>
+          <w:sz w:val="22"/>
+        </w:rPr>
+        <w:t xml:space="preserve">El </w:t>
+      </w:r>
+      <w:proofErr w:type="gramStart"/>
+      <w:r>
+        <w:rPr>
+          <w:rFonts w:asciiTheme="minorHAnsi" w:hAnsiTheme="minorHAnsi" w:cstheme="minorHAnsi"/>
+          <w:sz w:val="22"/>
+        </w:rPr>
+        <w:t>registro</w:t>
+      </w:r>
+      <w:proofErr w:type="gramEnd"/>
+      <w:r>
+        <w:rPr>
+          <w:rFonts w:asciiTheme="minorHAnsi" w:hAnsiTheme="minorHAnsi" w:cstheme="minorHAnsi"/>
+          <w:sz w:val="22"/>
+        </w:rPr>
+        <w:t xml:space="preserve"> y administración de los CV debe ser en </w:t>
+      </w:r>
+      <w:r>
+        <w:rPr>
+          <w:rFonts w:asciiTheme="minorHAnsi" w:hAnsiTheme="minorHAnsi" w:cstheme="minorHAnsi"/>
+          <w:sz w:val="22"/>
+        </w:rPr>
+        <w:t>línea</w:t>
+      </w:r>
+      <w:r>
+        <w:rPr>
+          <w:rFonts w:asciiTheme="minorHAnsi" w:hAnsiTheme="minorHAnsi" w:cstheme="minorHAnsi"/>
+          <w:sz w:val="22"/>
+        </w:rPr>
+        <w:t>.</w:t>
+      </w:r>
+    </w:p>
+    <w:p>
+      <w:pPr>
+        <w:pStyle w:val="Standard"/>
+        <w:numPr>
+          <w:ilvl w:val="0"/>
+          <w:numId w:val="5"/>
+        </w:numPr>
+        <w:spacing w:after="200" w:line="360" w:lineRule="auto"/>
+        <w:ind w:left="708" w:firstLine="0"/>
+        <w:contextualSpacing/>
+        <w:rPr>
+          <w:rFonts w:asciiTheme="minorHAnsi" w:hAnsiTheme="minorHAnsi" w:cstheme="minorHAnsi"/>
+          <w:sz w:val="22"/>
+        </w:rPr>
+      </w:pPr>
+      <w:r>
+        <w:rPr>
+          <w:rFonts w:asciiTheme="minorHAnsi" w:hAnsiTheme="minorHAnsi" w:cstheme="minorHAnsi"/>
+          <w:sz w:val="22"/>
+        </w:rPr>
+        <w:t>Los CV deben almacenarse en el sistema.</w:t>
+      </w:r>
+    </w:p>
+    <w:p>
+      <w:pPr>
+        <w:pStyle w:val="Standard"/>
+        <w:numPr>
+          <w:ilvl w:val="0"/>
+          <w:numId w:val="5"/>
+        </w:numPr>
+        <w:spacing w:after="200" w:line="360" w:lineRule="auto"/>
+        <w:ind w:left="708" w:firstLine="0"/>
+        <w:contextualSpacing/>
+        <w:rPr>
+          <w:rFonts w:asciiTheme="minorHAnsi" w:hAnsiTheme="minorHAnsi" w:cstheme="minorHAnsi"/>
+          <w:sz w:val="22"/>
+        </w:rPr>
+      </w:pPr>
+      <w:r>
+        <w:rPr>
+          <w:rFonts w:asciiTheme="minorHAnsi" w:hAnsiTheme="minorHAnsi" w:cstheme="minorHAnsi"/>
+          <w:sz w:val="22"/>
+        </w:rPr>
+        <w:t>El administrador requiere de clasificación de los CV por áreas y especialidades (por ejemplo medicina, física, electrónica etc.)</w:t>
+      </w:r>
+    </w:p>
+    <w:p>
+      <w:pPr>
+        <w:pStyle w:val="Standard"/>
+        <w:numPr>
+          <w:ilvl w:val="0"/>
+          <w:numId w:val="5"/>
+        </w:numPr>
+        <w:spacing w:after="200" w:line="360" w:lineRule="auto"/>
+        <w:ind w:left="708" w:firstLine="0"/>
+        <w:contextualSpacing/>
+        <w:rPr>
+          <w:rFonts w:asciiTheme="minorHAnsi" w:hAnsiTheme="minorHAnsi" w:cstheme="minorHAnsi"/>
+          <w:sz w:val="22"/>
+        </w:rPr>
+      </w:pPr>
+      <w:r>
+        <w:rPr>
+          <w:rFonts w:asciiTheme="minorHAnsi" w:hAnsiTheme="minorHAnsi" w:cstheme="minorHAnsi"/>
+          <w:sz w:val="22"/>
+        </w:rPr>
+        <w:t>Los usuarios del sistema deberán identificarse para tener acceso al mismo</w:t>
+      </w:r>
+      <w:r>
+        <w:rPr>
+          <w:rFonts w:asciiTheme="minorHAnsi" w:hAnsiTheme="minorHAnsi" w:cstheme="minorHAnsi"/>
+          <w:sz w:val="22"/>
+        </w:rPr>
+        <w:t>.</w:t>
       </w:r>
       <w:bookmarkStart w:id="0" w:name="_GoBack"/>
       <w:bookmarkEnd w:id="0"/>
-      <w:r>
-        <w:rPr>
-          <w:rFonts w:asciiTheme="minorHAnsi" w:hAnsiTheme="minorHAnsi" w:cstheme="minorHAnsi"/>
-          <w:sz w:val="22"/>
-        </w:rPr>
-        <w:t>rkoptic</w:t>
-      </w:r>
-      <w:proofErr w:type="spellEnd"/>
-      <w:r>
-        <w:rPr>
-          <w:rFonts w:asciiTheme="minorHAnsi" w:hAnsiTheme="minorHAnsi" w:cstheme="minorHAnsi"/>
-          <w:sz w:val="22"/>
-        </w:rPr>
-        <w:t xml:space="preserve"> (fundación o centro de investigación) deberá registrar su CV.</w:t>
-      </w:r>
-    </w:p>
-    <w:p>
-      <w:pPr>
-        <w:pStyle w:val="Standard"/>
-        <w:numPr>
-          <w:ilvl w:val="0"/>
-          <w:numId w:val="5"/>
-        </w:numPr>
-        <w:spacing w:after="200" w:line="360" w:lineRule="auto"/>
-        <w:ind w:left="708" w:firstLine="0"/>
-        <w:contextualSpacing/>
-        <w:rPr>
-          <w:rFonts w:asciiTheme="minorHAnsi" w:hAnsiTheme="minorHAnsi" w:cstheme="minorHAnsi"/>
-          <w:sz w:val="22"/>
-        </w:rPr>
-      </w:pPr>
-      <w:r>
-        <w:rPr>
-          <w:rFonts w:asciiTheme="minorHAnsi" w:hAnsiTheme="minorHAnsi" w:cstheme="minorHAnsi"/>
-          <w:sz w:val="22"/>
-        </w:rPr>
-        <w:t>El administrador puede conocer la información que viene en el CV de cada participante.</w:t>
-      </w:r>
-    </w:p>
-    <w:p>
-      <w:pPr>
-        <w:pStyle w:val="Standard"/>
-        <w:numPr>
-          <w:ilvl w:val="0"/>
-          <w:numId w:val="5"/>
-        </w:numPr>
-        <w:spacing w:after="200" w:line="360" w:lineRule="auto"/>
-        <w:ind w:left="708" w:firstLine="0"/>
-        <w:contextualSpacing/>
-        <w:rPr>
-          <w:rFonts w:asciiTheme="minorHAnsi" w:hAnsiTheme="minorHAnsi" w:cstheme="minorHAnsi"/>
-          <w:sz w:val="22"/>
-        </w:rPr>
-      </w:pPr>
-      <w:r>
-        <w:rPr>
-          <w:rFonts w:asciiTheme="minorHAnsi" w:hAnsiTheme="minorHAnsi" w:cstheme="minorHAnsi"/>
-          <w:sz w:val="22"/>
-        </w:rPr>
-        <w:t>El administrador solo requiere que los que registren su CV, registre solo lo que se le pide en la pantalla de la página de la empresa.</w:t>
-      </w:r>
-    </w:p>
-    <w:p>
-      <w:pPr>
-        <w:pStyle w:val="Standard"/>
-        <w:numPr>
-          <w:ilvl w:val="0"/>
-          <w:numId w:val="5"/>
-        </w:numPr>
-        <w:spacing w:after="200" w:line="360" w:lineRule="auto"/>
-        <w:ind w:left="708" w:firstLine="0"/>
-        <w:contextualSpacing/>
-        <w:rPr>
-          <w:rFonts w:asciiTheme="minorHAnsi" w:hAnsiTheme="minorHAnsi" w:cstheme="minorHAnsi"/>
-          <w:sz w:val="22"/>
-        </w:rPr>
-      </w:pPr>
-      <w:r>
-        <w:rPr>
-          <w:rFonts w:asciiTheme="minorHAnsi" w:hAnsiTheme="minorHAnsi" w:cstheme="minorHAnsi"/>
-          <w:sz w:val="22"/>
-        </w:rPr>
-        <w:t>Existen diferentes tipos de CV (Licenciatura ya sea terminada o en proceso de prácticas profesionales/servicio social, maestría, doctorado, SIN)</w:t>
-      </w:r>
-    </w:p>
-    <w:p>
-      <w:pPr>
-        <w:pStyle w:val="Standard"/>
-        <w:numPr>
-          <w:ilvl w:val="0"/>
-          <w:numId w:val="5"/>
-        </w:numPr>
-        <w:spacing w:after="200" w:line="360" w:lineRule="auto"/>
-        <w:ind w:left="708" w:firstLine="0"/>
-        <w:contextualSpacing/>
-        <w:rPr>
-          <w:rFonts w:asciiTheme="minorHAnsi" w:hAnsiTheme="minorHAnsi" w:cstheme="minorHAnsi"/>
-          <w:sz w:val="22"/>
-        </w:rPr>
-      </w:pPr>
-      <w:r>
-        <w:rPr>
-          <w:rFonts w:asciiTheme="minorHAnsi" w:hAnsiTheme="minorHAnsi" w:cstheme="minorHAnsi"/>
-          <w:sz w:val="22"/>
-        </w:rPr>
-        <w:t>El administrador verifica el registro de CV todos los días</w:t>
-      </w:r>
-    </w:p>
-    <w:p>
-      <w:pPr>
-        <w:pStyle w:val="Standard"/>
-        <w:numPr>
-          <w:ilvl w:val="0"/>
-          <w:numId w:val="5"/>
-        </w:numPr>
-        <w:spacing w:after="200" w:line="360" w:lineRule="auto"/>
-        <w:ind w:left="708" w:firstLine="0"/>
-        <w:contextualSpacing/>
-        <w:rPr>
-          <w:rFonts w:asciiTheme="minorHAnsi" w:hAnsiTheme="minorHAnsi" w:cstheme="minorHAnsi"/>
-          <w:sz w:val="22"/>
-        </w:rPr>
-      </w:pPr>
-      <w:r>
-        <w:rPr>
-          <w:rFonts w:asciiTheme="minorHAnsi" w:hAnsiTheme="minorHAnsi" w:cstheme="minorHAnsi"/>
-          <w:sz w:val="22"/>
-        </w:rPr>
-        <w:t>El administrador requiere de retroalimentación para los que registren su CV</w:t>
-      </w:r>
-    </w:p>
-    <w:p>
-      <w:pPr>
-        <w:pStyle w:val="Standard"/>
-        <w:numPr>
-          <w:ilvl w:val="0"/>
-          <w:numId w:val="5"/>
-        </w:numPr>
-        <w:spacing w:after="200" w:line="360" w:lineRule="auto"/>
-        <w:ind w:left="708" w:firstLine="0"/>
-        <w:contextualSpacing/>
-        <w:rPr>
-          <w:rFonts w:asciiTheme="minorHAnsi" w:hAnsiTheme="minorHAnsi" w:cstheme="minorHAnsi"/>
-          <w:sz w:val="22"/>
-        </w:rPr>
-      </w:pPr>
-      <w:r>
-        <w:rPr>
-          <w:rFonts w:asciiTheme="minorHAnsi" w:hAnsiTheme="minorHAnsi" w:cstheme="minorHAnsi"/>
-          <w:sz w:val="22"/>
-        </w:rPr>
-        <w:t xml:space="preserve">El registro y administración de los CV debe ser en </w:t>
-      </w:r>
-      <w:r>
-        <w:rPr>
-          <w:rFonts w:asciiTheme="minorHAnsi" w:hAnsiTheme="minorHAnsi" w:cstheme="minorHAnsi"/>
-          <w:sz w:val="22"/>
-        </w:rPr>
-        <w:t>línea</w:t>
-      </w:r>
-    </w:p>
-    <w:p>
-      <w:pPr>
-        <w:pStyle w:val="Standard"/>
-        <w:numPr>
-          <w:ilvl w:val="0"/>
-          <w:numId w:val="5"/>
-        </w:numPr>
-        <w:spacing w:after="200" w:line="360" w:lineRule="auto"/>
-        <w:ind w:left="708" w:firstLine="0"/>
-        <w:contextualSpacing/>
-        <w:rPr>
-          <w:rFonts w:asciiTheme="minorHAnsi" w:hAnsiTheme="minorHAnsi" w:cstheme="minorHAnsi"/>
-          <w:sz w:val="22"/>
-        </w:rPr>
-      </w:pPr>
-      <w:r>
-        <w:rPr>
-          <w:rFonts w:asciiTheme="minorHAnsi" w:hAnsiTheme="minorHAnsi" w:cstheme="minorHAnsi"/>
-          <w:sz w:val="22"/>
-        </w:rPr>
-        <w:t>Los CV deben almacenarse en el sistema.</w:t>
-      </w:r>
-    </w:p>
-    <w:p>
-      <w:pPr>
-        <w:pStyle w:val="Standard"/>
-        <w:numPr>
-          <w:ilvl w:val="0"/>
-          <w:numId w:val="5"/>
-        </w:numPr>
-        <w:spacing w:after="200" w:line="360" w:lineRule="auto"/>
-        <w:ind w:left="708" w:firstLine="0"/>
-        <w:contextualSpacing/>
-        <w:rPr>
-          <w:rFonts w:asciiTheme="minorHAnsi" w:hAnsiTheme="minorHAnsi" w:cstheme="minorHAnsi"/>
-          <w:sz w:val="22"/>
-        </w:rPr>
-      </w:pPr>
-      <w:r>
-        <w:rPr>
-          <w:rFonts w:asciiTheme="minorHAnsi" w:hAnsiTheme="minorHAnsi" w:cstheme="minorHAnsi"/>
-          <w:sz w:val="22"/>
-        </w:rPr>
-        <w:t>El administrador requiere de clasificación de los CV por áreas y especialidades (por ejemplo medicina, física, electrónica etc.)</w:t>
-      </w:r>
-    </w:p>
-    <w:p>
-      <w:pPr>
-        <w:pStyle w:val="Standard"/>
-        <w:numPr>
-          <w:ilvl w:val="0"/>
-          <w:numId w:val="5"/>
-        </w:numPr>
-        <w:spacing w:after="200" w:line="360" w:lineRule="auto"/>
-        <w:ind w:left="708" w:firstLine="0"/>
-        <w:contextualSpacing/>
-        <w:rPr>
-          <w:rFonts w:asciiTheme="minorHAnsi" w:hAnsiTheme="minorHAnsi" w:cstheme="minorHAnsi"/>
-          <w:sz w:val="22"/>
-        </w:rPr>
-      </w:pPr>
-      <w:r>
-        <w:rPr>
-          <w:rFonts w:asciiTheme="minorHAnsi" w:hAnsiTheme="minorHAnsi" w:cstheme="minorHAnsi"/>
-          <w:sz w:val="22"/>
-        </w:rPr>
-        <w:t>Los usuarios del sistema deberán identificarse para tener acceso al mismo</w:t>
-      </w:r>
     </w:p>
     <w:p>
       <w:pPr>
@@ -944,7 +995,6 @@
           <w:sz w:val="22"/>
         </w:rPr>
       </w:pPr>
-      <w:proofErr w:type="spellStart"/>
       <w:r>
         <w:rPr>
           <w:rFonts w:asciiTheme="minorHAnsi" w:hAnsiTheme="minorHAnsi" w:cstheme="minorHAnsi"/>
@@ -952,13 +1002,40 @@
         </w:rPr>
         <w:t>Nom</w:t>
       </w:r>
-      <w:proofErr w:type="spellEnd"/>
-      <w:r>
-        <w:rPr>
-          <w:rFonts w:asciiTheme="minorHAnsi" w:hAnsiTheme="minorHAnsi" w:cstheme="minorHAnsi"/>
-          <w:sz w:val="22"/>
-        </w:rPr>
-        <w:t>. de la prepa (en la que estudio)</w:t>
+      <w:r>
+        <w:rPr>
+          <w:rFonts w:asciiTheme="minorHAnsi" w:hAnsiTheme="minorHAnsi" w:cstheme="minorHAnsi"/>
+          <w:sz w:val="22"/>
+        </w:rPr>
+        <w:t>bre</w:t>
+      </w:r>
+      <w:r>
+        <w:rPr>
+          <w:rFonts w:asciiTheme="minorHAnsi" w:hAnsiTheme="minorHAnsi" w:cstheme="minorHAnsi"/>
+          <w:sz w:val="22"/>
+        </w:rPr>
+        <w:t xml:space="preserve"> de la </w:t>
+      </w:r>
+      <w:r>
+        <w:rPr>
+          <w:rFonts w:asciiTheme="minorHAnsi" w:hAnsiTheme="minorHAnsi" w:cstheme="minorHAnsi"/>
+          <w:sz w:val="22"/>
+        </w:rPr>
+        <w:t>prepa</w:t>
+      </w:r>
+      <w:r>
+        <w:rPr>
+          <w:rFonts w:asciiTheme="minorHAnsi" w:hAnsiTheme="minorHAnsi" w:cstheme="minorHAnsi"/>
+          <w:sz w:val="22"/>
+        </w:rPr>
+        <w:t xml:space="preserve">ratoria </w:t>
+      </w:r>
+      <w:r>
+        <w:rPr>
+          <w:rFonts w:asciiTheme="minorHAnsi" w:hAnsiTheme="minorHAnsi" w:cstheme="minorHAnsi"/>
+          <w:sz w:val="22"/>
+        </w:rPr>
+        <w:t>en la que estudio</w:t>
       </w:r>
     </w:p>
     <w:p>
@@ -975,7 +1052,6 @@
           <w:sz w:val="22"/>
         </w:rPr>
       </w:pPr>
-      <w:proofErr w:type="spellStart"/>
       <w:r>
         <w:rPr>
           <w:rFonts w:asciiTheme="minorHAnsi" w:hAnsiTheme="minorHAnsi" w:cstheme="minorHAnsi"/>
@@ -983,13 +1059,33 @@
         </w:rPr>
         <w:t>Nom</w:t>
       </w:r>
-      <w:proofErr w:type="spellEnd"/>
-      <w:r>
-        <w:rPr>
-          <w:rFonts w:asciiTheme="minorHAnsi" w:hAnsiTheme="minorHAnsi" w:cstheme="minorHAnsi"/>
-          <w:sz w:val="22"/>
-        </w:rPr>
-        <w:t>. de la universidad (en la que estudia o estudio)</w:t>
+      <w:r>
+        <w:rPr>
+          <w:rFonts w:asciiTheme="minorHAnsi" w:hAnsiTheme="minorHAnsi" w:cstheme="minorHAnsi"/>
+          <w:sz w:val="22"/>
+        </w:rPr>
+        <w:t>bre</w:t>
+      </w:r>
+      <w:r>
+        <w:rPr>
+          <w:rFonts w:asciiTheme="minorHAnsi" w:hAnsiTheme="minorHAnsi" w:cstheme="minorHAnsi"/>
+          <w:sz w:val="22"/>
+        </w:rPr>
+        <w:t xml:space="preserve"> de la universidad</w:t>
+      </w:r>
+      <w:r>
+        <w:rPr>
+          <w:rFonts w:asciiTheme="minorHAnsi" w:hAnsiTheme="minorHAnsi" w:cstheme="minorHAnsi"/>
+          <w:sz w:val="22"/>
+        </w:rPr>
+        <w:t xml:space="preserve"> </w:t>
+      </w:r>
+      <w:r>
+        <w:rPr>
+          <w:rFonts w:asciiTheme="minorHAnsi" w:hAnsiTheme="minorHAnsi" w:cstheme="minorHAnsi"/>
+          <w:sz w:val="22"/>
+        </w:rPr>
+        <w:t>en la que estudia o estudio</w:t>
       </w:r>
     </w:p>
     <w:p>
@@ -1011,7 +1107,14 @@
           <w:rFonts w:asciiTheme="minorHAnsi" w:hAnsiTheme="minorHAnsi" w:cstheme="minorHAnsi"/>
           <w:sz w:val="22"/>
         </w:rPr>
-        <w:t>Su licenciatura (si cuenta con una)</w:t>
+        <w:t>Su licencia</w:t>
+      </w:r>
+      <w:r>
+        <w:rPr>
+          <w:rFonts w:asciiTheme="minorHAnsi" w:hAnsiTheme="minorHAnsi" w:cstheme="minorHAnsi"/>
+          <w:sz w:val="22"/>
+        </w:rPr>
+        <w:t>tura si cuenta con una</w:t>
       </w:r>
     </w:p>
     <w:p>
@@ -1121,23 +1224,21 @@
           <w:rFonts w:asciiTheme="minorHAnsi" w:hAnsiTheme="minorHAnsi" w:cstheme="minorHAnsi"/>
           <w:sz w:val="22"/>
         </w:rPr>
-        <w:t>Últimos 3 Trabajos anteriores (</w:t>
-      </w:r>
-      <w:proofErr w:type="spellStart"/>
-      <w:r>
-        <w:rPr>
-          <w:rFonts w:asciiTheme="minorHAnsi" w:hAnsiTheme="minorHAnsi" w:cstheme="minorHAnsi"/>
-          <w:sz w:val="22"/>
-        </w:rPr>
-        <w:t>Nom</w:t>
-      </w:r>
-      <w:proofErr w:type="spellEnd"/>
-      <w:r>
-        <w:rPr>
-          <w:rFonts w:asciiTheme="minorHAnsi" w:hAnsiTheme="minorHAnsi" w:cstheme="minorHAnsi"/>
-          <w:sz w:val="22"/>
-        </w:rPr>
-        <w:t>. del trabajo, puesto que desempeño, tiempo que duro trabajando ahí, o si aún trabaja ahí, jefe directo o ultimo jefe)</w:t>
+        <w:t>Últ</w:t>
+      </w:r>
+      <w:r>
+        <w:rPr>
+          <w:rFonts w:asciiTheme="minorHAnsi" w:hAnsiTheme="minorHAnsi" w:cstheme="minorHAnsi"/>
+          <w:sz w:val="22"/>
+        </w:rPr>
+        <w:t>imos 3 Trabajos anteriores (Nombre</w:t>
+      </w:r>
+      <w:r>
+        <w:rPr>
+          <w:rFonts w:asciiTheme="minorHAnsi" w:hAnsiTheme="minorHAnsi" w:cstheme="minorHAnsi"/>
+          <w:sz w:val="22"/>
+        </w:rPr>
+        <w:t xml:space="preserve"> del trabajo, puesto que desempeño, tiempo que duro trabajando ahí, o si aún trabaja ahí, jefe directo o ultimo jefe)</w:t>
       </w:r>
     </w:p>
     <w:p>
@@ -1173,14 +1274,7 @@
           <w:rFonts w:asciiTheme="minorHAnsi" w:hAnsiTheme="minorHAnsi" w:cstheme="minorHAnsi"/>
           <w:sz w:val="22"/>
         </w:rPr>
-        <w:t>a</w:t>
-      </w:r>
-      <w:r>
-        <w:rPr>
-          <w:rFonts w:asciiTheme="minorHAnsi" w:hAnsiTheme="minorHAnsi" w:cstheme="minorHAnsi"/>
-          <w:sz w:val="22"/>
-        </w:rPr>
-        <w:t xml:space="preserve"> trabajado en algún proyecto? </w:t>
+        <w:t xml:space="preserve">a trabajado en algún proyecto? </w:t>
       </w:r>
     </w:p>
     <w:p>
@@ -1202,21 +1296,7 @@
           <w:rFonts w:asciiTheme="minorHAnsi" w:hAnsiTheme="minorHAnsi" w:cstheme="minorHAnsi"/>
           <w:sz w:val="22"/>
         </w:rPr>
-        <w:t xml:space="preserve">¿Nombre del proyecto y una breve </w:t>
-      </w:r>
-      <w:r>
-        <w:rPr>
-          <w:rFonts w:asciiTheme="minorHAnsi" w:hAnsiTheme="minorHAnsi" w:cstheme="minorHAnsi"/>
-          <w:sz w:val="22"/>
-        </w:rPr>
-        <w:t>descripción</w:t>
-      </w:r>
-      <w:r>
-        <w:rPr>
-          <w:rFonts w:asciiTheme="minorHAnsi" w:hAnsiTheme="minorHAnsi" w:cstheme="minorHAnsi"/>
-          <w:sz w:val="22"/>
-        </w:rPr>
-        <w:t>?</w:t>
+        <w:t>¿Nombre del proyecto y una breve descripción?</w:t>
       </w:r>
     </w:p>
     <w:p>
@@ -1238,21 +1318,7 @@
           <w:rFonts w:asciiTheme="minorHAnsi" w:hAnsiTheme="minorHAnsi" w:cstheme="minorHAnsi"/>
           <w:sz w:val="22"/>
         </w:rPr>
-        <w:t>¿</w:t>
-      </w:r>
-      <w:r>
-        <w:rPr>
-          <w:rFonts w:asciiTheme="minorHAnsi" w:hAnsiTheme="minorHAnsi" w:cstheme="minorHAnsi"/>
-          <w:sz w:val="22"/>
-        </w:rPr>
-        <w:t>Ha</w:t>
-      </w:r>
-      <w:r>
-        <w:rPr>
-          <w:rFonts w:asciiTheme="minorHAnsi" w:hAnsiTheme="minorHAnsi" w:cstheme="minorHAnsi"/>
-          <w:sz w:val="22"/>
-        </w:rPr>
-        <w:t xml:space="preserve"> publicado alguna tesis, articulo, Libro, Etc.?</w:t>
+        <w:t>¿Ha publicado alguna tesis, articulo, Libro, Etc.?</w:t>
       </w:r>
     </w:p>
     <w:p>
@@ -2933,7 +2999,7 @@
 </file>
 
 <file path=customXml/itemProps1.xml><?xml version="1.0" encoding="utf-8"?>
-<ds:datastoreItem xmlns:ds="http://schemas.openxmlformats.org/officeDocument/2006/customXml" ds:itemID="{F4FCBB6E-BA25-45F4-8D7F-75B3804151C8}">
+<ds:datastoreItem xmlns:ds="http://schemas.openxmlformats.org/officeDocument/2006/customXml" ds:itemID="{F0E80236-0D9B-4452-A362-6A235144C32B}">
   <ds:schemaRefs>
     <ds:schemaRef ds:uri="http://schemas.openxmlformats.org/officeDocument/2006/bibliography"/>
   </ds:schemaRefs>

</xml_diff>

<commit_message>
se agregaron los requisitos funcionales al proyecto
</commit_message>
<xml_diff>
--- a/proyecto Sistema Gestor de CVU.docx
+++ b/proyecto Sistema Gestor de CVU.docx
@@ -490,7 +490,6 @@
           <w:numId w:val="5"/>
         </w:numPr>
         <w:spacing w:after="200" w:line="360" w:lineRule="auto"/>
-        <w:ind w:left="708" w:firstLine="0"/>
         <w:contextualSpacing/>
         <w:rPr>
           <w:rFonts w:asciiTheme="minorHAnsi" w:hAnsiTheme="minorHAnsi" w:cstheme="minorHAnsi"/>
@@ -520,7 +519,6 @@
           <w:numId w:val="5"/>
         </w:numPr>
         <w:spacing w:after="200" w:line="360" w:lineRule="auto"/>
-        <w:ind w:left="708" w:firstLine="0"/>
         <w:contextualSpacing/>
         <w:rPr>
           <w:rFonts w:asciiTheme="minorHAnsi" w:hAnsiTheme="minorHAnsi" w:cstheme="minorHAnsi"/>
@@ -566,7 +564,6 @@
           <w:numId w:val="5"/>
         </w:numPr>
         <w:spacing w:after="200" w:line="360" w:lineRule="auto"/>
-        <w:ind w:left="708" w:firstLine="0"/>
         <w:contextualSpacing/>
         <w:rPr>
           <w:rFonts w:asciiTheme="minorHAnsi" w:hAnsiTheme="minorHAnsi" w:cstheme="minorHAnsi"/>
@@ -589,7 +586,6 @@
           <w:numId w:val="5"/>
         </w:numPr>
         <w:spacing w:after="200" w:line="360" w:lineRule="auto"/>
-        <w:ind w:left="708" w:firstLine="0"/>
         <w:contextualSpacing/>
         <w:rPr>
           <w:rFonts w:asciiTheme="minorHAnsi" w:hAnsiTheme="minorHAnsi" w:cstheme="minorHAnsi"/>
@@ -612,7 +608,6 @@
           <w:numId w:val="5"/>
         </w:numPr>
         <w:spacing w:after="200" w:line="360" w:lineRule="auto"/>
-        <w:ind w:left="708" w:firstLine="0"/>
         <w:contextualSpacing/>
         <w:rPr>
           <w:rFonts w:asciiTheme="minorHAnsi" w:hAnsiTheme="minorHAnsi" w:cstheme="minorHAnsi"/>
@@ -642,7 +637,6 @@
           <w:numId w:val="5"/>
         </w:numPr>
         <w:spacing w:after="200" w:line="360" w:lineRule="auto"/>
-        <w:ind w:left="708" w:firstLine="0"/>
         <w:contextualSpacing/>
         <w:rPr>
           <w:rFonts w:asciiTheme="minorHAnsi" w:hAnsiTheme="minorHAnsi" w:cstheme="minorHAnsi"/>
@@ -672,7 +666,6 @@
           <w:numId w:val="5"/>
         </w:numPr>
         <w:spacing w:after="200" w:line="360" w:lineRule="auto"/>
-        <w:ind w:left="708" w:firstLine="0"/>
         <w:contextualSpacing/>
         <w:rPr>
           <w:rFonts w:asciiTheme="minorHAnsi" w:hAnsiTheme="minorHAnsi" w:cstheme="minorHAnsi"/>
@@ -702,7 +695,6 @@
           <w:numId w:val="5"/>
         </w:numPr>
         <w:spacing w:after="200" w:line="360" w:lineRule="auto"/>
-        <w:ind w:left="708" w:firstLine="0"/>
         <w:contextualSpacing/>
         <w:rPr>
           <w:rFonts w:asciiTheme="minorHAnsi" w:hAnsiTheme="minorHAnsi" w:cstheme="minorHAnsi"/>
@@ -716,15 +708,13 @@
         </w:rPr>
         <w:t xml:space="preserve">El </w:t>
       </w:r>
-      <w:proofErr w:type="gramStart"/>
-      <w:r>
-        <w:rPr>
-          <w:rFonts w:asciiTheme="minorHAnsi" w:hAnsiTheme="minorHAnsi" w:cstheme="minorHAnsi"/>
-          <w:sz w:val="22"/>
-        </w:rPr>
-        <w:t>registro</w:t>
-      </w:r>
-      <w:proofErr w:type="gramEnd"/>
+      <w:r>
+        <w:rPr>
+          <w:rFonts w:asciiTheme="minorHAnsi" w:hAnsiTheme="minorHAnsi" w:cstheme="minorHAnsi"/>
+          <w:sz w:val="22"/>
+        </w:rPr>
+        <w:t>registró</w:t>
+      </w:r>
       <w:r>
         <w:rPr>
           <w:rFonts w:asciiTheme="minorHAnsi" w:hAnsiTheme="minorHAnsi" w:cstheme="minorHAnsi"/>
@@ -755,7 +745,6 @@
           <w:numId w:val="5"/>
         </w:numPr>
         <w:spacing w:after="200" w:line="360" w:lineRule="auto"/>
-        <w:ind w:left="708" w:firstLine="0"/>
         <w:contextualSpacing/>
         <w:rPr>
           <w:rFonts w:asciiTheme="minorHAnsi" w:hAnsiTheme="minorHAnsi" w:cstheme="minorHAnsi"/>
@@ -778,7 +767,6 @@
           <w:numId w:val="5"/>
         </w:numPr>
         <w:spacing w:after="200" w:line="360" w:lineRule="auto"/>
-        <w:ind w:left="708" w:firstLine="0"/>
         <w:contextualSpacing/>
         <w:rPr>
           <w:rFonts w:asciiTheme="minorHAnsi" w:hAnsiTheme="minorHAnsi" w:cstheme="minorHAnsi"/>
@@ -801,7 +789,6 @@
           <w:numId w:val="5"/>
         </w:numPr>
         <w:spacing w:after="200" w:line="360" w:lineRule="auto"/>
-        <w:ind w:left="708" w:firstLine="0"/>
         <w:contextualSpacing/>
         <w:rPr>
           <w:rFonts w:asciiTheme="minorHAnsi" w:hAnsiTheme="minorHAnsi" w:cstheme="minorHAnsi"/>
@@ -821,41 +808,810 @@
           <w:sz w:val="22"/>
         </w:rPr>
         <w:t>.</w:t>
+      </w:r>
+    </w:p>
+    <w:p>
+      <w:pPr>
+        <w:pStyle w:val="Standard"/>
+        <w:numPr>
+          <w:ilvl w:val="0"/>
+          <w:numId w:val="5"/>
+        </w:numPr>
+        <w:spacing w:after="200" w:line="360" w:lineRule="auto"/>
+        <w:contextualSpacing/>
+        <w:rPr>
+          <w:rFonts w:asciiTheme="minorHAnsi" w:hAnsiTheme="minorHAnsi" w:cstheme="minorHAnsi"/>
+          <w:sz w:val="22"/>
+        </w:rPr>
+      </w:pPr>
+      <w:r>
+        <w:rPr>
+          <w:rFonts w:asciiTheme="minorHAnsi" w:hAnsiTheme="minorHAnsi" w:cstheme="minorHAnsi"/>
+          <w:sz w:val="22"/>
+        </w:rPr>
+        <w:t>El administrador debe poder editar o eliminar la información de los usuarios</w:t>
+      </w:r>
+    </w:p>
+    <w:p>
+      <w:pPr>
+        <w:pStyle w:val="Standard"/>
+        <w:numPr>
+          <w:ilvl w:val="0"/>
+          <w:numId w:val="5"/>
+        </w:numPr>
+        <w:spacing w:after="200" w:line="360" w:lineRule="auto"/>
+        <w:contextualSpacing/>
+        <w:rPr>
+          <w:rFonts w:asciiTheme="minorHAnsi" w:hAnsiTheme="minorHAnsi" w:cstheme="minorHAnsi"/>
+          <w:sz w:val="22"/>
+        </w:rPr>
+      </w:pPr>
+      <w:r>
+        <w:rPr>
+          <w:rFonts w:asciiTheme="minorHAnsi" w:hAnsiTheme="minorHAnsi" w:cstheme="minorHAnsi"/>
+          <w:sz w:val="22"/>
+        </w:rPr>
+        <w:t>La información que los CV deben contener es la siguiente:</w:t>
+      </w:r>
+    </w:p>
+    <w:p>
+      <w:pPr>
+        <w:pStyle w:val="Standard"/>
+        <w:numPr>
+          <w:ilvl w:val="0"/>
+          <w:numId w:val="7"/>
+        </w:numPr>
+        <w:spacing w:after="200" w:line="360" w:lineRule="auto"/>
+        <w:contextualSpacing/>
+        <w:rPr>
+          <w:rFonts w:asciiTheme="minorHAnsi" w:hAnsiTheme="minorHAnsi" w:cstheme="minorHAnsi"/>
+          <w:sz w:val="22"/>
+        </w:rPr>
+      </w:pPr>
+      <w:r>
+        <w:rPr>
+          <w:rFonts w:asciiTheme="minorHAnsi" w:hAnsiTheme="minorHAnsi" w:cstheme="minorHAnsi"/>
+          <w:sz w:val="22"/>
+        </w:rPr>
+        <w:t>Nombre completo</w:t>
+      </w:r>
+    </w:p>
+    <w:p>
+      <w:pPr>
+        <w:pStyle w:val="Standard"/>
+        <w:numPr>
+          <w:ilvl w:val="0"/>
+          <w:numId w:val="7"/>
+        </w:numPr>
+        <w:spacing w:after="200" w:line="360" w:lineRule="auto"/>
+        <w:contextualSpacing/>
+        <w:rPr>
+          <w:rFonts w:asciiTheme="minorHAnsi" w:hAnsiTheme="minorHAnsi" w:cstheme="minorHAnsi"/>
+          <w:sz w:val="22"/>
+        </w:rPr>
+      </w:pPr>
+      <w:r>
+        <w:rPr>
+          <w:rFonts w:asciiTheme="minorHAnsi" w:hAnsiTheme="minorHAnsi" w:cstheme="minorHAnsi"/>
+          <w:sz w:val="22"/>
+        </w:rPr>
+        <w:t>Edad</w:t>
+      </w:r>
+    </w:p>
+    <w:p>
+      <w:pPr>
+        <w:pStyle w:val="Standard"/>
+        <w:numPr>
+          <w:ilvl w:val="0"/>
+          <w:numId w:val="7"/>
+        </w:numPr>
+        <w:spacing w:after="200" w:line="360" w:lineRule="auto"/>
+        <w:contextualSpacing/>
+        <w:rPr>
+          <w:rFonts w:asciiTheme="minorHAnsi" w:hAnsiTheme="minorHAnsi" w:cstheme="minorHAnsi"/>
+          <w:sz w:val="22"/>
+        </w:rPr>
+      </w:pPr>
+      <w:r>
+        <w:rPr>
+          <w:rFonts w:asciiTheme="minorHAnsi" w:hAnsiTheme="minorHAnsi" w:cstheme="minorHAnsi"/>
+          <w:sz w:val="22"/>
+        </w:rPr>
+        <w:t>Fecha de nacimiento</w:t>
+      </w:r>
+    </w:p>
+    <w:p>
+      <w:pPr>
+        <w:pStyle w:val="Standard"/>
+        <w:numPr>
+          <w:ilvl w:val="0"/>
+          <w:numId w:val="7"/>
+        </w:numPr>
+        <w:spacing w:after="200" w:line="360" w:lineRule="auto"/>
+        <w:contextualSpacing/>
+        <w:rPr>
+          <w:rFonts w:asciiTheme="minorHAnsi" w:hAnsiTheme="minorHAnsi" w:cstheme="minorHAnsi"/>
+          <w:sz w:val="22"/>
+        </w:rPr>
+      </w:pPr>
+      <w:r>
+        <w:rPr>
+          <w:rFonts w:asciiTheme="minorHAnsi" w:hAnsiTheme="minorHAnsi" w:cstheme="minorHAnsi"/>
+          <w:sz w:val="22"/>
+        </w:rPr>
+        <w:lastRenderedPageBreak/>
+        <w:t>Domicilio</w:t>
+      </w:r>
+    </w:p>
+    <w:p>
+      <w:pPr>
+        <w:pStyle w:val="Standard"/>
+        <w:numPr>
+          <w:ilvl w:val="0"/>
+          <w:numId w:val="7"/>
+        </w:numPr>
+        <w:spacing w:after="200" w:line="360" w:lineRule="auto"/>
+        <w:contextualSpacing/>
+        <w:rPr>
+          <w:rFonts w:asciiTheme="minorHAnsi" w:hAnsiTheme="minorHAnsi" w:cstheme="minorHAnsi"/>
+          <w:sz w:val="22"/>
+        </w:rPr>
+      </w:pPr>
+      <w:r>
+        <w:rPr>
+          <w:rFonts w:asciiTheme="minorHAnsi" w:hAnsiTheme="minorHAnsi" w:cstheme="minorHAnsi"/>
+          <w:sz w:val="22"/>
+        </w:rPr>
+        <w:t xml:space="preserve">¿Cuenta con CVU CONACYT? </w:t>
+      </w:r>
+    </w:p>
+    <w:p>
+      <w:pPr>
+        <w:pStyle w:val="Standard"/>
+        <w:numPr>
+          <w:ilvl w:val="0"/>
+          <w:numId w:val="7"/>
+        </w:numPr>
+        <w:spacing w:after="200" w:line="360" w:lineRule="auto"/>
+        <w:contextualSpacing/>
+        <w:rPr>
+          <w:rFonts w:asciiTheme="minorHAnsi" w:hAnsiTheme="minorHAnsi" w:cstheme="minorHAnsi"/>
+          <w:sz w:val="22"/>
+        </w:rPr>
+      </w:pPr>
+      <w:r>
+        <w:rPr>
+          <w:rFonts w:asciiTheme="minorHAnsi" w:hAnsiTheme="minorHAnsi" w:cstheme="minorHAnsi"/>
+          <w:sz w:val="22"/>
+        </w:rPr>
+        <w:t>RFC</w:t>
+      </w:r>
+    </w:p>
+    <w:p>
+      <w:pPr>
+        <w:pStyle w:val="Standard"/>
+        <w:numPr>
+          <w:ilvl w:val="0"/>
+          <w:numId w:val="7"/>
+        </w:numPr>
+        <w:spacing w:after="200" w:line="360" w:lineRule="auto"/>
+        <w:contextualSpacing/>
+        <w:rPr>
+          <w:rFonts w:asciiTheme="minorHAnsi" w:hAnsiTheme="minorHAnsi" w:cstheme="minorHAnsi"/>
+          <w:sz w:val="22"/>
+        </w:rPr>
+      </w:pPr>
+      <w:r>
+        <w:rPr>
+          <w:rFonts w:asciiTheme="minorHAnsi" w:hAnsiTheme="minorHAnsi" w:cstheme="minorHAnsi"/>
+          <w:sz w:val="22"/>
+        </w:rPr>
+        <w:t>Nom</w:t>
+      </w:r>
+      <w:r>
+        <w:rPr>
+          <w:rFonts w:asciiTheme="minorHAnsi" w:hAnsiTheme="minorHAnsi" w:cstheme="minorHAnsi"/>
+          <w:sz w:val="22"/>
+        </w:rPr>
+        <w:t>bre</w:t>
+      </w:r>
+      <w:r>
+        <w:rPr>
+          <w:rFonts w:asciiTheme="minorHAnsi" w:hAnsiTheme="minorHAnsi" w:cstheme="minorHAnsi"/>
+          <w:sz w:val="22"/>
+        </w:rPr>
+        <w:t xml:space="preserve"> de la </w:t>
+      </w:r>
+      <w:r>
+        <w:rPr>
+          <w:rFonts w:asciiTheme="minorHAnsi" w:hAnsiTheme="minorHAnsi" w:cstheme="minorHAnsi"/>
+          <w:sz w:val="22"/>
+        </w:rPr>
+        <w:t>prepa</w:t>
+      </w:r>
+      <w:r>
+        <w:rPr>
+          <w:rFonts w:asciiTheme="minorHAnsi" w:hAnsiTheme="minorHAnsi" w:cstheme="minorHAnsi"/>
+          <w:sz w:val="22"/>
+        </w:rPr>
+        <w:t xml:space="preserve">ratoria </w:t>
+      </w:r>
+      <w:r>
+        <w:rPr>
+          <w:rFonts w:asciiTheme="minorHAnsi" w:hAnsiTheme="minorHAnsi" w:cstheme="minorHAnsi"/>
+          <w:sz w:val="22"/>
+        </w:rPr>
+        <w:t>en la que estudio</w:t>
+      </w:r>
+    </w:p>
+    <w:p>
+      <w:pPr>
+        <w:pStyle w:val="Standard"/>
+        <w:numPr>
+          <w:ilvl w:val="0"/>
+          <w:numId w:val="7"/>
+        </w:numPr>
+        <w:spacing w:after="200" w:line="360" w:lineRule="auto"/>
+        <w:contextualSpacing/>
+        <w:rPr>
+          <w:rFonts w:asciiTheme="minorHAnsi" w:hAnsiTheme="minorHAnsi" w:cstheme="minorHAnsi"/>
+          <w:sz w:val="22"/>
+        </w:rPr>
+      </w:pPr>
+      <w:r>
+        <w:rPr>
+          <w:rFonts w:asciiTheme="minorHAnsi" w:hAnsiTheme="minorHAnsi" w:cstheme="minorHAnsi"/>
+          <w:sz w:val="22"/>
+        </w:rPr>
+        <w:t>Nom</w:t>
+      </w:r>
+      <w:r>
+        <w:rPr>
+          <w:rFonts w:asciiTheme="minorHAnsi" w:hAnsiTheme="minorHAnsi" w:cstheme="minorHAnsi"/>
+          <w:sz w:val="22"/>
+        </w:rPr>
+        <w:t>bre</w:t>
+      </w:r>
+      <w:r>
+        <w:rPr>
+          <w:rFonts w:asciiTheme="minorHAnsi" w:hAnsiTheme="minorHAnsi" w:cstheme="minorHAnsi"/>
+          <w:sz w:val="22"/>
+        </w:rPr>
+        <w:t xml:space="preserve"> de la universidad</w:t>
+      </w:r>
+      <w:r>
+        <w:rPr>
+          <w:rFonts w:asciiTheme="minorHAnsi" w:hAnsiTheme="minorHAnsi" w:cstheme="minorHAnsi"/>
+          <w:sz w:val="22"/>
+        </w:rPr>
+        <w:t xml:space="preserve"> </w:t>
+      </w:r>
+      <w:r>
+        <w:rPr>
+          <w:rFonts w:asciiTheme="minorHAnsi" w:hAnsiTheme="minorHAnsi" w:cstheme="minorHAnsi"/>
+          <w:sz w:val="22"/>
+        </w:rPr>
+        <w:t>en la que estudia o estudio</w:t>
+      </w:r>
+    </w:p>
+    <w:p>
+      <w:pPr>
+        <w:pStyle w:val="Standard"/>
+        <w:numPr>
+          <w:ilvl w:val="0"/>
+          <w:numId w:val="7"/>
+        </w:numPr>
+        <w:spacing w:after="200" w:line="360" w:lineRule="auto"/>
+        <w:contextualSpacing/>
+        <w:rPr>
+          <w:rFonts w:asciiTheme="minorHAnsi" w:hAnsiTheme="minorHAnsi" w:cstheme="minorHAnsi"/>
+          <w:sz w:val="22"/>
+        </w:rPr>
+      </w:pPr>
+      <w:r>
+        <w:rPr>
+          <w:rFonts w:asciiTheme="minorHAnsi" w:hAnsiTheme="minorHAnsi" w:cstheme="minorHAnsi"/>
+          <w:sz w:val="22"/>
+        </w:rPr>
+        <w:t>Su licencia</w:t>
+      </w:r>
+      <w:r>
+        <w:rPr>
+          <w:rFonts w:asciiTheme="minorHAnsi" w:hAnsiTheme="minorHAnsi" w:cstheme="minorHAnsi"/>
+          <w:sz w:val="22"/>
+        </w:rPr>
+        <w:t>tura si cuenta con una</w:t>
+      </w:r>
+    </w:p>
+    <w:p>
+      <w:pPr>
+        <w:pStyle w:val="Standard"/>
+        <w:numPr>
+          <w:ilvl w:val="0"/>
+          <w:numId w:val="7"/>
+        </w:numPr>
+        <w:spacing w:after="200" w:line="360" w:lineRule="auto"/>
+        <w:contextualSpacing/>
+        <w:rPr>
+          <w:rFonts w:asciiTheme="minorHAnsi" w:hAnsiTheme="minorHAnsi" w:cstheme="minorHAnsi"/>
+          <w:sz w:val="22"/>
+        </w:rPr>
+      </w:pPr>
+      <w:r>
+        <w:rPr>
+          <w:rFonts w:asciiTheme="minorHAnsi" w:hAnsiTheme="minorHAnsi" w:cstheme="minorHAnsi"/>
+          <w:sz w:val="22"/>
+        </w:rPr>
+        <w:t>Maestría (si cuenta con una)</w:t>
+      </w:r>
+    </w:p>
+    <w:p>
+      <w:pPr>
+        <w:pStyle w:val="Standard"/>
+        <w:numPr>
+          <w:ilvl w:val="0"/>
+          <w:numId w:val="7"/>
+        </w:numPr>
+        <w:spacing w:after="200" w:line="360" w:lineRule="auto"/>
+        <w:contextualSpacing/>
+        <w:rPr>
+          <w:rFonts w:asciiTheme="minorHAnsi" w:hAnsiTheme="minorHAnsi" w:cstheme="minorHAnsi"/>
+          <w:sz w:val="22"/>
+        </w:rPr>
+      </w:pPr>
+      <w:r>
+        <w:rPr>
+          <w:rFonts w:asciiTheme="minorHAnsi" w:hAnsiTheme="minorHAnsi" w:cstheme="minorHAnsi"/>
+          <w:sz w:val="22"/>
+        </w:rPr>
+        <w:t>Doctorado (si cuenta con uno)</w:t>
+      </w:r>
+    </w:p>
+    <w:p>
+      <w:pPr>
+        <w:pStyle w:val="Standard"/>
+        <w:numPr>
+          <w:ilvl w:val="0"/>
+          <w:numId w:val="7"/>
+        </w:numPr>
+        <w:spacing w:after="200" w:line="360" w:lineRule="auto"/>
+        <w:contextualSpacing/>
+        <w:rPr>
+          <w:rFonts w:asciiTheme="minorHAnsi" w:hAnsiTheme="minorHAnsi" w:cstheme="minorHAnsi"/>
+          <w:sz w:val="22"/>
+        </w:rPr>
+      </w:pPr>
+      <w:r>
+        <w:rPr>
+          <w:rFonts w:asciiTheme="minorHAnsi" w:hAnsiTheme="minorHAnsi" w:cstheme="minorHAnsi"/>
+          <w:sz w:val="22"/>
+        </w:rPr>
+        <w:t>Líneas de investigación o de aplicación del conocimiento</w:t>
+      </w:r>
+    </w:p>
+    <w:p>
+      <w:pPr>
+        <w:pStyle w:val="Standard"/>
+        <w:numPr>
+          <w:ilvl w:val="0"/>
+          <w:numId w:val="7"/>
+        </w:numPr>
+        <w:spacing w:after="200" w:line="360" w:lineRule="auto"/>
+        <w:contextualSpacing/>
+        <w:rPr>
+          <w:rFonts w:asciiTheme="minorHAnsi" w:hAnsiTheme="minorHAnsi" w:cstheme="minorHAnsi"/>
+          <w:sz w:val="22"/>
+        </w:rPr>
+      </w:pPr>
+      <w:r>
+        <w:rPr>
+          <w:rFonts w:asciiTheme="minorHAnsi" w:hAnsiTheme="minorHAnsi" w:cstheme="minorHAnsi"/>
+          <w:sz w:val="22"/>
+        </w:rPr>
+        <w:t>Mencione los cursos o capacitaciones adquiridos</w:t>
+      </w:r>
+    </w:p>
+    <w:p>
+      <w:pPr>
+        <w:pStyle w:val="Standard"/>
+        <w:numPr>
+          <w:ilvl w:val="0"/>
+          <w:numId w:val="7"/>
+        </w:numPr>
+        <w:spacing w:after="200" w:line="360" w:lineRule="auto"/>
+        <w:contextualSpacing/>
+        <w:rPr>
+          <w:rFonts w:asciiTheme="minorHAnsi" w:hAnsiTheme="minorHAnsi" w:cstheme="minorHAnsi"/>
+          <w:sz w:val="22"/>
+        </w:rPr>
+      </w:pPr>
+      <w:r>
+        <w:rPr>
+          <w:rFonts w:asciiTheme="minorHAnsi" w:hAnsiTheme="minorHAnsi" w:cstheme="minorHAnsi"/>
+          <w:sz w:val="22"/>
+        </w:rPr>
+        <w:t>Últ</w:t>
+      </w:r>
+      <w:r>
+        <w:rPr>
+          <w:rFonts w:asciiTheme="minorHAnsi" w:hAnsiTheme="minorHAnsi" w:cstheme="minorHAnsi"/>
+          <w:sz w:val="22"/>
+        </w:rPr>
+        <w:t>imos 3 Trabajos anteriores (Nombre</w:t>
+      </w:r>
+      <w:r>
+        <w:rPr>
+          <w:rFonts w:asciiTheme="minorHAnsi" w:hAnsiTheme="minorHAnsi" w:cstheme="minorHAnsi"/>
+          <w:sz w:val="22"/>
+        </w:rPr>
+        <w:t xml:space="preserve"> del trabajo, puesto que desempeño, tiempo que duro trabajando ahí, o si aún trabaja ahí, jefe directo o ultimo jefe)</w:t>
+      </w:r>
+    </w:p>
+    <w:p>
+      <w:pPr>
+        <w:pStyle w:val="Standard"/>
+        <w:numPr>
+          <w:ilvl w:val="0"/>
+          <w:numId w:val="7"/>
+        </w:numPr>
+        <w:spacing w:after="200" w:line="360" w:lineRule="auto"/>
+        <w:contextualSpacing/>
+        <w:rPr>
+          <w:rFonts w:asciiTheme="minorHAnsi" w:hAnsiTheme="minorHAnsi" w:cstheme="minorHAnsi"/>
+          <w:sz w:val="22"/>
+        </w:rPr>
+      </w:pPr>
+      <w:r>
+        <w:rPr>
+          <w:rFonts w:asciiTheme="minorHAnsi" w:hAnsiTheme="minorHAnsi" w:cstheme="minorHAnsi"/>
+          <w:sz w:val="22"/>
+        </w:rPr>
+        <w:t>¿</w:t>
+      </w:r>
+      <w:r>
+        <w:rPr>
+          <w:rFonts w:asciiTheme="minorHAnsi" w:hAnsiTheme="minorHAnsi" w:cstheme="minorHAnsi"/>
+          <w:sz w:val="22"/>
+        </w:rPr>
+        <w:t>H</w:t>
+      </w:r>
+      <w:r>
+        <w:rPr>
+          <w:rFonts w:asciiTheme="minorHAnsi" w:hAnsiTheme="minorHAnsi" w:cstheme="minorHAnsi"/>
+          <w:sz w:val="22"/>
+        </w:rPr>
+        <w:t xml:space="preserve">a trabajado en algún proyecto? </w:t>
+      </w:r>
+    </w:p>
+    <w:p>
+      <w:pPr>
+        <w:pStyle w:val="Standard"/>
+        <w:numPr>
+          <w:ilvl w:val="0"/>
+          <w:numId w:val="7"/>
+        </w:numPr>
+        <w:spacing w:after="200" w:line="360" w:lineRule="auto"/>
+        <w:contextualSpacing/>
+        <w:rPr>
+          <w:rFonts w:asciiTheme="minorHAnsi" w:hAnsiTheme="minorHAnsi" w:cstheme="minorHAnsi"/>
+          <w:sz w:val="22"/>
+        </w:rPr>
+      </w:pPr>
+      <w:r>
+        <w:rPr>
+          <w:rFonts w:asciiTheme="minorHAnsi" w:hAnsiTheme="minorHAnsi" w:cstheme="minorHAnsi"/>
+          <w:sz w:val="22"/>
+        </w:rPr>
+        <w:t>¿Nombre del proyecto y una breve descripción?</w:t>
+      </w:r>
+    </w:p>
+    <w:p>
+      <w:pPr>
+        <w:pStyle w:val="Standard"/>
+        <w:numPr>
+          <w:ilvl w:val="0"/>
+          <w:numId w:val="7"/>
+        </w:numPr>
+        <w:spacing w:after="200" w:line="360" w:lineRule="auto"/>
+        <w:contextualSpacing/>
+        <w:rPr>
+          <w:rFonts w:asciiTheme="minorHAnsi" w:hAnsiTheme="minorHAnsi" w:cstheme="minorHAnsi"/>
+          <w:sz w:val="22"/>
+        </w:rPr>
+      </w:pPr>
+      <w:r>
+        <w:rPr>
+          <w:rFonts w:asciiTheme="minorHAnsi" w:hAnsiTheme="minorHAnsi" w:cstheme="minorHAnsi"/>
+          <w:sz w:val="22"/>
+        </w:rPr>
+        <w:t>¿Ha publicado alguna tesis, articulo, Libro, Etc.?</w:t>
+      </w:r>
+    </w:p>
+    <w:p>
+      <w:pPr>
+        <w:pStyle w:val="Standard"/>
+        <w:numPr>
+          <w:ilvl w:val="0"/>
+          <w:numId w:val="7"/>
+        </w:numPr>
+        <w:spacing w:after="200" w:line="360" w:lineRule="auto"/>
+        <w:contextualSpacing/>
+        <w:rPr>
+          <w:rFonts w:asciiTheme="minorHAnsi" w:hAnsiTheme="minorHAnsi" w:cstheme="minorHAnsi"/>
+          <w:sz w:val="22"/>
+        </w:rPr>
+      </w:pPr>
+      <w:r>
+        <w:rPr>
+          <w:rFonts w:asciiTheme="minorHAnsi" w:hAnsiTheme="minorHAnsi" w:cstheme="minorHAnsi"/>
+          <w:sz w:val="22"/>
+        </w:rPr>
+        <w:t>Mencione los nombres de dichos trabajos y una breve descripción</w:t>
+      </w:r>
+    </w:p>
+    <w:p>
+      <w:pPr>
+        <w:pStyle w:val="Standard"/>
+        <w:numPr>
+          <w:ilvl w:val="0"/>
+          <w:numId w:val="7"/>
+        </w:numPr>
+        <w:spacing w:after="200" w:line="360" w:lineRule="auto"/>
+        <w:contextualSpacing/>
+        <w:rPr>
+          <w:rFonts w:asciiTheme="minorHAnsi" w:hAnsiTheme="minorHAnsi" w:cstheme="minorHAnsi"/>
+          <w:sz w:val="22"/>
+        </w:rPr>
+      </w:pPr>
+      <w:r>
+        <w:rPr>
+          <w:rFonts w:asciiTheme="minorHAnsi" w:hAnsiTheme="minorHAnsi" w:cstheme="minorHAnsi"/>
+          <w:sz w:val="22"/>
+        </w:rPr>
+        <w:t>Idiomas que domina, porcentaje certificado EJEMPLO INGLES: (</w:t>
+      </w:r>
+      <w:proofErr w:type="spellStart"/>
+      <w:r>
+        <w:rPr>
+          <w:rFonts w:asciiTheme="minorHAnsi" w:hAnsiTheme="minorHAnsi" w:cstheme="minorHAnsi"/>
+          <w:sz w:val="22"/>
+        </w:rPr>
+        <w:t>toefl</w:t>
+      </w:r>
+      <w:proofErr w:type="spellEnd"/>
+      <w:r>
+        <w:rPr>
+          <w:rFonts w:asciiTheme="minorHAnsi" w:hAnsiTheme="minorHAnsi" w:cstheme="minorHAnsi"/>
+          <w:sz w:val="22"/>
+        </w:rPr>
+        <w:t>)</w:t>
+      </w:r>
+    </w:p>
+    <w:p>
+      <w:pPr>
+        <w:pStyle w:val="Standard"/>
+        <w:numPr>
+          <w:ilvl w:val="0"/>
+          <w:numId w:val="7"/>
+        </w:numPr>
+        <w:spacing w:after="200" w:line="360" w:lineRule="auto"/>
+        <w:contextualSpacing/>
+        <w:rPr>
+          <w:rFonts w:asciiTheme="minorHAnsi" w:hAnsiTheme="minorHAnsi" w:cstheme="minorHAnsi"/>
+          <w:sz w:val="22"/>
+        </w:rPr>
+      </w:pPr>
+      <w:r>
+        <w:rPr>
+          <w:rFonts w:asciiTheme="minorHAnsi" w:hAnsiTheme="minorHAnsi" w:cstheme="minorHAnsi"/>
+          <w:sz w:val="22"/>
+        </w:rPr>
+        <w:t>Equipamiento o maquinaria científica y/o de desarrollo tecnológico que domina</w:t>
+      </w:r>
+    </w:p>
+    <w:p>
+      <w:pPr>
+        <w:pStyle w:val="Standard"/>
+        <w:numPr>
+          <w:ilvl w:val="0"/>
+          <w:numId w:val="7"/>
+        </w:numPr>
+        <w:spacing w:after="200" w:line="360" w:lineRule="auto"/>
+        <w:contextualSpacing/>
+        <w:rPr>
+          <w:rFonts w:asciiTheme="minorHAnsi" w:hAnsiTheme="minorHAnsi" w:cstheme="minorHAnsi"/>
+          <w:sz w:val="22"/>
+        </w:rPr>
+      </w:pPr>
+      <w:r>
+        <w:rPr>
+          <w:rFonts w:asciiTheme="minorHAnsi" w:hAnsiTheme="minorHAnsi" w:cstheme="minorHAnsi"/>
+          <w:sz w:val="22"/>
+        </w:rPr>
+        <w:t>Software, programas que domina</w:t>
+      </w:r>
+    </w:p>
+    <w:p>
+      <w:pPr>
+        <w:pStyle w:val="Standard"/>
+        <w:numPr>
+          <w:ilvl w:val="0"/>
+          <w:numId w:val="7"/>
+        </w:numPr>
+        <w:spacing w:after="200" w:line="360" w:lineRule="auto"/>
+        <w:contextualSpacing/>
+        <w:rPr>
+          <w:rFonts w:asciiTheme="minorHAnsi" w:hAnsiTheme="minorHAnsi" w:cstheme="minorHAnsi"/>
+          <w:sz w:val="22"/>
+        </w:rPr>
+      </w:pPr>
+      <w:r>
+        <w:rPr>
+          <w:rFonts w:asciiTheme="minorHAnsi" w:hAnsiTheme="minorHAnsi" w:cstheme="minorHAnsi"/>
+          <w:sz w:val="22"/>
+        </w:rPr>
+        <w:t>Disponibilidad de horarios</w:t>
+      </w:r>
+    </w:p>
+    <w:p>
+      <w:pPr>
+        <w:pStyle w:val="Standard"/>
+        <w:numPr>
+          <w:ilvl w:val="0"/>
+          <w:numId w:val="7"/>
+        </w:numPr>
+        <w:spacing w:after="200" w:line="360" w:lineRule="auto"/>
+        <w:contextualSpacing/>
+        <w:rPr>
+          <w:rFonts w:asciiTheme="minorHAnsi" w:hAnsiTheme="minorHAnsi" w:cstheme="minorHAnsi"/>
+          <w:sz w:val="22"/>
+        </w:rPr>
+      </w:pPr>
+      <w:r>
+        <w:rPr>
+          <w:rFonts w:asciiTheme="minorHAnsi" w:hAnsiTheme="minorHAnsi" w:cstheme="minorHAnsi"/>
+          <w:sz w:val="22"/>
+        </w:rPr>
+        <w:t>Como se enteró de la empresa</w:t>
+      </w:r>
+    </w:p>
+    <w:p>
+      <w:pPr>
+        <w:pStyle w:val="Standard"/>
+        <w:numPr>
+          <w:ilvl w:val="0"/>
+          <w:numId w:val="7"/>
+        </w:numPr>
+        <w:spacing w:after="200" w:line="360" w:lineRule="auto"/>
+        <w:contextualSpacing/>
+        <w:jc w:val="both"/>
+        <w:rPr>
+          <w:rFonts w:asciiTheme="minorHAnsi" w:hAnsiTheme="minorHAnsi" w:cstheme="minorHAnsi"/>
+          <w:sz w:val="22"/>
+        </w:rPr>
+      </w:pPr>
+      <w:r>
+        <w:rPr>
+          <w:rFonts w:asciiTheme="minorHAnsi" w:hAnsiTheme="minorHAnsi" w:cstheme="minorHAnsi"/>
+          <w:sz w:val="22"/>
+        </w:rPr>
+        <w:t>Esta dispuesto a viajar</w:t>
+      </w:r>
+    </w:p>
+    <w:p>
+      <w:pPr>
+        <w:pStyle w:val="Standard"/>
+        <w:spacing w:after="200" w:line="360" w:lineRule="auto"/>
+        <w:contextualSpacing/>
+        <w:jc w:val="both"/>
+        <w:rPr>
+          <w:rFonts w:asciiTheme="minorHAnsi" w:hAnsiTheme="minorHAnsi" w:cstheme="minorHAnsi"/>
+          <w:b/>
+          <w:sz w:val="28"/>
+          <w:szCs w:val="28"/>
+        </w:rPr>
+      </w:pPr>
+      <w:r>
+        <w:rPr>
+          <w:rFonts w:asciiTheme="minorHAnsi" w:hAnsiTheme="minorHAnsi" w:cstheme="minorHAnsi"/>
+          <w:b/>
+          <w:sz w:val="28"/>
+          <w:szCs w:val="28"/>
+        </w:rPr>
+        <w:t>Requisitos funciona</w:t>
       </w:r>
       <w:bookmarkStart w:id="0" w:name="_GoBack"/>
       <w:bookmarkEnd w:id="0"/>
-    </w:p>
-    <w:p>
-      <w:pPr>
-        <w:pStyle w:val="Standard"/>
-        <w:numPr>
-          <w:ilvl w:val="0"/>
-          <w:numId w:val="5"/>
-        </w:numPr>
-        <w:spacing w:after="200" w:line="360" w:lineRule="auto"/>
-        <w:ind w:left="708" w:firstLine="0"/>
-        <w:contextualSpacing/>
-        <w:rPr>
-          <w:rFonts w:asciiTheme="minorHAnsi" w:hAnsiTheme="minorHAnsi" w:cstheme="minorHAnsi"/>
-          <w:sz w:val="22"/>
-        </w:rPr>
-      </w:pPr>
-      <w:r>
-        <w:rPr>
-          <w:rFonts w:asciiTheme="minorHAnsi" w:hAnsiTheme="minorHAnsi" w:cstheme="minorHAnsi"/>
-          <w:sz w:val="22"/>
-        </w:rPr>
-        <w:t>La información que los CV deben contener es la siguiente:</w:t>
-      </w:r>
-    </w:p>
-    <w:p>
-      <w:pPr>
-        <w:pStyle w:val="Standard"/>
-        <w:numPr>
-          <w:ilvl w:val="0"/>
-          <w:numId w:val="7"/>
-        </w:numPr>
-        <w:spacing w:after="200" w:line="360" w:lineRule="auto"/>
+      <w:r>
+        <w:rPr>
+          <w:rFonts w:asciiTheme="minorHAnsi" w:hAnsiTheme="minorHAnsi" w:cstheme="minorHAnsi"/>
+          <w:b/>
+          <w:sz w:val="28"/>
+          <w:szCs w:val="28"/>
+        </w:rPr>
+        <w:t>les</w:t>
+      </w:r>
+    </w:p>
+    <w:p>
+      <w:pPr>
+        <w:pStyle w:val="Prrafodelista"/>
+        <w:numPr>
+          <w:ilvl w:val="0"/>
+          <w:numId w:val="8"/>
+        </w:numPr>
+        <w:spacing w:line="360" w:lineRule="auto"/>
+        <w:ind w:left="357" w:hanging="357"/>
+        <w:jc w:val="both"/>
+      </w:pPr>
+      <w:r>
+        <w:t>El sistema debe permitir a cualquier persona registrarse.</w:t>
+      </w:r>
+    </w:p>
+    <w:p>
+      <w:pPr>
+        <w:pStyle w:val="Prrafodelista"/>
+        <w:numPr>
+          <w:ilvl w:val="0"/>
+          <w:numId w:val="8"/>
+        </w:numPr>
+        <w:spacing w:line="360" w:lineRule="auto"/>
+        <w:ind w:left="357" w:hanging="357"/>
+        <w:jc w:val="both"/>
+      </w:pPr>
+      <w:r>
+        <w:t>El sistema debe contar con distintos perfiles (administrador, residente, investigador, prestadores de servicio social, voluntarios, etc.)</w:t>
+      </w:r>
+    </w:p>
+    <w:p>
+      <w:pPr>
+        <w:pStyle w:val="Prrafodelista"/>
+        <w:numPr>
+          <w:ilvl w:val="0"/>
+          <w:numId w:val="8"/>
+        </w:numPr>
+        <w:spacing w:line="360" w:lineRule="auto"/>
+        <w:ind w:left="357" w:hanging="357"/>
+        <w:jc w:val="both"/>
+      </w:pPr>
+      <w:r>
+        <w:t>El sistema debe permitir al administrador agregar o eliminar perfiles.</w:t>
+      </w:r>
+    </w:p>
+    <w:p>
+      <w:pPr>
+        <w:pStyle w:val="Prrafodelista"/>
+        <w:numPr>
+          <w:ilvl w:val="0"/>
+          <w:numId w:val="8"/>
+        </w:numPr>
+        <w:spacing w:line="360" w:lineRule="auto"/>
+        <w:ind w:left="357" w:hanging="357"/>
+        <w:jc w:val="both"/>
+      </w:pPr>
+      <w:r>
+        <w:t>El sistema debe permitir a los usuarios registrados llenar un CV (</w:t>
+      </w:r>
+      <w:proofErr w:type="spellStart"/>
+      <w:r>
+        <w:t>curriculum</w:t>
+      </w:r>
+      <w:proofErr w:type="spellEnd"/>
+      <w:r>
+        <w:t xml:space="preserve"> vitae</w:t>
+      </w:r>
+      <w:r>
+        <w:t>) con los siguientes campos:</w:t>
+      </w:r>
+    </w:p>
+    <w:p>
+      <w:pPr>
+        <w:pStyle w:val="Standard"/>
+        <w:numPr>
+          <w:ilvl w:val="0"/>
+          <w:numId w:val="9"/>
+        </w:numPr>
+        <w:spacing w:after="200" w:line="360" w:lineRule="auto"/>
+        <w:ind w:left="357" w:hanging="357"/>
         <w:contextualSpacing/>
         <w:rPr>
           <w:rFonts w:asciiTheme="minorHAnsi" w:hAnsiTheme="minorHAnsi" w:cstheme="minorHAnsi"/>
@@ -875,20 +1631,22 @@
         <w:pStyle w:val="Standard"/>
         <w:numPr>
           <w:ilvl w:val="0"/>
-          <w:numId w:val="7"/>
-        </w:numPr>
-        <w:spacing w:after="200" w:line="360" w:lineRule="auto"/>
-        <w:contextualSpacing/>
-        <w:rPr>
-          <w:rFonts w:asciiTheme="minorHAnsi" w:hAnsiTheme="minorHAnsi" w:cstheme="minorHAnsi"/>
-          <w:sz w:val="22"/>
-        </w:rPr>
-      </w:pPr>
-      <w:r>
-        <w:rPr>
-          <w:rFonts w:asciiTheme="minorHAnsi" w:hAnsiTheme="minorHAnsi" w:cstheme="minorHAnsi"/>
-          <w:sz w:val="22"/>
-        </w:rPr>
+          <w:numId w:val="9"/>
+        </w:numPr>
+        <w:spacing w:after="200" w:line="360" w:lineRule="auto"/>
+        <w:ind w:left="357" w:hanging="357"/>
+        <w:contextualSpacing/>
+        <w:rPr>
+          <w:rFonts w:asciiTheme="minorHAnsi" w:hAnsiTheme="minorHAnsi" w:cstheme="minorHAnsi"/>
+          <w:sz w:val="22"/>
+        </w:rPr>
+      </w:pPr>
+      <w:r>
+        <w:rPr>
+          <w:rFonts w:asciiTheme="minorHAnsi" w:hAnsiTheme="minorHAnsi" w:cstheme="minorHAnsi"/>
+          <w:sz w:val="22"/>
+        </w:rPr>
+        <w:lastRenderedPageBreak/>
         <w:t>Edad</w:t>
       </w:r>
     </w:p>
@@ -897,9 +1655,10 @@
         <w:pStyle w:val="Standard"/>
         <w:numPr>
           <w:ilvl w:val="0"/>
-          <w:numId w:val="7"/>
-        </w:numPr>
-        <w:spacing w:after="200" w:line="360" w:lineRule="auto"/>
+          <w:numId w:val="9"/>
+        </w:numPr>
+        <w:spacing w:after="200" w:line="360" w:lineRule="auto"/>
+        <w:ind w:left="357" w:hanging="357"/>
         <w:contextualSpacing/>
         <w:rPr>
           <w:rFonts w:asciiTheme="minorHAnsi" w:hAnsiTheme="minorHAnsi" w:cstheme="minorHAnsi"/>
@@ -919,578 +1678,748 @@
         <w:pStyle w:val="Standard"/>
         <w:numPr>
           <w:ilvl w:val="0"/>
-          <w:numId w:val="7"/>
-        </w:numPr>
-        <w:spacing w:after="200" w:line="360" w:lineRule="auto"/>
-        <w:contextualSpacing/>
-        <w:rPr>
-          <w:rFonts w:asciiTheme="minorHAnsi" w:hAnsiTheme="minorHAnsi" w:cstheme="minorHAnsi"/>
-          <w:sz w:val="22"/>
-        </w:rPr>
-      </w:pPr>
-      <w:r>
-        <w:rPr>
-          <w:rFonts w:asciiTheme="minorHAnsi" w:hAnsiTheme="minorHAnsi" w:cstheme="minorHAnsi"/>
-          <w:sz w:val="22"/>
-        </w:rPr>
+          <w:numId w:val="9"/>
+        </w:numPr>
+        <w:spacing w:after="200" w:line="360" w:lineRule="auto"/>
+        <w:ind w:left="357" w:hanging="357"/>
+        <w:contextualSpacing/>
+        <w:rPr>
+          <w:rFonts w:asciiTheme="minorHAnsi" w:hAnsiTheme="minorHAnsi" w:cstheme="minorHAnsi"/>
+          <w:sz w:val="22"/>
+        </w:rPr>
+      </w:pPr>
+      <w:r>
+        <w:rPr>
+          <w:rFonts w:asciiTheme="minorHAnsi" w:hAnsiTheme="minorHAnsi" w:cstheme="minorHAnsi"/>
+          <w:sz w:val="22"/>
+        </w:rPr>
+        <w:t>Domicilio</w:t>
+      </w:r>
+    </w:p>
+    <w:p>
+      <w:pPr>
+        <w:pStyle w:val="Standard"/>
+        <w:numPr>
+          <w:ilvl w:val="0"/>
+          <w:numId w:val="9"/>
+        </w:numPr>
+        <w:spacing w:after="200" w:line="360" w:lineRule="auto"/>
+        <w:ind w:left="357" w:hanging="357"/>
+        <w:contextualSpacing/>
+        <w:rPr>
+          <w:rFonts w:asciiTheme="minorHAnsi" w:hAnsiTheme="minorHAnsi" w:cstheme="minorHAnsi"/>
+          <w:sz w:val="22"/>
+        </w:rPr>
+      </w:pPr>
+      <w:r>
+        <w:rPr>
+          <w:rFonts w:asciiTheme="minorHAnsi" w:hAnsiTheme="minorHAnsi" w:cstheme="minorHAnsi"/>
+          <w:sz w:val="22"/>
+        </w:rPr>
+        <w:t xml:space="preserve">¿Cuenta con CVU CONACYT? </w:t>
+      </w:r>
+    </w:p>
+    <w:p>
+      <w:pPr>
+        <w:pStyle w:val="Standard"/>
+        <w:numPr>
+          <w:ilvl w:val="0"/>
+          <w:numId w:val="9"/>
+        </w:numPr>
+        <w:spacing w:after="200" w:line="360" w:lineRule="auto"/>
+        <w:ind w:left="357" w:hanging="357"/>
+        <w:contextualSpacing/>
+        <w:rPr>
+          <w:rFonts w:asciiTheme="minorHAnsi" w:hAnsiTheme="minorHAnsi" w:cstheme="minorHAnsi"/>
+          <w:sz w:val="22"/>
+        </w:rPr>
+      </w:pPr>
+      <w:r>
+        <w:rPr>
+          <w:rFonts w:asciiTheme="minorHAnsi" w:hAnsiTheme="minorHAnsi" w:cstheme="minorHAnsi"/>
+          <w:sz w:val="22"/>
+        </w:rPr>
+        <w:t>RFC</w:t>
+      </w:r>
+    </w:p>
+    <w:p>
+      <w:pPr>
+        <w:pStyle w:val="Standard"/>
+        <w:numPr>
+          <w:ilvl w:val="0"/>
+          <w:numId w:val="9"/>
+        </w:numPr>
+        <w:spacing w:after="200" w:line="360" w:lineRule="auto"/>
+        <w:ind w:left="357" w:hanging="357"/>
+        <w:contextualSpacing/>
+        <w:rPr>
+          <w:rFonts w:asciiTheme="minorHAnsi" w:hAnsiTheme="minorHAnsi" w:cstheme="minorHAnsi"/>
+          <w:sz w:val="22"/>
+        </w:rPr>
+      </w:pPr>
+      <w:r>
+        <w:rPr>
+          <w:rFonts w:asciiTheme="minorHAnsi" w:hAnsiTheme="minorHAnsi" w:cstheme="minorHAnsi"/>
+          <w:sz w:val="22"/>
+        </w:rPr>
+        <w:t>Nom</w:t>
+      </w:r>
+      <w:r>
+        <w:rPr>
+          <w:rFonts w:asciiTheme="minorHAnsi" w:hAnsiTheme="minorHAnsi" w:cstheme="minorHAnsi"/>
+          <w:sz w:val="22"/>
+        </w:rPr>
+        <w:t>bre</w:t>
+      </w:r>
+      <w:r>
+        <w:rPr>
+          <w:rFonts w:asciiTheme="minorHAnsi" w:hAnsiTheme="minorHAnsi" w:cstheme="minorHAnsi"/>
+          <w:sz w:val="22"/>
+        </w:rPr>
+        <w:t xml:space="preserve"> de la prepa</w:t>
+      </w:r>
+      <w:r>
+        <w:rPr>
+          <w:rFonts w:asciiTheme="minorHAnsi" w:hAnsiTheme="minorHAnsi" w:cstheme="minorHAnsi"/>
+          <w:sz w:val="22"/>
+        </w:rPr>
+        <w:t xml:space="preserve">ratoria </w:t>
+      </w:r>
+      <w:r>
+        <w:rPr>
+          <w:rFonts w:asciiTheme="minorHAnsi" w:hAnsiTheme="minorHAnsi" w:cstheme="minorHAnsi"/>
+          <w:sz w:val="22"/>
+        </w:rPr>
+        <w:t>en la que estudio</w:t>
+      </w:r>
+    </w:p>
+    <w:p>
+      <w:pPr>
+        <w:pStyle w:val="Standard"/>
+        <w:numPr>
+          <w:ilvl w:val="0"/>
+          <w:numId w:val="9"/>
+        </w:numPr>
+        <w:spacing w:after="200" w:line="360" w:lineRule="auto"/>
+        <w:ind w:left="357" w:hanging="357"/>
+        <w:contextualSpacing/>
+        <w:rPr>
+          <w:rFonts w:asciiTheme="minorHAnsi" w:hAnsiTheme="minorHAnsi" w:cstheme="minorHAnsi"/>
+          <w:sz w:val="22"/>
+        </w:rPr>
+      </w:pPr>
+      <w:r>
+        <w:rPr>
+          <w:rFonts w:asciiTheme="minorHAnsi" w:hAnsiTheme="minorHAnsi" w:cstheme="minorHAnsi"/>
+          <w:sz w:val="22"/>
+        </w:rPr>
+        <w:t>Nom</w:t>
+      </w:r>
+      <w:r>
+        <w:rPr>
+          <w:rFonts w:asciiTheme="minorHAnsi" w:hAnsiTheme="minorHAnsi" w:cstheme="minorHAnsi"/>
+          <w:sz w:val="22"/>
+        </w:rPr>
+        <w:t>bre</w:t>
+      </w:r>
+      <w:r>
+        <w:rPr>
+          <w:rFonts w:asciiTheme="minorHAnsi" w:hAnsiTheme="minorHAnsi" w:cstheme="minorHAnsi"/>
+          <w:sz w:val="22"/>
+        </w:rPr>
+        <w:t xml:space="preserve"> de la universidad</w:t>
+      </w:r>
+      <w:r>
+        <w:rPr>
+          <w:rFonts w:asciiTheme="minorHAnsi" w:hAnsiTheme="minorHAnsi" w:cstheme="minorHAnsi"/>
+          <w:sz w:val="22"/>
+        </w:rPr>
+        <w:t xml:space="preserve"> </w:t>
+      </w:r>
+      <w:r>
+        <w:rPr>
+          <w:rFonts w:asciiTheme="minorHAnsi" w:hAnsiTheme="minorHAnsi" w:cstheme="minorHAnsi"/>
+          <w:sz w:val="22"/>
+        </w:rPr>
+        <w:t>en la que estudia o estudio</w:t>
+      </w:r>
+    </w:p>
+    <w:p>
+      <w:pPr>
+        <w:pStyle w:val="Standard"/>
+        <w:numPr>
+          <w:ilvl w:val="0"/>
+          <w:numId w:val="9"/>
+        </w:numPr>
+        <w:spacing w:after="200" w:line="360" w:lineRule="auto"/>
+        <w:ind w:left="357" w:hanging="357"/>
+        <w:contextualSpacing/>
+        <w:rPr>
+          <w:rFonts w:asciiTheme="minorHAnsi" w:hAnsiTheme="minorHAnsi" w:cstheme="minorHAnsi"/>
+          <w:sz w:val="22"/>
+        </w:rPr>
+      </w:pPr>
+      <w:r>
+        <w:rPr>
+          <w:rFonts w:asciiTheme="minorHAnsi" w:hAnsiTheme="minorHAnsi" w:cstheme="minorHAnsi"/>
+          <w:sz w:val="22"/>
+        </w:rPr>
+        <w:t>Su licencia</w:t>
+      </w:r>
+      <w:r>
+        <w:rPr>
+          <w:rFonts w:asciiTheme="minorHAnsi" w:hAnsiTheme="minorHAnsi" w:cstheme="minorHAnsi"/>
+          <w:sz w:val="22"/>
+        </w:rPr>
+        <w:t>tura si cuenta con una</w:t>
+      </w:r>
+    </w:p>
+    <w:p>
+      <w:pPr>
+        <w:pStyle w:val="Standard"/>
+        <w:numPr>
+          <w:ilvl w:val="0"/>
+          <w:numId w:val="9"/>
+        </w:numPr>
+        <w:spacing w:after="200" w:line="360" w:lineRule="auto"/>
+        <w:ind w:left="357" w:hanging="357"/>
+        <w:contextualSpacing/>
+        <w:rPr>
+          <w:rFonts w:asciiTheme="minorHAnsi" w:hAnsiTheme="minorHAnsi" w:cstheme="minorHAnsi"/>
+          <w:sz w:val="22"/>
+        </w:rPr>
+      </w:pPr>
+      <w:r>
+        <w:rPr>
+          <w:rFonts w:asciiTheme="minorHAnsi" w:hAnsiTheme="minorHAnsi" w:cstheme="minorHAnsi"/>
+          <w:sz w:val="22"/>
+        </w:rPr>
+        <w:t>Maestría (si cuenta con una)</w:t>
+      </w:r>
+    </w:p>
+    <w:p>
+      <w:pPr>
+        <w:pStyle w:val="Standard"/>
+        <w:numPr>
+          <w:ilvl w:val="0"/>
+          <w:numId w:val="9"/>
+        </w:numPr>
+        <w:spacing w:after="200" w:line="360" w:lineRule="auto"/>
+        <w:ind w:left="357" w:hanging="357"/>
+        <w:contextualSpacing/>
+        <w:rPr>
+          <w:rFonts w:asciiTheme="minorHAnsi" w:hAnsiTheme="minorHAnsi" w:cstheme="minorHAnsi"/>
+          <w:sz w:val="22"/>
+        </w:rPr>
+      </w:pPr>
+      <w:r>
+        <w:rPr>
+          <w:rFonts w:asciiTheme="minorHAnsi" w:hAnsiTheme="minorHAnsi" w:cstheme="minorHAnsi"/>
+          <w:sz w:val="22"/>
+        </w:rPr>
+        <w:t>Doctorado (si cuenta con uno)</w:t>
+      </w:r>
+    </w:p>
+    <w:p>
+      <w:pPr>
+        <w:pStyle w:val="Standard"/>
+        <w:numPr>
+          <w:ilvl w:val="0"/>
+          <w:numId w:val="9"/>
+        </w:numPr>
+        <w:spacing w:after="200" w:line="360" w:lineRule="auto"/>
+        <w:ind w:left="357" w:hanging="357"/>
+        <w:contextualSpacing/>
+        <w:rPr>
+          <w:rFonts w:asciiTheme="minorHAnsi" w:hAnsiTheme="minorHAnsi" w:cstheme="minorHAnsi"/>
+          <w:sz w:val="22"/>
+        </w:rPr>
+      </w:pPr>
+      <w:r>
+        <w:rPr>
+          <w:rFonts w:asciiTheme="minorHAnsi" w:hAnsiTheme="minorHAnsi" w:cstheme="minorHAnsi"/>
+          <w:sz w:val="22"/>
+        </w:rPr>
+        <w:t>Líneas de investigación o de aplicación del conocimiento</w:t>
+      </w:r>
+    </w:p>
+    <w:p>
+      <w:pPr>
+        <w:pStyle w:val="Standard"/>
+        <w:numPr>
+          <w:ilvl w:val="0"/>
+          <w:numId w:val="9"/>
+        </w:numPr>
+        <w:spacing w:after="200" w:line="360" w:lineRule="auto"/>
+        <w:ind w:left="357" w:hanging="357"/>
+        <w:contextualSpacing/>
+        <w:rPr>
+          <w:rFonts w:asciiTheme="minorHAnsi" w:hAnsiTheme="minorHAnsi" w:cstheme="minorHAnsi"/>
+          <w:sz w:val="22"/>
+        </w:rPr>
+      </w:pPr>
+      <w:r>
+        <w:rPr>
+          <w:rFonts w:asciiTheme="minorHAnsi" w:hAnsiTheme="minorHAnsi" w:cstheme="minorHAnsi"/>
+          <w:sz w:val="22"/>
+        </w:rPr>
+        <w:t>Mencione los cursos o capacitaciones adquiridos</w:t>
+      </w:r>
+    </w:p>
+    <w:p>
+      <w:pPr>
+        <w:pStyle w:val="Standard"/>
+        <w:numPr>
+          <w:ilvl w:val="0"/>
+          <w:numId w:val="9"/>
+        </w:numPr>
+        <w:spacing w:after="200" w:line="360" w:lineRule="auto"/>
+        <w:ind w:left="357" w:hanging="357"/>
+        <w:contextualSpacing/>
+        <w:rPr>
+          <w:rFonts w:asciiTheme="minorHAnsi" w:hAnsiTheme="minorHAnsi" w:cstheme="minorHAnsi"/>
+          <w:sz w:val="22"/>
+        </w:rPr>
+      </w:pPr>
+      <w:r>
+        <w:rPr>
+          <w:rFonts w:asciiTheme="minorHAnsi" w:hAnsiTheme="minorHAnsi" w:cstheme="minorHAnsi"/>
+          <w:sz w:val="22"/>
+        </w:rPr>
+        <w:t>Últ</w:t>
+      </w:r>
+      <w:r>
+        <w:rPr>
+          <w:rFonts w:asciiTheme="minorHAnsi" w:hAnsiTheme="minorHAnsi" w:cstheme="minorHAnsi"/>
+          <w:sz w:val="22"/>
+        </w:rPr>
+        <w:t>imos 3 Trabajos anteriores (Nombre</w:t>
+      </w:r>
+      <w:r>
+        <w:rPr>
+          <w:rFonts w:asciiTheme="minorHAnsi" w:hAnsiTheme="minorHAnsi" w:cstheme="minorHAnsi"/>
+          <w:sz w:val="22"/>
+        </w:rPr>
+        <w:t xml:space="preserve"> del trabajo, puesto que desempeño, tiempo que duro trabajando ahí, o si aún trabaja ahí, jefe directo o ultimo jefe)</w:t>
+      </w:r>
+    </w:p>
+    <w:p>
+      <w:pPr>
+        <w:pStyle w:val="Standard"/>
+        <w:numPr>
+          <w:ilvl w:val="0"/>
+          <w:numId w:val="9"/>
+        </w:numPr>
+        <w:spacing w:after="200" w:line="360" w:lineRule="auto"/>
+        <w:ind w:left="357" w:hanging="357"/>
+        <w:contextualSpacing/>
+        <w:rPr>
+          <w:rFonts w:asciiTheme="minorHAnsi" w:hAnsiTheme="minorHAnsi" w:cstheme="minorHAnsi"/>
+          <w:sz w:val="22"/>
+        </w:rPr>
+      </w:pPr>
+      <w:r>
+        <w:rPr>
+          <w:rFonts w:asciiTheme="minorHAnsi" w:hAnsiTheme="minorHAnsi" w:cstheme="minorHAnsi"/>
+          <w:sz w:val="22"/>
+        </w:rPr>
+        <w:t>¿</w:t>
+      </w:r>
+      <w:r>
+        <w:rPr>
+          <w:rFonts w:asciiTheme="minorHAnsi" w:hAnsiTheme="minorHAnsi" w:cstheme="minorHAnsi"/>
+          <w:sz w:val="22"/>
+        </w:rPr>
+        <w:t>H</w:t>
+      </w:r>
+      <w:r>
+        <w:rPr>
+          <w:rFonts w:asciiTheme="minorHAnsi" w:hAnsiTheme="minorHAnsi" w:cstheme="minorHAnsi"/>
+          <w:sz w:val="22"/>
+        </w:rPr>
+        <w:t xml:space="preserve">a trabajado en algún proyecto? </w:t>
+      </w:r>
+    </w:p>
+    <w:p>
+      <w:pPr>
+        <w:pStyle w:val="Standard"/>
+        <w:numPr>
+          <w:ilvl w:val="0"/>
+          <w:numId w:val="9"/>
+        </w:numPr>
+        <w:spacing w:after="200" w:line="360" w:lineRule="auto"/>
+        <w:ind w:left="357" w:hanging="357"/>
+        <w:contextualSpacing/>
+        <w:rPr>
+          <w:rFonts w:asciiTheme="minorHAnsi" w:hAnsiTheme="minorHAnsi" w:cstheme="minorHAnsi"/>
+          <w:sz w:val="22"/>
+        </w:rPr>
+      </w:pPr>
+      <w:r>
+        <w:rPr>
+          <w:rFonts w:asciiTheme="minorHAnsi" w:hAnsiTheme="minorHAnsi" w:cstheme="minorHAnsi"/>
+          <w:sz w:val="22"/>
+        </w:rPr>
+        <w:t>¿Nombre del proyecto y una breve descripción?</w:t>
+      </w:r>
+    </w:p>
+    <w:p>
+      <w:pPr>
+        <w:pStyle w:val="Standard"/>
+        <w:numPr>
+          <w:ilvl w:val="0"/>
+          <w:numId w:val="9"/>
+        </w:numPr>
+        <w:spacing w:after="200" w:line="360" w:lineRule="auto"/>
+        <w:ind w:left="357" w:hanging="357"/>
+        <w:contextualSpacing/>
+        <w:rPr>
+          <w:rFonts w:asciiTheme="minorHAnsi" w:hAnsiTheme="minorHAnsi" w:cstheme="minorHAnsi"/>
+          <w:sz w:val="22"/>
+        </w:rPr>
+      </w:pPr>
+      <w:r>
+        <w:rPr>
+          <w:rFonts w:asciiTheme="minorHAnsi" w:hAnsiTheme="minorHAnsi" w:cstheme="minorHAnsi"/>
+          <w:sz w:val="22"/>
+        </w:rPr>
+        <w:t>¿Ha publicado alguna tesis, articulo, Libro, Etc.?</w:t>
+      </w:r>
+    </w:p>
+    <w:p>
+      <w:pPr>
+        <w:pStyle w:val="Standard"/>
+        <w:numPr>
+          <w:ilvl w:val="0"/>
+          <w:numId w:val="9"/>
+        </w:numPr>
+        <w:spacing w:after="200" w:line="360" w:lineRule="auto"/>
+        <w:ind w:left="357" w:hanging="357"/>
+        <w:contextualSpacing/>
+        <w:rPr>
+          <w:rFonts w:asciiTheme="minorHAnsi" w:hAnsiTheme="minorHAnsi" w:cstheme="minorHAnsi"/>
+          <w:sz w:val="22"/>
+        </w:rPr>
+      </w:pPr>
+      <w:r>
+        <w:rPr>
+          <w:rFonts w:asciiTheme="minorHAnsi" w:hAnsiTheme="minorHAnsi" w:cstheme="minorHAnsi"/>
+          <w:sz w:val="22"/>
+        </w:rPr>
+        <w:t>Mencione los nombres de dichos trabajos y una breve descripción</w:t>
+      </w:r>
+    </w:p>
+    <w:p>
+      <w:pPr>
+        <w:pStyle w:val="Standard"/>
+        <w:numPr>
+          <w:ilvl w:val="0"/>
+          <w:numId w:val="9"/>
+        </w:numPr>
+        <w:spacing w:after="200" w:line="360" w:lineRule="auto"/>
+        <w:ind w:left="357" w:hanging="357"/>
+        <w:contextualSpacing/>
+        <w:rPr>
+          <w:rFonts w:asciiTheme="minorHAnsi" w:hAnsiTheme="minorHAnsi" w:cstheme="minorHAnsi"/>
+          <w:sz w:val="22"/>
+        </w:rPr>
+      </w:pPr>
+      <w:r>
+        <w:rPr>
+          <w:rFonts w:asciiTheme="minorHAnsi" w:hAnsiTheme="minorHAnsi" w:cstheme="minorHAnsi"/>
+          <w:sz w:val="22"/>
+        </w:rPr>
+        <w:t>Idiomas que domina, porcentaje certificado EJEMPLO INGLES: (</w:t>
+      </w:r>
+      <w:proofErr w:type="spellStart"/>
+      <w:r>
+        <w:rPr>
+          <w:rFonts w:asciiTheme="minorHAnsi" w:hAnsiTheme="minorHAnsi" w:cstheme="minorHAnsi"/>
+          <w:sz w:val="22"/>
+        </w:rPr>
+        <w:t>toefl</w:t>
+      </w:r>
+      <w:proofErr w:type="spellEnd"/>
+      <w:r>
+        <w:rPr>
+          <w:rFonts w:asciiTheme="minorHAnsi" w:hAnsiTheme="minorHAnsi" w:cstheme="minorHAnsi"/>
+          <w:sz w:val="22"/>
+        </w:rPr>
+        <w:t>)</w:t>
+      </w:r>
+    </w:p>
+    <w:p>
+      <w:pPr>
+        <w:pStyle w:val="Standard"/>
+        <w:numPr>
+          <w:ilvl w:val="0"/>
+          <w:numId w:val="9"/>
+        </w:numPr>
+        <w:spacing w:after="200" w:line="360" w:lineRule="auto"/>
+        <w:ind w:left="357" w:hanging="357"/>
+        <w:contextualSpacing/>
+        <w:rPr>
+          <w:rFonts w:asciiTheme="minorHAnsi" w:hAnsiTheme="minorHAnsi" w:cstheme="minorHAnsi"/>
+          <w:sz w:val="22"/>
+        </w:rPr>
+      </w:pPr>
+      <w:r>
+        <w:rPr>
+          <w:rFonts w:asciiTheme="minorHAnsi" w:hAnsiTheme="minorHAnsi" w:cstheme="minorHAnsi"/>
+          <w:sz w:val="22"/>
+        </w:rPr>
+        <w:t>Equipamiento o maquinaria científica y/o de desarrollo tecnológico que domina</w:t>
+      </w:r>
+    </w:p>
+    <w:p>
+      <w:pPr>
+        <w:pStyle w:val="Standard"/>
+        <w:numPr>
+          <w:ilvl w:val="0"/>
+          <w:numId w:val="9"/>
+        </w:numPr>
+        <w:spacing w:after="200" w:line="360" w:lineRule="auto"/>
+        <w:ind w:left="357" w:hanging="357"/>
+        <w:contextualSpacing/>
+        <w:rPr>
+          <w:rFonts w:asciiTheme="minorHAnsi" w:hAnsiTheme="minorHAnsi" w:cstheme="minorHAnsi"/>
+          <w:sz w:val="22"/>
+        </w:rPr>
+      </w:pPr>
+      <w:r>
+        <w:rPr>
+          <w:rFonts w:asciiTheme="minorHAnsi" w:hAnsiTheme="minorHAnsi" w:cstheme="minorHAnsi"/>
+          <w:sz w:val="22"/>
+        </w:rPr>
+        <w:t>Software, programas que domina</w:t>
+      </w:r>
+    </w:p>
+    <w:p>
+      <w:pPr>
+        <w:pStyle w:val="Standard"/>
+        <w:numPr>
+          <w:ilvl w:val="0"/>
+          <w:numId w:val="9"/>
+        </w:numPr>
+        <w:spacing w:after="200" w:line="360" w:lineRule="auto"/>
+        <w:ind w:left="357" w:hanging="357"/>
+        <w:contextualSpacing/>
+        <w:rPr>
+          <w:rFonts w:asciiTheme="minorHAnsi" w:hAnsiTheme="minorHAnsi" w:cstheme="minorHAnsi"/>
+          <w:sz w:val="22"/>
+        </w:rPr>
+      </w:pPr>
+      <w:r>
+        <w:rPr>
+          <w:rFonts w:asciiTheme="minorHAnsi" w:hAnsiTheme="minorHAnsi" w:cstheme="minorHAnsi"/>
+          <w:sz w:val="22"/>
+        </w:rPr>
+        <w:t>Disponibilidad de horarios</w:t>
+      </w:r>
+    </w:p>
+    <w:p>
+      <w:pPr>
+        <w:pStyle w:val="Standard"/>
+        <w:numPr>
+          <w:ilvl w:val="0"/>
+          <w:numId w:val="9"/>
+        </w:numPr>
+        <w:spacing w:after="200" w:line="360" w:lineRule="auto"/>
+        <w:ind w:left="357" w:hanging="357"/>
+        <w:contextualSpacing/>
+        <w:rPr>
+          <w:rFonts w:asciiTheme="minorHAnsi" w:hAnsiTheme="minorHAnsi" w:cstheme="minorHAnsi"/>
+          <w:sz w:val="22"/>
+        </w:rPr>
+      </w:pPr>
+      <w:r>
+        <w:rPr>
+          <w:rFonts w:asciiTheme="minorHAnsi" w:hAnsiTheme="minorHAnsi" w:cstheme="minorHAnsi"/>
+          <w:sz w:val="22"/>
+        </w:rPr>
+        <w:t>Como se enteró de la empresa</w:t>
+      </w:r>
+    </w:p>
+    <w:p>
+      <w:pPr>
+        <w:pStyle w:val="Standard"/>
+        <w:numPr>
+          <w:ilvl w:val="0"/>
+          <w:numId w:val="9"/>
+        </w:numPr>
+        <w:spacing w:after="200" w:line="360" w:lineRule="auto"/>
+        <w:ind w:left="357" w:hanging="357"/>
+        <w:contextualSpacing/>
+        <w:jc w:val="both"/>
+        <w:rPr>
+          <w:rFonts w:asciiTheme="minorHAnsi" w:hAnsiTheme="minorHAnsi" w:cstheme="minorHAnsi"/>
+          <w:sz w:val="22"/>
+        </w:rPr>
+      </w:pPr>
+      <w:r>
+        <w:rPr>
+          <w:rFonts w:asciiTheme="minorHAnsi" w:hAnsiTheme="minorHAnsi" w:cstheme="minorHAnsi"/>
+          <w:sz w:val="22"/>
+        </w:rPr>
+        <w:t>Esta dispuesto a viajar</w:t>
+      </w:r>
+    </w:p>
+    <w:p>
+      <w:pPr>
+        <w:pStyle w:val="Prrafodelista"/>
+        <w:numPr>
+          <w:ilvl w:val="0"/>
+          <w:numId w:val="8"/>
+        </w:numPr>
+        <w:spacing w:line="360" w:lineRule="auto"/>
+        <w:ind w:left="357" w:hanging="357"/>
+        <w:jc w:val="both"/>
+      </w:pPr>
+      <w:r>
+        <w:t>El sistema debe requerir a los usuarios identificarse con usuario y contraseña para poder acceder a este y poder realizar las tareas correspondientes a su perfil.</w:t>
+      </w:r>
+    </w:p>
+    <w:p>
+      <w:pPr>
+        <w:pStyle w:val="Prrafodelista"/>
+        <w:numPr>
+          <w:ilvl w:val="0"/>
+          <w:numId w:val="8"/>
+        </w:numPr>
+        <w:spacing w:line="360" w:lineRule="auto"/>
+        <w:ind w:left="357" w:hanging="357"/>
+        <w:jc w:val="both"/>
+      </w:pPr>
+      <w:r>
+        <w:t>El sistema debe permitir a cualquiera que este registrado llenar su CV.</w:t>
+      </w:r>
+    </w:p>
+    <w:p>
+      <w:pPr>
+        <w:pStyle w:val="Prrafodelista"/>
+        <w:numPr>
+          <w:ilvl w:val="0"/>
+          <w:numId w:val="8"/>
+        </w:numPr>
+        <w:spacing w:line="360" w:lineRule="auto"/>
+        <w:ind w:left="357" w:hanging="357"/>
+        <w:jc w:val="both"/>
+      </w:pPr>
+      <w:r>
+        <w:t>El sistema debe mostrar al administrador los nuevos usuarios registrados.</w:t>
+      </w:r>
+    </w:p>
+    <w:p>
+      <w:pPr>
+        <w:pStyle w:val="Prrafodelista"/>
+        <w:numPr>
+          <w:ilvl w:val="0"/>
+          <w:numId w:val="8"/>
+        </w:numPr>
+        <w:spacing w:line="360" w:lineRule="auto"/>
+        <w:ind w:left="357" w:hanging="357"/>
+        <w:jc w:val="both"/>
+      </w:pPr>
+      <w:r>
+        <w:t xml:space="preserve">El sistema debe permitir al administrador poder ver la información </w:t>
+      </w:r>
+      <w:proofErr w:type="gramStart"/>
+      <w:r>
+        <w:t>de los usuario</w:t>
+      </w:r>
+      <w:proofErr w:type="gramEnd"/>
+      <w:r>
+        <w:t xml:space="preserve"> registrados.</w:t>
+      </w:r>
+    </w:p>
+    <w:p>
+      <w:pPr>
+        <w:pStyle w:val="Prrafodelista"/>
+        <w:numPr>
+          <w:ilvl w:val="0"/>
+          <w:numId w:val="8"/>
+        </w:numPr>
+        <w:spacing w:line="360" w:lineRule="auto"/>
+        <w:ind w:left="357" w:hanging="357"/>
+        <w:jc w:val="both"/>
+      </w:pPr>
+      <w:r>
         <w:lastRenderedPageBreak/>
-        <w:t>Domicilio</w:t>
-      </w:r>
-    </w:p>
-    <w:p>
-      <w:pPr>
-        <w:pStyle w:val="Standard"/>
-        <w:numPr>
-          <w:ilvl w:val="0"/>
-          <w:numId w:val="7"/>
-        </w:numPr>
-        <w:spacing w:after="200" w:line="360" w:lineRule="auto"/>
-        <w:contextualSpacing/>
-        <w:rPr>
-          <w:rFonts w:asciiTheme="minorHAnsi" w:hAnsiTheme="minorHAnsi" w:cstheme="minorHAnsi"/>
-          <w:sz w:val="22"/>
-        </w:rPr>
-      </w:pPr>
-      <w:r>
-        <w:rPr>
-          <w:rFonts w:asciiTheme="minorHAnsi" w:hAnsiTheme="minorHAnsi" w:cstheme="minorHAnsi"/>
-          <w:sz w:val="22"/>
-        </w:rPr>
-        <w:t xml:space="preserve">¿Cuenta con CVU CONACYT? </w:t>
-      </w:r>
-    </w:p>
-    <w:p>
-      <w:pPr>
-        <w:pStyle w:val="Standard"/>
-        <w:numPr>
-          <w:ilvl w:val="0"/>
-          <w:numId w:val="7"/>
-        </w:numPr>
-        <w:spacing w:after="200" w:line="360" w:lineRule="auto"/>
-        <w:contextualSpacing/>
-        <w:rPr>
-          <w:rFonts w:asciiTheme="minorHAnsi" w:hAnsiTheme="minorHAnsi" w:cstheme="minorHAnsi"/>
-          <w:sz w:val="22"/>
-        </w:rPr>
-      </w:pPr>
-      <w:r>
-        <w:rPr>
-          <w:rFonts w:asciiTheme="minorHAnsi" w:hAnsiTheme="minorHAnsi" w:cstheme="minorHAnsi"/>
-          <w:sz w:val="22"/>
-        </w:rPr>
-        <w:t>RFC</w:t>
-      </w:r>
-    </w:p>
-    <w:p>
-      <w:pPr>
-        <w:pStyle w:val="Standard"/>
-        <w:numPr>
-          <w:ilvl w:val="0"/>
-          <w:numId w:val="7"/>
-        </w:numPr>
-        <w:spacing w:after="200" w:line="360" w:lineRule="auto"/>
-        <w:contextualSpacing/>
-        <w:rPr>
-          <w:rFonts w:asciiTheme="minorHAnsi" w:hAnsiTheme="minorHAnsi" w:cstheme="minorHAnsi"/>
-          <w:sz w:val="22"/>
-        </w:rPr>
-      </w:pPr>
-      <w:r>
-        <w:rPr>
-          <w:rFonts w:asciiTheme="minorHAnsi" w:hAnsiTheme="minorHAnsi" w:cstheme="minorHAnsi"/>
-          <w:sz w:val="22"/>
-        </w:rPr>
-        <w:t>Nom</w:t>
-      </w:r>
-      <w:r>
-        <w:rPr>
-          <w:rFonts w:asciiTheme="minorHAnsi" w:hAnsiTheme="minorHAnsi" w:cstheme="minorHAnsi"/>
-          <w:sz w:val="22"/>
-        </w:rPr>
-        <w:t>bre</w:t>
-      </w:r>
-      <w:r>
-        <w:rPr>
-          <w:rFonts w:asciiTheme="minorHAnsi" w:hAnsiTheme="minorHAnsi" w:cstheme="minorHAnsi"/>
-          <w:sz w:val="22"/>
-        </w:rPr>
-        <w:t xml:space="preserve"> de la </w:t>
-      </w:r>
-      <w:r>
-        <w:rPr>
-          <w:rFonts w:asciiTheme="minorHAnsi" w:hAnsiTheme="minorHAnsi" w:cstheme="minorHAnsi"/>
-          <w:sz w:val="22"/>
-        </w:rPr>
-        <w:t>prepa</w:t>
-      </w:r>
-      <w:r>
-        <w:rPr>
-          <w:rFonts w:asciiTheme="minorHAnsi" w:hAnsiTheme="minorHAnsi" w:cstheme="minorHAnsi"/>
-          <w:sz w:val="22"/>
-        </w:rPr>
-        <w:t xml:space="preserve">ratoria </w:t>
-      </w:r>
-      <w:r>
-        <w:rPr>
-          <w:rFonts w:asciiTheme="minorHAnsi" w:hAnsiTheme="minorHAnsi" w:cstheme="minorHAnsi"/>
-          <w:sz w:val="22"/>
-        </w:rPr>
-        <w:t>en la que estudio</w:t>
-      </w:r>
-    </w:p>
-    <w:p>
-      <w:pPr>
-        <w:pStyle w:val="Standard"/>
-        <w:numPr>
-          <w:ilvl w:val="0"/>
-          <w:numId w:val="7"/>
-        </w:numPr>
-        <w:spacing w:after="200" w:line="360" w:lineRule="auto"/>
-        <w:contextualSpacing/>
-        <w:rPr>
-          <w:rFonts w:asciiTheme="minorHAnsi" w:hAnsiTheme="minorHAnsi" w:cstheme="minorHAnsi"/>
-          <w:sz w:val="22"/>
-        </w:rPr>
-      </w:pPr>
-      <w:r>
-        <w:rPr>
-          <w:rFonts w:asciiTheme="minorHAnsi" w:hAnsiTheme="minorHAnsi" w:cstheme="minorHAnsi"/>
-          <w:sz w:val="22"/>
-        </w:rPr>
-        <w:t>Nom</w:t>
-      </w:r>
-      <w:r>
-        <w:rPr>
-          <w:rFonts w:asciiTheme="minorHAnsi" w:hAnsiTheme="minorHAnsi" w:cstheme="minorHAnsi"/>
-          <w:sz w:val="22"/>
-        </w:rPr>
-        <w:t>bre</w:t>
-      </w:r>
-      <w:r>
-        <w:rPr>
-          <w:rFonts w:asciiTheme="minorHAnsi" w:hAnsiTheme="minorHAnsi" w:cstheme="minorHAnsi"/>
-          <w:sz w:val="22"/>
-        </w:rPr>
-        <w:t xml:space="preserve"> de la universidad</w:t>
-      </w:r>
-      <w:r>
-        <w:rPr>
-          <w:rFonts w:asciiTheme="minorHAnsi" w:hAnsiTheme="minorHAnsi" w:cstheme="minorHAnsi"/>
-          <w:sz w:val="22"/>
-        </w:rPr>
-        <w:t xml:space="preserve"> </w:t>
-      </w:r>
-      <w:r>
-        <w:rPr>
-          <w:rFonts w:asciiTheme="minorHAnsi" w:hAnsiTheme="minorHAnsi" w:cstheme="minorHAnsi"/>
-          <w:sz w:val="22"/>
-        </w:rPr>
-        <w:t>en la que estudia o estudio</w:t>
-      </w:r>
-    </w:p>
-    <w:p>
-      <w:pPr>
-        <w:pStyle w:val="Standard"/>
-        <w:numPr>
-          <w:ilvl w:val="0"/>
-          <w:numId w:val="7"/>
-        </w:numPr>
-        <w:spacing w:after="200" w:line="360" w:lineRule="auto"/>
-        <w:contextualSpacing/>
-        <w:rPr>
-          <w:rFonts w:asciiTheme="minorHAnsi" w:hAnsiTheme="minorHAnsi" w:cstheme="minorHAnsi"/>
-          <w:sz w:val="22"/>
-        </w:rPr>
-      </w:pPr>
-      <w:r>
-        <w:rPr>
-          <w:rFonts w:asciiTheme="minorHAnsi" w:hAnsiTheme="minorHAnsi" w:cstheme="minorHAnsi"/>
-          <w:sz w:val="22"/>
-        </w:rPr>
-        <w:t>Su licencia</w:t>
-      </w:r>
-      <w:r>
-        <w:rPr>
-          <w:rFonts w:asciiTheme="minorHAnsi" w:hAnsiTheme="minorHAnsi" w:cstheme="minorHAnsi"/>
-          <w:sz w:val="22"/>
-        </w:rPr>
-        <w:t>tura si cuenta con una</w:t>
-      </w:r>
-    </w:p>
-    <w:p>
-      <w:pPr>
-        <w:pStyle w:val="Standard"/>
-        <w:numPr>
-          <w:ilvl w:val="0"/>
-          <w:numId w:val="7"/>
-        </w:numPr>
-        <w:spacing w:after="200" w:line="360" w:lineRule="auto"/>
-        <w:contextualSpacing/>
-        <w:rPr>
-          <w:rFonts w:asciiTheme="minorHAnsi" w:hAnsiTheme="minorHAnsi" w:cstheme="minorHAnsi"/>
-          <w:sz w:val="22"/>
-        </w:rPr>
-      </w:pPr>
-      <w:r>
-        <w:rPr>
-          <w:rFonts w:asciiTheme="minorHAnsi" w:hAnsiTheme="minorHAnsi" w:cstheme="minorHAnsi"/>
-          <w:sz w:val="22"/>
-        </w:rPr>
-        <w:t>Maestría (si cuenta con una)</w:t>
-      </w:r>
-    </w:p>
-    <w:p>
-      <w:pPr>
-        <w:pStyle w:val="Standard"/>
-        <w:numPr>
-          <w:ilvl w:val="0"/>
-          <w:numId w:val="7"/>
-        </w:numPr>
-        <w:spacing w:after="200" w:line="360" w:lineRule="auto"/>
-        <w:contextualSpacing/>
-        <w:rPr>
-          <w:rFonts w:asciiTheme="minorHAnsi" w:hAnsiTheme="minorHAnsi" w:cstheme="minorHAnsi"/>
-          <w:sz w:val="22"/>
-        </w:rPr>
-      </w:pPr>
-      <w:r>
-        <w:rPr>
-          <w:rFonts w:asciiTheme="minorHAnsi" w:hAnsiTheme="minorHAnsi" w:cstheme="minorHAnsi"/>
-          <w:sz w:val="22"/>
-        </w:rPr>
-        <w:t>Doctorado (si cuenta con uno)</w:t>
-      </w:r>
-    </w:p>
-    <w:p>
-      <w:pPr>
-        <w:pStyle w:val="Standard"/>
-        <w:numPr>
-          <w:ilvl w:val="0"/>
-          <w:numId w:val="7"/>
-        </w:numPr>
-        <w:spacing w:after="200" w:line="360" w:lineRule="auto"/>
-        <w:contextualSpacing/>
-        <w:rPr>
-          <w:rFonts w:asciiTheme="minorHAnsi" w:hAnsiTheme="minorHAnsi" w:cstheme="minorHAnsi"/>
-          <w:sz w:val="22"/>
-        </w:rPr>
-      </w:pPr>
-      <w:r>
-        <w:rPr>
-          <w:rFonts w:asciiTheme="minorHAnsi" w:hAnsiTheme="minorHAnsi" w:cstheme="minorHAnsi"/>
-          <w:sz w:val="22"/>
-        </w:rPr>
-        <w:t>Líneas de investigación o de aplicación del conocimiento</w:t>
-      </w:r>
-    </w:p>
-    <w:p>
-      <w:pPr>
-        <w:pStyle w:val="Standard"/>
-        <w:numPr>
-          <w:ilvl w:val="0"/>
-          <w:numId w:val="7"/>
-        </w:numPr>
-        <w:spacing w:after="200" w:line="360" w:lineRule="auto"/>
-        <w:contextualSpacing/>
-        <w:rPr>
-          <w:rFonts w:asciiTheme="minorHAnsi" w:hAnsiTheme="minorHAnsi" w:cstheme="minorHAnsi"/>
-          <w:sz w:val="22"/>
-        </w:rPr>
-      </w:pPr>
-      <w:r>
-        <w:rPr>
-          <w:rFonts w:asciiTheme="minorHAnsi" w:hAnsiTheme="minorHAnsi" w:cstheme="minorHAnsi"/>
-          <w:sz w:val="22"/>
-        </w:rPr>
-        <w:t>Mencione los cursos o capacitaciones adquiridos</w:t>
-      </w:r>
-    </w:p>
-    <w:p>
-      <w:pPr>
-        <w:pStyle w:val="Standard"/>
-        <w:numPr>
-          <w:ilvl w:val="0"/>
-          <w:numId w:val="7"/>
-        </w:numPr>
-        <w:spacing w:after="200" w:line="360" w:lineRule="auto"/>
-        <w:contextualSpacing/>
-        <w:rPr>
-          <w:rFonts w:asciiTheme="minorHAnsi" w:hAnsiTheme="minorHAnsi" w:cstheme="minorHAnsi"/>
-          <w:sz w:val="22"/>
-        </w:rPr>
-      </w:pPr>
-      <w:r>
-        <w:rPr>
-          <w:rFonts w:asciiTheme="minorHAnsi" w:hAnsiTheme="minorHAnsi" w:cstheme="minorHAnsi"/>
-          <w:sz w:val="22"/>
-        </w:rPr>
-        <w:t>Últ</w:t>
-      </w:r>
-      <w:r>
-        <w:rPr>
-          <w:rFonts w:asciiTheme="minorHAnsi" w:hAnsiTheme="minorHAnsi" w:cstheme="minorHAnsi"/>
-          <w:sz w:val="22"/>
-        </w:rPr>
-        <w:t>imos 3 Trabajos anteriores (Nombre</w:t>
-      </w:r>
-      <w:r>
-        <w:rPr>
-          <w:rFonts w:asciiTheme="minorHAnsi" w:hAnsiTheme="minorHAnsi" w:cstheme="minorHAnsi"/>
-          <w:sz w:val="22"/>
-        </w:rPr>
-        <w:t xml:space="preserve"> del trabajo, puesto que desempeño, tiempo que duro trabajando ahí, o si aún trabaja ahí, jefe directo o ultimo jefe)</w:t>
-      </w:r>
-    </w:p>
-    <w:p>
-      <w:pPr>
-        <w:pStyle w:val="Standard"/>
-        <w:numPr>
-          <w:ilvl w:val="0"/>
-          <w:numId w:val="7"/>
-        </w:numPr>
-        <w:spacing w:after="200" w:line="360" w:lineRule="auto"/>
-        <w:contextualSpacing/>
-        <w:rPr>
-          <w:rFonts w:asciiTheme="minorHAnsi" w:hAnsiTheme="minorHAnsi" w:cstheme="minorHAnsi"/>
-          <w:sz w:val="22"/>
-        </w:rPr>
-      </w:pPr>
-      <w:r>
-        <w:rPr>
-          <w:rFonts w:asciiTheme="minorHAnsi" w:hAnsiTheme="minorHAnsi" w:cstheme="minorHAnsi"/>
-          <w:sz w:val="22"/>
-        </w:rPr>
-        <w:t>¿</w:t>
-      </w:r>
-      <w:r>
-        <w:rPr>
-          <w:rFonts w:asciiTheme="minorHAnsi" w:hAnsiTheme="minorHAnsi" w:cstheme="minorHAnsi"/>
-          <w:sz w:val="22"/>
-        </w:rPr>
-        <w:t>H</w:t>
-      </w:r>
-      <w:r>
-        <w:rPr>
-          <w:rFonts w:asciiTheme="minorHAnsi" w:hAnsiTheme="minorHAnsi" w:cstheme="minorHAnsi"/>
-          <w:sz w:val="22"/>
-        </w:rPr>
-        <w:t xml:space="preserve">a trabajado en algún proyecto? </w:t>
-      </w:r>
-    </w:p>
-    <w:p>
-      <w:pPr>
-        <w:pStyle w:val="Standard"/>
-        <w:numPr>
-          <w:ilvl w:val="0"/>
-          <w:numId w:val="7"/>
-        </w:numPr>
-        <w:spacing w:after="200" w:line="360" w:lineRule="auto"/>
-        <w:contextualSpacing/>
-        <w:rPr>
-          <w:rFonts w:asciiTheme="minorHAnsi" w:hAnsiTheme="minorHAnsi" w:cstheme="minorHAnsi"/>
-          <w:sz w:val="22"/>
-        </w:rPr>
-      </w:pPr>
-      <w:r>
-        <w:rPr>
-          <w:rFonts w:asciiTheme="minorHAnsi" w:hAnsiTheme="minorHAnsi" w:cstheme="minorHAnsi"/>
-          <w:sz w:val="22"/>
-        </w:rPr>
-        <w:t>¿Nombre del proyecto y una breve descripción?</w:t>
-      </w:r>
-    </w:p>
-    <w:p>
-      <w:pPr>
-        <w:pStyle w:val="Standard"/>
-        <w:numPr>
-          <w:ilvl w:val="0"/>
-          <w:numId w:val="7"/>
-        </w:numPr>
-        <w:spacing w:after="200" w:line="360" w:lineRule="auto"/>
-        <w:contextualSpacing/>
-        <w:rPr>
-          <w:rFonts w:asciiTheme="minorHAnsi" w:hAnsiTheme="minorHAnsi" w:cstheme="minorHAnsi"/>
-          <w:sz w:val="22"/>
-        </w:rPr>
-      </w:pPr>
-      <w:r>
-        <w:rPr>
-          <w:rFonts w:asciiTheme="minorHAnsi" w:hAnsiTheme="minorHAnsi" w:cstheme="minorHAnsi"/>
-          <w:sz w:val="22"/>
-        </w:rPr>
-        <w:t>¿Ha publicado alguna tesis, articulo, Libro, Etc.?</w:t>
-      </w:r>
-    </w:p>
-    <w:p>
-      <w:pPr>
-        <w:pStyle w:val="Standard"/>
-        <w:numPr>
-          <w:ilvl w:val="0"/>
-          <w:numId w:val="7"/>
-        </w:numPr>
-        <w:spacing w:after="200" w:line="360" w:lineRule="auto"/>
-        <w:contextualSpacing/>
-        <w:rPr>
-          <w:rFonts w:asciiTheme="minorHAnsi" w:hAnsiTheme="minorHAnsi" w:cstheme="minorHAnsi"/>
-          <w:sz w:val="22"/>
-        </w:rPr>
-      </w:pPr>
-      <w:r>
-        <w:rPr>
-          <w:rFonts w:asciiTheme="minorHAnsi" w:hAnsiTheme="minorHAnsi" w:cstheme="minorHAnsi"/>
-          <w:sz w:val="22"/>
-        </w:rPr>
-        <w:t>Mencione los nombres de dichos trabajos y una breve descripción</w:t>
-      </w:r>
-    </w:p>
-    <w:p>
-      <w:pPr>
-        <w:pStyle w:val="Standard"/>
-        <w:numPr>
-          <w:ilvl w:val="0"/>
-          <w:numId w:val="7"/>
-        </w:numPr>
-        <w:spacing w:after="200" w:line="360" w:lineRule="auto"/>
-        <w:contextualSpacing/>
-        <w:rPr>
-          <w:rFonts w:asciiTheme="minorHAnsi" w:hAnsiTheme="minorHAnsi" w:cstheme="minorHAnsi"/>
-          <w:sz w:val="22"/>
-        </w:rPr>
-      </w:pPr>
-      <w:r>
-        <w:rPr>
-          <w:rFonts w:asciiTheme="minorHAnsi" w:hAnsiTheme="minorHAnsi" w:cstheme="minorHAnsi"/>
-          <w:sz w:val="22"/>
-        </w:rPr>
-        <w:t>Idiomas que domina, porcentaje certificado EJEMPLO INGLES: (</w:t>
-      </w:r>
-      <w:proofErr w:type="spellStart"/>
-      <w:r>
-        <w:rPr>
-          <w:rFonts w:asciiTheme="minorHAnsi" w:hAnsiTheme="minorHAnsi" w:cstheme="minorHAnsi"/>
-          <w:sz w:val="22"/>
-        </w:rPr>
-        <w:t>toefl</w:t>
-      </w:r>
-      <w:proofErr w:type="spellEnd"/>
-      <w:r>
-        <w:rPr>
-          <w:rFonts w:asciiTheme="minorHAnsi" w:hAnsiTheme="minorHAnsi" w:cstheme="minorHAnsi"/>
-          <w:sz w:val="22"/>
-        </w:rPr>
-        <w:t>)</w:t>
-      </w:r>
-    </w:p>
-    <w:p>
-      <w:pPr>
-        <w:pStyle w:val="Standard"/>
-        <w:numPr>
-          <w:ilvl w:val="0"/>
-          <w:numId w:val="7"/>
-        </w:numPr>
-        <w:spacing w:after="200" w:line="360" w:lineRule="auto"/>
-        <w:contextualSpacing/>
-        <w:rPr>
-          <w:rFonts w:asciiTheme="minorHAnsi" w:hAnsiTheme="minorHAnsi" w:cstheme="minorHAnsi"/>
-          <w:sz w:val="22"/>
-        </w:rPr>
-      </w:pPr>
-      <w:r>
-        <w:rPr>
-          <w:rFonts w:asciiTheme="minorHAnsi" w:hAnsiTheme="minorHAnsi" w:cstheme="minorHAnsi"/>
-          <w:sz w:val="22"/>
-        </w:rPr>
-        <w:t>Equipamiento o maquinaria científica y/o de desarrollo tecnológico que domina</w:t>
-      </w:r>
-    </w:p>
-    <w:p>
-      <w:pPr>
-        <w:pStyle w:val="Standard"/>
-        <w:numPr>
-          <w:ilvl w:val="0"/>
-          <w:numId w:val="7"/>
-        </w:numPr>
-        <w:spacing w:after="200" w:line="360" w:lineRule="auto"/>
-        <w:contextualSpacing/>
-        <w:rPr>
-          <w:rFonts w:asciiTheme="minorHAnsi" w:hAnsiTheme="minorHAnsi" w:cstheme="minorHAnsi"/>
-          <w:sz w:val="22"/>
-        </w:rPr>
-      </w:pPr>
-      <w:r>
-        <w:rPr>
-          <w:rFonts w:asciiTheme="minorHAnsi" w:hAnsiTheme="minorHAnsi" w:cstheme="minorHAnsi"/>
-          <w:sz w:val="22"/>
-        </w:rPr>
-        <w:t>Software, programas que domina</w:t>
-      </w:r>
-    </w:p>
-    <w:p>
-      <w:pPr>
-        <w:pStyle w:val="Standard"/>
-        <w:numPr>
-          <w:ilvl w:val="0"/>
-          <w:numId w:val="7"/>
-        </w:numPr>
-        <w:spacing w:after="200" w:line="360" w:lineRule="auto"/>
-        <w:contextualSpacing/>
-        <w:rPr>
-          <w:rFonts w:asciiTheme="minorHAnsi" w:hAnsiTheme="minorHAnsi" w:cstheme="minorHAnsi"/>
-          <w:sz w:val="22"/>
-        </w:rPr>
-      </w:pPr>
-      <w:r>
-        <w:rPr>
-          <w:rFonts w:asciiTheme="minorHAnsi" w:hAnsiTheme="minorHAnsi" w:cstheme="minorHAnsi"/>
-          <w:sz w:val="22"/>
-        </w:rPr>
-        <w:t>Disponibilidad de horarios</w:t>
-      </w:r>
-    </w:p>
-    <w:p>
-      <w:pPr>
-        <w:pStyle w:val="Standard"/>
-        <w:numPr>
-          <w:ilvl w:val="0"/>
-          <w:numId w:val="7"/>
-        </w:numPr>
-        <w:spacing w:after="200" w:line="360" w:lineRule="auto"/>
-        <w:contextualSpacing/>
-        <w:rPr>
-          <w:rFonts w:asciiTheme="minorHAnsi" w:hAnsiTheme="minorHAnsi" w:cstheme="minorHAnsi"/>
-          <w:sz w:val="22"/>
-        </w:rPr>
-      </w:pPr>
-      <w:r>
-        <w:rPr>
-          <w:rFonts w:asciiTheme="minorHAnsi" w:hAnsiTheme="minorHAnsi" w:cstheme="minorHAnsi"/>
-          <w:sz w:val="22"/>
-        </w:rPr>
-        <w:t>Como se enteró de la empresa</w:t>
-      </w:r>
-    </w:p>
-    <w:p>
-      <w:pPr>
-        <w:pStyle w:val="Standard"/>
-        <w:numPr>
-          <w:ilvl w:val="0"/>
-          <w:numId w:val="7"/>
-        </w:numPr>
-        <w:spacing w:after="200" w:line="360" w:lineRule="auto"/>
-        <w:contextualSpacing/>
+        <w:t>El sistema debe permitir filtrar los CV al administrador de acuerdo a diversos criterios de búsqueda (por perfil, especialidad, por área de aplicación de conocimiento, por carrera, por nombre, etc.)</w:t>
+      </w:r>
+    </w:p>
+    <w:p>
+      <w:pPr>
+        <w:pStyle w:val="Prrafodelista"/>
+        <w:numPr>
+          <w:ilvl w:val="0"/>
+          <w:numId w:val="8"/>
+        </w:numPr>
+        <w:spacing w:line="360" w:lineRule="auto"/>
+        <w:ind w:left="357" w:hanging="357"/>
         <w:jc w:val="both"/>
-        <w:rPr>
-          <w:rFonts w:asciiTheme="minorHAnsi" w:hAnsiTheme="minorHAnsi" w:cstheme="minorHAnsi"/>
-          <w:sz w:val="22"/>
-        </w:rPr>
-      </w:pPr>
-      <w:r>
-        <w:rPr>
-          <w:rFonts w:asciiTheme="minorHAnsi" w:hAnsiTheme="minorHAnsi" w:cstheme="minorHAnsi"/>
-          <w:sz w:val="22"/>
-        </w:rPr>
-        <w:t>Esta dispuesto a viajar</w:t>
-      </w:r>
+      </w:pPr>
+      <w:r>
+        <w:t>El sistema debe permitir al administrador poder indicarle a los demás usuarios cambios en la información que registraron para mejorar su CV.</w:t>
+      </w:r>
+    </w:p>
+    <w:p>
+      <w:pPr>
+        <w:pStyle w:val="Prrafodelista"/>
+        <w:numPr>
+          <w:ilvl w:val="0"/>
+          <w:numId w:val="8"/>
+        </w:numPr>
+        <w:spacing w:line="360" w:lineRule="auto"/>
+        <w:ind w:left="357" w:hanging="357"/>
+        <w:jc w:val="both"/>
+      </w:pPr>
+      <w:r>
+        <w:t>El sistema debe permitir al usuario editar su información personal.</w:t>
+      </w:r>
+    </w:p>
+    <w:p>
+      <w:pPr>
+        <w:pStyle w:val="Prrafodelista"/>
+        <w:numPr>
+          <w:ilvl w:val="0"/>
+          <w:numId w:val="8"/>
+        </w:numPr>
+        <w:spacing w:line="360" w:lineRule="auto"/>
+        <w:ind w:left="357" w:hanging="357"/>
+        <w:jc w:val="both"/>
+      </w:pPr>
+      <w:r>
+        <w:t>El sistema debe permitir al administrador editar la información de cualquiera que este registrado.</w:t>
+      </w:r>
+    </w:p>
+    <w:p>
+      <w:pPr>
+        <w:pStyle w:val="Prrafodelista"/>
+        <w:numPr>
+          <w:ilvl w:val="0"/>
+          <w:numId w:val="8"/>
+        </w:numPr>
+        <w:spacing w:line="360" w:lineRule="auto"/>
+        <w:ind w:left="357" w:hanging="357"/>
+        <w:jc w:val="both"/>
+      </w:pPr>
+      <w:r>
+        <w:t>El sistema debe indicar al usuario el nivel de completitud del registro de su CV</w:t>
+      </w:r>
+    </w:p>
+    <w:p>
+      <w:pPr>
+        <w:pStyle w:val="Standard"/>
+        <w:spacing w:after="200" w:line="360" w:lineRule="auto"/>
+        <w:contextualSpacing/>
+        <w:jc w:val="both"/>
+        <w:rPr>
+          <w:rFonts w:asciiTheme="minorHAnsi" w:hAnsiTheme="minorHAnsi" w:cstheme="minorHAnsi"/>
+          <w:sz w:val="22"/>
+          <w:szCs w:val="22"/>
+        </w:rPr>
+      </w:pPr>
     </w:p>
     <w:sectPr>
       <w:pgSz w:w="12240" w:h="15840"/>
@@ -1820,16 +2749,129 @@
     </w:lvl>
   </w:abstractNum>
   <w:abstractNum w:abstractNumId="3">
+    <w:nsid w:val="27692342"/>
+    <w:multiLevelType w:val="hybridMultilevel"/>
+    <w:tmpl w:val="852423BC"/>
+    <w:lvl w:ilvl="0" w:tplc="080A0001">
+      <w:start w:val="1"/>
+      <w:numFmt w:val="bullet"/>
+      <w:lvlText w:val=""/>
+      <w:lvlJc w:val="left"/>
+      <w:pPr>
+        <w:ind w:left="1080" w:hanging="360"/>
+      </w:pPr>
+      <w:rPr>
+        <w:rFonts w:ascii="Symbol" w:hAnsi="Symbol" w:hint="default"/>
+      </w:rPr>
+    </w:lvl>
+    <w:lvl w:ilvl="1" w:tplc="080A0003" w:tentative="1">
+      <w:start w:val="1"/>
+      <w:numFmt w:val="bullet"/>
+      <w:lvlText w:val="o"/>
+      <w:lvlJc w:val="left"/>
+      <w:pPr>
+        <w:ind w:left="1800" w:hanging="360"/>
+      </w:pPr>
+      <w:rPr>
+        <w:rFonts w:ascii="Courier New" w:hAnsi="Courier New" w:cs="Courier New" w:hint="default"/>
+      </w:rPr>
+    </w:lvl>
+    <w:lvl w:ilvl="2" w:tplc="080A0005" w:tentative="1">
+      <w:start w:val="1"/>
+      <w:numFmt w:val="bullet"/>
+      <w:lvlText w:val=""/>
+      <w:lvlJc w:val="left"/>
+      <w:pPr>
+        <w:ind w:left="2520" w:hanging="360"/>
+      </w:pPr>
+      <w:rPr>
+        <w:rFonts w:ascii="Wingdings" w:hAnsi="Wingdings" w:hint="default"/>
+      </w:rPr>
+    </w:lvl>
+    <w:lvl w:ilvl="3" w:tplc="080A0001" w:tentative="1">
+      <w:start w:val="1"/>
+      <w:numFmt w:val="bullet"/>
+      <w:lvlText w:val=""/>
+      <w:lvlJc w:val="left"/>
+      <w:pPr>
+        <w:ind w:left="3240" w:hanging="360"/>
+      </w:pPr>
+      <w:rPr>
+        <w:rFonts w:ascii="Symbol" w:hAnsi="Symbol" w:hint="default"/>
+      </w:rPr>
+    </w:lvl>
+    <w:lvl w:ilvl="4" w:tplc="080A0003" w:tentative="1">
+      <w:start w:val="1"/>
+      <w:numFmt w:val="bullet"/>
+      <w:lvlText w:val="o"/>
+      <w:lvlJc w:val="left"/>
+      <w:pPr>
+        <w:ind w:left="3960" w:hanging="360"/>
+      </w:pPr>
+      <w:rPr>
+        <w:rFonts w:ascii="Courier New" w:hAnsi="Courier New" w:cs="Courier New" w:hint="default"/>
+      </w:rPr>
+    </w:lvl>
+    <w:lvl w:ilvl="5" w:tplc="080A0005" w:tentative="1">
+      <w:start w:val="1"/>
+      <w:numFmt w:val="bullet"/>
+      <w:lvlText w:val=""/>
+      <w:lvlJc w:val="left"/>
+      <w:pPr>
+        <w:ind w:left="4680" w:hanging="360"/>
+      </w:pPr>
+      <w:rPr>
+        <w:rFonts w:ascii="Wingdings" w:hAnsi="Wingdings" w:hint="default"/>
+      </w:rPr>
+    </w:lvl>
+    <w:lvl w:ilvl="6" w:tplc="080A0001" w:tentative="1">
+      <w:start w:val="1"/>
+      <w:numFmt w:val="bullet"/>
+      <w:lvlText w:val=""/>
+      <w:lvlJc w:val="left"/>
+      <w:pPr>
+        <w:ind w:left="5400" w:hanging="360"/>
+      </w:pPr>
+      <w:rPr>
+        <w:rFonts w:ascii="Symbol" w:hAnsi="Symbol" w:hint="default"/>
+      </w:rPr>
+    </w:lvl>
+    <w:lvl w:ilvl="7" w:tplc="080A0003" w:tentative="1">
+      <w:start w:val="1"/>
+      <w:numFmt w:val="bullet"/>
+      <w:lvlText w:val="o"/>
+      <w:lvlJc w:val="left"/>
+      <w:pPr>
+        <w:ind w:left="6120" w:hanging="360"/>
+      </w:pPr>
+      <w:rPr>
+        <w:rFonts w:ascii="Courier New" w:hAnsi="Courier New" w:cs="Courier New" w:hint="default"/>
+      </w:rPr>
+    </w:lvl>
+    <w:lvl w:ilvl="8" w:tplc="080A0005" w:tentative="1">
+      <w:start w:val="1"/>
+      <w:numFmt w:val="bullet"/>
+      <w:lvlText w:val=""/>
+      <w:lvlJc w:val="left"/>
+      <w:pPr>
+        <w:ind w:left="6840" w:hanging="360"/>
+      </w:pPr>
+      <w:rPr>
+        <w:rFonts w:ascii="Wingdings" w:hAnsi="Wingdings" w:hint="default"/>
+      </w:rPr>
+    </w:lvl>
+  </w:abstractNum>
+  <w:abstractNum w:abstractNumId="4">
     <w:nsid w:val="286561D5"/>
     <w:multiLevelType w:val="hybridMultilevel"/>
-    <w:tmpl w:val="D1F06A30"/>
-    <w:lvl w:ilvl="0" w:tplc="BEAEC454">
+    <w:tmpl w:val="802A58C6"/>
+    <w:lvl w:ilvl="0" w:tplc="9DBCB22A">
       <w:start w:val="1"/>
       <w:numFmt w:val="decimalZero"/>
       <w:lvlText w:val="RU%1"/>
-      <w:lvlJc w:val="left"/>
-      <w:pPr>
-        <w:ind w:left="360" w:hanging="360"/>
+      <w:lvlJc w:val="right"/>
+      <w:pPr>
+        <w:ind w:left="720" w:hanging="360"/>
       </w:pPr>
       <w:rPr>
         <w:rFonts w:hint="default"/>
@@ -1841,7 +2883,7 @@
       <w:lvlText w:val="%2."/>
       <w:lvlJc w:val="left"/>
       <w:pPr>
-        <w:ind w:left="720" w:hanging="360"/>
+        <w:ind w:left="1080" w:hanging="360"/>
       </w:pPr>
     </w:lvl>
     <w:lvl w:ilvl="2" w:tplc="080A001B" w:tentative="1">
@@ -1850,7 +2892,7 @@
       <w:lvlText w:val="%3."/>
       <w:lvlJc w:val="right"/>
       <w:pPr>
-        <w:ind w:left="1440" w:hanging="180"/>
+        <w:ind w:left="1800" w:hanging="180"/>
       </w:pPr>
     </w:lvl>
     <w:lvl w:ilvl="3" w:tplc="080A000F" w:tentative="1">
@@ -1859,7 +2901,7 @@
       <w:lvlText w:val="%4."/>
       <w:lvlJc w:val="left"/>
       <w:pPr>
-        <w:ind w:left="2160" w:hanging="360"/>
+        <w:ind w:left="2520" w:hanging="360"/>
       </w:pPr>
     </w:lvl>
     <w:lvl w:ilvl="4" w:tplc="080A0019" w:tentative="1">
@@ -1868,7 +2910,7 @@
       <w:lvlText w:val="%5."/>
       <w:lvlJc w:val="left"/>
       <w:pPr>
-        <w:ind w:left="2880" w:hanging="360"/>
+        <w:ind w:left="3240" w:hanging="360"/>
       </w:pPr>
     </w:lvl>
     <w:lvl w:ilvl="5" w:tplc="080A001B" w:tentative="1">
@@ -1877,7 +2919,7 @@
       <w:lvlText w:val="%6."/>
       <w:lvlJc w:val="right"/>
       <w:pPr>
-        <w:ind w:left="3600" w:hanging="180"/>
+        <w:ind w:left="3960" w:hanging="180"/>
       </w:pPr>
     </w:lvl>
     <w:lvl w:ilvl="6" w:tplc="080A000F" w:tentative="1">
@@ -1886,7 +2928,7 @@
       <w:lvlText w:val="%7."/>
       <w:lvlJc w:val="left"/>
       <w:pPr>
-        <w:ind w:left="4320" w:hanging="360"/>
+        <w:ind w:left="4680" w:hanging="360"/>
       </w:pPr>
     </w:lvl>
     <w:lvl w:ilvl="7" w:tplc="080A0019" w:tentative="1">
@@ -1895,7 +2937,7 @@
       <w:lvlText w:val="%8."/>
       <w:lvlJc w:val="left"/>
       <w:pPr>
-        <w:ind w:left="5040" w:hanging="360"/>
+        <w:ind w:left="5400" w:hanging="360"/>
       </w:pPr>
     </w:lvl>
     <w:lvl w:ilvl="8" w:tplc="080A001B" w:tentative="1">
@@ -1904,11 +2946,100 @@
       <w:lvlText w:val="%9."/>
       <w:lvlJc w:val="right"/>
       <w:pPr>
-        <w:ind w:left="5760" w:hanging="180"/>
+        <w:ind w:left="6120" w:hanging="180"/>
       </w:pPr>
     </w:lvl>
   </w:abstractNum>
-  <w:abstractNum w:abstractNumId="4">
+  <w:abstractNum w:abstractNumId="5">
+    <w:nsid w:val="4AB94D0E"/>
+    <w:multiLevelType w:val="hybridMultilevel"/>
+    <w:tmpl w:val="AFEA45B6"/>
+    <w:lvl w:ilvl="0" w:tplc="ABB4AFFA">
+      <w:start w:val="1"/>
+      <w:numFmt w:val="decimal"/>
+      <w:lvlText w:val="RF%1."/>
+      <w:lvlJc w:val="right"/>
+      <w:pPr>
+        <w:ind w:left="720" w:hanging="360"/>
+      </w:pPr>
+      <w:rPr>
+        <w:rFonts w:hint="default"/>
+      </w:rPr>
+    </w:lvl>
+    <w:lvl w:ilvl="1" w:tplc="080A0019" w:tentative="1">
+      <w:start w:val="1"/>
+      <w:numFmt w:val="lowerLetter"/>
+      <w:lvlText w:val="%2."/>
+      <w:lvlJc w:val="left"/>
+      <w:pPr>
+        <w:ind w:left="1440" w:hanging="360"/>
+      </w:pPr>
+    </w:lvl>
+    <w:lvl w:ilvl="2" w:tplc="080A001B" w:tentative="1">
+      <w:start w:val="1"/>
+      <w:numFmt w:val="lowerRoman"/>
+      <w:lvlText w:val="%3."/>
+      <w:lvlJc w:val="right"/>
+      <w:pPr>
+        <w:ind w:left="2160" w:hanging="180"/>
+      </w:pPr>
+    </w:lvl>
+    <w:lvl w:ilvl="3" w:tplc="080A000F" w:tentative="1">
+      <w:start w:val="1"/>
+      <w:numFmt w:val="decimal"/>
+      <w:lvlText w:val="%4."/>
+      <w:lvlJc w:val="left"/>
+      <w:pPr>
+        <w:ind w:left="2880" w:hanging="360"/>
+      </w:pPr>
+    </w:lvl>
+    <w:lvl w:ilvl="4" w:tplc="080A0019" w:tentative="1">
+      <w:start w:val="1"/>
+      <w:numFmt w:val="lowerLetter"/>
+      <w:lvlText w:val="%5."/>
+      <w:lvlJc w:val="left"/>
+      <w:pPr>
+        <w:ind w:left="3600" w:hanging="360"/>
+      </w:pPr>
+    </w:lvl>
+    <w:lvl w:ilvl="5" w:tplc="080A001B" w:tentative="1">
+      <w:start w:val="1"/>
+      <w:numFmt w:val="lowerRoman"/>
+      <w:lvlText w:val="%6."/>
+      <w:lvlJc w:val="right"/>
+      <w:pPr>
+        <w:ind w:left="4320" w:hanging="180"/>
+      </w:pPr>
+    </w:lvl>
+    <w:lvl w:ilvl="6" w:tplc="080A000F" w:tentative="1">
+      <w:start w:val="1"/>
+      <w:numFmt w:val="decimal"/>
+      <w:lvlText w:val="%7."/>
+      <w:lvlJc w:val="left"/>
+      <w:pPr>
+        <w:ind w:left="5040" w:hanging="360"/>
+      </w:pPr>
+    </w:lvl>
+    <w:lvl w:ilvl="7" w:tplc="080A0019" w:tentative="1">
+      <w:start w:val="1"/>
+      <w:numFmt w:val="lowerLetter"/>
+      <w:lvlText w:val="%8."/>
+      <w:lvlJc w:val="left"/>
+      <w:pPr>
+        <w:ind w:left="5760" w:hanging="360"/>
+      </w:pPr>
+    </w:lvl>
+    <w:lvl w:ilvl="8" w:tplc="080A001B" w:tentative="1">
+      <w:start w:val="1"/>
+      <w:numFmt w:val="lowerRoman"/>
+      <w:lvlText w:val="%9."/>
+      <w:lvlJc w:val="right"/>
+      <w:pPr>
+        <w:ind w:left="6480" w:hanging="180"/>
+      </w:pPr>
+    </w:lvl>
+  </w:abstractNum>
+  <w:abstractNum w:abstractNumId="6">
     <w:nsid w:val="50D25E2A"/>
     <w:multiLevelType w:val="hybridMultilevel"/>
     <w:tmpl w:val="6212AE84"/>
@@ -2021,7 +3152,7 @@
       </w:rPr>
     </w:lvl>
   </w:abstractNum>
-  <w:abstractNum w:abstractNumId="5">
+  <w:abstractNum w:abstractNumId="7">
     <w:nsid w:val="63EE763A"/>
     <w:multiLevelType w:val="hybridMultilevel"/>
     <w:tmpl w:val="DD36E93E"/>
@@ -2031,7 +3162,7 @@
       <w:lvlText w:val=""/>
       <w:lvlJc w:val="left"/>
       <w:pPr>
-        <w:ind w:left="1428" w:hanging="360"/>
+        <w:ind w:left="720" w:hanging="360"/>
       </w:pPr>
       <w:rPr>
         <w:rFonts w:ascii="Symbol" w:hAnsi="Symbol" w:hint="default"/>
@@ -2043,7 +3174,7 @@
       <w:lvlText w:val="o"/>
       <w:lvlJc w:val="left"/>
       <w:pPr>
-        <w:ind w:left="2148" w:hanging="360"/>
+        <w:ind w:left="1440" w:hanging="360"/>
       </w:pPr>
       <w:rPr>
         <w:rFonts w:ascii="Courier New" w:hAnsi="Courier New" w:cs="Courier New" w:hint="default"/>
@@ -2055,7 +3186,7 @@
       <w:lvlText w:val=""/>
       <w:lvlJc w:val="left"/>
       <w:pPr>
-        <w:ind w:left="2868" w:hanging="360"/>
+        <w:ind w:left="2160" w:hanging="360"/>
       </w:pPr>
       <w:rPr>
         <w:rFonts w:ascii="Wingdings" w:hAnsi="Wingdings" w:hint="default"/>
@@ -2067,7 +3198,7 @@
       <w:lvlText w:val=""/>
       <w:lvlJc w:val="left"/>
       <w:pPr>
-        <w:ind w:left="3588" w:hanging="360"/>
+        <w:ind w:left="2880" w:hanging="360"/>
       </w:pPr>
       <w:rPr>
         <w:rFonts w:ascii="Symbol" w:hAnsi="Symbol" w:hint="default"/>
@@ -2079,7 +3210,7 @@
       <w:lvlText w:val="o"/>
       <w:lvlJc w:val="left"/>
       <w:pPr>
-        <w:ind w:left="4308" w:hanging="360"/>
+        <w:ind w:left="3600" w:hanging="360"/>
       </w:pPr>
       <w:rPr>
         <w:rFonts w:ascii="Courier New" w:hAnsi="Courier New" w:cs="Courier New" w:hint="default"/>
@@ -2091,7 +3222,7 @@
       <w:lvlText w:val=""/>
       <w:lvlJc w:val="left"/>
       <w:pPr>
-        <w:ind w:left="5028" w:hanging="360"/>
+        <w:ind w:left="4320" w:hanging="360"/>
       </w:pPr>
       <w:rPr>
         <w:rFonts w:ascii="Wingdings" w:hAnsi="Wingdings" w:hint="default"/>
@@ -2103,7 +3234,7 @@
       <w:lvlText w:val=""/>
       <w:lvlJc w:val="left"/>
       <w:pPr>
-        <w:ind w:left="5748" w:hanging="360"/>
+        <w:ind w:left="5040" w:hanging="360"/>
       </w:pPr>
       <w:rPr>
         <w:rFonts w:ascii="Symbol" w:hAnsi="Symbol" w:hint="default"/>
@@ -2115,7 +3246,7 @@
       <w:lvlText w:val="o"/>
       <w:lvlJc w:val="left"/>
       <w:pPr>
-        <w:ind w:left="6468" w:hanging="360"/>
+        <w:ind w:left="5760" w:hanging="360"/>
       </w:pPr>
       <w:rPr>
         <w:rFonts w:ascii="Courier New" w:hAnsi="Courier New" w:cs="Courier New" w:hint="default"/>
@@ -2127,14 +3258,14 @@
       <w:lvlText w:val=""/>
       <w:lvlJc w:val="left"/>
       <w:pPr>
-        <w:ind w:left="7188" w:hanging="360"/>
+        <w:ind w:left="6480" w:hanging="360"/>
       </w:pPr>
       <w:rPr>
         <w:rFonts w:ascii="Wingdings" w:hAnsi="Wingdings" w:hint="default"/>
       </w:rPr>
     </w:lvl>
   </w:abstractNum>
-  <w:abstractNum w:abstractNumId="6">
+  <w:abstractNum w:abstractNumId="8">
     <w:nsid w:val="732F1946"/>
     <w:multiLevelType w:val="hybridMultilevel"/>
     <w:tmpl w:val="9E00E198"/>
@@ -2254,19 +3385,25 @@
     <w:abstractNumId w:val="2"/>
   </w:num>
   <w:num w:numId="3">
-    <w:abstractNumId w:val="4"/>
+    <w:abstractNumId w:val="6"/>
   </w:num>
   <w:num w:numId="4">
-    <w:abstractNumId w:val="6"/>
+    <w:abstractNumId w:val="8"/>
   </w:num>
   <w:num w:numId="5">
-    <w:abstractNumId w:val="3"/>
+    <w:abstractNumId w:val="4"/>
   </w:num>
   <w:num w:numId="6">
     <w:abstractNumId w:val="0"/>
   </w:num>
   <w:num w:numId="7">
+    <w:abstractNumId w:val="7"/>
+  </w:num>
+  <w:num w:numId="8">
     <w:abstractNumId w:val="5"/>
+  </w:num>
+  <w:num w:numId="9">
+    <w:abstractNumId w:val="3"/>
   </w:num>
 </w:numbering>
 </file>
@@ -2999,7 +4136,7 @@
 </file>
 
 <file path=customXml/itemProps1.xml><?xml version="1.0" encoding="utf-8"?>
-<ds:datastoreItem xmlns:ds="http://schemas.openxmlformats.org/officeDocument/2006/customXml" ds:itemID="{F0E80236-0D9B-4452-A362-6A235144C32B}">
+<ds:datastoreItem xmlns:ds="http://schemas.openxmlformats.org/officeDocument/2006/customXml" ds:itemID="{4B6CB259-F52E-4DB0-9E36-084065DFCCE8}">
   <ds:schemaRefs>
     <ds:schemaRef ds:uri="http://schemas.openxmlformats.org/officeDocument/2006/bibliography"/>
   </ds:schemaRefs>

</xml_diff>

<commit_message>
se agregaron los requisitos de calidad
</commit_message>
<xml_diff>
--- a/proyecto Sistema Gestor de CVU.docx
+++ b/proyecto Sistema Gestor de CVU.docx
@@ -619,7 +619,21 @@
           <w:rFonts w:asciiTheme="minorHAnsi" w:hAnsiTheme="minorHAnsi" w:cstheme="minorHAnsi"/>
           <w:sz w:val="22"/>
         </w:rPr>
-        <w:t>Existen diferentes tipos de CV (Licenciatura ya sea terminada o en proceso de prácticas profesionales/servicio social, maestría, doctorado, SIN)</w:t>
+        <w:t xml:space="preserve">Existen diferentes tipos de CV (Licenciatura ya sea terminada o en proceso de prácticas profesionales/servicio </w:t>
+      </w:r>
+      <w:r>
+        <w:rPr>
+          <w:rFonts w:asciiTheme="minorHAnsi" w:hAnsiTheme="minorHAnsi" w:cstheme="minorHAnsi"/>
+          <w:sz w:val="22"/>
+        </w:rPr>
+        <w:t>social, maestría, doctorado</w:t>
+      </w:r>
+      <w:r>
+        <w:rPr>
+          <w:rFonts w:asciiTheme="minorHAnsi" w:hAnsiTheme="minorHAnsi" w:cstheme="minorHAnsi"/>
+          <w:sz w:val="22"/>
+        </w:rPr>
+        <w:t>)</w:t>
       </w:r>
       <w:r>
         <w:rPr>
@@ -1518,908 +1532,1069 @@
           <w:sz w:val="28"/>
           <w:szCs w:val="28"/>
         </w:rPr>
-        <w:t>Requisitos funciona</w:t>
+        <w:t>Requisitos funcionales</w:t>
+      </w:r>
+    </w:p>
+    <w:p>
+      <w:pPr>
+        <w:pStyle w:val="Prrafodelista"/>
+        <w:numPr>
+          <w:ilvl w:val="0"/>
+          <w:numId w:val="8"/>
+        </w:numPr>
+        <w:spacing w:line="360" w:lineRule="auto"/>
+        <w:ind w:left="1065" w:hanging="357"/>
+        <w:jc w:val="both"/>
+      </w:pPr>
+      <w:r>
+        <w:t>El sistema debe permitir a cualquier persona registrarse.</w:t>
+      </w:r>
+    </w:p>
+    <w:p>
+      <w:pPr>
+        <w:pStyle w:val="Prrafodelista"/>
+        <w:numPr>
+          <w:ilvl w:val="0"/>
+          <w:numId w:val="8"/>
+        </w:numPr>
+        <w:spacing w:line="360" w:lineRule="auto"/>
+        <w:ind w:left="1065" w:hanging="357"/>
+        <w:jc w:val="both"/>
+      </w:pPr>
+      <w:r>
+        <w:t>El sistema debe contar con distintos perfiles (administrador, residente, investigador, prestadores de servicio social, voluntarios, etc.)</w:t>
+      </w:r>
+    </w:p>
+    <w:p>
+      <w:pPr>
+        <w:pStyle w:val="Prrafodelista"/>
+        <w:numPr>
+          <w:ilvl w:val="0"/>
+          <w:numId w:val="8"/>
+        </w:numPr>
+        <w:spacing w:line="360" w:lineRule="auto"/>
+        <w:ind w:left="1065" w:hanging="357"/>
+        <w:jc w:val="both"/>
+      </w:pPr>
+      <w:r>
+        <w:t>El sistema debe permitir al administrador agregar o eliminar perfiles.</w:t>
+      </w:r>
+    </w:p>
+    <w:p>
+      <w:pPr>
+        <w:pStyle w:val="Prrafodelista"/>
+        <w:numPr>
+          <w:ilvl w:val="0"/>
+          <w:numId w:val="8"/>
+        </w:numPr>
+        <w:spacing w:line="360" w:lineRule="auto"/>
+        <w:ind w:left="1065" w:hanging="357"/>
+        <w:jc w:val="both"/>
+      </w:pPr>
+      <w:r>
+        <w:t>El sistema debe permitir a los usuarios registrados llenar un CV (</w:t>
+      </w:r>
+      <w:proofErr w:type="spellStart"/>
+      <w:r>
+        <w:t>curriculum</w:t>
+      </w:r>
+      <w:proofErr w:type="spellEnd"/>
+      <w:r>
+        <w:t xml:space="preserve"> vitae</w:t>
+      </w:r>
+      <w:r>
+        <w:t>) con los siguientes campos:</w:t>
+      </w:r>
+    </w:p>
+    <w:p>
+      <w:pPr>
+        <w:pStyle w:val="Standard"/>
+        <w:numPr>
+          <w:ilvl w:val="0"/>
+          <w:numId w:val="9"/>
+        </w:numPr>
+        <w:spacing w:after="200" w:line="360" w:lineRule="auto"/>
+        <w:ind w:left="1065" w:hanging="357"/>
+        <w:contextualSpacing/>
+        <w:rPr>
+          <w:rFonts w:asciiTheme="minorHAnsi" w:hAnsiTheme="minorHAnsi" w:cstheme="minorHAnsi"/>
+          <w:sz w:val="22"/>
+        </w:rPr>
+      </w:pPr>
+      <w:r>
+        <w:rPr>
+          <w:rFonts w:asciiTheme="minorHAnsi" w:hAnsiTheme="minorHAnsi" w:cstheme="minorHAnsi"/>
+          <w:sz w:val="22"/>
+        </w:rPr>
+        <w:t>Nombre completo</w:t>
+      </w:r>
+    </w:p>
+    <w:p>
+      <w:pPr>
+        <w:pStyle w:val="Standard"/>
+        <w:numPr>
+          <w:ilvl w:val="0"/>
+          <w:numId w:val="9"/>
+        </w:numPr>
+        <w:spacing w:after="200" w:line="360" w:lineRule="auto"/>
+        <w:ind w:left="1065" w:hanging="357"/>
+        <w:contextualSpacing/>
+        <w:rPr>
+          <w:rFonts w:asciiTheme="minorHAnsi" w:hAnsiTheme="minorHAnsi" w:cstheme="minorHAnsi"/>
+          <w:sz w:val="22"/>
+        </w:rPr>
+      </w:pPr>
+      <w:r>
+        <w:rPr>
+          <w:rFonts w:asciiTheme="minorHAnsi" w:hAnsiTheme="minorHAnsi" w:cstheme="minorHAnsi"/>
+          <w:sz w:val="22"/>
+        </w:rPr>
+        <w:lastRenderedPageBreak/>
+        <w:t>Edad</w:t>
+      </w:r>
+    </w:p>
+    <w:p>
+      <w:pPr>
+        <w:pStyle w:val="Standard"/>
+        <w:numPr>
+          <w:ilvl w:val="0"/>
+          <w:numId w:val="9"/>
+        </w:numPr>
+        <w:spacing w:after="200" w:line="360" w:lineRule="auto"/>
+        <w:ind w:left="1065" w:hanging="357"/>
+        <w:contextualSpacing/>
+        <w:rPr>
+          <w:rFonts w:asciiTheme="minorHAnsi" w:hAnsiTheme="minorHAnsi" w:cstheme="minorHAnsi"/>
+          <w:sz w:val="22"/>
+        </w:rPr>
+      </w:pPr>
+      <w:r>
+        <w:rPr>
+          <w:rFonts w:asciiTheme="minorHAnsi" w:hAnsiTheme="minorHAnsi" w:cstheme="minorHAnsi"/>
+          <w:sz w:val="22"/>
+        </w:rPr>
+        <w:t>Fecha de nacimiento</w:t>
+      </w:r>
+    </w:p>
+    <w:p>
+      <w:pPr>
+        <w:pStyle w:val="Standard"/>
+        <w:numPr>
+          <w:ilvl w:val="0"/>
+          <w:numId w:val="9"/>
+        </w:numPr>
+        <w:spacing w:after="200" w:line="360" w:lineRule="auto"/>
+        <w:ind w:left="1065" w:hanging="357"/>
+        <w:contextualSpacing/>
+        <w:rPr>
+          <w:rFonts w:asciiTheme="minorHAnsi" w:hAnsiTheme="minorHAnsi" w:cstheme="minorHAnsi"/>
+          <w:sz w:val="22"/>
+        </w:rPr>
+      </w:pPr>
+      <w:r>
+        <w:rPr>
+          <w:rFonts w:asciiTheme="minorHAnsi" w:hAnsiTheme="minorHAnsi" w:cstheme="minorHAnsi"/>
+          <w:sz w:val="22"/>
+        </w:rPr>
+        <w:t>Domicilio</w:t>
+      </w:r>
+    </w:p>
+    <w:p>
+      <w:pPr>
+        <w:pStyle w:val="Standard"/>
+        <w:numPr>
+          <w:ilvl w:val="0"/>
+          <w:numId w:val="9"/>
+        </w:numPr>
+        <w:spacing w:after="200" w:line="360" w:lineRule="auto"/>
+        <w:ind w:left="1065" w:hanging="357"/>
+        <w:contextualSpacing/>
+        <w:rPr>
+          <w:rFonts w:asciiTheme="minorHAnsi" w:hAnsiTheme="minorHAnsi" w:cstheme="minorHAnsi"/>
+          <w:sz w:val="22"/>
+        </w:rPr>
+      </w:pPr>
+      <w:r>
+        <w:rPr>
+          <w:rFonts w:asciiTheme="minorHAnsi" w:hAnsiTheme="minorHAnsi" w:cstheme="minorHAnsi"/>
+          <w:sz w:val="22"/>
+        </w:rPr>
+        <w:t xml:space="preserve">¿Cuenta con CVU CONACYT? </w:t>
+      </w:r>
+    </w:p>
+    <w:p>
+      <w:pPr>
+        <w:pStyle w:val="Standard"/>
+        <w:numPr>
+          <w:ilvl w:val="0"/>
+          <w:numId w:val="9"/>
+        </w:numPr>
+        <w:spacing w:after="200" w:line="360" w:lineRule="auto"/>
+        <w:ind w:left="1065" w:hanging="357"/>
+        <w:contextualSpacing/>
+        <w:rPr>
+          <w:rFonts w:asciiTheme="minorHAnsi" w:hAnsiTheme="minorHAnsi" w:cstheme="minorHAnsi"/>
+          <w:sz w:val="22"/>
+        </w:rPr>
+      </w:pPr>
+      <w:r>
+        <w:rPr>
+          <w:rFonts w:asciiTheme="minorHAnsi" w:hAnsiTheme="minorHAnsi" w:cstheme="minorHAnsi"/>
+          <w:sz w:val="22"/>
+        </w:rPr>
+        <w:t>RFC</w:t>
+      </w:r>
+    </w:p>
+    <w:p>
+      <w:pPr>
+        <w:pStyle w:val="Standard"/>
+        <w:numPr>
+          <w:ilvl w:val="0"/>
+          <w:numId w:val="9"/>
+        </w:numPr>
+        <w:spacing w:after="200" w:line="360" w:lineRule="auto"/>
+        <w:ind w:left="1065" w:hanging="357"/>
+        <w:contextualSpacing/>
+        <w:rPr>
+          <w:rFonts w:asciiTheme="minorHAnsi" w:hAnsiTheme="minorHAnsi" w:cstheme="minorHAnsi"/>
+          <w:sz w:val="22"/>
+        </w:rPr>
+      </w:pPr>
+      <w:r>
+        <w:rPr>
+          <w:rFonts w:asciiTheme="minorHAnsi" w:hAnsiTheme="minorHAnsi" w:cstheme="minorHAnsi"/>
+          <w:sz w:val="22"/>
+        </w:rPr>
+        <w:t>Nom</w:t>
+      </w:r>
+      <w:r>
+        <w:rPr>
+          <w:rFonts w:asciiTheme="minorHAnsi" w:hAnsiTheme="minorHAnsi" w:cstheme="minorHAnsi"/>
+          <w:sz w:val="22"/>
+        </w:rPr>
+        <w:t>bre</w:t>
+      </w:r>
+      <w:r>
+        <w:rPr>
+          <w:rFonts w:asciiTheme="minorHAnsi" w:hAnsiTheme="minorHAnsi" w:cstheme="minorHAnsi"/>
+          <w:sz w:val="22"/>
+        </w:rPr>
+        <w:t xml:space="preserve"> de la prepa</w:t>
+      </w:r>
+      <w:r>
+        <w:rPr>
+          <w:rFonts w:asciiTheme="minorHAnsi" w:hAnsiTheme="minorHAnsi" w:cstheme="minorHAnsi"/>
+          <w:sz w:val="22"/>
+        </w:rPr>
+        <w:t xml:space="preserve">ratoria </w:t>
+      </w:r>
+      <w:r>
+        <w:rPr>
+          <w:rFonts w:asciiTheme="minorHAnsi" w:hAnsiTheme="minorHAnsi" w:cstheme="minorHAnsi"/>
+          <w:sz w:val="22"/>
+        </w:rPr>
+        <w:t>en la que estudio</w:t>
+      </w:r>
+    </w:p>
+    <w:p>
+      <w:pPr>
+        <w:pStyle w:val="Standard"/>
+        <w:numPr>
+          <w:ilvl w:val="0"/>
+          <w:numId w:val="9"/>
+        </w:numPr>
+        <w:spacing w:after="200" w:line="360" w:lineRule="auto"/>
+        <w:ind w:left="1065" w:hanging="357"/>
+        <w:contextualSpacing/>
+        <w:rPr>
+          <w:rFonts w:asciiTheme="minorHAnsi" w:hAnsiTheme="minorHAnsi" w:cstheme="minorHAnsi"/>
+          <w:sz w:val="22"/>
+        </w:rPr>
+      </w:pPr>
+      <w:r>
+        <w:rPr>
+          <w:rFonts w:asciiTheme="minorHAnsi" w:hAnsiTheme="minorHAnsi" w:cstheme="minorHAnsi"/>
+          <w:sz w:val="22"/>
+        </w:rPr>
+        <w:t>Nom</w:t>
+      </w:r>
+      <w:r>
+        <w:rPr>
+          <w:rFonts w:asciiTheme="minorHAnsi" w:hAnsiTheme="minorHAnsi" w:cstheme="minorHAnsi"/>
+          <w:sz w:val="22"/>
+        </w:rPr>
+        <w:t>bre</w:t>
+      </w:r>
+      <w:r>
+        <w:rPr>
+          <w:rFonts w:asciiTheme="minorHAnsi" w:hAnsiTheme="minorHAnsi" w:cstheme="minorHAnsi"/>
+          <w:sz w:val="22"/>
+        </w:rPr>
+        <w:t xml:space="preserve"> de la universidad</w:t>
+      </w:r>
+      <w:r>
+        <w:rPr>
+          <w:rFonts w:asciiTheme="minorHAnsi" w:hAnsiTheme="minorHAnsi" w:cstheme="minorHAnsi"/>
+          <w:sz w:val="22"/>
+        </w:rPr>
+        <w:t xml:space="preserve"> </w:t>
+      </w:r>
+      <w:r>
+        <w:rPr>
+          <w:rFonts w:asciiTheme="minorHAnsi" w:hAnsiTheme="minorHAnsi" w:cstheme="minorHAnsi"/>
+          <w:sz w:val="22"/>
+        </w:rPr>
+        <w:t>en la que estudia o estudio</w:t>
+      </w:r>
+    </w:p>
+    <w:p>
+      <w:pPr>
+        <w:pStyle w:val="Standard"/>
+        <w:numPr>
+          <w:ilvl w:val="0"/>
+          <w:numId w:val="9"/>
+        </w:numPr>
+        <w:spacing w:after="200" w:line="360" w:lineRule="auto"/>
+        <w:ind w:left="1065" w:hanging="357"/>
+        <w:contextualSpacing/>
+        <w:rPr>
+          <w:rFonts w:asciiTheme="minorHAnsi" w:hAnsiTheme="minorHAnsi" w:cstheme="minorHAnsi"/>
+          <w:sz w:val="22"/>
+        </w:rPr>
+      </w:pPr>
+      <w:r>
+        <w:rPr>
+          <w:rFonts w:asciiTheme="minorHAnsi" w:hAnsiTheme="minorHAnsi" w:cstheme="minorHAnsi"/>
+          <w:sz w:val="22"/>
+        </w:rPr>
+        <w:t>Su licencia</w:t>
+      </w:r>
+      <w:r>
+        <w:rPr>
+          <w:rFonts w:asciiTheme="minorHAnsi" w:hAnsiTheme="minorHAnsi" w:cstheme="minorHAnsi"/>
+          <w:sz w:val="22"/>
+        </w:rPr>
+        <w:t>tura si cuenta con una</w:t>
+      </w:r>
+    </w:p>
+    <w:p>
+      <w:pPr>
+        <w:pStyle w:val="Standard"/>
+        <w:numPr>
+          <w:ilvl w:val="0"/>
+          <w:numId w:val="9"/>
+        </w:numPr>
+        <w:spacing w:after="200" w:line="360" w:lineRule="auto"/>
+        <w:ind w:left="1065" w:hanging="357"/>
+        <w:contextualSpacing/>
+        <w:rPr>
+          <w:rFonts w:asciiTheme="minorHAnsi" w:hAnsiTheme="minorHAnsi" w:cstheme="minorHAnsi"/>
+          <w:sz w:val="22"/>
+        </w:rPr>
+      </w:pPr>
+      <w:r>
+        <w:rPr>
+          <w:rFonts w:asciiTheme="minorHAnsi" w:hAnsiTheme="minorHAnsi" w:cstheme="minorHAnsi"/>
+          <w:sz w:val="22"/>
+        </w:rPr>
+        <w:t>Maestría (si cuenta con una)</w:t>
+      </w:r>
+    </w:p>
+    <w:p>
+      <w:pPr>
+        <w:pStyle w:val="Standard"/>
+        <w:numPr>
+          <w:ilvl w:val="0"/>
+          <w:numId w:val="9"/>
+        </w:numPr>
+        <w:spacing w:after="200" w:line="360" w:lineRule="auto"/>
+        <w:ind w:left="1065" w:hanging="357"/>
+        <w:contextualSpacing/>
+        <w:rPr>
+          <w:rFonts w:asciiTheme="minorHAnsi" w:hAnsiTheme="minorHAnsi" w:cstheme="minorHAnsi"/>
+          <w:sz w:val="22"/>
+        </w:rPr>
+      </w:pPr>
+      <w:r>
+        <w:rPr>
+          <w:rFonts w:asciiTheme="minorHAnsi" w:hAnsiTheme="minorHAnsi" w:cstheme="minorHAnsi"/>
+          <w:sz w:val="22"/>
+        </w:rPr>
+        <w:t>Doctorado (si cuenta con uno)</w:t>
+      </w:r>
+    </w:p>
+    <w:p>
+      <w:pPr>
+        <w:pStyle w:val="Standard"/>
+        <w:numPr>
+          <w:ilvl w:val="0"/>
+          <w:numId w:val="9"/>
+        </w:numPr>
+        <w:spacing w:after="200" w:line="360" w:lineRule="auto"/>
+        <w:ind w:left="1065" w:hanging="357"/>
+        <w:contextualSpacing/>
+        <w:rPr>
+          <w:rFonts w:asciiTheme="minorHAnsi" w:hAnsiTheme="minorHAnsi" w:cstheme="minorHAnsi"/>
+          <w:sz w:val="22"/>
+        </w:rPr>
+      </w:pPr>
+      <w:r>
+        <w:rPr>
+          <w:rFonts w:asciiTheme="minorHAnsi" w:hAnsiTheme="minorHAnsi" w:cstheme="minorHAnsi"/>
+          <w:sz w:val="22"/>
+        </w:rPr>
+        <w:t>Líneas de investigación o de aplicación del conocimiento</w:t>
+      </w:r>
+    </w:p>
+    <w:p>
+      <w:pPr>
+        <w:pStyle w:val="Standard"/>
+        <w:numPr>
+          <w:ilvl w:val="0"/>
+          <w:numId w:val="9"/>
+        </w:numPr>
+        <w:spacing w:after="200" w:line="360" w:lineRule="auto"/>
+        <w:ind w:left="1065" w:hanging="357"/>
+        <w:contextualSpacing/>
+        <w:rPr>
+          <w:rFonts w:asciiTheme="minorHAnsi" w:hAnsiTheme="minorHAnsi" w:cstheme="minorHAnsi"/>
+          <w:sz w:val="22"/>
+        </w:rPr>
+      </w:pPr>
+      <w:r>
+        <w:rPr>
+          <w:rFonts w:asciiTheme="minorHAnsi" w:hAnsiTheme="minorHAnsi" w:cstheme="minorHAnsi"/>
+          <w:sz w:val="22"/>
+        </w:rPr>
+        <w:t>Mencione los cursos o capacitaciones adquiridos</w:t>
+      </w:r>
+    </w:p>
+    <w:p>
+      <w:pPr>
+        <w:pStyle w:val="Standard"/>
+        <w:numPr>
+          <w:ilvl w:val="0"/>
+          <w:numId w:val="9"/>
+        </w:numPr>
+        <w:spacing w:after="200" w:line="360" w:lineRule="auto"/>
+        <w:ind w:left="1065" w:hanging="357"/>
+        <w:contextualSpacing/>
+        <w:rPr>
+          <w:rFonts w:asciiTheme="minorHAnsi" w:hAnsiTheme="minorHAnsi" w:cstheme="minorHAnsi"/>
+          <w:sz w:val="22"/>
+        </w:rPr>
+      </w:pPr>
+      <w:r>
+        <w:rPr>
+          <w:rFonts w:asciiTheme="minorHAnsi" w:hAnsiTheme="minorHAnsi" w:cstheme="minorHAnsi"/>
+          <w:sz w:val="22"/>
+        </w:rPr>
+        <w:t>Últ</w:t>
+      </w:r>
+      <w:r>
+        <w:rPr>
+          <w:rFonts w:asciiTheme="minorHAnsi" w:hAnsiTheme="minorHAnsi" w:cstheme="minorHAnsi"/>
+          <w:sz w:val="22"/>
+        </w:rPr>
+        <w:t>imos 3 Trabajos anteriores (Nombre</w:t>
+      </w:r>
+      <w:r>
+        <w:rPr>
+          <w:rFonts w:asciiTheme="minorHAnsi" w:hAnsiTheme="minorHAnsi" w:cstheme="minorHAnsi"/>
+          <w:sz w:val="22"/>
+        </w:rPr>
+        <w:t xml:space="preserve"> del trabajo, puesto que desempeño, tiempo que duro trabajando ahí, o si aún trabaja ahí, jefe directo o ultimo jefe)</w:t>
+      </w:r>
+    </w:p>
+    <w:p>
+      <w:pPr>
+        <w:pStyle w:val="Standard"/>
+        <w:numPr>
+          <w:ilvl w:val="0"/>
+          <w:numId w:val="9"/>
+        </w:numPr>
+        <w:spacing w:after="200" w:line="360" w:lineRule="auto"/>
+        <w:ind w:left="1065" w:hanging="357"/>
+        <w:contextualSpacing/>
+        <w:rPr>
+          <w:rFonts w:asciiTheme="minorHAnsi" w:hAnsiTheme="minorHAnsi" w:cstheme="minorHAnsi"/>
+          <w:sz w:val="22"/>
+        </w:rPr>
+      </w:pPr>
+      <w:r>
+        <w:rPr>
+          <w:rFonts w:asciiTheme="minorHAnsi" w:hAnsiTheme="minorHAnsi" w:cstheme="minorHAnsi"/>
+          <w:sz w:val="22"/>
+        </w:rPr>
+        <w:t>¿</w:t>
+      </w:r>
+      <w:r>
+        <w:rPr>
+          <w:rFonts w:asciiTheme="minorHAnsi" w:hAnsiTheme="minorHAnsi" w:cstheme="minorHAnsi"/>
+          <w:sz w:val="22"/>
+        </w:rPr>
+        <w:t>H</w:t>
+      </w:r>
+      <w:r>
+        <w:rPr>
+          <w:rFonts w:asciiTheme="minorHAnsi" w:hAnsiTheme="minorHAnsi" w:cstheme="minorHAnsi"/>
+          <w:sz w:val="22"/>
+        </w:rPr>
+        <w:t xml:space="preserve">a trabajado en algún proyecto? </w:t>
+      </w:r>
+    </w:p>
+    <w:p>
+      <w:pPr>
+        <w:pStyle w:val="Standard"/>
+        <w:numPr>
+          <w:ilvl w:val="0"/>
+          <w:numId w:val="9"/>
+        </w:numPr>
+        <w:spacing w:after="200" w:line="360" w:lineRule="auto"/>
+        <w:ind w:left="1065" w:hanging="357"/>
+        <w:contextualSpacing/>
+        <w:rPr>
+          <w:rFonts w:asciiTheme="minorHAnsi" w:hAnsiTheme="minorHAnsi" w:cstheme="minorHAnsi"/>
+          <w:sz w:val="22"/>
+        </w:rPr>
+      </w:pPr>
+      <w:r>
+        <w:rPr>
+          <w:rFonts w:asciiTheme="minorHAnsi" w:hAnsiTheme="minorHAnsi" w:cstheme="minorHAnsi"/>
+          <w:sz w:val="22"/>
+        </w:rPr>
+        <w:t>¿Nombre del proyecto y una breve descripción?</w:t>
+      </w:r>
+    </w:p>
+    <w:p>
+      <w:pPr>
+        <w:pStyle w:val="Standard"/>
+        <w:numPr>
+          <w:ilvl w:val="0"/>
+          <w:numId w:val="9"/>
+        </w:numPr>
+        <w:spacing w:after="200" w:line="360" w:lineRule="auto"/>
+        <w:ind w:left="1065" w:hanging="357"/>
+        <w:contextualSpacing/>
+        <w:rPr>
+          <w:rFonts w:asciiTheme="minorHAnsi" w:hAnsiTheme="minorHAnsi" w:cstheme="minorHAnsi"/>
+          <w:sz w:val="22"/>
+        </w:rPr>
+      </w:pPr>
+      <w:r>
+        <w:rPr>
+          <w:rFonts w:asciiTheme="minorHAnsi" w:hAnsiTheme="minorHAnsi" w:cstheme="minorHAnsi"/>
+          <w:sz w:val="22"/>
+        </w:rPr>
+        <w:t>¿Ha publicado alguna tesis, articulo, Libro, Etc.?</w:t>
+      </w:r>
+    </w:p>
+    <w:p>
+      <w:pPr>
+        <w:pStyle w:val="Standard"/>
+        <w:numPr>
+          <w:ilvl w:val="0"/>
+          <w:numId w:val="9"/>
+        </w:numPr>
+        <w:spacing w:after="200" w:line="360" w:lineRule="auto"/>
+        <w:ind w:left="1065" w:hanging="357"/>
+        <w:contextualSpacing/>
+        <w:rPr>
+          <w:rFonts w:asciiTheme="minorHAnsi" w:hAnsiTheme="minorHAnsi" w:cstheme="minorHAnsi"/>
+          <w:sz w:val="22"/>
+        </w:rPr>
+      </w:pPr>
+      <w:r>
+        <w:rPr>
+          <w:rFonts w:asciiTheme="minorHAnsi" w:hAnsiTheme="minorHAnsi" w:cstheme="minorHAnsi"/>
+          <w:sz w:val="22"/>
+        </w:rPr>
+        <w:t>Mencione los nombres de dichos trabajos y una breve descripción</w:t>
+      </w:r>
+    </w:p>
+    <w:p>
+      <w:pPr>
+        <w:pStyle w:val="Standard"/>
+        <w:numPr>
+          <w:ilvl w:val="0"/>
+          <w:numId w:val="9"/>
+        </w:numPr>
+        <w:spacing w:after="200" w:line="360" w:lineRule="auto"/>
+        <w:ind w:left="1065" w:hanging="357"/>
+        <w:contextualSpacing/>
+        <w:rPr>
+          <w:rFonts w:asciiTheme="minorHAnsi" w:hAnsiTheme="minorHAnsi" w:cstheme="minorHAnsi"/>
+          <w:sz w:val="22"/>
+        </w:rPr>
+      </w:pPr>
+      <w:r>
+        <w:rPr>
+          <w:rFonts w:asciiTheme="minorHAnsi" w:hAnsiTheme="minorHAnsi" w:cstheme="minorHAnsi"/>
+          <w:sz w:val="22"/>
+        </w:rPr>
+        <w:t>Idiomas que domina, porcentaje certificado EJEMPLO INGLES: (</w:t>
+      </w:r>
+      <w:proofErr w:type="spellStart"/>
+      <w:r>
+        <w:rPr>
+          <w:rFonts w:asciiTheme="minorHAnsi" w:hAnsiTheme="minorHAnsi" w:cstheme="minorHAnsi"/>
+          <w:sz w:val="22"/>
+        </w:rPr>
+        <w:t>toefl</w:t>
+      </w:r>
+      <w:proofErr w:type="spellEnd"/>
+      <w:r>
+        <w:rPr>
+          <w:rFonts w:asciiTheme="minorHAnsi" w:hAnsiTheme="minorHAnsi" w:cstheme="minorHAnsi"/>
+          <w:sz w:val="22"/>
+        </w:rPr>
+        <w:t>)</w:t>
+      </w:r>
+    </w:p>
+    <w:p>
+      <w:pPr>
+        <w:pStyle w:val="Standard"/>
+        <w:numPr>
+          <w:ilvl w:val="0"/>
+          <w:numId w:val="9"/>
+        </w:numPr>
+        <w:spacing w:after="200" w:line="360" w:lineRule="auto"/>
+        <w:ind w:left="1065" w:hanging="357"/>
+        <w:contextualSpacing/>
+        <w:rPr>
+          <w:rFonts w:asciiTheme="minorHAnsi" w:hAnsiTheme="minorHAnsi" w:cstheme="minorHAnsi"/>
+          <w:sz w:val="22"/>
+        </w:rPr>
+      </w:pPr>
+      <w:r>
+        <w:rPr>
+          <w:rFonts w:asciiTheme="minorHAnsi" w:hAnsiTheme="minorHAnsi" w:cstheme="minorHAnsi"/>
+          <w:sz w:val="22"/>
+        </w:rPr>
+        <w:t>Equipamiento o maquinaria científica y/o de desarrollo tecnológico que domina</w:t>
+      </w:r>
+    </w:p>
+    <w:p>
+      <w:pPr>
+        <w:pStyle w:val="Standard"/>
+        <w:numPr>
+          <w:ilvl w:val="0"/>
+          <w:numId w:val="9"/>
+        </w:numPr>
+        <w:spacing w:after="200" w:line="360" w:lineRule="auto"/>
+        <w:ind w:left="1065" w:hanging="357"/>
+        <w:contextualSpacing/>
+        <w:rPr>
+          <w:rFonts w:asciiTheme="minorHAnsi" w:hAnsiTheme="minorHAnsi" w:cstheme="minorHAnsi"/>
+          <w:sz w:val="22"/>
+        </w:rPr>
+      </w:pPr>
+      <w:r>
+        <w:rPr>
+          <w:rFonts w:asciiTheme="minorHAnsi" w:hAnsiTheme="minorHAnsi" w:cstheme="minorHAnsi"/>
+          <w:sz w:val="22"/>
+        </w:rPr>
+        <w:t>Software, programas que domina</w:t>
+      </w:r>
+    </w:p>
+    <w:p>
+      <w:pPr>
+        <w:pStyle w:val="Standard"/>
+        <w:numPr>
+          <w:ilvl w:val="0"/>
+          <w:numId w:val="9"/>
+        </w:numPr>
+        <w:spacing w:after="200" w:line="360" w:lineRule="auto"/>
+        <w:ind w:left="1065" w:hanging="357"/>
+        <w:contextualSpacing/>
+        <w:rPr>
+          <w:rFonts w:asciiTheme="minorHAnsi" w:hAnsiTheme="minorHAnsi" w:cstheme="minorHAnsi"/>
+          <w:sz w:val="22"/>
+        </w:rPr>
+      </w:pPr>
+      <w:r>
+        <w:rPr>
+          <w:rFonts w:asciiTheme="minorHAnsi" w:hAnsiTheme="minorHAnsi" w:cstheme="minorHAnsi"/>
+          <w:sz w:val="22"/>
+        </w:rPr>
+        <w:t>Disponibilidad de horarios</w:t>
+      </w:r>
+    </w:p>
+    <w:p>
+      <w:pPr>
+        <w:pStyle w:val="Standard"/>
+        <w:numPr>
+          <w:ilvl w:val="0"/>
+          <w:numId w:val="9"/>
+        </w:numPr>
+        <w:spacing w:after="200" w:line="360" w:lineRule="auto"/>
+        <w:ind w:left="1065" w:hanging="357"/>
+        <w:contextualSpacing/>
+        <w:rPr>
+          <w:rFonts w:asciiTheme="minorHAnsi" w:hAnsiTheme="minorHAnsi" w:cstheme="minorHAnsi"/>
+          <w:sz w:val="22"/>
+        </w:rPr>
+      </w:pPr>
+      <w:r>
+        <w:rPr>
+          <w:rFonts w:asciiTheme="minorHAnsi" w:hAnsiTheme="minorHAnsi" w:cstheme="minorHAnsi"/>
+          <w:sz w:val="22"/>
+        </w:rPr>
+        <w:t>Como se enteró de la empresa</w:t>
+      </w:r>
+    </w:p>
+    <w:p>
+      <w:pPr>
+        <w:pStyle w:val="Standard"/>
+        <w:numPr>
+          <w:ilvl w:val="0"/>
+          <w:numId w:val="9"/>
+        </w:numPr>
+        <w:spacing w:after="200" w:line="360" w:lineRule="auto"/>
+        <w:ind w:left="1065" w:hanging="357"/>
+        <w:contextualSpacing/>
+        <w:jc w:val="both"/>
+        <w:rPr>
+          <w:rFonts w:asciiTheme="minorHAnsi" w:hAnsiTheme="minorHAnsi" w:cstheme="minorHAnsi"/>
+          <w:sz w:val="22"/>
+        </w:rPr>
+      </w:pPr>
+      <w:r>
+        <w:rPr>
+          <w:rFonts w:asciiTheme="minorHAnsi" w:hAnsiTheme="minorHAnsi" w:cstheme="minorHAnsi"/>
+          <w:sz w:val="22"/>
+        </w:rPr>
+        <w:t>Esta dispuesto a viajar</w:t>
+      </w:r>
+    </w:p>
+    <w:p>
+      <w:pPr>
+        <w:pStyle w:val="Prrafodelista"/>
+        <w:numPr>
+          <w:ilvl w:val="0"/>
+          <w:numId w:val="8"/>
+        </w:numPr>
+        <w:spacing w:line="360" w:lineRule="auto"/>
+        <w:ind w:left="1065" w:hanging="357"/>
+        <w:jc w:val="both"/>
+      </w:pPr>
+      <w:r>
+        <w:t>El sistema debe requerir a los usuarios identificarse con usuario y contraseña para poder acceder a este y poder realizar las tareas correspondientes a su perfil.</w:t>
+      </w:r>
+    </w:p>
+    <w:p>
+      <w:pPr>
+        <w:pStyle w:val="Prrafodelista"/>
+        <w:numPr>
+          <w:ilvl w:val="0"/>
+          <w:numId w:val="8"/>
+        </w:numPr>
+        <w:spacing w:line="360" w:lineRule="auto"/>
+        <w:ind w:left="1065" w:hanging="357"/>
+        <w:jc w:val="both"/>
+      </w:pPr>
+      <w:r>
+        <w:t>El sistema debe permitir a cualquiera que este registrado llenar su CV.</w:t>
+      </w:r>
+    </w:p>
+    <w:p>
+      <w:pPr>
+        <w:pStyle w:val="Prrafodelista"/>
+        <w:numPr>
+          <w:ilvl w:val="0"/>
+          <w:numId w:val="8"/>
+        </w:numPr>
+        <w:spacing w:line="360" w:lineRule="auto"/>
+        <w:ind w:left="1065" w:hanging="357"/>
+        <w:jc w:val="both"/>
+      </w:pPr>
+      <w:r>
+        <w:t>El sistema debe mostrar al administrador los nuevos usuarios registrados.</w:t>
+      </w:r>
+    </w:p>
+    <w:p>
+      <w:pPr>
+        <w:pStyle w:val="Prrafodelista"/>
+        <w:numPr>
+          <w:ilvl w:val="0"/>
+          <w:numId w:val="8"/>
+        </w:numPr>
+        <w:spacing w:line="360" w:lineRule="auto"/>
+        <w:ind w:left="1065" w:hanging="357"/>
+        <w:jc w:val="both"/>
+      </w:pPr>
+      <w:r>
+        <w:t xml:space="preserve">El sistema debe permitir al administrador poder ver la información </w:t>
+      </w:r>
+      <w:proofErr w:type="gramStart"/>
+      <w:r>
+        <w:t>de los usuario</w:t>
+      </w:r>
+      <w:proofErr w:type="gramEnd"/>
+      <w:r>
+        <w:t xml:space="preserve"> registrados.</w:t>
+      </w:r>
+    </w:p>
+    <w:p>
+      <w:pPr>
+        <w:pStyle w:val="Prrafodelista"/>
+        <w:numPr>
+          <w:ilvl w:val="0"/>
+          <w:numId w:val="8"/>
+        </w:numPr>
+        <w:spacing w:line="360" w:lineRule="auto"/>
+        <w:ind w:left="1065" w:hanging="357"/>
+        <w:jc w:val="both"/>
+      </w:pPr>
+      <w:r>
+        <w:lastRenderedPageBreak/>
+        <w:t>El sistema debe permitir filtrar los CV al administrador de acuerdo a diversos criterios de búsqueda (por perfil, especialidad, por área de aplicación de conocimiento, por carrera, por nombre, etc.)</w:t>
+      </w:r>
+    </w:p>
+    <w:p>
+      <w:pPr>
+        <w:pStyle w:val="Prrafodelista"/>
+        <w:numPr>
+          <w:ilvl w:val="0"/>
+          <w:numId w:val="8"/>
+        </w:numPr>
+        <w:spacing w:line="360" w:lineRule="auto"/>
+        <w:ind w:left="1065" w:hanging="357"/>
+        <w:jc w:val="both"/>
+      </w:pPr>
+      <w:r>
+        <w:t>El sistema debe permitir al administrador poder indicarle a los demás usuarios cambios en la información que registraron para mejorar su CV.</w:t>
+      </w:r>
+    </w:p>
+    <w:p>
+      <w:pPr>
+        <w:pStyle w:val="Prrafodelista"/>
+        <w:numPr>
+          <w:ilvl w:val="0"/>
+          <w:numId w:val="8"/>
+        </w:numPr>
+        <w:spacing w:line="360" w:lineRule="auto"/>
+        <w:ind w:left="1065" w:hanging="357"/>
+        <w:jc w:val="both"/>
+      </w:pPr>
+      <w:r>
+        <w:t>El sistema debe permitir al usuario editar su información personal.</w:t>
+      </w:r>
+    </w:p>
+    <w:p>
+      <w:pPr>
+        <w:pStyle w:val="Prrafodelista"/>
+        <w:numPr>
+          <w:ilvl w:val="0"/>
+          <w:numId w:val="8"/>
+        </w:numPr>
+        <w:spacing w:line="360" w:lineRule="auto"/>
+        <w:ind w:left="1065" w:hanging="357"/>
+        <w:jc w:val="both"/>
+      </w:pPr>
+      <w:r>
+        <w:t>El sistema debe permitir al administrador editar la información de cualquiera que este registrado.</w:t>
+      </w:r>
+    </w:p>
+    <w:p>
+      <w:pPr>
+        <w:pStyle w:val="Prrafodelista"/>
+        <w:numPr>
+          <w:ilvl w:val="0"/>
+          <w:numId w:val="8"/>
+        </w:numPr>
+        <w:spacing w:line="360" w:lineRule="auto"/>
+        <w:ind w:left="1065" w:hanging="357"/>
+        <w:jc w:val="both"/>
+      </w:pPr>
+      <w:r>
+        <w:t>El sistema debe indicar al usuario el nivel de completitud del registro de su CV</w:t>
+      </w:r>
+    </w:p>
+    <w:p>
+      <w:pPr>
+        <w:pStyle w:val="Standard"/>
+        <w:spacing w:after="200" w:line="360" w:lineRule="auto"/>
+        <w:contextualSpacing/>
+        <w:jc w:val="both"/>
+        <w:rPr>
+          <w:rFonts w:asciiTheme="minorHAnsi" w:hAnsiTheme="minorHAnsi" w:cstheme="minorHAnsi"/>
+          <w:b/>
+          <w:sz w:val="28"/>
+          <w:szCs w:val="22"/>
+        </w:rPr>
+      </w:pPr>
+      <w:r>
+        <w:rPr>
+          <w:rFonts w:asciiTheme="minorHAnsi" w:hAnsiTheme="minorHAnsi" w:cstheme="minorHAnsi"/>
+          <w:b/>
+          <w:sz w:val="28"/>
+          <w:szCs w:val="22"/>
+        </w:rPr>
+        <w:t>Requisitos de Calidad</w:t>
+      </w:r>
+    </w:p>
+    <w:p>
+      <w:pPr>
+        <w:pStyle w:val="Standard"/>
+        <w:spacing w:after="200" w:line="360" w:lineRule="auto"/>
+        <w:contextualSpacing/>
+        <w:jc w:val="both"/>
+        <w:rPr>
+          <w:rFonts w:asciiTheme="minorHAnsi" w:hAnsiTheme="minorHAnsi" w:cstheme="minorHAnsi"/>
+          <w:sz w:val="22"/>
+          <w:szCs w:val="22"/>
+        </w:rPr>
+      </w:pPr>
+      <w:r>
+        <w:rPr>
+          <w:rFonts w:asciiTheme="minorHAnsi" w:hAnsiTheme="minorHAnsi" w:cstheme="minorHAnsi"/>
+          <w:sz w:val="22"/>
+          <w:szCs w:val="22"/>
+        </w:rPr>
+        <w:t xml:space="preserve">El sistema </w:t>
+      </w:r>
+      <w:r>
+        <w:rPr>
+          <w:rFonts w:asciiTheme="minorHAnsi" w:hAnsiTheme="minorHAnsi" w:cstheme="minorHAnsi"/>
+          <w:sz w:val="22"/>
+          <w:szCs w:val="22"/>
+        </w:rPr>
+        <w:t xml:space="preserve">debe </w:t>
+      </w:r>
+      <w:r>
+        <w:rPr>
+          <w:rFonts w:asciiTheme="minorHAnsi" w:hAnsiTheme="minorHAnsi" w:cstheme="minorHAnsi"/>
+          <w:sz w:val="22"/>
+          <w:szCs w:val="22"/>
+        </w:rPr>
+        <w:t>asegurar la integridad de los datos</w:t>
+      </w:r>
+    </w:p>
+    <w:p>
+      <w:pPr>
+        <w:pStyle w:val="Standard"/>
+        <w:spacing w:after="200" w:line="360" w:lineRule="auto"/>
+        <w:contextualSpacing/>
+        <w:jc w:val="both"/>
+        <w:rPr>
+          <w:rFonts w:asciiTheme="minorHAnsi" w:hAnsiTheme="minorHAnsi" w:cstheme="minorHAnsi"/>
+          <w:sz w:val="22"/>
+          <w:szCs w:val="22"/>
+        </w:rPr>
+      </w:pPr>
+      <w:r>
+        <w:rPr>
+          <w:rFonts w:asciiTheme="minorHAnsi" w:hAnsiTheme="minorHAnsi" w:cstheme="minorHAnsi"/>
+          <w:sz w:val="22"/>
+          <w:szCs w:val="22"/>
+        </w:rPr>
+        <w:t>El sistema debe estar en línea las 24 horas</w:t>
+      </w:r>
+    </w:p>
+    <w:p>
+      <w:pPr>
+        <w:pStyle w:val="Standard"/>
+        <w:spacing w:after="200" w:line="360" w:lineRule="auto"/>
+        <w:contextualSpacing/>
+        <w:jc w:val="both"/>
+        <w:rPr>
+          <w:rFonts w:asciiTheme="minorHAnsi" w:hAnsiTheme="minorHAnsi" w:cstheme="minorHAnsi"/>
+          <w:sz w:val="22"/>
+          <w:szCs w:val="22"/>
+        </w:rPr>
+      </w:pPr>
+      <w:r>
+        <w:rPr>
+          <w:rFonts w:asciiTheme="minorHAnsi" w:hAnsiTheme="minorHAnsi" w:cstheme="minorHAnsi"/>
+          <w:sz w:val="22"/>
+          <w:szCs w:val="22"/>
+        </w:rPr>
+        <w:t>El sistema debe ser fácil de mantener</w:t>
+      </w:r>
+    </w:p>
+    <w:p>
+      <w:pPr>
+        <w:pStyle w:val="Standard"/>
+        <w:spacing w:after="200" w:line="360" w:lineRule="auto"/>
+        <w:contextualSpacing/>
+        <w:jc w:val="both"/>
+        <w:rPr>
+          <w:rFonts w:asciiTheme="minorHAnsi" w:hAnsiTheme="minorHAnsi" w:cstheme="minorHAnsi"/>
+          <w:sz w:val="22"/>
+          <w:szCs w:val="22"/>
+        </w:rPr>
+      </w:pPr>
+      <w:r>
+        <w:rPr>
+          <w:rFonts w:asciiTheme="minorHAnsi" w:hAnsiTheme="minorHAnsi" w:cstheme="minorHAnsi"/>
+          <w:sz w:val="22"/>
+          <w:szCs w:val="22"/>
+        </w:rPr>
+        <w:t>El sistema debe ser fácil e extender y mejorar</w:t>
+      </w:r>
+    </w:p>
+    <w:p>
+      <w:pPr>
+        <w:pStyle w:val="Standard"/>
+        <w:spacing w:after="200" w:line="360" w:lineRule="auto"/>
+        <w:contextualSpacing/>
+        <w:jc w:val="both"/>
+        <w:rPr>
+          <w:rFonts w:asciiTheme="minorHAnsi" w:hAnsiTheme="minorHAnsi" w:cstheme="minorHAnsi"/>
+          <w:sz w:val="22"/>
+          <w:szCs w:val="22"/>
+        </w:rPr>
+      </w:pPr>
+      <w:r>
+        <w:rPr>
+          <w:rFonts w:asciiTheme="minorHAnsi" w:hAnsiTheme="minorHAnsi" w:cstheme="minorHAnsi"/>
+          <w:sz w:val="22"/>
+          <w:szCs w:val="22"/>
+        </w:rPr>
+        <w:t>El sistema debe contar con una interfaz amigable</w:t>
+      </w:r>
+    </w:p>
+    <w:p>
+      <w:pPr>
+        <w:pStyle w:val="Standard"/>
+        <w:spacing w:after="200" w:line="360" w:lineRule="auto"/>
+        <w:contextualSpacing/>
+        <w:jc w:val="both"/>
+        <w:rPr>
+          <w:rFonts w:asciiTheme="minorHAnsi" w:hAnsiTheme="minorHAnsi" w:cstheme="minorHAnsi"/>
+          <w:sz w:val="22"/>
+          <w:szCs w:val="22"/>
+        </w:rPr>
+      </w:pPr>
+      <w:r>
+        <w:rPr>
+          <w:rFonts w:asciiTheme="minorHAnsi" w:hAnsiTheme="minorHAnsi" w:cstheme="minorHAnsi"/>
+          <w:sz w:val="22"/>
+          <w:szCs w:val="22"/>
+        </w:rPr>
+        <w:t xml:space="preserve">El tiempo de respuesta de sistema </w:t>
+      </w:r>
+      <w:proofErr w:type="spellStart"/>
+      <w:r>
+        <w:rPr>
+          <w:rFonts w:asciiTheme="minorHAnsi" w:hAnsiTheme="minorHAnsi" w:cstheme="minorHAnsi"/>
+          <w:sz w:val="22"/>
+          <w:szCs w:val="22"/>
+        </w:rPr>
+        <w:t>debera</w:t>
+      </w:r>
+      <w:proofErr w:type="spellEnd"/>
+      <w:r>
+        <w:rPr>
+          <w:rFonts w:asciiTheme="minorHAnsi" w:hAnsiTheme="minorHAnsi" w:cstheme="minorHAnsi"/>
+          <w:sz w:val="22"/>
+          <w:szCs w:val="22"/>
+        </w:rPr>
+        <w:t xml:space="preserve"> ser corto</w:t>
       </w:r>
       <w:bookmarkStart w:id="0" w:name="_GoBack"/>
       <w:bookmarkEnd w:id="0"/>
-      <w:r>
-        <w:rPr>
-          <w:rFonts w:asciiTheme="minorHAnsi" w:hAnsiTheme="minorHAnsi" w:cstheme="minorHAnsi"/>
-          <w:b/>
-          <w:sz w:val="28"/>
-          <w:szCs w:val="28"/>
-        </w:rPr>
-        <w:t>les</w:t>
-      </w:r>
-    </w:p>
-    <w:p>
-      <w:pPr>
-        <w:pStyle w:val="Prrafodelista"/>
-        <w:numPr>
-          <w:ilvl w:val="0"/>
-          <w:numId w:val="8"/>
-        </w:numPr>
-        <w:spacing w:line="360" w:lineRule="auto"/>
-        <w:ind w:left="357" w:hanging="357"/>
-        <w:jc w:val="both"/>
-      </w:pPr>
-      <w:r>
-        <w:t>El sistema debe permitir a cualquier persona registrarse.</w:t>
-      </w:r>
-    </w:p>
-    <w:p>
-      <w:pPr>
-        <w:pStyle w:val="Prrafodelista"/>
-        <w:numPr>
-          <w:ilvl w:val="0"/>
-          <w:numId w:val="8"/>
-        </w:numPr>
-        <w:spacing w:line="360" w:lineRule="auto"/>
-        <w:ind w:left="357" w:hanging="357"/>
-        <w:jc w:val="both"/>
-      </w:pPr>
-      <w:r>
-        <w:t>El sistema debe contar con distintos perfiles (administrador, residente, investigador, prestadores de servicio social, voluntarios, etc.)</w:t>
-      </w:r>
-    </w:p>
-    <w:p>
-      <w:pPr>
-        <w:pStyle w:val="Prrafodelista"/>
-        <w:numPr>
-          <w:ilvl w:val="0"/>
-          <w:numId w:val="8"/>
-        </w:numPr>
-        <w:spacing w:line="360" w:lineRule="auto"/>
-        <w:ind w:left="357" w:hanging="357"/>
-        <w:jc w:val="both"/>
-      </w:pPr>
-      <w:r>
-        <w:t>El sistema debe permitir al administrador agregar o eliminar perfiles.</w:t>
-      </w:r>
-    </w:p>
-    <w:p>
-      <w:pPr>
-        <w:pStyle w:val="Prrafodelista"/>
-        <w:numPr>
-          <w:ilvl w:val="0"/>
-          <w:numId w:val="8"/>
-        </w:numPr>
-        <w:spacing w:line="360" w:lineRule="auto"/>
-        <w:ind w:left="357" w:hanging="357"/>
-        <w:jc w:val="both"/>
-      </w:pPr>
-      <w:r>
-        <w:t>El sistema debe permitir a los usuarios registrados llenar un CV (</w:t>
-      </w:r>
-      <w:proofErr w:type="spellStart"/>
-      <w:r>
-        <w:t>curriculum</w:t>
-      </w:r>
-      <w:proofErr w:type="spellEnd"/>
-      <w:r>
-        <w:t xml:space="preserve"> vitae</w:t>
-      </w:r>
-      <w:r>
-        <w:t>) con los siguientes campos:</w:t>
-      </w:r>
-    </w:p>
-    <w:p>
-      <w:pPr>
-        <w:pStyle w:val="Standard"/>
-        <w:numPr>
-          <w:ilvl w:val="0"/>
-          <w:numId w:val="9"/>
-        </w:numPr>
-        <w:spacing w:after="200" w:line="360" w:lineRule="auto"/>
-        <w:ind w:left="357" w:hanging="357"/>
-        <w:contextualSpacing/>
-        <w:rPr>
-          <w:rFonts w:asciiTheme="minorHAnsi" w:hAnsiTheme="minorHAnsi" w:cstheme="minorHAnsi"/>
-          <w:sz w:val="22"/>
-        </w:rPr>
-      </w:pPr>
-      <w:r>
-        <w:rPr>
-          <w:rFonts w:asciiTheme="minorHAnsi" w:hAnsiTheme="minorHAnsi" w:cstheme="minorHAnsi"/>
-          <w:sz w:val="22"/>
-        </w:rPr>
-        <w:t>Nombre completo</w:t>
-      </w:r>
-    </w:p>
-    <w:p>
-      <w:pPr>
-        <w:pStyle w:val="Standard"/>
-        <w:numPr>
-          <w:ilvl w:val="0"/>
-          <w:numId w:val="9"/>
-        </w:numPr>
-        <w:spacing w:after="200" w:line="360" w:lineRule="auto"/>
-        <w:ind w:left="357" w:hanging="357"/>
-        <w:contextualSpacing/>
-        <w:rPr>
-          <w:rFonts w:asciiTheme="minorHAnsi" w:hAnsiTheme="minorHAnsi" w:cstheme="minorHAnsi"/>
-          <w:sz w:val="22"/>
-        </w:rPr>
-      </w:pPr>
-      <w:r>
-        <w:rPr>
-          <w:rFonts w:asciiTheme="minorHAnsi" w:hAnsiTheme="minorHAnsi" w:cstheme="minorHAnsi"/>
-          <w:sz w:val="22"/>
-        </w:rPr>
-        <w:lastRenderedPageBreak/>
-        <w:t>Edad</w:t>
-      </w:r>
-    </w:p>
-    <w:p>
-      <w:pPr>
-        <w:pStyle w:val="Standard"/>
-        <w:numPr>
-          <w:ilvl w:val="0"/>
-          <w:numId w:val="9"/>
-        </w:numPr>
-        <w:spacing w:after="200" w:line="360" w:lineRule="auto"/>
-        <w:ind w:left="357" w:hanging="357"/>
-        <w:contextualSpacing/>
-        <w:rPr>
-          <w:rFonts w:asciiTheme="minorHAnsi" w:hAnsiTheme="minorHAnsi" w:cstheme="minorHAnsi"/>
-          <w:sz w:val="22"/>
-        </w:rPr>
-      </w:pPr>
-      <w:r>
-        <w:rPr>
-          <w:rFonts w:asciiTheme="minorHAnsi" w:hAnsiTheme="minorHAnsi" w:cstheme="minorHAnsi"/>
-          <w:sz w:val="22"/>
-        </w:rPr>
-        <w:t>Fecha de nacimiento</w:t>
-      </w:r>
-    </w:p>
-    <w:p>
-      <w:pPr>
-        <w:pStyle w:val="Standard"/>
-        <w:numPr>
-          <w:ilvl w:val="0"/>
-          <w:numId w:val="9"/>
-        </w:numPr>
-        <w:spacing w:after="200" w:line="360" w:lineRule="auto"/>
-        <w:ind w:left="357" w:hanging="357"/>
-        <w:contextualSpacing/>
-        <w:rPr>
-          <w:rFonts w:asciiTheme="minorHAnsi" w:hAnsiTheme="minorHAnsi" w:cstheme="minorHAnsi"/>
-          <w:sz w:val="22"/>
-        </w:rPr>
-      </w:pPr>
-      <w:r>
-        <w:rPr>
-          <w:rFonts w:asciiTheme="minorHAnsi" w:hAnsiTheme="minorHAnsi" w:cstheme="minorHAnsi"/>
-          <w:sz w:val="22"/>
-        </w:rPr>
-        <w:t>Domicilio</w:t>
-      </w:r>
-    </w:p>
-    <w:p>
-      <w:pPr>
-        <w:pStyle w:val="Standard"/>
-        <w:numPr>
-          <w:ilvl w:val="0"/>
-          <w:numId w:val="9"/>
-        </w:numPr>
-        <w:spacing w:after="200" w:line="360" w:lineRule="auto"/>
-        <w:ind w:left="357" w:hanging="357"/>
-        <w:contextualSpacing/>
-        <w:rPr>
-          <w:rFonts w:asciiTheme="minorHAnsi" w:hAnsiTheme="minorHAnsi" w:cstheme="minorHAnsi"/>
-          <w:sz w:val="22"/>
-        </w:rPr>
-      </w:pPr>
-      <w:r>
-        <w:rPr>
-          <w:rFonts w:asciiTheme="minorHAnsi" w:hAnsiTheme="minorHAnsi" w:cstheme="minorHAnsi"/>
-          <w:sz w:val="22"/>
-        </w:rPr>
-        <w:t xml:space="preserve">¿Cuenta con CVU CONACYT? </w:t>
-      </w:r>
-    </w:p>
-    <w:p>
-      <w:pPr>
-        <w:pStyle w:val="Standard"/>
-        <w:numPr>
-          <w:ilvl w:val="0"/>
-          <w:numId w:val="9"/>
-        </w:numPr>
-        <w:spacing w:after="200" w:line="360" w:lineRule="auto"/>
-        <w:ind w:left="357" w:hanging="357"/>
-        <w:contextualSpacing/>
-        <w:rPr>
-          <w:rFonts w:asciiTheme="minorHAnsi" w:hAnsiTheme="minorHAnsi" w:cstheme="minorHAnsi"/>
-          <w:sz w:val="22"/>
-        </w:rPr>
-      </w:pPr>
-      <w:r>
-        <w:rPr>
-          <w:rFonts w:asciiTheme="minorHAnsi" w:hAnsiTheme="minorHAnsi" w:cstheme="minorHAnsi"/>
-          <w:sz w:val="22"/>
-        </w:rPr>
-        <w:t>RFC</w:t>
-      </w:r>
-    </w:p>
-    <w:p>
-      <w:pPr>
-        <w:pStyle w:val="Standard"/>
-        <w:numPr>
-          <w:ilvl w:val="0"/>
-          <w:numId w:val="9"/>
-        </w:numPr>
-        <w:spacing w:after="200" w:line="360" w:lineRule="auto"/>
-        <w:ind w:left="357" w:hanging="357"/>
-        <w:contextualSpacing/>
-        <w:rPr>
-          <w:rFonts w:asciiTheme="minorHAnsi" w:hAnsiTheme="minorHAnsi" w:cstheme="minorHAnsi"/>
-          <w:sz w:val="22"/>
-        </w:rPr>
-      </w:pPr>
-      <w:r>
-        <w:rPr>
-          <w:rFonts w:asciiTheme="minorHAnsi" w:hAnsiTheme="minorHAnsi" w:cstheme="minorHAnsi"/>
-          <w:sz w:val="22"/>
-        </w:rPr>
-        <w:t>Nom</w:t>
-      </w:r>
-      <w:r>
-        <w:rPr>
-          <w:rFonts w:asciiTheme="minorHAnsi" w:hAnsiTheme="minorHAnsi" w:cstheme="minorHAnsi"/>
-          <w:sz w:val="22"/>
-        </w:rPr>
-        <w:t>bre</w:t>
-      </w:r>
-      <w:r>
-        <w:rPr>
-          <w:rFonts w:asciiTheme="minorHAnsi" w:hAnsiTheme="minorHAnsi" w:cstheme="minorHAnsi"/>
-          <w:sz w:val="22"/>
-        </w:rPr>
-        <w:t xml:space="preserve"> de la prepa</w:t>
-      </w:r>
-      <w:r>
-        <w:rPr>
-          <w:rFonts w:asciiTheme="minorHAnsi" w:hAnsiTheme="minorHAnsi" w:cstheme="minorHAnsi"/>
-          <w:sz w:val="22"/>
-        </w:rPr>
-        <w:t xml:space="preserve">ratoria </w:t>
-      </w:r>
-      <w:r>
-        <w:rPr>
-          <w:rFonts w:asciiTheme="minorHAnsi" w:hAnsiTheme="minorHAnsi" w:cstheme="minorHAnsi"/>
-          <w:sz w:val="22"/>
-        </w:rPr>
-        <w:t>en la que estudio</w:t>
-      </w:r>
-    </w:p>
-    <w:p>
-      <w:pPr>
-        <w:pStyle w:val="Standard"/>
-        <w:numPr>
-          <w:ilvl w:val="0"/>
-          <w:numId w:val="9"/>
-        </w:numPr>
-        <w:spacing w:after="200" w:line="360" w:lineRule="auto"/>
-        <w:ind w:left="357" w:hanging="357"/>
-        <w:contextualSpacing/>
-        <w:rPr>
-          <w:rFonts w:asciiTheme="minorHAnsi" w:hAnsiTheme="minorHAnsi" w:cstheme="minorHAnsi"/>
-          <w:sz w:val="22"/>
-        </w:rPr>
-      </w:pPr>
-      <w:r>
-        <w:rPr>
-          <w:rFonts w:asciiTheme="minorHAnsi" w:hAnsiTheme="minorHAnsi" w:cstheme="minorHAnsi"/>
-          <w:sz w:val="22"/>
-        </w:rPr>
-        <w:t>Nom</w:t>
-      </w:r>
-      <w:r>
-        <w:rPr>
-          <w:rFonts w:asciiTheme="minorHAnsi" w:hAnsiTheme="minorHAnsi" w:cstheme="minorHAnsi"/>
-          <w:sz w:val="22"/>
-        </w:rPr>
-        <w:t>bre</w:t>
-      </w:r>
-      <w:r>
-        <w:rPr>
-          <w:rFonts w:asciiTheme="minorHAnsi" w:hAnsiTheme="minorHAnsi" w:cstheme="minorHAnsi"/>
-          <w:sz w:val="22"/>
-        </w:rPr>
-        <w:t xml:space="preserve"> de la universidad</w:t>
-      </w:r>
-      <w:r>
-        <w:rPr>
-          <w:rFonts w:asciiTheme="minorHAnsi" w:hAnsiTheme="minorHAnsi" w:cstheme="minorHAnsi"/>
-          <w:sz w:val="22"/>
-        </w:rPr>
-        <w:t xml:space="preserve"> </w:t>
-      </w:r>
-      <w:r>
-        <w:rPr>
-          <w:rFonts w:asciiTheme="minorHAnsi" w:hAnsiTheme="minorHAnsi" w:cstheme="minorHAnsi"/>
-          <w:sz w:val="22"/>
-        </w:rPr>
-        <w:t>en la que estudia o estudio</w:t>
-      </w:r>
-    </w:p>
-    <w:p>
-      <w:pPr>
-        <w:pStyle w:val="Standard"/>
-        <w:numPr>
-          <w:ilvl w:val="0"/>
-          <w:numId w:val="9"/>
-        </w:numPr>
-        <w:spacing w:after="200" w:line="360" w:lineRule="auto"/>
-        <w:ind w:left="357" w:hanging="357"/>
-        <w:contextualSpacing/>
-        <w:rPr>
-          <w:rFonts w:asciiTheme="minorHAnsi" w:hAnsiTheme="minorHAnsi" w:cstheme="minorHAnsi"/>
-          <w:sz w:val="22"/>
-        </w:rPr>
-      </w:pPr>
-      <w:r>
-        <w:rPr>
-          <w:rFonts w:asciiTheme="minorHAnsi" w:hAnsiTheme="minorHAnsi" w:cstheme="minorHAnsi"/>
-          <w:sz w:val="22"/>
-        </w:rPr>
-        <w:t>Su licencia</w:t>
-      </w:r>
-      <w:r>
-        <w:rPr>
-          <w:rFonts w:asciiTheme="minorHAnsi" w:hAnsiTheme="minorHAnsi" w:cstheme="minorHAnsi"/>
-          <w:sz w:val="22"/>
-        </w:rPr>
-        <w:t>tura si cuenta con una</w:t>
-      </w:r>
-    </w:p>
-    <w:p>
-      <w:pPr>
-        <w:pStyle w:val="Standard"/>
-        <w:numPr>
-          <w:ilvl w:val="0"/>
-          <w:numId w:val="9"/>
-        </w:numPr>
-        <w:spacing w:after="200" w:line="360" w:lineRule="auto"/>
-        <w:ind w:left="357" w:hanging="357"/>
-        <w:contextualSpacing/>
-        <w:rPr>
-          <w:rFonts w:asciiTheme="minorHAnsi" w:hAnsiTheme="minorHAnsi" w:cstheme="minorHAnsi"/>
-          <w:sz w:val="22"/>
-        </w:rPr>
-      </w:pPr>
-      <w:r>
-        <w:rPr>
-          <w:rFonts w:asciiTheme="minorHAnsi" w:hAnsiTheme="minorHAnsi" w:cstheme="minorHAnsi"/>
-          <w:sz w:val="22"/>
-        </w:rPr>
-        <w:t>Maestría (si cuenta con una)</w:t>
-      </w:r>
-    </w:p>
-    <w:p>
-      <w:pPr>
-        <w:pStyle w:val="Standard"/>
-        <w:numPr>
-          <w:ilvl w:val="0"/>
-          <w:numId w:val="9"/>
-        </w:numPr>
-        <w:spacing w:after="200" w:line="360" w:lineRule="auto"/>
-        <w:ind w:left="357" w:hanging="357"/>
-        <w:contextualSpacing/>
-        <w:rPr>
-          <w:rFonts w:asciiTheme="minorHAnsi" w:hAnsiTheme="minorHAnsi" w:cstheme="minorHAnsi"/>
-          <w:sz w:val="22"/>
-        </w:rPr>
-      </w:pPr>
-      <w:r>
-        <w:rPr>
-          <w:rFonts w:asciiTheme="minorHAnsi" w:hAnsiTheme="minorHAnsi" w:cstheme="minorHAnsi"/>
-          <w:sz w:val="22"/>
-        </w:rPr>
-        <w:t>Doctorado (si cuenta con uno)</w:t>
-      </w:r>
-    </w:p>
-    <w:p>
-      <w:pPr>
-        <w:pStyle w:val="Standard"/>
-        <w:numPr>
-          <w:ilvl w:val="0"/>
-          <w:numId w:val="9"/>
-        </w:numPr>
-        <w:spacing w:after="200" w:line="360" w:lineRule="auto"/>
-        <w:ind w:left="357" w:hanging="357"/>
-        <w:contextualSpacing/>
-        <w:rPr>
-          <w:rFonts w:asciiTheme="minorHAnsi" w:hAnsiTheme="minorHAnsi" w:cstheme="minorHAnsi"/>
-          <w:sz w:val="22"/>
-        </w:rPr>
-      </w:pPr>
-      <w:r>
-        <w:rPr>
-          <w:rFonts w:asciiTheme="minorHAnsi" w:hAnsiTheme="minorHAnsi" w:cstheme="minorHAnsi"/>
-          <w:sz w:val="22"/>
-        </w:rPr>
-        <w:t>Líneas de investigación o de aplicación del conocimiento</w:t>
-      </w:r>
-    </w:p>
-    <w:p>
-      <w:pPr>
-        <w:pStyle w:val="Standard"/>
-        <w:numPr>
-          <w:ilvl w:val="0"/>
-          <w:numId w:val="9"/>
-        </w:numPr>
-        <w:spacing w:after="200" w:line="360" w:lineRule="auto"/>
-        <w:ind w:left="357" w:hanging="357"/>
-        <w:contextualSpacing/>
-        <w:rPr>
-          <w:rFonts w:asciiTheme="minorHAnsi" w:hAnsiTheme="minorHAnsi" w:cstheme="minorHAnsi"/>
-          <w:sz w:val="22"/>
-        </w:rPr>
-      </w:pPr>
-      <w:r>
-        <w:rPr>
-          <w:rFonts w:asciiTheme="minorHAnsi" w:hAnsiTheme="minorHAnsi" w:cstheme="minorHAnsi"/>
-          <w:sz w:val="22"/>
-        </w:rPr>
-        <w:t>Mencione los cursos o capacitaciones adquiridos</w:t>
-      </w:r>
-    </w:p>
-    <w:p>
-      <w:pPr>
-        <w:pStyle w:val="Standard"/>
-        <w:numPr>
-          <w:ilvl w:val="0"/>
-          <w:numId w:val="9"/>
-        </w:numPr>
-        <w:spacing w:after="200" w:line="360" w:lineRule="auto"/>
-        <w:ind w:left="357" w:hanging="357"/>
-        <w:contextualSpacing/>
-        <w:rPr>
-          <w:rFonts w:asciiTheme="minorHAnsi" w:hAnsiTheme="minorHAnsi" w:cstheme="minorHAnsi"/>
-          <w:sz w:val="22"/>
-        </w:rPr>
-      </w:pPr>
-      <w:r>
-        <w:rPr>
-          <w:rFonts w:asciiTheme="minorHAnsi" w:hAnsiTheme="minorHAnsi" w:cstheme="minorHAnsi"/>
-          <w:sz w:val="22"/>
-        </w:rPr>
-        <w:t>Últ</w:t>
-      </w:r>
-      <w:r>
-        <w:rPr>
-          <w:rFonts w:asciiTheme="minorHAnsi" w:hAnsiTheme="minorHAnsi" w:cstheme="minorHAnsi"/>
-          <w:sz w:val="22"/>
-        </w:rPr>
-        <w:t>imos 3 Trabajos anteriores (Nombre</w:t>
-      </w:r>
-      <w:r>
-        <w:rPr>
-          <w:rFonts w:asciiTheme="minorHAnsi" w:hAnsiTheme="minorHAnsi" w:cstheme="minorHAnsi"/>
-          <w:sz w:val="22"/>
-        </w:rPr>
-        <w:t xml:space="preserve"> del trabajo, puesto que desempeño, tiempo que duro trabajando ahí, o si aún trabaja ahí, jefe directo o ultimo jefe)</w:t>
-      </w:r>
-    </w:p>
-    <w:p>
-      <w:pPr>
-        <w:pStyle w:val="Standard"/>
-        <w:numPr>
-          <w:ilvl w:val="0"/>
-          <w:numId w:val="9"/>
-        </w:numPr>
-        <w:spacing w:after="200" w:line="360" w:lineRule="auto"/>
-        <w:ind w:left="357" w:hanging="357"/>
-        <w:contextualSpacing/>
-        <w:rPr>
-          <w:rFonts w:asciiTheme="minorHAnsi" w:hAnsiTheme="minorHAnsi" w:cstheme="minorHAnsi"/>
-          <w:sz w:val="22"/>
-        </w:rPr>
-      </w:pPr>
-      <w:r>
-        <w:rPr>
-          <w:rFonts w:asciiTheme="minorHAnsi" w:hAnsiTheme="minorHAnsi" w:cstheme="minorHAnsi"/>
-          <w:sz w:val="22"/>
-        </w:rPr>
-        <w:t>¿</w:t>
-      </w:r>
-      <w:r>
-        <w:rPr>
-          <w:rFonts w:asciiTheme="minorHAnsi" w:hAnsiTheme="minorHAnsi" w:cstheme="minorHAnsi"/>
-          <w:sz w:val="22"/>
-        </w:rPr>
-        <w:t>H</w:t>
-      </w:r>
-      <w:r>
-        <w:rPr>
-          <w:rFonts w:asciiTheme="minorHAnsi" w:hAnsiTheme="minorHAnsi" w:cstheme="minorHAnsi"/>
-          <w:sz w:val="22"/>
-        </w:rPr>
-        <w:t xml:space="preserve">a trabajado en algún proyecto? </w:t>
-      </w:r>
-    </w:p>
-    <w:p>
-      <w:pPr>
-        <w:pStyle w:val="Standard"/>
-        <w:numPr>
-          <w:ilvl w:val="0"/>
-          <w:numId w:val="9"/>
-        </w:numPr>
-        <w:spacing w:after="200" w:line="360" w:lineRule="auto"/>
-        <w:ind w:left="357" w:hanging="357"/>
-        <w:contextualSpacing/>
-        <w:rPr>
-          <w:rFonts w:asciiTheme="minorHAnsi" w:hAnsiTheme="minorHAnsi" w:cstheme="minorHAnsi"/>
-          <w:sz w:val="22"/>
-        </w:rPr>
-      </w:pPr>
-      <w:r>
-        <w:rPr>
-          <w:rFonts w:asciiTheme="minorHAnsi" w:hAnsiTheme="minorHAnsi" w:cstheme="minorHAnsi"/>
-          <w:sz w:val="22"/>
-        </w:rPr>
-        <w:t>¿Nombre del proyecto y una breve descripción?</w:t>
-      </w:r>
-    </w:p>
-    <w:p>
-      <w:pPr>
-        <w:pStyle w:val="Standard"/>
-        <w:numPr>
-          <w:ilvl w:val="0"/>
-          <w:numId w:val="9"/>
-        </w:numPr>
-        <w:spacing w:after="200" w:line="360" w:lineRule="auto"/>
-        <w:ind w:left="357" w:hanging="357"/>
-        <w:contextualSpacing/>
-        <w:rPr>
-          <w:rFonts w:asciiTheme="minorHAnsi" w:hAnsiTheme="minorHAnsi" w:cstheme="minorHAnsi"/>
-          <w:sz w:val="22"/>
-        </w:rPr>
-      </w:pPr>
-      <w:r>
-        <w:rPr>
-          <w:rFonts w:asciiTheme="minorHAnsi" w:hAnsiTheme="minorHAnsi" w:cstheme="minorHAnsi"/>
-          <w:sz w:val="22"/>
-        </w:rPr>
-        <w:t>¿Ha publicado alguna tesis, articulo, Libro, Etc.?</w:t>
-      </w:r>
-    </w:p>
-    <w:p>
-      <w:pPr>
-        <w:pStyle w:val="Standard"/>
-        <w:numPr>
-          <w:ilvl w:val="0"/>
-          <w:numId w:val="9"/>
-        </w:numPr>
-        <w:spacing w:after="200" w:line="360" w:lineRule="auto"/>
-        <w:ind w:left="357" w:hanging="357"/>
-        <w:contextualSpacing/>
-        <w:rPr>
-          <w:rFonts w:asciiTheme="minorHAnsi" w:hAnsiTheme="minorHAnsi" w:cstheme="minorHAnsi"/>
-          <w:sz w:val="22"/>
-        </w:rPr>
-      </w:pPr>
-      <w:r>
-        <w:rPr>
-          <w:rFonts w:asciiTheme="minorHAnsi" w:hAnsiTheme="minorHAnsi" w:cstheme="minorHAnsi"/>
-          <w:sz w:val="22"/>
-        </w:rPr>
-        <w:t>Mencione los nombres de dichos trabajos y una breve descripción</w:t>
-      </w:r>
-    </w:p>
-    <w:p>
-      <w:pPr>
-        <w:pStyle w:val="Standard"/>
-        <w:numPr>
-          <w:ilvl w:val="0"/>
-          <w:numId w:val="9"/>
-        </w:numPr>
-        <w:spacing w:after="200" w:line="360" w:lineRule="auto"/>
-        <w:ind w:left="357" w:hanging="357"/>
-        <w:contextualSpacing/>
-        <w:rPr>
-          <w:rFonts w:asciiTheme="minorHAnsi" w:hAnsiTheme="minorHAnsi" w:cstheme="minorHAnsi"/>
-          <w:sz w:val="22"/>
-        </w:rPr>
-      </w:pPr>
-      <w:r>
-        <w:rPr>
-          <w:rFonts w:asciiTheme="minorHAnsi" w:hAnsiTheme="minorHAnsi" w:cstheme="minorHAnsi"/>
-          <w:sz w:val="22"/>
-        </w:rPr>
-        <w:t>Idiomas que domina, porcentaje certificado EJEMPLO INGLES: (</w:t>
-      </w:r>
-      <w:proofErr w:type="spellStart"/>
-      <w:r>
-        <w:rPr>
-          <w:rFonts w:asciiTheme="minorHAnsi" w:hAnsiTheme="minorHAnsi" w:cstheme="minorHAnsi"/>
-          <w:sz w:val="22"/>
-        </w:rPr>
-        <w:t>toefl</w:t>
-      </w:r>
-      <w:proofErr w:type="spellEnd"/>
-      <w:r>
-        <w:rPr>
-          <w:rFonts w:asciiTheme="minorHAnsi" w:hAnsiTheme="minorHAnsi" w:cstheme="minorHAnsi"/>
-          <w:sz w:val="22"/>
-        </w:rPr>
-        <w:t>)</w:t>
-      </w:r>
-    </w:p>
-    <w:p>
-      <w:pPr>
-        <w:pStyle w:val="Standard"/>
-        <w:numPr>
-          <w:ilvl w:val="0"/>
-          <w:numId w:val="9"/>
-        </w:numPr>
-        <w:spacing w:after="200" w:line="360" w:lineRule="auto"/>
-        <w:ind w:left="357" w:hanging="357"/>
-        <w:contextualSpacing/>
-        <w:rPr>
-          <w:rFonts w:asciiTheme="minorHAnsi" w:hAnsiTheme="minorHAnsi" w:cstheme="minorHAnsi"/>
-          <w:sz w:val="22"/>
-        </w:rPr>
-      </w:pPr>
-      <w:r>
-        <w:rPr>
-          <w:rFonts w:asciiTheme="minorHAnsi" w:hAnsiTheme="minorHAnsi" w:cstheme="minorHAnsi"/>
-          <w:sz w:val="22"/>
-        </w:rPr>
-        <w:t>Equipamiento o maquinaria científica y/o de desarrollo tecnológico que domina</w:t>
-      </w:r>
-    </w:p>
-    <w:p>
-      <w:pPr>
-        <w:pStyle w:val="Standard"/>
-        <w:numPr>
-          <w:ilvl w:val="0"/>
-          <w:numId w:val="9"/>
-        </w:numPr>
-        <w:spacing w:after="200" w:line="360" w:lineRule="auto"/>
-        <w:ind w:left="357" w:hanging="357"/>
-        <w:contextualSpacing/>
-        <w:rPr>
-          <w:rFonts w:asciiTheme="minorHAnsi" w:hAnsiTheme="minorHAnsi" w:cstheme="minorHAnsi"/>
-          <w:sz w:val="22"/>
-        </w:rPr>
-      </w:pPr>
-      <w:r>
-        <w:rPr>
-          <w:rFonts w:asciiTheme="minorHAnsi" w:hAnsiTheme="minorHAnsi" w:cstheme="minorHAnsi"/>
-          <w:sz w:val="22"/>
-        </w:rPr>
-        <w:t>Software, programas que domina</w:t>
-      </w:r>
-    </w:p>
-    <w:p>
-      <w:pPr>
-        <w:pStyle w:val="Standard"/>
-        <w:numPr>
-          <w:ilvl w:val="0"/>
-          <w:numId w:val="9"/>
-        </w:numPr>
-        <w:spacing w:after="200" w:line="360" w:lineRule="auto"/>
-        <w:ind w:left="357" w:hanging="357"/>
-        <w:contextualSpacing/>
-        <w:rPr>
-          <w:rFonts w:asciiTheme="minorHAnsi" w:hAnsiTheme="minorHAnsi" w:cstheme="minorHAnsi"/>
-          <w:sz w:val="22"/>
-        </w:rPr>
-      </w:pPr>
-      <w:r>
-        <w:rPr>
-          <w:rFonts w:asciiTheme="minorHAnsi" w:hAnsiTheme="minorHAnsi" w:cstheme="minorHAnsi"/>
-          <w:sz w:val="22"/>
-        </w:rPr>
-        <w:t>Disponibilidad de horarios</w:t>
-      </w:r>
-    </w:p>
-    <w:p>
-      <w:pPr>
-        <w:pStyle w:val="Standard"/>
-        <w:numPr>
-          <w:ilvl w:val="0"/>
-          <w:numId w:val="9"/>
-        </w:numPr>
-        <w:spacing w:after="200" w:line="360" w:lineRule="auto"/>
-        <w:ind w:left="357" w:hanging="357"/>
-        <w:contextualSpacing/>
-        <w:rPr>
-          <w:rFonts w:asciiTheme="minorHAnsi" w:hAnsiTheme="minorHAnsi" w:cstheme="minorHAnsi"/>
-          <w:sz w:val="22"/>
-        </w:rPr>
-      </w:pPr>
-      <w:r>
-        <w:rPr>
-          <w:rFonts w:asciiTheme="minorHAnsi" w:hAnsiTheme="minorHAnsi" w:cstheme="minorHAnsi"/>
-          <w:sz w:val="22"/>
-        </w:rPr>
-        <w:t>Como se enteró de la empresa</w:t>
-      </w:r>
-    </w:p>
-    <w:p>
-      <w:pPr>
-        <w:pStyle w:val="Standard"/>
-        <w:numPr>
-          <w:ilvl w:val="0"/>
-          <w:numId w:val="9"/>
-        </w:numPr>
-        <w:spacing w:after="200" w:line="360" w:lineRule="auto"/>
-        <w:ind w:left="357" w:hanging="357"/>
-        <w:contextualSpacing/>
-        <w:jc w:val="both"/>
-        <w:rPr>
-          <w:rFonts w:asciiTheme="minorHAnsi" w:hAnsiTheme="minorHAnsi" w:cstheme="minorHAnsi"/>
-          <w:sz w:val="22"/>
-        </w:rPr>
-      </w:pPr>
-      <w:r>
-        <w:rPr>
-          <w:rFonts w:asciiTheme="minorHAnsi" w:hAnsiTheme="minorHAnsi" w:cstheme="minorHAnsi"/>
-          <w:sz w:val="22"/>
-        </w:rPr>
-        <w:t>Esta dispuesto a viajar</w:t>
-      </w:r>
-    </w:p>
-    <w:p>
-      <w:pPr>
-        <w:pStyle w:val="Prrafodelista"/>
-        <w:numPr>
-          <w:ilvl w:val="0"/>
-          <w:numId w:val="8"/>
-        </w:numPr>
-        <w:spacing w:line="360" w:lineRule="auto"/>
-        <w:ind w:left="357" w:hanging="357"/>
-        <w:jc w:val="both"/>
-      </w:pPr>
-      <w:r>
-        <w:t>El sistema debe requerir a los usuarios identificarse con usuario y contraseña para poder acceder a este y poder realizar las tareas correspondientes a su perfil.</w:t>
-      </w:r>
-    </w:p>
-    <w:p>
-      <w:pPr>
-        <w:pStyle w:val="Prrafodelista"/>
-        <w:numPr>
-          <w:ilvl w:val="0"/>
-          <w:numId w:val="8"/>
-        </w:numPr>
-        <w:spacing w:line="360" w:lineRule="auto"/>
-        <w:ind w:left="357" w:hanging="357"/>
-        <w:jc w:val="both"/>
-      </w:pPr>
-      <w:r>
-        <w:t>El sistema debe permitir a cualquiera que este registrado llenar su CV.</w:t>
-      </w:r>
-    </w:p>
-    <w:p>
-      <w:pPr>
-        <w:pStyle w:val="Prrafodelista"/>
-        <w:numPr>
-          <w:ilvl w:val="0"/>
-          <w:numId w:val="8"/>
-        </w:numPr>
-        <w:spacing w:line="360" w:lineRule="auto"/>
-        <w:ind w:left="357" w:hanging="357"/>
-        <w:jc w:val="both"/>
-      </w:pPr>
-      <w:r>
-        <w:t>El sistema debe mostrar al administrador los nuevos usuarios registrados.</w:t>
-      </w:r>
-    </w:p>
-    <w:p>
-      <w:pPr>
-        <w:pStyle w:val="Prrafodelista"/>
-        <w:numPr>
-          <w:ilvl w:val="0"/>
-          <w:numId w:val="8"/>
-        </w:numPr>
-        <w:spacing w:line="360" w:lineRule="auto"/>
-        <w:ind w:left="357" w:hanging="357"/>
-        <w:jc w:val="both"/>
-      </w:pPr>
-      <w:r>
-        <w:t xml:space="preserve">El sistema debe permitir al administrador poder ver la información </w:t>
-      </w:r>
-      <w:proofErr w:type="gramStart"/>
-      <w:r>
-        <w:t>de los usuario</w:t>
-      </w:r>
-      <w:proofErr w:type="gramEnd"/>
-      <w:r>
-        <w:t xml:space="preserve"> registrados.</w:t>
-      </w:r>
-    </w:p>
-    <w:p>
-      <w:pPr>
-        <w:pStyle w:val="Prrafodelista"/>
-        <w:numPr>
-          <w:ilvl w:val="0"/>
-          <w:numId w:val="8"/>
-        </w:numPr>
-        <w:spacing w:line="360" w:lineRule="auto"/>
-        <w:ind w:left="357" w:hanging="357"/>
-        <w:jc w:val="both"/>
-      </w:pPr>
-      <w:r>
-        <w:lastRenderedPageBreak/>
-        <w:t>El sistema debe permitir filtrar los CV al administrador de acuerdo a diversos criterios de búsqueda (por perfil, especialidad, por área de aplicación de conocimiento, por carrera, por nombre, etc.)</w:t>
-      </w:r>
-    </w:p>
-    <w:p>
-      <w:pPr>
-        <w:pStyle w:val="Prrafodelista"/>
-        <w:numPr>
-          <w:ilvl w:val="0"/>
-          <w:numId w:val="8"/>
-        </w:numPr>
-        <w:spacing w:line="360" w:lineRule="auto"/>
-        <w:ind w:left="357" w:hanging="357"/>
-        <w:jc w:val="both"/>
-      </w:pPr>
-      <w:r>
-        <w:t>El sistema debe permitir al administrador poder indicarle a los demás usuarios cambios en la información que registraron para mejorar su CV.</w:t>
-      </w:r>
-    </w:p>
-    <w:p>
-      <w:pPr>
-        <w:pStyle w:val="Prrafodelista"/>
-        <w:numPr>
-          <w:ilvl w:val="0"/>
-          <w:numId w:val="8"/>
-        </w:numPr>
-        <w:spacing w:line="360" w:lineRule="auto"/>
-        <w:ind w:left="357" w:hanging="357"/>
-        <w:jc w:val="both"/>
-      </w:pPr>
-      <w:r>
-        <w:t>El sistema debe permitir al usuario editar su información personal.</w:t>
-      </w:r>
-    </w:p>
-    <w:p>
-      <w:pPr>
-        <w:pStyle w:val="Prrafodelista"/>
-        <w:numPr>
-          <w:ilvl w:val="0"/>
-          <w:numId w:val="8"/>
-        </w:numPr>
-        <w:spacing w:line="360" w:lineRule="auto"/>
-        <w:ind w:left="357" w:hanging="357"/>
-        <w:jc w:val="both"/>
-      </w:pPr>
-      <w:r>
-        <w:t>El sistema debe permitir al administrador editar la información de cualquiera que este registrado.</w:t>
-      </w:r>
-    </w:p>
-    <w:p>
-      <w:pPr>
-        <w:pStyle w:val="Prrafodelista"/>
-        <w:numPr>
-          <w:ilvl w:val="0"/>
-          <w:numId w:val="8"/>
-        </w:numPr>
-        <w:spacing w:line="360" w:lineRule="auto"/>
-        <w:ind w:left="357" w:hanging="357"/>
-        <w:jc w:val="both"/>
-      </w:pPr>
-      <w:r>
-        <w:t>El sistema debe indicar al usuario el nivel de completitud del registro de su CV</w:t>
-      </w:r>
-    </w:p>
-    <w:p>
-      <w:pPr>
-        <w:pStyle w:val="Standard"/>
-        <w:spacing w:after="200" w:line="360" w:lineRule="auto"/>
-        <w:contextualSpacing/>
-        <w:jc w:val="both"/>
-        <w:rPr>
-          <w:rFonts w:asciiTheme="minorHAnsi" w:hAnsiTheme="minorHAnsi" w:cstheme="minorHAnsi"/>
-          <w:sz w:val="22"/>
-          <w:szCs w:val="22"/>
-        </w:rPr>
-      </w:pPr>
     </w:p>
     <w:sectPr>
       <w:pgSz w:w="12240" w:h="15840"/>
@@ -2871,7 +3046,7 @@
       <w:lvlText w:val="RU%1"/>
       <w:lvlJc w:val="right"/>
       <w:pPr>
-        <w:ind w:left="720" w:hanging="360"/>
+        <w:ind w:left="927" w:hanging="360"/>
       </w:pPr>
       <w:rPr>
         <w:rFonts w:hint="default"/>
@@ -2883,7 +3058,7 @@
       <w:lvlText w:val="%2."/>
       <w:lvlJc w:val="left"/>
       <w:pPr>
-        <w:ind w:left="1080" w:hanging="360"/>
+        <w:ind w:left="1287" w:hanging="360"/>
       </w:pPr>
     </w:lvl>
     <w:lvl w:ilvl="2" w:tplc="080A001B" w:tentative="1">
@@ -2892,7 +3067,7 @@
       <w:lvlText w:val="%3."/>
       <w:lvlJc w:val="right"/>
       <w:pPr>
-        <w:ind w:left="1800" w:hanging="180"/>
+        <w:ind w:left="2007" w:hanging="180"/>
       </w:pPr>
     </w:lvl>
     <w:lvl w:ilvl="3" w:tplc="080A000F" w:tentative="1">
@@ -2901,7 +3076,7 @@
       <w:lvlText w:val="%4."/>
       <w:lvlJc w:val="left"/>
       <w:pPr>
-        <w:ind w:left="2520" w:hanging="360"/>
+        <w:ind w:left="2727" w:hanging="360"/>
       </w:pPr>
     </w:lvl>
     <w:lvl w:ilvl="4" w:tplc="080A0019" w:tentative="1">
@@ -2910,7 +3085,7 @@
       <w:lvlText w:val="%5."/>
       <w:lvlJc w:val="left"/>
       <w:pPr>
-        <w:ind w:left="3240" w:hanging="360"/>
+        <w:ind w:left="3447" w:hanging="360"/>
       </w:pPr>
     </w:lvl>
     <w:lvl w:ilvl="5" w:tplc="080A001B" w:tentative="1">
@@ -2919,7 +3094,7 @@
       <w:lvlText w:val="%6."/>
       <w:lvlJc w:val="right"/>
       <w:pPr>
-        <w:ind w:left="3960" w:hanging="180"/>
+        <w:ind w:left="4167" w:hanging="180"/>
       </w:pPr>
     </w:lvl>
     <w:lvl w:ilvl="6" w:tplc="080A000F" w:tentative="1">
@@ -2928,7 +3103,7 @@
       <w:lvlText w:val="%7."/>
       <w:lvlJc w:val="left"/>
       <w:pPr>
-        <w:ind w:left="4680" w:hanging="360"/>
+        <w:ind w:left="4887" w:hanging="360"/>
       </w:pPr>
     </w:lvl>
     <w:lvl w:ilvl="7" w:tplc="080A0019" w:tentative="1">
@@ -2937,7 +3112,7 @@
       <w:lvlText w:val="%8."/>
       <w:lvlJc w:val="left"/>
       <w:pPr>
-        <w:ind w:left="5400" w:hanging="360"/>
+        <w:ind w:left="5607" w:hanging="360"/>
       </w:pPr>
     </w:lvl>
     <w:lvl w:ilvl="8" w:tplc="080A001B" w:tentative="1">
@@ -2946,7 +3121,7 @@
       <w:lvlText w:val="%9."/>
       <w:lvlJc w:val="right"/>
       <w:pPr>
-        <w:ind w:left="6120" w:hanging="180"/>
+        <w:ind w:left="6327" w:hanging="180"/>
       </w:pPr>
     </w:lvl>
   </w:abstractNum>
@@ -2960,19 +3135,19 @@
       <w:lvlText w:val="RF%1."/>
       <w:lvlJc w:val="right"/>
       <w:pPr>
-        <w:ind w:left="720" w:hanging="360"/>
+        <w:ind w:left="928" w:hanging="360"/>
       </w:pPr>
       <w:rPr>
         <w:rFonts w:hint="default"/>
       </w:rPr>
     </w:lvl>
-    <w:lvl w:ilvl="1" w:tplc="080A0019" w:tentative="1">
+    <w:lvl w:ilvl="1" w:tplc="080A0019">
       <w:start w:val="1"/>
       <w:numFmt w:val="lowerLetter"/>
       <w:lvlText w:val="%2."/>
       <w:lvlJc w:val="left"/>
       <w:pPr>
-        <w:ind w:left="1440" w:hanging="360"/>
+        <w:ind w:left="-4448" w:hanging="360"/>
       </w:pPr>
     </w:lvl>
     <w:lvl w:ilvl="2" w:tplc="080A001B" w:tentative="1">
@@ -2981,7 +3156,7 @@
       <w:lvlText w:val="%3."/>
       <w:lvlJc w:val="right"/>
       <w:pPr>
-        <w:ind w:left="2160" w:hanging="180"/>
+        <w:ind w:left="-3728" w:hanging="180"/>
       </w:pPr>
     </w:lvl>
     <w:lvl w:ilvl="3" w:tplc="080A000F" w:tentative="1">
@@ -2990,7 +3165,7 @@
       <w:lvlText w:val="%4."/>
       <w:lvlJc w:val="left"/>
       <w:pPr>
-        <w:ind w:left="2880" w:hanging="360"/>
+        <w:ind w:left="-3008" w:hanging="360"/>
       </w:pPr>
     </w:lvl>
     <w:lvl w:ilvl="4" w:tplc="080A0019" w:tentative="1">
@@ -2999,7 +3174,7 @@
       <w:lvlText w:val="%5."/>
       <w:lvlJc w:val="left"/>
       <w:pPr>
-        <w:ind w:left="3600" w:hanging="360"/>
+        <w:ind w:left="-2288" w:hanging="360"/>
       </w:pPr>
     </w:lvl>
     <w:lvl w:ilvl="5" w:tplc="080A001B" w:tentative="1">
@@ -3008,7 +3183,7 @@
       <w:lvlText w:val="%6."/>
       <w:lvlJc w:val="right"/>
       <w:pPr>
-        <w:ind w:left="4320" w:hanging="180"/>
+        <w:ind w:left="-1568" w:hanging="180"/>
       </w:pPr>
     </w:lvl>
     <w:lvl w:ilvl="6" w:tplc="080A000F" w:tentative="1">
@@ -3017,7 +3192,7 @@
       <w:lvlText w:val="%7."/>
       <w:lvlJc w:val="left"/>
       <w:pPr>
-        <w:ind w:left="5040" w:hanging="360"/>
+        <w:ind w:left="-848" w:hanging="360"/>
       </w:pPr>
     </w:lvl>
     <w:lvl w:ilvl="7" w:tplc="080A0019" w:tentative="1">
@@ -3026,7 +3201,7 @@
       <w:lvlText w:val="%8."/>
       <w:lvlJc w:val="left"/>
       <w:pPr>
-        <w:ind w:left="5760" w:hanging="360"/>
+        <w:ind w:left="-128" w:hanging="360"/>
       </w:pPr>
     </w:lvl>
     <w:lvl w:ilvl="8" w:tplc="080A001B" w:tentative="1">
@@ -3035,7 +3210,7 @@
       <w:lvlText w:val="%9."/>
       <w:lvlJc w:val="right"/>
       <w:pPr>
-        <w:ind w:left="6480" w:hanging="180"/>
+        <w:ind w:left="592" w:hanging="180"/>
       </w:pPr>
     </w:lvl>
   </w:abstractNum>
@@ -4136,7 +4311,7 @@
 </file>
 
 <file path=customXml/itemProps1.xml><?xml version="1.0" encoding="utf-8"?>
-<ds:datastoreItem xmlns:ds="http://schemas.openxmlformats.org/officeDocument/2006/customXml" ds:itemID="{4B6CB259-F52E-4DB0-9E36-084065DFCCE8}">
+<ds:datastoreItem xmlns:ds="http://schemas.openxmlformats.org/officeDocument/2006/customXml" ds:itemID="{B5C0B2C8-4F54-46E2-8965-7EA17032A1CF}">
   <ds:schemaRefs>
     <ds:schemaRef ds:uri="http://schemas.openxmlformats.org/officeDocument/2006/bibliography"/>
   </ds:schemaRefs>

</xml_diff>

<commit_message>
se agregaron el diseño conceptual de la base de datos y los priemros diseños de las interfases
</commit_message>
<xml_diff>
--- a/proyecto Sistema Gestor de CVU.docx
+++ b/proyecto Sistema Gestor de CVU.docx
@@ -1537,6 +1537,35 @@
     </w:p>
     <w:p>
       <w:pPr>
+        <w:pStyle w:val="Standard"/>
+        <w:spacing w:after="200" w:line="360" w:lineRule="auto"/>
+        <w:contextualSpacing/>
+        <w:jc w:val="both"/>
+        <w:rPr>
+          <w:rFonts w:asciiTheme="minorHAnsi" w:hAnsiTheme="minorHAnsi" w:cstheme="minorHAnsi"/>
+          <w:sz w:val="22"/>
+          <w:szCs w:val="28"/>
+        </w:rPr>
+      </w:pPr>
+      <w:r>
+        <w:rPr>
+          <w:rFonts w:asciiTheme="minorHAnsi" w:hAnsiTheme="minorHAnsi" w:cstheme="minorHAnsi"/>
+          <w:sz w:val="22"/>
+          <w:szCs w:val="28"/>
+        </w:rPr>
+        <w:t xml:space="preserve">Después de analizar los requisitos especificados por el usuario se realizó un </w:t>
+      </w:r>
+      <w:r>
+        <w:rPr>
+          <w:rFonts w:asciiTheme="minorHAnsi" w:hAnsiTheme="minorHAnsi" w:cstheme="minorHAnsi"/>
+          <w:sz w:val="22"/>
+          <w:szCs w:val="28"/>
+        </w:rPr>
+        <w:t>proceso de modificación, filtrado y reacomodo de los requisitos y de este modo obtener los requisitos funcionales del sistema a desarrollar.</w:t>
+      </w:r>
+    </w:p>
+    <w:p>
+      <w:pPr>
         <w:pStyle w:val="Prrafodelista"/>
         <w:numPr>
           <w:ilvl w:val="0"/>
@@ -1592,18 +1621,485 @@
         <w:jc w:val="both"/>
       </w:pPr>
       <w:r>
+        <w:lastRenderedPageBreak/>
         <w:t>El sistema debe permitir a los usuarios registrados llenar un CV (</w:t>
       </w:r>
+      <w:r>
+        <w:t>currículo</w:t>
+      </w:r>
+      <w:r>
+        <w:t xml:space="preserve"> vitae</w:t>
+      </w:r>
+      <w:r>
+        <w:t>) con los siguientes campos:</w:t>
+      </w:r>
+    </w:p>
+    <w:p>
+      <w:pPr>
+        <w:pStyle w:val="Standard"/>
+        <w:numPr>
+          <w:ilvl w:val="0"/>
+          <w:numId w:val="9"/>
+        </w:numPr>
+        <w:spacing w:after="200" w:line="360" w:lineRule="auto"/>
+        <w:ind w:left="1065" w:hanging="357"/>
+        <w:contextualSpacing/>
+        <w:rPr>
+          <w:rFonts w:asciiTheme="minorHAnsi" w:hAnsiTheme="minorHAnsi" w:cstheme="minorHAnsi"/>
+          <w:sz w:val="22"/>
+        </w:rPr>
+      </w:pPr>
+      <w:r>
+        <w:rPr>
+          <w:rFonts w:asciiTheme="minorHAnsi" w:hAnsiTheme="minorHAnsi" w:cstheme="minorHAnsi"/>
+          <w:sz w:val="22"/>
+        </w:rPr>
+        <w:t>Nombre completo</w:t>
+      </w:r>
+    </w:p>
+    <w:p>
+      <w:pPr>
+        <w:pStyle w:val="Standard"/>
+        <w:numPr>
+          <w:ilvl w:val="0"/>
+          <w:numId w:val="9"/>
+        </w:numPr>
+        <w:spacing w:after="200" w:line="360" w:lineRule="auto"/>
+        <w:ind w:left="1065" w:hanging="357"/>
+        <w:contextualSpacing/>
+        <w:rPr>
+          <w:rFonts w:asciiTheme="minorHAnsi" w:hAnsiTheme="minorHAnsi" w:cstheme="minorHAnsi"/>
+          <w:sz w:val="22"/>
+        </w:rPr>
+      </w:pPr>
+      <w:r>
+        <w:rPr>
+          <w:rFonts w:asciiTheme="minorHAnsi" w:hAnsiTheme="minorHAnsi" w:cstheme="minorHAnsi"/>
+          <w:sz w:val="22"/>
+        </w:rPr>
+        <w:t>Edad</w:t>
+      </w:r>
+    </w:p>
+    <w:p>
+      <w:pPr>
+        <w:pStyle w:val="Standard"/>
+        <w:numPr>
+          <w:ilvl w:val="0"/>
+          <w:numId w:val="9"/>
+        </w:numPr>
+        <w:spacing w:after="200" w:line="360" w:lineRule="auto"/>
+        <w:ind w:left="1065" w:hanging="357"/>
+        <w:contextualSpacing/>
+        <w:rPr>
+          <w:rFonts w:asciiTheme="minorHAnsi" w:hAnsiTheme="minorHAnsi" w:cstheme="minorHAnsi"/>
+          <w:sz w:val="22"/>
+        </w:rPr>
+      </w:pPr>
+      <w:r>
+        <w:rPr>
+          <w:rFonts w:asciiTheme="minorHAnsi" w:hAnsiTheme="minorHAnsi" w:cstheme="minorHAnsi"/>
+          <w:sz w:val="22"/>
+        </w:rPr>
+        <w:t>Fecha de nacimiento</w:t>
+      </w:r>
+    </w:p>
+    <w:p>
+      <w:pPr>
+        <w:pStyle w:val="Standard"/>
+        <w:numPr>
+          <w:ilvl w:val="0"/>
+          <w:numId w:val="9"/>
+        </w:numPr>
+        <w:spacing w:after="200" w:line="360" w:lineRule="auto"/>
+        <w:ind w:left="1065" w:hanging="357"/>
+        <w:contextualSpacing/>
+        <w:rPr>
+          <w:rFonts w:asciiTheme="minorHAnsi" w:hAnsiTheme="minorHAnsi" w:cstheme="minorHAnsi"/>
+          <w:sz w:val="22"/>
+        </w:rPr>
+      </w:pPr>
+      <w:r>
+        <w:rPr>
+          <w:rFonts w:asciiTheme="minorHAnsi" w:hAnsiTheme="minorHAnsi" w:cstheme="minorHAnsi"/>
+          <w:sz w:val="22"/>
+        </w:rPr>
+        <w:t>Domicilio</w:t>
+      </w:r>
+    </w:p>
+    <w:p>
+      <w:pPr>
+        <w:pStyle w:val="Standard"/>
+        <w:numPr>
+          <w:ilvl w:val="0"/>
+          <w:numId w:val="9"/>
+        </w:numPr>
+        <w:spacing w:after="200" w:line="360" w:lineRule="auto"/>
+        <w:ind w:left="1065" w:hanging="357"/>
+        <w:contextualSpacing/>
+        <w:rPr>
+          <w:rFonts w:asciiTheme="minorHAnsi" w:hAnsiTheme="minorHAnsi" w:cstheme="minorHAnsi"/>
+          <w:sz w:val="22"/>
+        </w:rPr>
+      </w:pPr>
+      <w:r>
+        <w:rPr>
+          <w:rFonts w:asciiTheme="minorHAnsi" w:hAnsiTheme="minorHAnsi" w:cstheme="minorHAnsi"/>
+          <w:sz w:val="22"/>
+        </w:rPr>
+        <w:t xml:space="preserve">¿Cuenta con CVU CONACYT? </w:t>
+      </w:r>
+    </w:p>
+    <w:p>
+      <w:pPr>
+        <w:pStyle w:val="Standard"/>
+        <w:numPr>
+          <w:ilvl w:val="0"/>
+          <w:numId w:val="9"/>
+        </w:numPr>
+        <w:spacing w:after="200" w:line="360" w:lineRule="auto"/>
+        <w:ind w:left="1065" w:hanging="357"/>
+        <w:contextualSpacing/>
+        <w:rPr>
+          <w:rFonts w:asciiTheme="minorHAnsi" w:hAnsiTheme="minorHAnsi" w:cstheme="minorHAnsi"/>
+          <w:sz w:val="22"/>
+        </w:rPr>
+      </w:pPr>
+      <w:r>
+        <w:rPr>
+          <w:rFonts w:asciiTheme="minorHAnsi" w:hAnsiTheme="minorHAnsi" w:cstheme="minorHAnsi"/>
+          <w:sz w:val="22"/>
+        </w:rPr>
+        <w:t>RFC</w:t>
+      </w:r>
+    </w:p>
+    <w:p>
+      <w:pPr>
+        <w:pStyle w:val="Standard"/>
+        <w:numPr>
+          <w:ilvl w:val="0"/>
+          <w:numId w:val="9"/>
+        </w:numPr>
+        <w:spacing w:after="200" w:line="360" w:lineRule="auto"/>
+        <w:ind w:left="1065" w:hanging="357"/>
+        <w:contextualSpacing/>
+        <w:rPr>
+          <w:rFonts w:asciiTheme="minorHAnsi" w:hAnsiTheme="minorHAnsi" w:cstheme="minorHAnsi"/>
+          <w:sz w:val="22"/>
+        </w:rPr>
+      </w:pPr>
+      <w:r>
+        <w:rPr>
+          <w:rFonts w:asciiTheme="minorHAnsi" w:hAnsiTheme="minorHAnsi" w:cstheme="minorHAnsi"/>
+          <w:sz w:val="22"/>
+        </w:rPr>
+        <w:t>CURP</w:t>
+      </w:r>
+    </w:p>
+    <w:p>
+      <w:pPr>
+        <w:pStyle w:val="Standard"/>
+        <w:numPr>
+          <w:ilvl w:val="0"/>
+          <w:numId w:val="9"/>
+        </w:numPr>
+        <w:spacing w:after="200" w:line="360" w:lineRule="auto"/>
+        <w:ind w:left="1065" w:hanging="357"/>
+        <w:contextualSpacing/>
+        <w:rPr>
+          <w:rFonts w:asciiTheme="minorHAnsi" w:hAnsiTheme="minorHAnsi" w:cstheme="minorHAnsi"/>
+          <w:sz w:val="22"/>
+        </w:rPr>
+      </w:pPr>
+      <w:r>
+        <w:rPr>
+          <w:rFonts w:asciiTheme="minorHAnsi" w:hAnsiTheme="minorHAnsi" w:cstheme="minorHAnsi"/>
+          <w:sz w:val="22"/>
+        </w:rPr>
+        <w:t>Nombre de las escuelas donde estudia o a estudiado (desde preparatoria)</w:t>
+      </w:r>
+    </w:p>
+    <w:p>
+      <w:pPr>
+        <w:pStyle w:val="Standard"/>
+        <w:numPr>
+          <w:ilvl w:val="0"/>
+          <w:numId w:val="9"/>
+        </w:numPr>
+        <w:spacing w:after="200" w:line="360" w:lineRule="auto"/>
+        <w:ind w:left="1065" w:hanging="357"/>
+        <w:contextualSpacing/>
+        <w:rPr>
+          <w:rFonts w:asciiTheme="minorHAnsi" w:hAnsiTheme="minorHAnsi" w:cstheme="minorHAnsi"/>
+          <w:sz w:val="22"/>
+        </w:rPr>
+      </w:pPr>
+      <w:r>
+        <w:rPr>
+          <w:rFonts w:asciiTheme="minorHAnsi" w:hAnsiTheme="minorHAnsi" w:cstheme="minorHAnsi"/>
+          <w:sz w:val="22"/>
+        </w:rPr>
+        <w:t>Liste los títulos con los que cuenta</w:t>
+      </w:r>
+    </w:p>
+    <w:p>
+      <w:pPr>
+        <w:pStyle w:val="Standard"/>
+        <w:numPr>
+          <w:ilvl w:val="0"/>
+          <w:numId w:val="9"/>
+        </w:numPr>
+        <w:spacing w:after="200" w:line="360" w:lineRule="auto"/>
+        <w:ind w:left="1065" w:hanging="357"/>
+        <w:contextualSpacing/>
+        <w:rPr>
+          <w:rFonts w:asciiTheme="minorHAnsi" w:hAnsiTheme="minorHAnsi" w:cstheme="minorHAnsi"/>
+          <w:sz w:val="22"/>
+        </w:rPr>
+      </w:pPr>
+      <w:r>
+        <w:rPr>
+          <w:rFonts w:asciiTheme="minorHAnsi" w:hAnsiTheme="minorHAnsi" w:cstheme="minorHAnsi"/>
+          <w:sz w:val="22"/>
+        </w:rPr>
+        <w:t xml:space="preserve">Mencione sus </w:t>
+      </w:r>
+      <w:r>
+        <w:rPr>
+          <w:rFonts w:asciiTheme="minorHAnsi" w:hAnsiTheme="minorHAnsi" w:cstheme="minorHAnsi"/>
+          <w:sz w:val="22"/>
+        </w:rPr>
+        <w:t>Líneas de inve</w:t>
+      </w:r>
+      <w:r>
+        <w:rPr>
+          <w:rFonts w:asciiTheme="minorHAnsi" w:hAnsiTheme="minorHAnsi" w:cstheme="minorHAnsi"/>
+          <w:sz w:val="22"/>
+        </w:rPr>
+        <w:t xml:space="preserve">stigación, </w:t>
+      </w:r>
+      <w:r>
+        <w:rPr>
+          <w:rFonts w:asciiTheme="minorHAnsi" w:hAnsiTheme="minorHAnsi" w:cstheme="minorHAnsi"/>
+          <w:sz w:val="22"/>
+        </w:rPr>
+        <w:t>de aplicación del conocimiento</w:t>
+      </w:r>
+      <w:r>
+        <w:rPr>
+          <w:rFonts w:asciiTheme="minorHAnsi" w:hAnsiTheme="minorHAnsi" w:cstheme="minorHAnsi"/>
+          <w:sz w:val="22"/>
+        </w:rPr>
+        <w:t xml:space="preserve"> y </w:t>
+      </w:r>
+      <w:r>
+        <w:rPr>
+          <w:rFonts w:asciiTheme="minorHAnsi" w:hAnsiTheme="minorHAnsi" w:cstheme="minorHAnsi"/>
+          <w:sz w:val="22"/>
+        </w:rPr>
+        <w:t>especialidades</w:t>
+      </w:r>
+    </w:p>
+    <w:p>
+      <w:pPr>
+        <w:pStyle w:val="Standard"/>
+        <w:numPr>
+          <w:ilvl w:val="0"/>
+          <w:numId w:val="9"/>
+        </w:numPr>
+        <w:spacing w:after="200" w:line="360" w:lineRule="auto"/>
+        <w:ind w:left="1065" w:hanging="357"/>
+        <w:contextualSpacing/>
+        <w:rPr>
+          <w:rFonts w:asciiTheme="minorHAnsi" w:hAnsiTheme="minorHAnsi" w:cstheme="minorHAnsi"/>
+          <w:sz w:val="22"/>
+        </w:rPr>
+      </w:pPr>
+      <w:r>
+        <w:rPr>
+          <w:rFonts w:asciiTheme="minorHAnsi" w:hAnsiTheme="minorHAnsi" w:cstheme="minorHAnsi"/>
+          <w:sz w:val="22"/>
+        </w:rPr>
+        <w:t>Mencione los cursos o capacitaciones adquiridos</w:t>
+      </w:r>
+    </w:p>
+    <w:p>
+      <w:pPr>
+        <w:pStyle w:val="Standard"/>
+        <w:numPr>
+          <w:ilvl w:val="0"/>
+          <w:numId w:val="9"/>
+        </w:numPr>
+        <w:spacing w:after="200" w:line="360" w:lineRule="auto"/>
+        <w:ind w:left="1065" w:hanging="357"/>
+        <w:contextualSpacing/>
+        <w:rPr>
+          <w:rFonts w:asciiTheme="minorHAnsi" w:hAnsiTheme="minorHAnsi" w:cstheme="minorHAnsi"/>
+          <w:sz w:val="22"/>
+        </w:rPr>
+      </w:pPr>
+      <w:r>
+        <w:rPr>
+          <w:rFonts w:asciiTheme="minorHAnsi" w:hAnsiTheme="minorHAnsi" w:cstheme="minorHAnsi"/>
+          <w:sz w:val="22"/>
+        </w:rPr>
+        <w:t>Últ</w:t>
+      </w:r>
+      <w:r>
+        <w:rPr>
+          <w:rFonts w:asciiTheme="minorHAnsi" w:hAnsiTheme="minorHAnsi" w:cstheme="minorHAnsi"/>
+          <w:sz w:val="22"/>
+        </w:rPr>
+        <w:t>imos 3 Trabajos anteriores (Nombre</w:t>
+      </w:r>
+      <w:r>
+        <w:rPr>
+          <w:rFonts w:asciiTheme="minorHAnsi" w:hAnsiTheme="minorHAnsi" w:cstheme="minorHAnsi"/>
+          <w:sz w:val="22"/>
+        </w:rPr>
+        <w:t xml:space="preserve"> del trabajo, puesto que desempeño, tiempo que duro trabajando ahí, o si aún trabaja ahí, jefe directo o ultimo jefe)</w:t>
+      </w:r>
+    </w:p>
+    <w:p>
+      <w:pPr>
+        <w:pStyle w:val="Standard"/>
+        <w:numPr>
+          <w:ilvl w:val="0"/>
+          <w:numId w:val="9"/>
+        </w:numPr>
+        <w:spacing w:after="200" w:line="360" w:lineRule="auto"/>
+        <w:ind w:left="1065" w:hanging="357"/>
+        <w:contextualSpacing/>
+        <w:rPr>
+          <w:rFonts w:asciiTheme="minorHAnsi" w:hAnsiTheme="minorHAnsi" w:cstheme="minorHAnsi"/>
+          <w:sz w:val="22"/>
+        </w:rPr>
+      </w:pPr>
+      <w:r>
+        <w:rPr>
+          <w:rFonts w:asciiTheme="minorHAnsi" w:hAnsiTheme="minorHAnsi" w:cstheme="minorHAnsi"/>
+          <w:sz w:val="22"/>
+        </w:rPr>
+        <w:t>¿Nombre de los</w:t>
+      </w:r>
+      <w:r>
+        <w:rPr>
+          <w:rFonts w:asciiTheme="minorHAnsi" w:hAnsiTheme="minorHAnsi" w:cstheme="minorHAnsi"/>
+          <w:sz w:val="22"/>
+        </w:rPr>
+        <w:t xml:space="preserve"> proyecto</w:t>
+      </w:r>
+      <w:r>
+        <w:rPr>
+          <w:rFonts w:asciiTheme="minorHAnsi" w:hAnsiTheme="minorHAnsi" w:cstheme="minorHAnsi"/>
+          <w:sz w:val="22"/>
+        </w:rPr>
+        <w:t>s en los que ha participado</w:t>
+      </w:r>
+      <w:r>
+        <w:rPr>
+          <w:rFonts w:asciiTheme="minorHAnsi" w:hAnsiTheme="minorHAnsi" w:cstheme="minorHAnsi"/>
+          <w:sz w:val="22"/>
+        </w:rPr>
+        <w:t xml:space="preserve"> y una breve descripción?</w:t>
+      </w:r>
+    </w:p>
+    <w:p>
+      <w:pPr>
+        <w:pStyle w:val="Standard"/>
+        <w:numPr>
+          <w:ilvl w:val="0"/>
+          <w:numId w:val="9"/>
+        </w:numPr>
+        <w:spacing w:after="200" w:line="360" w:lineRule="auto"/>
+        <w:ind w:left="1065" w:hanging="357"/>
+        <w:contextualSpacing/>
+        <w:rPr>
+          <w:rFonts w:asciiTheme="minorHAnsi" w:hAnsiTheme="minorHAnsi" w:cstheme="minorHAnsi"/>
+          <w:sz w:val="22"/>
+        </w:rPr>
+      </w:pPr>
+      <w:r>
+        <w:rPr>
+          <w:rFonts w:asciiTheme="minorHAnsi" w:hAnsiTheme="minorHAnsi" w:cstheme="minorHAnsi"/>
+          <w:sz w:val="22"/>
+        </w:rPr>
+        <w:t xml:space="preserve">Mencione los nombres de </w:t>
+      </w:r>
+      <w:r>
+        <w:rPr>
+          <w:rFonts w:asciiTheme="minorHAnsi" w:hAnsiTheme="minorHAnsi" w:cstheme="minorHAnsi"/>
+          <w:sz w:val="22"/>
+        </w:rPr>
+        <w:t>los</w:t>
+      </w:r>
+      <w:r>
+        <w:rPr>
+          <w:rFonts w:asciiTheme="minorHAnsi" w:hAnsiTheme="minorHAnsi" w:cstheme="minorHAnsi"/>
+          <w:sz w:val="22"/>
+        </w:rPr>
+        <w:t xml:space="preserve"> trabajos </w:t>
+      </w:r>
+      <w:r>
+        <w:rPr>
+          <w:rFonts w:asciiTheme="minorHAnsi" w:hAnsiTheme="minorHAnsi" w:cstheme="minorHAnsi"/>
+          <w:sz w:val="22"/>
+        </w:rPr>
+        <w:t xml:space="preserve">que ha publicado </w:t>
+      </w:r>
+      <w:r>
+        <w:rPr>
+          <w:rFonts w:asciiTheme="minorHAnsi" w:hAnsiTheme="minorHAnsi" w:cstheme="minorHAnsi"/>
+          <w:sz w:val="22"/>
+        </w:rPr>
+        <w:t>y una breve descripción</w:t>
+      </w:r>
+      <w:r>
+        <w:rPr>
+          <w:rFonts w:asciiTheme="minorHAnsi" w:hAnsiTheme="minorHAnsi" w:cstheme="minorHAnsi"/>
+          <w:sz w:val="22"/>
+        </w:rPr>
+        <w:t xml:space="preserve"> de ellos</w:t>
+      </w:r>
+      <w:bookmarkStart w:id="0" w:name="_GoBack"/>
+      <w:bookmarkEnd w:id="0"/>
+    </w:p>
+    <w:p>
+      <w:pPr>
+        <w:pStyle w:val="Standard"/>
+        <w:numPr>
+          <w:ilvl w:val="0"/>
+          <w:numId w:val="9"/>
+        </w:numPr>
+        <w:spacing w:after="200" w:line="360" w:lineRule="auto"/>
+        <w:ind w:left="1065" w:hanging="357"/>
+        <w:contextualSpacing/>
+        <w:rPr>
+          <w:rFonts w:asciiTheme="minorHAnsi" w:hAnsiTheme="minorHAnsi" w:cstheme="minorHAnsi"/>
+          <w:sz w:val="22"/>
+        </w:rPr>
+      </w:pPr>
+      <w:r>
+        <w:rPr>
+          <w:rFonts w:asciiTheme="minorHAnsi" w:hAnsiTheme="minorHAnsi" w:cstheme="minorHAnsi"/>
+          <w:sz w:val="22"/>
+        </w:rPr>
+        <w:t>Idiomas que domina, porcentaje certificado EJEMPLO INGLES: (</w:t>
+      </w:r>
       <w:proofErr w:type="spellStart"/>
       <w:r>
-        <w:t>curriculum</w:t>
+        <w:rPr>
+          <w:rFonts w:asciiTheme="minorHAnsi" w:hAnsiTheme="minorHAnsi" w:cstheme="minorHAnsi"/>
+          <w:sz w:val="22"/>
+        </w:rPr>
+        <w:t>toefl</w:t>
       </w:r>
       <w:proofErr w:type="spellEnd"/>
       <w:r>
-        <w:t xml:space="preserve"> vitae</w:t>
-      </w:r>
-      <w:r>
-        <w:t>) con los siguientes campos:</w:t>
+        <w:rPr>
+          <w:rFonts w:asciiTheme="minorHAnsi" w:hAnsiTheme="minorHAnsi" w:cstheme="minorHAnsi"/>
+          <w:sz w:val="22"/>
+        </w:rPr>
+        <w:t>)</w:t>
       </w:r>
     </w:p>
     <w:p>
@@ -1626,7 +2122,28 @@
           <w:rFonts w:asciiTheme="minorHAnsi" w:hAnsiTheme="minorHAnsi" w:cstheme="minorHAnsi"/>
           <w:sz w:val="22"/>
         </w:rPr>
-        <w:t>Nombre completo</w:t>
+        <w:t xml:space="preserve">Nombre el </w:t>
+      </w:r>
+      <w:r>
+        <w:rPr>
+          <w:rFonts w:asciiTheme="minorHAnsi" w:hAnsiTheme="minorHAnsi" w:cstheme="minorHAnsi"/>
+          <w:sz w:val="22"/>
+        </w:rPr>
+        <w:t>Software</w:t>
+      </w:r>
+      <w:r>
+        <w:rPr>
+          <w:rFonts w:asciiTheme="minorHAnsi" w:hAnsiTheme="minorHAnsi" w:cstheme="minorHAnsi"/>
+          <w:sz w:val="22"/>
+        </w:rPr>
+        <w:t>, e</w:t>
+      </w:r>
+      <w:r>
+        <w:rPr>
+          <w:rFonts w:asciiTheme="minorHAnsi" w:hAnsiTheme="minorHAnsi" w:cstheme="minorHAnsi"/>
+          <w:sz w:val="22"/>
+        </w:rPr>
+        <w:t>quipamiento o maquinaria científica y/o de desarrollo tecnológico que domina</w:t>
       </w:r>
     </w:p>
     <w:p>
@@ -1649,598 +2166,7 @@
           <w:rFonts w:asciiTheme="minorHAnsi" w:hAnsiTheme="minorHAnsi" w:cstheme="minorHAnsi"/>
           <w:sz w:val="22"/>
         </w:rPr>
-        <w:lastRenderedPageBreak/>
-        <w:t>Edad</w:t>
-      </w:r>
-    </w:p>
-    <w:p>
-      <w:pPr>
-        <w:pStyle w:val="Standard"/>
-        <w:numPr>
-          <w:ilvl w:val="0"/>
-          <w:numId w:val="9"/>
-        </w:numPr>
-        <w:spacing w:after="200" w:line="360" w:lineRule="auto"/>
-        <w:ind w:left="1065" w:hanging="357"/>
-        <w:contextualSpacing/>
-        <w:rPr>
-          <w:rFonts w:asciiTheme="minorHAnsi" w:hAnsiTheme="minorHAnsi" w:cstheme="minorHAnsi"/>
-          <w:sz w:val="22"/>
-        </w:rPr>
-      </w:pPr>
-      <w:r>
-        <w:rPr>
-          <w:rFonts w:asciiTheme="minorHAnsi" w:hAnsiTheme="minorHAnsi" w:cstheme="minorHAnsi"/>
-          <w:sz w:val="22"/>
-        </w:rPr>
-        <w:t>Fecha de nacimiento</w:t>
-      </w:r>
-    </w:p>
-    <w:p>
-      <w:pPr>
-        <w:pStyle w:val="Standard"/>
-        <w:numPr>
-          <w:ilvl w:val="0"/>
-          <w:numId w:val="9"/>
-        </w:numPr>
-        <w:spacing w:after="200" w:line="360" w:lineRule="auto"/>
-        <w:ind w:left="1065" w:hanging="357"/>
-        <w:contextualSpacing/>
-        <w:rPr>
-          <w:rFonts w:asciiTheme="minorHAnsi" w:hAnsiTheme="minorHAnsi" w:cstheme="minorHAnsi"/>
-          <w:sz w:val="22"/>
-        </w:rPr>
-      </w:pPr>
-      <w:r>
-        <w:rPr>
-          <w:rFonts w:asciiTheme="minorHAnsi" w:hAnsiTheme="minorHAnsi" w:cstheme="minorHAnsi"/>
-          <w:sz w:val="22"/>
-        </w:rPr>
-        <w:t>Domicilio</w:t>
-      </w:r>
-    </w:p>
-    <w:p>
-      <w:pPr>
-        <w:pStyle w:val="Standard"/>
-        <w:numPr>
-          <w:ilvl w:val="0"/>
-          <w:numId w:val="9"/>
-        </w:numPr>
-        <w:spacing w:after="200" w:line="360" w:lineRule="auto"/>
-        <w:ind w:left="1065" w:hanging="357"/>
-        <w:contextualSpacing/>
-        <w:rPr>
-          <w:rFonts w:asciiTheme="minorHAnsi" w:hAnsiTheme="minorHAnsi" w:cstheme="minorHAnsi"/>
-          <w:sz w:val="22"/>
-        </w:rPr>
-      </w:pPr>
-      <w:r>
-        <w:rPr>
-          <w:rFonts w:asciiTheme="minorHAnsi" w:hAnsiTheme="minorHAnsi" w:cstheme="minorHAnsi"/>
-          <w:sz w:val="22"/>
-        </w:rPr>
-        <w:t xml:space="preserve">¿Cuenta con CVU CONACYT? </w:t>
-      </w:r>
-    </w:p>
-    <w:p>
-      <w:pPr>
-        <w:pStyle w:val="Standard"/>
-        <w:numPr>
-          <w:ilvl w:val="0"/>
-          <w:numId w:val="9"/>
-        </w:numPr>
-        <w:spacing w:after="200" w:line="360" w:lineRule="auto"/>
-        <w:ind w:left="1065" w:hanging="357"/>
-        <w:contextualSpacing/>
-        <w:rPr>
-          <w:rFonts w:asciiTheme="minorHAnsi" w:hAnsiTheme="minorHAnsi" w:cstheme="minorHAnsi"/>
-          <w:sz w:val="22"/>
-        </w:rPr>
-      </w:pPr>
-      <w:r>
-        <w:rPr>
-          <w:rFonts w:asciiTheme="minorHAnsi" w:hAnsiTheme="minorHAnsi" w:cstheme="minorHAnsi"/>
-          <w:sz w:val="22"/>
-        </w:rPr>
-        <w:t>RFC</w:t>
-      </w:r>
-    </w:p>
-    <w:p>
-      <w:pPr>
-        <w:pStyle w:val="Standard"/>
-        <w:numPr>
-          <w:ilvl w:val="0"/>
-          <w:numId w:val="9"/>
-        </w:numPr>
-        <w:spacing w:after="200" w:line="360" w:lineRule="auto"/>
-        <w:ind w:left="1065" w:hanging="357"/>
-        <w:contextualSpacing/>
-        <w:rPr>
-          <w:rFonts w:asciiTheme="minorHAnsi" w:hAnsiTheme="minorHAnsi" w:cstheme="minorHAnsi"/>
-          <w:sz w:val="22"/>
-        </w:rPr>
-      </w:pPr>
-      <w:r>
-        <w:rPr>
-          <w:rFonts w:asciiTheme="minorHAnsi" w:hAnsiTheme="minorHAnsi" w:cstheme="minorHAnsi"/>
-          <w:sz w:val="22"/>
-        </w:rPr>
-        <w:t>Nom</w:t>
-      </w:r>
-      <w:r>
-        <w:rPr>
-          <w:rFonts w:asciiTheme="minorHAnsi" w:hAnsiTheme="minorHAnsi" w:cstheme="minorHAnsi"/>
-          <w:sz w:val="22"/>
-        </w:rPr>
-        <w:t>bre</w:t>
-      </w:r>
-      <w:r>
-        <w:rPr>
-          <w:rFonts w:asciiTheme="minorHAnsi" w:hAnsiTheme="minorHAnsi" w:cstheme="minorHAnsi"/>
-          <w:sz w:val="22"/>
-        </w:rPr>
-        <w:t xml:space="preserve"> de la prepa</w:t>
-      </w:r>
-      <w:r>
-        <w:rPr>
-          <w:rFonts w:asciiTheme="minorHAnsi" w:hAnsiTheme="minorHAnsi" w:cstheme="minorHAnsi"/>
-          <w:sz w:val="22"/>
-        </w:rPr>
-        <w:t xml:space="preserve">ratoria </w:t>
-      </w:r>
-      <w:r>
-        <w:rPr>
-          <w:rFonts w:asciiTheme="minorHAnsi" w:hAnsiTheme="minorHAnsi" w:cstheme="minorHAnsi"/>
-          <w:sz w:val="22"/>
-        </w:rPr>
-        <w:t>en la que estudio</w:t>
-      </w:r>
-    </w:p>
-    <w:p>
-      <w:pPr>
-        <w:pStyle w:val="Standard"/>
-        <w:numPr>
-          <w:ilvl w:val="0"/>
-          <w:numId w:val="9"/>
-        </w:numPr>
-        <w:spacing w:after="200" w:line="360" w:lineRule="auto"/>
-        <w:ind w:left="1065" w:hanging="357"/>
-        <w:contextualSpacing/>
-        <w:rPr>
-          <w:rFonts w:asciiTheme="minorHAnsi" w:hAnsiTheme="minorHAnsi" w:cstheme="minorHAnsi"/>
-          <w:sz w:val="22"/>
-        </w:rPr>
-      </w:pPr>
-      <w:r>
-        <w:rPr>
-          <w:rFonts w:asciiTheme="minorHAnsi" w:hAnsiTheme="minorHAnsi" w:cstheme="minorHAnsi"/>
-          <w:sz w:val="22"/>
-        </w:rPr>
-        <w:t>Nom</w:t>
-      </w:r>
-      <w:r>
-        <w:rPr>
-          <w:rFonts w:asciiTheme="minorHAnsi" w:hAnsiTheme="minorHAnsi" w:cstheme="minorHAnsi"/>
-          <w:sz w:val="22"/>
-        </w:rPr>
-        <w:t>bre</w:t>
-      </w:r>
-      <w:r>
-        <w:rPr>
-          <w:rFonts w:asciiTheme="minorHAnsi" w:hAnsiTheme="minorHAnsi" w:cstheme="minorHAnsi"/>
-          <w:sz w:val="22"/>
-        </w:rPr>
-        <w:t xml:space="preserve"> de la universidad</w:t>
-      </w:r>
-      <w:r>
-        <w:rPr>
-          <w:rFonts w:asciiTheme="minorHAnsi" w:hAnsiTheme="minorHAnsi" w:cstheme="minorHAnsi"/>
-          <w:sz w:val="22"/>
-        </w:rPr>
-        <w:t xml:space="preserve"> </w:t>
-      </w:r>
-      <w:r>
-        <w:rPr>
-          <w:rFonts w:asciiTheme="minorHAnsi" w:hAnsiTheme="minorHAnsi" w:cstheme="minorHAnsi"/>
-          <w:sz w:val="22"/>
-        </w:rPr>
-        <w:t>en la que estudia o estudio</w:t>
-      </w:r>
-    </w:p>
-    <w:p>
-      <w:pPr>
-        <w:pStyle w:val="Standard"/>
-        <w:numPr>
-          <w:ilvl w:val="0"/>
-          <w:numId w:val="9"/>
-        </w:numPr>
-        <w:spacing w:after="200" w:line="360" w:lineRule="auto"/>
-        <w:ind w:left="1065" w:hanging="357"/>
-        <w:contextualSpacing/>
-        <w:rPr>
-          <w:rFonts w:asciiTheme="minorHAnsi" w:hAnsiTheme="minorHAnsi" w:cstheme="minorHAnsi"/>
-          <w:sz w:val="22"/>
-        </w:rPr>
-      </w:pPr>
-      <w:r>
-        <w:rPr>
-          <w:rFonts w:asciiTheme="minorHAnsi" w:hAnsiTheme="minorHAnsi" w:cstheme="minorHAnsi"/>
-          <w:sz w:val="22"/>
-        </w:rPr>
-        <w:t>Su licencia</w:t>
-      </w:r>
-      <w:r>
-        <w:rPr>
-          <w:rFonts w:asciiTheme="minorHAnsi" w:hAnsiTheme="minorHAnsi" w:cstheme="minorHAnsi"/>
-          <w:sz w:val="22"/>
-        </w:rPr>
-        <w:t>tura si cuenta con una</w:t>
-      </w:r>
-    </w:p>
-    <w:p>
-      <w:pPr>
-        <w:pStyle w:val="Standard"/>
-        <w:numPr>
-          <w:ilvl w:val="0"/>
-          <w:numId w:val="9"/>
-        </w:numPr>
-        <w:spacing w:after="200" w:line="360" w:lineRule="auto"/>
-        <w:ind w:left="1065" w:hanging="357"/>
-        <w:contextualSpacing/>
-        <w:rPr>
-          <w:rFonts w:asciiTheme="minorHAnsi" w:hAnsiTheme="minorHAnsi" w:cstheme="minorHAnsi"/>
-          <w:sz w:val="22"/>
-        </w:rPr>
-      </w:pPr>
-      <w:r>
-        <w:rPr>
-          <w:rFonts w:asciiTheme="minorHAnsi" w:hAnsiTheme="minorHAnsi" w:cstheme="minorHAnsi"/>
-          <w:sz w:val="22"/>
-        </w:rPr>
-        <w:t>Maestría (si cuenta con una)</w:t>
-      </w:r>
-    </w:p>
-    <w:p>
-      <w:pPr>
-        <w:pStyle w:val="Standard"/>
-        <w:numPr>
-          <w:ilvl w:val="0"/>
-          <w:numId w:val="9"/>
-        </w:numPr>
-        <w:spacing w:after="200" w:line="360" w:lineRule="auto"/>
-        <w:ind w:left="1065" w:hanging="357"/>
-        <w:contextualSpacing/>
-        <w:rPr>
-          <w:rFonts w:asciiTheme="minorHAnsi" w:hAnsiTheme="minorHAnsi" w:cstheme="minorHAnsi"/>
-          <w:sz w:val="22"/>
-        </w:rPr>
-      </w:pPr>
-      <w:r>
-        <w:rPr>
-          <w:rFonts w:asciiTheme="minorHAnsi" w:hAnsiTheme="minorHAnsi" w:cstheme="minorHAnsi"/>
-          <w:sz w:val="22"/>
-        </w:rPr>
-        <w:t>Doctorado (si cuenta con uno)</w:t>
-      </w:r>
-    </w:p>
-    <w:p>
-      <w:pPr>
-        <w:pStyle w:val="Standard"/>
-        <w:numPr>
-          <w:ilvl w:val="0"/>
-          <w:numId w:val="9"/>
-        </w:numPr>
-        <w:spacing w:after="200" w:line="360" w:lineRule="auto"/>
-        <w:ind w:left="1065" w:hanging="357"/>
-        <w:contextualSpacing/>
-        <w:rPr>
-          <w:rFonts w:asciiTheme="minorHAnsi" w:hAnsiTheme="minorHAnsi" w:cstheme="minorHAnsi"/>
-          <w:sz w:val="22"/>
-        </w:rPr>
-      </w:pPr>
-      <w:r>
-        <w:rPr>
-          <w:rFonts w:asciiTheme="minorHAnsi" w:hAnsiTheme="minorHAnsi" w:cstheme="minorHAnsi"/>
-          <w:sz w:val="22"/>
-        </w:rPr>
-        <w:t>Líneas de investigación o de aplicación del conocimiento</w:t>
-      </w:r>
-    </w:p>
-    <w:p>
-      <w:pPr>
-        <w:pStyle w:val="Standard"/>
-        <w:numPr>
-          <w:ilvl w:val="0"/>
-          <w:numId w:val="9"/>
-        </w:numPr>
-        <w:spacing w:after="200" w:line="360" w:lineRule="auto"/>
-        <w:ind w:left="1065" w:hanging="357"/>
-        <w:contextualSpacing/>
-        <w:rPr>
-          <w:rFonts w:asciiTheme="minorHAnsi" w:hAnsiTheme="minorHAnsi" w:cstheme="minorHAnsi"/>
-          <w:sz w:val="22"/>
-        </w:rPr>
-      </w:pPr>
-      <w:r>
-        <w:rPr>
-          <w:rFonts w:asciiTheme="minorHAnsi" w:hAnsiTheme="minorHAnsi" w:cstheme="minorHAnsi"/>
-          <w:sz w:val="22"/>
-        </w:rPr>
-        <w:t>Mencione los cursos o capacitaciones adquiridos</w:t>
-      </w:r>
-    </w:p>
-    <w:p>
-      <w:pPr>
-        <w:pStyle w:val="Standard"/>
-        <w:numPr>
-          <w:ilvl w:val="0"/>
-          <w:numId w:val="9"/>
-        </w:numPr>
-        <w:spacing w:after="200" w:line="360" w:lineRule="auto"/>
-        <w:ind w:left="1065" w:hanging="357"/>
-        <w:contextualSpacing/>
-        <w:rPr>
-          <w:rFonts w:asciiTheme="minorHAnsi" w:hAnsiTheme="minorHAnsi" w:cstheme="minorHAnsi"/>
-          <w:sz w:val="22"/>
-        </w:rPr>
-      </w:pPr>
-      <w:r>
-        <w:rPr>
-          <w:rFonts w:asciiTheme="minorHAnsi" w:hAnsiTheme="minorHAnsi" w:cstheme="minorHAnsi"/>
-          <w:sz w:val="22"/>
-        </w:rPr>
-        <w:t>Últ</w:t>
-      </w:r>
-      <w:r>
-        <w:rPr>
-          <w:rFonts w:asciiTheme="minorHAnsi" w:hAnsiTheme="minorHAnsi" w:cstheme="minorHAnsi"/>
-          <w:sz w:val="22"/>
-        </w:rPr>
-        <w:t>imos 3 Trabajos anteriores (Nombre</w:t>
-      </w:r>
-      <w:r>
-        <w:rPr>
-          <w:rFonts w:asciiTheme="minorHAnsi" w:hAnsiTheme="minorHAnsi" w:cstheme="minorHAnsi"/>
-          <w:sz w:val="22"/>
-        </w:rPr>
-        <w:t xml:space="preserve"> del trabajo, puesto que desempeño, tiempo que duro trabajando ahí, o si aún trabaja ahí, jefe directo o ultimo jefe)</w:t>
-      </w:r>
-    </w:p>
-    <w:p>
-      <w:pPr>
-        <w:pStyle w:val="Standard"/>
-        <w:numPr>
-          <w:ilvl w:val="0"/>
-          <w:numId w:val="9"/>
-        </w:numPr>
-        <w:spacing w:after="200" w:line="360" w:lineRule="auto"/>
-        <w:ind w:left="1065" w:hanging="357"/>
-        <w:contextualSpacing/>
-        <w:rPr>
-          <w:rFonts w:asciiTheme="minorHAnsi" w:hAnsiTheme="minorHAnsi" w:cstheme="minorHAnsi"/>
-          <w:sz w:val="22"/>
-        </w:rPr>
-      </w:pPr>
-      <w:r>
-        <w:rPr>
-          <w:rFonts w:asciiTheme="minorHAnsi" w:hAnsiTheme="minorHAnsi" w:cstheme="minorHAnsi"/>
-          <w:sz w:val="22"/>
-        </w:rPr>
-        <w:t>¿</w:t>
-      </w:r>
-      <w:r>
-        <w:rPr>
-          <w:rFonts w:asciiTheme="minorHAnsi" w:hAnsiTheme="minorHAnsi" w:cstheme="minorHAnsi"/>
-          <w:sz w:val="22"/>
-        </w:rPr>
-        <w:t>H</w:t>
-      </w:r>
-      <w:r>
-        <w:rPr>
-          <w:rFonts w:asciiTheme="minorHAnsi" w:hAnsiTheme="minorHAnsi" w:cstheme="minorHAnsi"/>
-          <w:sz w:val="22"/>
-        </w:rPr>
-        <w:t xml:space="preserve">a trabajado en algún proyecto? </w:t>
-      </w:r>
-    </w:p>
-    <w:p>
-      <w:pPr>
-        <w:pStyle w:val="Standard"/>
-        <w:numPr>
-          <w:ilvl w:val="0"/>
-          <w:numId w:val="9"/>
-        </w:numPr>
-        <w:spacing w:after="200" w:line="360" w:lineRule="auto"/>
-        <w:ind w:left="1065" w:hanging="357"/>
-        <w:contextualSpacing/>
-        <w:rPr>
-          <w:rFonts w:asciiTheme="minorHAnsi" w:hAnsiTheme="minorHAnsi" w:cstheme="minorHAnsi"/>
-          <w:sz w:val="22"/>
-        </w:rPr>
-      </w:pPr>
-      <w:r>
-        <w:rPr>
-          <w:rFonts w:asciiTheme="minorHAnsi" w:hAnsiTheme="minorHAnsi" w:cstheme="minorHAnsi"/>
-          <w:sz w:val="22"/>
-        </w:rPr>
-        <w:t>¿Nombre del proyecto y una breve descripción?</w:t>
-      </w:r>
-    </w:p>
-    <w:p>
-      <w:pPr>
-        <w:pStyle w:val="Standard"/>
-        <w:numPr>
-          <w:ilvl w:val="0"/>
-          <w:numId w:val="9"/>
-        </w:numPr>
-        <w:spacing w:after="200" w:line="360" w:lineRule="auto"/>
-        <w:ind w:left="1065" w:hanging="357"/>
-        <w:contextualSpacing/>
-        <w:rPr>
-          <w:rFonts w:asciiTheme="minorHAnsi" w:hAnsiTheme="minorHAnsi" w:cstheme="minorHAnsi"/>
-          <w:sz w:val="22"/>
-        </w:rPr>
-      </w:pPr>
-      <w:r>
-        <w:rPr>
-          <w:rFonts w:asciiTheme="minorHAnsi" w:hAnsiTheme="minorHAnsi" w:cstheme="minorHAnsi"/>
-          <w:sz w:val="22"/>
-        </w:rPr>
-        <w:t>¿Ha publicado alguna tesis, articulo, Libro, Etc.?</w:t>
-      </w:r>
-    </w:p>
-    <w:p>
-      <w:pPr>
-        <w:pStyle w:val="Standard"/>
-        <w:numPr>
-          <w:ilvl w:val="0"/>
-          <w:numId w:val="9"/>
-        </w:numPr>
-        <w:spacing w:after="200" w:line="360" w:lineRule="auto"/>
-        <w:ind w:left="1065" w:hanging="357"/>
-        <w:contextualSpacing/>
-        <w:rPr>
-          <w:rFonts w:asciiTheme="minorHAnsi" w:hAnsiTheme="minorHAnsi" w:cstheme="minorHAnsi"/>
-          <w:sz w:val="22"/>
-        </w:rPr>
-      </w:pPr>
-      <w:r>
-        <w:rPr>
-          <w:rFonts w:asciiTheme="minorHAnsi" w:hAnsiTheme="minorHAnsi" w:cstheme="minorHAnsi"/>
-          <w:sz w:val="22"/>
-        </w:rPr>
-        <w:t>Mencione los nombres de dichos trabajos y una breve descripción</w:t>
-      </w:r>
-    </w:p>
-    <w:p>
-      <w:pPr>
-        <w:pStyle w:val="Standard"/>
-        <w:numPr>
-          <w:ilvl w:val="0"/>
-          <w:numId w:val="9"/>
-        </w:numPr>
-        <w:spacing w:after="200" w:line="360" w:lineRule="auto"/>
-        <w:ind w:left="1065" w:hanging="357"/>
-        <w:contextualSpacing/>
-        <w:rPr>
-          <w:rFonts w:asciiTheme="minorHAnsi" w:hAnsiTheme="minorHAnsi" w:cstheme="minorHAnsi"/>
-          <w:sz w:val="22"/>
-        </w:rPr>
-      </w:pPr>
-      <w:r>
-        <w:rPr>
-          <w:rFonts w:asciiTheme="minorHAnsi" w:hAnsiTheme="minorHAnsi" w:cstheme="minorHAnsi"/>
-          <w:sz w:val="22"/>
-        </w:rPr>
-        <w:t>Idiomas que domina, porcentaje certificado EJEMPLO INGLES: (</w:t>
-      </w:r>
-      <w:proofErr w:type="spellStart"/>
-      <w:r>
-        <w:rPr>
-          <w:rFonts w:asciiTheme="minorHAnsi" w:hAnsiTheme="minorHAnsi" w:cstheme="minorHAnsi"/>
-          <w:sz w:val="22"/>
-        </w:rPr>
-        <w:t>toefl</w:t>
-      </w:r>
-      <w:proofErr w:type="spellEnd"/>
-      <w:r>
-        <w:rPr>
-          <w:rFonts w:asciiTheme="minorHAnsi" w:hAnsiTheme="minorHAnsi" w:cstheme="minorHAnsi"/>
-          <w:sz w:val="22"/>
-        </w:rPr>
-        <w:t>)</w:t>
-      </w:r>
-    </w:p>
-    <w:p>
-      <w:pPr>
-        <w:pStyle w:val="Standard"/>
-        <w:numPr>
-          <w:ilvl w:val="0"/>
-          <w:numId w:val="9"/>
-        </w:numPr>
-        <w:spacing w:after="200" w:line="360" w:lineRule="auto"/>
-        <w:ind w:left="1065" w:hanging="357"/>
-        <w:contextualSpacing/>
-        <w:rPr>
-          <w:rFonts w:asciiTheme="minorHAnsi" w:hAnsiTheme="minorHAnsi" w:cstheme="minorHAnsi"/>
-          <w:sz w:val="22"/>
-        </w:rPr>
-      </w:pPr>
-      <w:r>
-        <w:rPr>
-          <w:rFonts w:asciiTheme="minorHAnsi" w:hAnsiTheme="minorHAnsi" w:cstheme="minorHAnsi"/>
-          <w:sz w:val="22"/>
-        </w:rPr>
-        <w:t>Equipamiento o maquinaria científica y/o de desarrollo tecnológico que domina</w:t>
-      </w:r>
-    </w:p>
-    <w:p>
-      <w:pPr>
-        <w:pStyle w:val="Standard"/>
-        <w:numPr>
-          <w:ilvl w:val="0"/>
-          <w:numId w:val="9"/>
-        </w:numPr>
-        <w:spacing w:after="200" w:line="360" w:lineRule="auto"/>
-        <w:ind w:left="1065" w:hanging="357"/>
-        <w:contextualSpacing/>
-        <w:rPr>
-          <w:rFonts w:asciiTheme="minorHAnsi" w:hAnsiTheme="minorHAnsi" w:cstheme="minorHAnsi"/>
-          <w:sz w:val="22"/>
-        </w:rPr>
-      </w:pPr>
-      <w:r>
-        <w:rPr>
-          <w:rFonts w:asciiTheme="minorHAnsi" w:hAnsiTheme="minorHAnsi" w:cstheme="minorHAnsi"/>
-          <w:sz w:val="22"/>
-        </w:rPr>
-        <w:t>Software, programas que domina</w:t>
-      </w:r>
-    </w:p>
-    <w:p>
-      <w:pPr>
-        <w:pStyle w:val="Standard"/>
-        <w:numPr>
-          <w:ilvl w:val="0"/>
-          <w:numId w:val="9"/>
-        </w:numPr>
-        <w:spacing w:after="200" w:line="360" w:lineRule="auto"/>
-        <w:ind w:left="1065" w:hanging="357"/>
-        <w:contextualSpacing/>
-        <w:rPr>
-          <w:rFonts w:asciiTheme="minorHAnsi" w:hAnsiTheme="minorHAnsi" w:cstheme="minorHAnsi"/>
-          <w:sz w:val="22"/>
-        </w:rPr>
-      </w:pPr>
-      <w:r>
-        <w:rPr>
-          <w:rFonts w:asciiTheme="minorHAnsi" w:hAnsiTheme="minorHAnsi" w:cstheme="minorHAnsi"/>
-          <w:sz w:val="22"/>
-        </w:rPr>
         <w:t>Disponibilidad de horarios</w:t>
-      </w:r>
-    </w:p>
-    <w:p>
-      <w:pPr>
-        <w:pStyle w:val="Standard"/>
-        <w:numPr>
-          <w:ilvl w:val="0"/>
-          <w:numId w:val="9"/>
-        </w:numPr>
-        <w:spacing w:after="200" w:line="360" w:lineRule="auto"/>
-        <w:ind w:left="1065" w:hanging="357"/>
-        <w:contextualSpacing/>
-        <w:rPr>
-          <w:rFonts w:asciiTheme="minorHAnsi" w:hAnsiTheme="minorHAnsi" w:cstheme="minorHAnsi"/>
-          <w:sz w:val="22"/>
-        </w:rPr>
-      </w:pPr>
-      <w:r>
-        <w:rPr>
-          <w:rFonts w:asciiTheme="minorHAnsi" w:hAnsiTheme="minorHAnsi" w:cstheme="minorHAnsi"/>
-          <w:sz w:val="22"/>
-        </w:rPr>
-        <w:t>Como se enteró de la empresa</w:t>
       </w:r>
     </w:p>
     <w:p>
@@ -2437,7 +2363,12 @@
     <w:p>
       <w:pPr>
         <w:pStyle w:val="Standard"/>
-        <w:spacing w:after="200" w:line="360" w:lineRule="auto"/>
+        <w:numPr>
+          <w:ilvl w:val="0"/>
+          <w:numId w:val="10"/>
+        </w:numPr>
+        <w:spacing w:after="200" w:line="360" w:lineRule="auto"/>
+        <w:ind w:left="924" w:hanging="357"/>
         <w:contextualSpacing/>
         <w:jc w:val="both"/>
         <w:rPr>
@@ -2468,13 +2399,26 @@
           <w:sz w:val="22"/>
           <w:szCs w:val="22"/>
         </w:rPr>
-        <w:t>asegurar la integridad de los datos</w:t>
-      </w:r>
-    </w:p>
-    <w:p>
-      <w:pPr>
-        <w:pStyle w:val="Standard"/>
-        <w:spacing w:after="200" w:line="360" w:lineRule="auto"/>
+        <w:t xml:space="preserve">asegurar la integridad de </w:t>
+      </w:r>
+      <w:r>
+        <w:rPr>
+          <w:rFonts w:asciiTheme="minorHAnsi" w:hAnsiTheme="minorHAnsi" w:cstheme="minorHAnsi"/>
+          <w:sz w:val="22"/>
+          <w:szCs w:val="22"/>
+        </w:rPr>
+        <w:t xml:space="preserve">la información </w:t>
+      </w:r>
+    </w:p>
+    <w:p>
+      <w:pPr>
+        <w:pStyle w:val="Standard"/>
+        <w:numPr>
+          <w:ilvl w:val="0"/>
+          <w:numId w:val="10"/>
+        </w:numPr>
+        <w:spacing w:after="200" w:line="360" w:lineRule="auto"/>
+        <w:ind w:left="924" w:hanging="357"/>
         <w:contextualSpacing/>
         <w:jc w:val="both"/>
         <w:rPr>
@@ -2495,7 +2439,12 @@
     <w:p>
       <w:pPr>
         <w:pStyle w:val="Standard"/>
-        <w:spacing w:after="200" w:line="360" w:lineRule="auto"/>
+        <w:numPr>
+          <w:ilvl w:val="0"/>
+          <w:numId w:val="10"/>
+        </w:numPr>
+        <w:spacing w:after="200" w:line="360" w:lineRule="auto"/>
+        <w:ind w:left="924" w:hanging="357"/>
         <w:contextualSpacing/>
         <w:jc w:val="both"/>
         <w:rPr>
@@ -2516,7 +2465,12 @@
     <w:p>
       <w:pPr>
         <w:pStyle w:val="Standard"/>
-        <w:spacing w:after="200" w:line="360" w:lineRule="auto"/>
+        <w:numPr>
+          <w:ilvl w:val="0"/>
+          <w:numId w:val="10"/>
+        </w:numPr>
+        <w:spacing w:after="200" w:line="360" w:lineRule="auto"/>
+        <w:ind w:left="924" w:hanging="357"/>
         <w:contextualSpacing/>
         <w:jc w:val="both"/>
         <w:rPr>
@@ -2537,7 +2491,12 @@
     <w:p>
       <w:pPr>
         <w:pStyle w:val="Standard"/>
-        <w:spacing w:after="200" w:line="360" w:lineRule="auto"/>
+        <w:numPr>
+          <w:ilvl w:val="0"/>
+          <w:numId w:val="10"/>
+        </w:numPr>
+        <w:spacing w:after="200" w:line="360" w:lineRule="auto"/>
+        <w:ind w:left="924" w:hanging="357"/>
         <w:contextualSpacing/>
         <w:jc w:val="both"/>
         <w:rPr>
@@ -2558,7 +2517,12 @@
     <w:p>
       <w:pPr>
         <w:pStyle w:val="Standard"/>
-        <w:spacing w:after="200" w:line="360" w:lineRule="auto"/>
+        <w:numPr>
+          <w:ilvl w:val="0"/>
+          <w:numId w:val="10"/>
+        </w:numPr>
+        <w:spacing w:after="200" w:line="360" w:lineRule="auto"/>
+        <w:ind w:left="924" w:hanging="357"/>
         <w:contextualSpacing/>
         <w:jc w:val="both"/>
         <w:rPr>
@@ -2575,16 +2539,14 @@
         </w:rPr>
         <w:t xml:space="preserve">El tiempo de respuesta de sistema </w:t>
       </w:r>
-      <w:proofErr w:type="spellStart"/>
       <w:r>
         <w:rPr>
           <w:rFonts w:asciiTheme="minorHAnsi" w:hAnsiTheme="minorHAnsi" w:cstheme="minorHAnsi"/>
           <w:sz w:val="22"/>
           <w:szCs w:val="22"/>
         </w:rPr>
-        <w:t>debera</w:t>
-      </w:r>
-      <w:proofErr w:type="spellEnd"/>
+        <w:t>deberá</w:t>
+      </w:r>
       <w:r>
         <w:rPr>
           <w:rFonts w:asciiTheme="minorHAnsi" w:hAnsiTheme="minorHAnsi" w:cstheme="minorHAnsi"/>
@@ -2593,8 +2555,6 @@
         </w:rPr>
         <w:t xml:space="preserve"> ser corto</w:t>
       </w:r>
-      <w:bookmarkStart w:id="0" w:name="_GoBack"/>
-      <w:bookmarkEnd w:id="0"/>
     </w:p>
     <w:sectPr>
       <w:pgSz w:w="12240" w:h="15840"/>
@@ -3215,6 +3175,95 @@
     </w:lvl>
   </w:abstractNum>
   <w:abstractNum w:abstractNumId="6">
+    <w:nsid w:val="4CDD6FE8"/>
+    <w:multiLevelType w:val="hybridMultilevel"/>
+    <w:tmpl w:val="E818982A"/>
+    <w:lvl w:ilvl="0" w:tplc="64C66D0A">
+      <w:start w:val="1"/>
+      <w:numFmt w:val="decimal"/>
+      <w:lvlText w:val="RC%1."/>
+      <w:lvlJc w:val="right"/>
+      <w:pPr>
+        <w:ind w:left="927" w:hanging="360"/>
+      </w:pPr>
+      <w:rPr>
+        <w:rFonts w:hint="default"/>
+      </w:rPr>
+    </w:lvl>
+    <w:lvl w:ilvl="1" w:tplc="080A0019" w:tentative="1">
+      <w:start w:val="1"/>
+      <w:numFmt w:val="lowerLetter"/>
+      <w:lvlText w:val="%2."/>
+      <w:lvlJc w:val="left"/>
+      <w:pPr>
+        <w:ind w:left="1647" w:hanging="360"/>
+      </w:pPr>
+    </w:lvl>
+    <w:lvl w:ilvl="2" w:tplc="080A001B" w:tentative="1">
+      <w:start w:val="1"/>
+      <w:numFmt w:val="lowerRoman"/>
+      <w:lvlText w:val="%3."/>
+      <w:lvlJc w:val="right"/>
+      <w:pPr>
+        <w:ind w:left="2367" w:hanging="180"/>
+      </w:pPr>
+    </w:lvl>
+    <w:lvl w:ilvl="3" w:tplc="080A000F" w:tentative="1">
+      <w:start w:val="1"/>
+      <w:numFmt w:val="decimal"/>
+      <w:lvlText w:val="%4."/>
+      <w:lvlJc w:val="left"/>
+      <w:pPr>
+        <w:ind w:left="3087" w:hanging="360"/>
+      </w:pPr>
+    </w:lvl>
+    <w:lvl w:ilvl="4" w:tplc="080A0019" w:tentative="1">
+      <w:start w:val="1"/>
+      <w:numFmt w:val="lowerLetter"/>
+      <w:lvlText w:val="%5."/>
+      <w:lvlJc w:val="left"/>
+      <w:pPr>
+        <w:ind w:left="3807" w:hanging="360"/>
+      </w:pPr>
+    </w:lvl>
+    <w:lvl w:ilvl="5" w:tplc="080A001B" w:tentative="1">
+      <w:start w:val="1"/>
+      <w:numFmt w:val="lowerRoman"/>
+      <w:lvlText w:val="%6."/>
+      <w:lvlJc w:val="right"/>
+      <w:pPr>
+        <w:ind w:left="4527" w:hanging="180"/>
+      </w:pPr>
+    </w:lvl>
+    <w:lvl w:ilvl="6" w:tplc="080A000F" w:tentative="1">
+      <w:start w:val="1"/>
+      <w:numFmt w:val="decimal"/>
+      <w:lvlText w:val="%7."/>
+      <w:lvlJc w:val="left"/>
+      <w:pPr>
+        <w:ind w:left="5247" w:hanging="360"/>
+      </w:pPr>
+    </w:lvl>
+    <w:lvl w:ilvl="7" w:tplc="080A0019" w:tentative="1">
+      <w:start w:val="1"/>
+      <w:numFmt w:val="lowerLetter"/>
+      <w:lvlText w:val="%8."/>
+      <w:lvlJc w:val="left"/>
+      <w:pPr>
+        <w:ind w:left="5967" w:hanging="360"/>
+      </w:pPr>
+    </w:lvl>
+    <w:lvl w:ilvl="8" w:tplc="080A001B" w:tentative="1">
+      <w:start w:val="1"/>
+      <w:numFmt w:val="lowerRoman"/>
+      <w:lvlText w:val="%9."/>
+      <w:lvlJc w:val="right"/>
+      <w:pPr>
+        <w:ind w:left="6687" w:hanging="180"/>
+      </w:pPr>
+    </w:lvl>
+  </w:abstractNum>
+  <w:abstractNum w:abstractNumId="7">
     <w:nsid w:val="50D25E2A"/>
     <w:multiLevelType w:val="hybridMultilevel"/>
     <w:tmpl w:val="6212AE84"/>
@@ -3327,7 +3376,7 @@
       </w:rPr>
     </w:lvl>
   </w:abstractNum>
-  <w:abstractNum w:abstractNumId="7">
+  <w:abstractNum w:abstractNumId="8">
     <w:nsid w:val="63EE763A"/>
     <w:multiLevelType w:val="hybridMultilevel"/>
     <w:tmpl w:val="DD36E93E"/>
@@ -3440,7 +3489,7 @@
       </w:rPr>
     </w:lvl>
   </w:abstractNum>
-  <w:abstractNum w:abstractNumId="8">
+  <w:abstractNum w:abstractNumId="9">
     <w:nsid w:val="732F1946"/>
     <w:multiLevelType w:val="hybridMultilevel"/>
     <w:tmpl w:val="9E00E198"/>
@@ -3560,10 +3609,10 @@
     <w:abstractNumId w:val="2"/>
   </w:num>
   <w:num w:numId="3">
-    <w:abstractNumId w:val="6"/>
+    <w:abstractNumId w:val="7"/>
   </w:num>
   <w:num w:numId="4">
-    <w:abstractNumId w:val="8"/>
+    <w:abstractNumId w:val="9"/>
   </w:num>
   <w:num w:numId="5">
     <w:abstractNumId w:val="4"/>
@@ -3572,13 +3621,16 @@
     <w:abstractNumId w:val="0"/>
   </w:num>
   <w:num w:numId="7">
-    <w:abstractNumId w:val="7"/>
+    <w:abstractNumId w:val="8"/>
   </w:num>
   <w:num w:numId="8">
     <w:abstractNumId w:val="5"/>
   </w:num>
   <w:num w:numId="9">
     <w:abstractNumId w:val="3"/>
+  </w:num>
+  <w:num w:numId="10">
+    <w:abstractNumId w:val="6"/>
   </w:num>
 </w:numbering>
 </file>
@@ -4311,7 +4363,7 @@
 </file>
 
 <file path=customXml/itemProps1.xml><?xml version="1.0" encoding="utf-8"?>
-<ds:datastoreItem xmlns:ds="http://schemas.openxmlformats.org/officeDocument/2006/customXml" ds:itemID="{B5C0B2C8-4F54-46E2-8965-7EA17032A1CF}">
+<ds:datastoreItem xmlns:ds="http://schemas.openxmlformats.org/officeDocument/2006/customXml" ds:itemID="{EECB0ACA-5098-4679-BFF7-4DE9E456E9DA}">
   <ds:schemaRefs>
     <ds:schemaRef ds:uri="http://schemas.openxmlformats.org/officeDocument/2006/bibliography"/>
   </ds:schemaRefs>

</xml_diff>

<commit_message>
actualizacion del diagrama los requisitos y del diseño de interfases
</commit_message>
<xml_diff>
--- a/proyecto Sistema Gestor de CVU.docx
+++ b/proyecto Sistema Gestor de CVU.docx
@@ -1700,368 +1700,391 @@
           <w:rFonts w:asciiTheme="minorHAnsi" w:hAnsiTheme="minorHAnsi" w:cstheme="minorHAnsi"/>
           <w:sz w:val="22"/>
         </w:rPr>
-        <w:t>Fecha de nacimiento</w:t>
-      </w:r>
-    </w:p>
-    <w:p>
-      <w:pPr>
-        <w:pStyle w:val="Standard"/>
-        <w:numPr>
-          <w:ilvl w:val="0"/>
-          <w:numId w:val="9"/>
-        </w:numPr>
-        <w:spacing w:after="200" w:line="360" w:lineRule="auto"/>
-        <w:ind w:left="1065" w:hanging="357"/>
-        <w:contextualSpacing/>
-        <w:rPr>
-          <w:rFonts w:asciiTheme="minorHAnsi" w:hAnsiTheme="minorHAnsi" w:cstheme="minorHAnsi"/>
-          <w:sz w:val="22"/>
-        </w:rPr>
-      </w:pPr>
-      <w:r>
-        <w:rPr>
-          <w:rFonts w:asciiTheme="minorHAnsi" w:hAnsiTheme="minorHAnsi" w:cstheme="minorHAnsi"/>
-          <w:sz w:val="22"/>
-        </w:rPr>
-        <w:t>Domicilio</w:t>
-      </w:r>
-    </w:p>
-    <w:p>
-      <w:pPr>
-        <w:pStyle w:val="Standard"/>
-        <w:numPr>
-          <w:ilvl w:val="0"/>
-          <w:numId w:val="9"/>
-        </w:numPr>
-        <w:spacing w:after="200" w:line="360" w:lineRule="auto"/>
-        <w:ind w:left="1065" w:hanging="357"/>
-        <w:contextualSpacing/>
-        <w:rPr>
-          <w:rFonts w:asciiTheme="minorHAnsi" w:hAnsiTheme="minorHAnsi" w:cstheme="minorHAnsi"/>
-          <w:sz w:val="22"/>
-        </w:rPr>
-      </w:pPr>
-      <w:r>
-        <w:rPr>
-          <w:rFonts w:asciiTheme="minorHAnsi" w:hAnsiTheme="minorHAnsi" w:cstheme="minorHAnsi"/>
-          <w:sz w:val="22"/>
-        </w:rPr>
-        <w:t xml:space="preserve">¿Cuenta con CVU CONACYT? </w:t>
-      </w:r>
-    </w:p>
-    <w:p>
-      <w:pPr>
-        <w:pStyle w:val="Standard"/>
-        <w:numPr>
-          <w:ilvl w:val="0"/>
-          <w:numId w:val="9"/>
-        </w:numPr>
-        <w:spacing w:after="200" w:line="360" w:lineRule="auto"/>
-        <w:ind w:left="1065" w:hanging="357"/>
-        <w:contextualSpacing/>
-        <w:rPr>
-          <w:rFonts w:asciiTheme="minorHAnsi" w:hAnsiTheme="minorHAnsi" w:cstheme="minorHAnsi"/>
-          <w:sz w:val="22"/>
-        </w:rPr>
-      </w:pPr>
-      <w:r>
-        <w:rPr>
-          <w:rFonts w:asciiTheme="minorHAnsi" w:hAnsiTheme="minorHAnsi" w:cstheme="minorHAnsi"/>
-          <w:sz w:val="22"/>
-        </w:rPr>
-        <w:t>RFC</w:t>
-      </w:r>
-    </w:p>
-    <w:p>
-      <w:pPr>
-        <w:pStyle w:val="Standard"/>
-        <w:numPr>
-          <w:ilvl w:val="0"/>
-          <w:numId w:val="9"/>
-        </w:numPr>
-        <w:spacing w:after="200" w:line="360" w:lineRule="auto"/>
-        <w:ind w:left="1065" w:hanging="357"/>
-        <w:contextualSpacing/>
-        <w:rPr>
-          <w:rFonts w:asciiTheme="minorHAnsi" w:hAnsiTheme="minorHAnsi" w:cstheme="minorHAnsi"/>
-          <w:sz w:val="22"/>
-        </w:rPr>
-      </w:pPr>
-      <w:r>
-        <w:rPr>
-          <w:rFonts w:asciiTheme="minorHAnsi" w:hAnsiTheme="minorHAnsi" w:cstheme="minorHAnsi"/>
-          <w:sz w:val="22"/>
-        </w:rPr>
-        <w:t>CURP</w:t>
-      </w:r>
-    </w:p>
-    <w:p>
-      <w:pPr>
-        <w:pStyle w:val="Standard"/>
-        <w:numPr>
-          <w:ilvl w:val="0"/>
-          <w:numId w:val="9"/>
-        </w:numPr>
-        <w:spacing w:after="200" w:line="360" w:lineRule="auto"/>
-        <w:ind w:left="1065" w:hanging="357"/>
-        <w:contextualSpacing/>
-        <w:rPr>
-          <w:rFonts w:asciiTheme="minorHAnsi" w:hAnsiTheme="minorHAnsi" w:cstheme="minorHAnsi"/>
-          <w:sz w:val="22"/>
-        </w:rPr>
-      </w:pPr>
-      <w:r>
-        <w:rPr>
-          <w:rFonts w:asciiTheme="minorHAnsi" w:hAnsiTheme="minorHAnsi" w:cstheme="minorHAnsi"/>
-          <w:sz w:val="22"/>
-        </w:rPr>
-        <w:t>Nombre de las escuelas donde estudia o a estudiado (desde preparatoria)</w:t>
-      </w:r>
-    </w:p>
-    <w:p>
-      <w:pPr>
-        <w:pStyle w:val="Standard"/>
-        <w:numPr>
-          <w:ilvl w:val="0"/>
-          <w:numId w:val="9"/>
-        </w:numPr>
-        <w:spacing w:after="200" w:line="360" w:lineRule="auto"/>
-        <w:ind w:left="1065" w:hanging="357"/>
-        <w:contextualSpacing/>
-        <w:rPr>
-          <w:rFonts w:asciiTheme="minorHAnsi" w:hAnsiTheme="minorHAnsi" w:cstheme="minorHAnsi"/>
-          <w:sz w:val="22"/>
-        </w:rPr>
-      </w:pPr>
-      <w:r>
-        <w:rPr>
-          <w:rFonts w:asciiTheme="minorHAnsi" w:hAnsiTheme="minorHAnsi" w:cstheme="minorHAnsi"/>
-          <w:sz w:val="22"/>
-        </w:rPr>
-        <w:t>Liste los títulos con los que cuenta</w:t>
-      </w:r>
-    </w:p>
-    <w:p>
-      <w:pPr>
-        <w:pStyle w:val="Standard"/>
-        <w:numPr>
-          <w:ilvl w:val="0"/>
-          <w:numId w:val="9"/>
-        </w:numPr>
-        <w:spacing w:after="200" w:line="360" w:lineRule="auto"/>
-        <w:ind w:left="1065" w:hanging="357"/>
-        <w:contextualSpacing/>
-        <w:rPr>
-          <w:rFonts w:asciiTheme="minorHAnsi" w:hAnsiTheme="minorHAnsi" w:cstheme="minorHAnsi"/>
-          <w:sz w:val="22"/>
-        </w:rPr>
-      </w:pPr>
-      <w:r>
-        <w:rPr>
-          <w:rFonts w:asciiTheme="minorHAnsi" w:hAnsiTheme="minorHAnsi" w:cstheme="minorHAnsi"/>
-          <w:sz w:val="22"/>
-        </w:rPr>
-        <w:t xml:space="preserve">Mencione sus </w:t>
-      </w:r>
-      <w:r>
-        <w:rPr>
-          <w:rFonts w:asciiTheme="minorHAnsi" w:hAnsiTheme="minorHAnsi" w:cstheme="minorHAnsi"/>
-          <w:sz w:val="22"/>
-        </w:rPr>
-        <w:t>Líneas de inve</w:t>
-      </w:r>
-      <w:r>
-        <w:rPr>
-          <w:rFonts w:asciiTheme="minorHAnsi" w:hAnsiTheme="minorHAnsi" w:cstheme="minorHAnsi"/>
-          <w:sz w:val="22"/>
-        </w:rPr>
-        <w:t xml:space="preserve">stigación, </w:t>
-      </w:r>
-      <w:r>
-        <w:rPr>
-          <w:rFonts w:asciiTheme="minorHAnsi" w:hAnsiTheme="minorHAnsi" w:cstheme="minorHAnsi"/>
-          <w:sz w:val="22"/>
-        </w:rPr>
-        <w:t>de aplicación del conocimiento</w:t>
-      </w:r>
-      <w:r>
-        <w:rPr>
-          <w:rFonts w:asciiTheme="minorHAnsi" w:hAnsiTheme="minorHAnsi" w:cstheme="minorHAnsi"/>
-          <w:sz w:val="22"/>
-        </w:rPr>
-        <w:t xml:space="preserve"> y </w:t>
-      </w:r>
-      <w:r>
-        <w:rPr>
-          <w:rFonts w:asciiTheme="minorHAnsi" w:hAnsiTheme="minorHAnsi" w:cstheme="minorHAnsi"/>
-          <w:sz w:val="22"/>
-        </w:rPr>
-        <w:t>especialidades</w:t>
-      </w:r>
-    </w:p>
-    <w:p>
-      <w:pPr>
-        <w:pStyle w:val="Standard"/>
-        <w:numPr>
-          <w:ilvl w:val="0"/>
-          <w:numId w:val="9"/>
-        </w:numPr>
-        <w:spacing w:after="200" w:line="360" w:lineRule="auto"/>
-        <w:ind w:left="1065" w:hanging="357"/>
-        <w:contextualSpacing/>
-        <w:rPr>
-          <w:rFonts w:asciiTheme="minorHAnsi" w:hAnsiTheme="minorHAnsi" w:cstheme="minorHAnsi"/>
-          <w:sz w:val="22"/>
-        </w:rPr>
-      </w:pPr>
-      <w:r>
-        <w:rPr>
-          <w:rFonts w:asciiTheme="minorHAnsi" w:hAnsiTheme="minorHAnsi" w:cstheme="minorHAnsi"/>
-          <w:sz w:val="22"/>
-        </w:rPr>
-        <w:t>Mencione los cursos o capacitaciones adquiridos</w:t>
-      </w:r>
-    </w:p>
-    <w:p>
-      <w:pPr>
-        <w:pStyle w:val="Standard"/>
-        <w:numPr>
-          <w:ilvl w:val="0"/>
-          <w:numId w:val="9"/>
-        </w:numPr>
-        <w:spacing w:after="200" w:line="360" w:lineRule="auto"/>
-        <w:ind w:left="1065" w:hanging="357"/>
-        <w:contextualSpacing/>
-        <w:rPr>
-          <w:rFonts w:asciiTheme="minorHAnsi" w:hAnsiTheme="minorHAnsi" w:cstheme="minorHAnsi"/>
-          <w:sz w:val="22"/>
-        </w:rPr>
-      </w:pPr>
-      <w:r>
-        <w:rPr>
-          <w:rFonts w:asciiTheme="minorHAnsi" w:hAnsiTheme="minorHAnsi" w:cstheme="minorHAnsi"/>
-          <w:sz w:val="22"/>
-        </w:rPr>
-        <w:t>Últ</w:t>
-      </w:r>
-      <w:r>
-        <w:rPr>
-          <w:rFonts w:asciiTheme="minorHAnsi" w:hAnsiTheme="minorHAnsi" w:cstheme="minorHAnsi"/>
-          <w:sz w:val="22"/>
-        </w:rPr>
-        <w:t>imos 3 Trabajos anteriores (Nombre</w:t>
-      </w:r>
-      <w:r>
-        <w:rPr>
-          <w:rFonts w:asciiTheme="minorHAnsi" w:hAnsiTheme="minorHAnsi" w:cstheme="minorHAnsi"/>
-          <w:sz w:val="22"/>
-        </w:rPr>
-        <w:t xml:space="preserve"> del trabajo, puesto que desempeño, tiempo que duro trabajando ahí, o si aún trabaja ahí, jefe directo o ultimo jefe)</w:t>
-      </w:r>
-    </w:p>
-    <w:p>
-      <w:pPr>
-        <w:pStyle w:val="Standard"/>
-        <w:numPr>
-          <w:ilvl w:val="0"/>
-          <w:numId w:val="9"/>
-        </w:numPr>
-        <w:spacing w:after="200" w:line="360" w:lineRule="auto"/>
-        <w:ind w:left="1065" w:hanging="357"/>
-        <w:contextualSpacing/>
-        <w:rPr>
-          <w:rFonts w:asciiTheme="minorHAnsi" w:hAnsiTheme="minorHAnsi" w:cstheme="minorHAnsi"/>
-          <w:sz w:val="22"/>
-        </w:rPr>
-      </w:pPr>
-      <w:r>
-        <w:rPr>
-          <w:rFonts w:asciiTheme="minorHAnsi" w:hAnsiTheme="minorHAnsi" w:cstheme="minorHAnsi"/>
-          <w:sz w:val="22"/>
-        </w:rPr>
-        <w:t>¿Nombre de los</w:t>
-      </w:r>
-      <w:r>
-        <w:rPr>
-          <w:rFonts w:asciiTheme="minorHAnsi" w:hAnsiTheme="minorHAnsi" w:cstheme="minorHAnsi"/>
-          <w:sz w:val="22"/>
-        </w:rPr>
-        <w:t xml:space="preserve"> proyecto</w:t>
-      </w:r>
-      <w:r>
-        <w:rPr>
-          <w:rFonts w:asciiTheme="minorHAnsi" w:hAnsiTheme="minorHAnsi" w:cstheme="minorHAnsi"/>
-          <w:sz w:val="22"/>
-        </w:rPr>
-        <w:t>s en los que ha participado</w:t>
-      </w:r>
-      <w:r>
-        <w:rPr>
-          <w:rFonts w:asciiTheme="minorHAnsi" w:hAnsiTheme="minorHAnsi" w:cstheme="minorHAnsi"/>
-          <w:sz w:val="22"/>
-        </w:rPr>
-        <w:t xml:space="preserve"> y una breve descripción?</w:t>
-      </w:r>
-    </w:p>
-    <w:p>
-      <w:pPr>
-        <w:pStyle w:val="Standard"/>
-        <w:numPr>
-          <w:ilvl w:val="0"/>
-          <w:numId w:val="9"/>
-        </w:numPr>
-        <w:spacing w:after="200" w:line="360" w:lineRule="auto"/>
-        <w:ind w:left="1065" w:hanging="357"/>
-        <w:contextualSpacing/>
-        <w:rPr>
-          <w:rFonts w:asciiTheme="minorHAnsi" w:hAnsiTheme="minorHAnsi" w:cstheme="minorHAnsi"/>
-          <w:sz w:val="22"/>
-        </w:rPr>
-      </w:pPr>
-      <w:r>
-        <w:rPr>
-          <w:rFonts w:asciiTheme="minorHAnsi" w:hAnsiTheme="minorHAnsi" w:cstheme="minorHAnsi"/>
-          <w:sz w:val="22"/>
-        </w:rPr>
-        <w:t xml:space="preserve">Mencione los nombres de </w:t>
-      </w:r>
-      <w:r>
-        <w:rPr>
-          <w:rFonts w:asciiTheme="minorHAnsi" w:hAnsiTheme="minorHAnsi" w:cstheme="minorHAnsi"/>
-          <w:sz w:val="22"/>
-        </w:rPr>
-        <w:t>los</w:t>
-      </w:r>
-      <w:r>
-        <w:rPr>
-          <w:rFonts w:asciiTheme="minorHAnsi" w:hAnsiTheme="minorHAnsi" w:cstheme="minorHAnsi"/>
-          <w:sz w:val="22"/>
-        </w:rPr>
-        <w:t xml:space="preserve"> trabajos </w:t>
-      </w:r>
-      <w:r>
-        <w:rPr>
-          <w:rFonts w:asciiTheme="minorHAnsi" w:hAnsiTheme="minorHAnsi" w:cstheme="minorHAnsi"/>
-          <w:sz w:val="22"/>
-        </w:rPr>
-        <w:t xml:space="preserve">que ha publicado </w:t>
-      </w:r>
-      <w:r>
-        <w:rPr>
-          <w:rFonts w:asciiTheme="minorHAnsi" w:hAnsiTheme="minorHAnsi" w:cstheme="minorHAnsi"/>
-          <w:sz w:val="22"/>
-        </w:rPr>
-        <w:t>y una breve descripción</w:t>
-      </w:r>
-      <w:r>
-        <w:rPr>
-          <w:rFonts w:asciiTheme="minorHAnsi" w:hAnsiTheme="minorHAnsi" w:cstheme="minorHAnsi"/>
-          <w:sz w:val="22"/>
-        </w:rPr>
-        <w:t xml:space="preserve"> de ellos</w:t>
+        <w:t>sexo</w:t>
       </w:r>
       <w:bookmarkStart w:id="0" w:name="_GoBack"/>
       <w:bookmarkEnd w:id="0"/>
+    </w:p>
+    <w:p>
+      <w:pPr>
+        <w:pStyle w:val="Standard"/>
+        <w:numPr>
+          <w:ilvl w:val="0"/>
+          <w:numId w:val="9"/>
+        </w:numPr>
+        <w:spacing w:after="200" w:line="360" w:lineRule="auto"/>
+        <w:ind w:left="1065" w:hanging="357"/>
+        <w:contextualSpacing/>
+        <w:rPr>
+          <w:rFonts w:asciiTheme="minorHAnsi" w:hAnsiTheme="minorHAnsi" w:cstheme="minorHAnsi"/>
+          <w:sz w:val="22"/>
+        </w:rPr>
+      </w:pPr>
+      <w:r>
+        <w:rPr>
+          <w:rFonts w:asciiTheme="minorHAnsi" w:hAnsiTheme="minorHAnsi" w:cstheme="minorHAnsi"/>
+          <w:sz w:val="22"/>
+        </w:rPr>
+        <w:t>Fecha de nacimiento</w:t>
+      </w:r>
+    </w:p>
+    <w:p>
+      <w:pPr>
+        <w:pStyle w:val="Standard"/>
+        <w:numPr>
+          <w:ilvl w:val="0"/>
+          <w:numId w:val="9"/>
+        </w:numPr>
+        <w:spacing w:after="200" w:line="360" w:lineRule="auto"/>
+        <w:ind w:left="1065" w:hanging="357"/>
+        <w:contextualSpacing/>
+        <w:rPr>
+          <w:rFonts w:asciiTheme="minorHAnsi" w:hAnsiTheme="minorHAnsi" w:cstheme="minorHAnsi"/>
+          <w:sz w:val="22"/>
+        </w:rPr>
+      </w:pPr>
+      <w:r>
+        <w:rPr>
+          <w:rFonts w:asciiTheme="minorHAnsi" w:hAnsiTheme="minorHAnsi" w:cstheme="minorHAnsi"/>
+          <w:sz w:val="22"/>
+        </w:rPr>
+        <w:t>Domicilio</w:t>
+      </w:r>
+    </w:p>
+    <w:p>
+      <w:pPr>
+        <w:pStyle w:val="Standard"/>
+        <w:numPr>
+          <w:ilvl w:val="0"/>
+          <w:numId w:val="9"/>
+        </w:numPr>
+        <w:spacing w:after="200" w:line="360" w:lineRule="auto"/>
+        <w:ind w:left="1065" w:hanging="357"/>
+        <w:contextualSpacing/>
+        <w:rPr>
+          <w:rFonts w:asciiTheme="minorHAnsi" w:hAnsiTheme="minorHAnsi" w:cstheme="minorHAnsi"/>
+          <w:sz w:val="22"/>
+        </w:rPr>
+      </w:pPr>
+      <w:r>
+        <w:rPr>
+          <w:rFonts w:asciiTheme="minorHAnsi" w:hAnsiTheme="minorHAnsi" w:cstheme="minorHAnsi"/>
+          <w:sz w:val="22"/>
+        </w:rPr>
+        <w:t xml:space="preserve">¿Cuenta con CVU CONACYT? </w:t>
+      </w:r>
+    </w:p>
+    <w:p>
+      <w:pPr>
+        <w:pStyle w:val="Standard"/>
+        <w:numPr>
+          <w:ilvl w:val="0"/>
+          <w:numId w:val="9"/>
+        </w:numPr>
+        <w:spacing w:after="200" w:line="360" w:lineRule="auto"/>
+        <w:ind w:left="1065" w:hanging="357"/>
+        <w:contextualSpacing/>
+        <w:rPr>
+          <w:rFonts w:asciiTheme="minorHAnsi" w:hAnsiTheme="minorHAnsi" w:cstheme="minorHAnsi"/>
+          <w:sz w:val="22"/>
+        </w:rPr>
+      </w:pPr>
+      <w:r>
+        <w:rPr>
+          <w:rFonts w:asciiTheme="minorHAnsi" w:hAnsiTheme="minorHAnsi" w:cstheme="minorHAnsi"/>
+          <w:sz w:val="22"/>
+        </w:rPr>
+        <w:t>RFC</w:t>
+      </w:r>
+    </w:p>
+    <w:p>
+      <w:pPr>
+        <w:pStyle w:val="Standard"/>
+        <w:numPr>
+          <w:ilvl w:val="0"/>
+          <w:numId w:val="9"/>
+        </w:numPr>
+        <w:spacing w:after="200" w:line="360" w:lineRule="auto"/>
+        <w:ind w:left="1065" w:hanging="357"/>
+        <w:contextualSpacing/>
+        <w:rPr>
+          <w:rFonts w:asciiTheme="minorHAnsi" w:hAnsiTheme="minorHAnsi" w:cstheme="minorHAnsi"/>
+          <w:sz w:val="22"/>
+        </w:rPr>
+      </w:pPr>
+      <w:r>
+        <w:rPr>
+          <w:rFonts w:asciiTheme="minorHAnsi" w:hAnsiTheme="minorHAnsi" w:cstheme="minorHAnsi"/>
+          <w:sz w:val="22"/>
+        </w:rPr>
+        <w:t>CURP</w:t>
+      </w:r>
+    </w:p>
+    <w:p>
+      <w:pPr>
+        <w:pStyle w:val="Standard"/>
+        <w:numPr>
+          <w:ilvl w:val="0"/>
+          <w:numId w:val="9"/>
+        </w:numPr>
+        <w:spacing w:after="200" w:line="360" w:lineRule="auto"/>
+        <w:ind w:left="1065" w:hanging="357"/>
+        <w:contextualSpacing/>
+        <w:rPr>
+          <w:rFonts w:asciiTheme="minorHAnsi" w:hAnsiTheme="minorHAnsi" w:cstheme="minorHAnsi"/>
+          <w:sz w:val="22"/>
+        </w:rPr>
+      </w:pPr>
+      <w:r>
+        <w:rPr>
+          <w:rFonts w:asciiTheme="minorHAnsi" w:hAnsiTheme="minorHAnsi" w:cstheme="minorHAnsi"/>
+          <w:sz w:val="22"/>
+        </w:rPr>
+        <w:t>Nombre de las escuelas donde estudia o a estudiado (desde preparatoria)</w:t>
+      </w:r>
+    </w:p>
+    <w:p>
+      <w:pPr>
+        <w:pStyle w:val="Standard"/>
+        <w:numPr>
+          <w:ilvl w:val="0"/>
+          <w:numId w:val="9"/>
+        </w:numPr>
+        <w:spacing w:after="200" w:line="360" w:lineRule="auto"/>
+        <w:ind w:left="1065" w:hanging="357"/>
+        <w:contextualSpacing/>
+        <w:rPr>
+          <w:rFonts w:asciiTheme="minorHAnsi" w:hAnsiTheme="minorHAnsi" w:cstheme="minorHAnsi"/>
+          <w:sz w:val="22"/>
+        </w:rPr>
+      </w:pPr>
+      <w:r>
+        <w:rPr>
+          <w:rFonts w:asciiTheme="minorHAnsi" w:hAnsiTheme="minorHAnsi" w:cstheme="minorHAnsi"/>
+          <w:sz w:val="22"/>
+        </w:rPr>
+        <w:t>Liste los títulos con los que cuenta</w:t>
+      </w:r>
+    </w:p>
+    <w:p>
+      <w:pPr>
+        <w:pStyle w:val="Standard"/>
+        <w:numPr>
+          <w:ilvl w:val="0"/>
+          <w:numId w:val="9"/>
+        </w:numPr>
+        <w:spacing w:after="200" w:line="360" w:lineRule="auto"/>
+        <w:ind w:left="1065" w:hanging="357"/>
+        <w:contextualSpacing/>
+        <w:rPr>
+          <w:rFonts w:asciiTheme="minorHAnsi" w:hAnsiTheme="minorHAnsi" w:cstheme="minorHAnsi"/>
+          <w:sz w:val="22"/>
+        </w:rPr>
+      </w:pPr>
+      <w:r>
+        <w:rPr>
+          <w:rFonts w:asciiTheme="minorHAnsi" w:hAnsiTheme="minorHAnsi" w:cstheme="minorHAnsi"/>
+          <w:sz w:val="22"/>
+        </w:rPr>
+        <w:t xml:space="preserve">Mencione sus </w:t>
+      </w:r>
+      <w:r>
+        <w:rPr>
+          <w:rFonts w:asciiTheme="minorHAnsi" w:hAnsiTheme="minorHAnsi" w:cstheme="minorHAnsi"/>
+          <w:sz w:val="22"/>
+        </w:rPr>
+        <w:t>Líneas de inve</w:t>
+      </w:r>
+      <w:r>
+        <w:rPr>
+          <w:rFonts w:asciiTheme="minorHAnsi" w:hAnsiTheme="minorHAnsi" w:cstheme="minorHAnsi"/>
+          <w:sz w:val="22"/>
+        </w:rPr>
+        <w:t xml:space="preserve">stigación, </w:t>
+      </w:r>
+      <w:r>
+        <w:rPr>
+          <w:rFonts w:asciiTheme="minorHAnsi" w:hAnsiTheme="minorHAnsi" w:cstheme="minorHAnsi"/>
+          <w:sz w:val="22"/>
+        </w:rPr>
+        <w:t>de aplicación del conocimiento</w:t>
+      </w:r>
+      <w:r>
+        <w:rPr>
+          <w:rFonts w:asciiTheme="minorHAnsi" w:hAnsiTheme="minorHAnsi" w:cstheme="minorHAnsi"/>
+          <w:sz w:val="22"/>
+        </w:rPr>
+        <w:t xml:space="preserve"> y </w:t>
+      </w:r>
+      <w:r>
+        <w:rPr>
+          <w:rFonts w:asciiTheme="minorHAnsi" w:hAnsiTheme="minorHAnsi" w:cstheme="minorHAnsi"/>
+          <w:sz w:val="22"/>
+        </w:rPr>
+        <w:t>especialidades</w:t>
+      </w:r>
+    </w:p>
+    <w:p>
+      <w:pPr>
+        <w:pStyle w:val="Standard"/>
+        <w:numPr>
+          <w:ilvl w:val="0"/>
+          <w:numId w:val="9"/>
+        </w:numPr>
+        <w:spacing w:after="200" w:line="360" w:lineRule="auto"/>
+        <w:ind w:left="1065" w:hanging="357"/>
+        <w:contextualSpacing/>
+        <w:rPr>
+          <w:rFonts w:asciiTheme="minorHAnsi" w:hAnsiTheme="minorHAnsi" w:cstheme="minorHAnsi"/>
+          <w:sz w:val="22"/>
+        </w:rPr>
+      </w:pPr>
+      <w:r>
+        <w:rPr>
+          <w:rFonts w:asciiTheme="minorHAnsi" w:hAnsiTheme="minorHAnsi" w:cstheme="minorHAnsi"/>
+          <w:sz w:val="22"/>
+        </w:rPr>
+        <w:t>Mencione los cursos o capacitaciones adquiridos</w:t>
+      </w:r>
+    </w:p>
+    <w:p>
+      <w:pPr>
+        <w:pStyle w:val="Standard"/>
+        <w:numPr>
+          <w:ilvl w:val="0"/>
+          <w:numId w:val="9"/>
+        </w:numPr>
+        <w:spacing w:after="200" w:line="360" w:lineRule="auto"/>
+        <w:ind w:left="1065" w:hanging="357"/>
+        <w:contextualSpacing/>
+        <w:rPr>
+          <w:rFonts w:asciiTheme="minorHAnsi" w:hAnsiTheme="minorHAnsi" w:cstheme="minorHAnsi"/>
+          <w:sz w:val="22"/>
+        </w:rPr>
+      </w:pPr>
+      <w:r>
+        <w:rPr>
+          <w:rFonts w:asciiTheme="minorHAnsi" w:hAnsiTheme="minorHAnsi" w:cstheme="minorHAnsi"/>
+          <w:sz w:val="22"/>
+        </w:rPr>
+        <w:t>Últ</w:t>
+      </w:r>
+      <w:r>
+        <w:rPr>
+          <w:rFonts w:asciiTheme="minorHAnsi" w:hAnsiTheme="minorHAnsi" w:cstheme="minorHAnsi"/>
+          <w:sz w:val="22"/>
+        </w:rPr>
+        <w:t>imos 3 Trabajos anteriores (Nombre</w:t>
+      </w:r>
+      <w:r>
+        <w:rPr>
+          <w:rFonts w:asciiTheme="minorHAnsi" w:hAnsiTheme="minorHAnsi" w:cstheme="minorHAnsi"/>
+          <w:sz w:val="22"/>
+        </w:rPr>
+        <w:t xml:space="preserve"> del trabajo, puesto que desempeño, tiempo que duro trabajando ahí, o si aún trabaja ahí, jefe directo o ultimo jefe)</w:t>
+      </w:r>
+    </w:p>
+    <w:p>
+      <w:pPr>
+        <w:pStyle w:val="Standard"/>
+        <w:numPr>
+          <w:ilvl w:val="0"/>
+          <w:numId w:val="9"/>
+        </w:numPr>
+        <w:spacing w:after="200" w:line="360" w:lineRule="auto"/>
+        <w:ind w:left="1065" w:hanging="357"/>
+        <w:contextualSpacing/>
+        <w:rPr>
+          <w:rFonts w:asciiTheme="minorHAnsi" w:hAnsiTheme="minorHAnsi" w:cstheme="minorHAnsi"/>
+          <w:sz w:val="22"/>
+        </w:rPr>
+      </w:pPr>
+      <w:r>
+        <w:rPr>
+          <w:rFonts w:asciiTheme="minorHAnsi" w:hAnsiTheme="minorHAnsi" w:cstheme="minorHAnsi"/>
+          <w:sz w:val="22"/>
+        </w:rPr>
+        <w:t>¿Nombre de los</w:t>
+      </w:r>
+      <w:r>
+        <w:rPr>
+          <w:rFonts w:asciiTheme="minorHAnsi" w:hAnsiTheme="minorHAnsi" w:cstheme="minorHAnsi"/>
+          <w:sz w:val="22"/>
+        </w:rPr>
+        <w:t xml:space="preserve"> proyecto</w:t>
+      </w:r>
+      <w:r>
+        <w:rPr>
+          <w:rFonts w:asciiTheme="minorHAnsi" w:hAnsiTheme="minorHAnsi" w:cstheme="minorHAnsi"/>
+          <w:sz w:val="22"/>
+        </w:rPr>
+        <w:t>s en los que ha participado</w:t>
+      </w:r>
+      <w:r>
+        <w:rPr>
+          <w:rFonts w:asciiTheme="minorHAnsi" w:hAnsiTheme="minorHAnsi" w:cstheme="minorHAnsi"/>
+          <w:sz w:val="22"/>
+        </w:rPr>
+        <w:t xml:space="preserve"> y una breve descripción?</w:t>
+      </w:r>
+    </w:p>
+    <w:p>
+      <w:pPr>
+        <w:pStyle w:val="Standard"/>
+        <w:numPr>
+          <w:ilvl w:val="0"/>
+          <w:numId w:val="9"/>
+        </w:numPr>
+        <w:spacing w:after="200" w:line="360" w:lineRule="auto"/>
+        <w:ind w:left="1065" w:hanging="357"/>
+        <w:contextualSpacing/>
+        <w:rPr>
+          <w:rFonts w:asciiTheme="minorHAnsi" w:hAnsiTheme="minorHAnsi" w:cstheme="minorHAnsi"/>
+          <w:sz w:val="22"/>
+        </w:rPr>
+      </w:pPr>
+      <w:r>
+        <w:rPr>
+          <w:rFonts w:asciiTheme="minorHAnsi" w:hAnsiTheme="minorHAnsi" w:cstheme="minorHAnsi"/>
+          <w:sz w:val="22"/>
+        </w:rPr>
+        <w:t xml:space="preserve">Mencione los nombres de </w:t>
+      </w:r>
+      <w:r>
+        <w:rPr>
+          <w:rFonts w:asciiTheme="minorHAnsi" w:hAnsiTheme="minorHAnsi" w:cstheme="minorHAnsi"/>
+          <w:sz w:val="22"/>
+        </w:rPr>
+        <w:t>los</w:t>
+      </w:r>
+      <w:r>
+        <w:rPr>
+          <w:rFonts w:asciiTheme="minorHAnsi" w:hAnsiTheme="minorHAnsi" w:cstheme="minorHAnsi"/>
+          <w:sz w:val="22"/>
+        </w:rPr>
+        <w:t xml:space="preserve"> trabajos </w:t>
+      </w:r>
+      <w:r>
+        <w:rPr>
+          <w:rFonts w:asciiTheme="minorHAnsi" w:hAnsiTheme="minorHAnsi" w:cstheme="minorHAnsi"/>
+          <w:sz w:val="22"/>
+        </w:rPr>
+        <w:t xml:space="preserve">que ha publicado </w:t>
+      </w:r>
+      <w:r>
+        <w:rPr>
+          <w:rFonts w:asciiTheme="minorHAnsi" w:hAnsiTheme="minorHAnsi" w:cstheme="minorHAnsi"/>
+          <w:sz w:val="22"/>
+        </w:rPr>
+        <w:t>y una breve descripción</w:t>
+      </w:r>
+      <w:r>
+        <w:rPr>
+          <w:rFonts w:asciiTheme="minorHAnsi" w:hAnsiTheme="minorHAnsi" w:cstheme="minorHAnsi"/>
+          <w:sz w:val="22"/>
+        </w:rPr>
+        <w:t xml:space="preserve"> de ellos</w:t>
+      </w:r>
     </w:p>
     <w:p>
       <w:pPr>
@@ -4363,7 +4386,7 @@
 </file>
 
 <file path=customXml/itemProps1.xml><?xml version="1.0" encoding="utf-8"?>
-<ds:datastoreItem xmlns:ds="http://schemas.openxmlformats.org/officeDocument/2006/customXml" ds:itemID="{EECB0ACA-5098-4679-BFF7-4DE9E456E9DA}">
+<ds:datastoreItem xmlns:ds="http://schemas.openxmlformats.org/officeDocument/2006/customXml" ds:itemID="{5A8E8493-89AC-43AF-AB92-78DC1E8E48B9}">
   <ds:schemaRefs>
     <ds:schemaRef ds:uri="http://schemas.openxmlformats.org/officeDocument/2006/bibliography"/>
   </ds:schemaRefs>

</xml_diff>

<commit_message>
actualizacion del diagrama de la base de datos y del diseño de interfaces, ademas de algunos cambios en los requeriemientos
</commit_message>
<xml_diff>
--- a/proyecto Sistema Gestor de CVU.docx
+++ b/proyecto Sistema Gestor de CVU.docx
@@ -1020,6 +1020,50 @@
           <w:rFonts w:asciiTheme="minorHAnsi" w:hAnsiTheme="minorHAnsi" w:cstheme="minorHAnsi"/>
           <w:sz w:val="22"/>
         </w:rPr>
+        <w:t>Sexo</w:t>
+      </w:r>
+    </w:p>
+    <w:p>
+      <w:pPr>
+        <w:pStyle w:val="Standard"/>
+        <w:numPr>
+          <w:ilvl w:val="0"/>
+          <w:numId w:val="7"/>
+        </w:numPr>
+        <w:spacing w:after="200" w:line="360" w:lineRule="auto"/>
+        <w:contextualSpacing/>
+        <w:rPr>
+          <w:rFonts w:asciiTheme="minorHAnsi" w:hAnsiTheme="minorHAnsi" w:cstheme="minorHAnsi"/>
+          <w:sz w:val="22"/>
+        </w:rPr>
+      </w:pPr>
+      <w:r>
+        <w:rPr>
+          <w:rFonts w:asciiTheme="minorHAnsi" w:hAnsiTheme="minorHAnsi" w:cstheme="minorHAnsi"/>
+          <w:sz w:val="22"/>
+        </w:rPr>
+        <w:t>Teléfono</w:t>
+      </w:r>
+    </w:p>
+    <w:p>
+      <w:pPr>
+        <w:pStyle w:val="Standard"/>
+        <w:numPr>
+          <w:ilvl w:val="0"/>
+          <w:numId w:val="7"/>
+        </w:numPr>
+        <w:spacing w:after="200" w:line="360" w:lineRule="auto"/>
+        <w:contextualSpacing/>
+        <w:rPr>
+          <w:rFonts w:asciiTheme="minorHAnsi" w:hAnsiTheme="minorHAnsi" w:cstheme="minorHAnsi"/>
+          <w:sz w:val="22"/>
+        </w:rPr>
+      </w:pPr>
+      <w:r>
+        <w:rPr>
+          <w:rFonts w:asciiTheme="minorHAnsi" w:hAnsiTheme="minorHAnsi" w:cstheme="minorHAnsi"/>
+          <w:sz w:val="22"/>
+        </w:rPr>
         <w:t>Nom</w:t>
       </w:r>
       <w:r>
@@ -1105,7 +1149,16 @@
           <w:rFonts w:asciiTheme="minorHAnsi" w:hAnsiTheme="minorHAnsi" w:cstheme="minorHAnsi"/>
           <w:sz w:val="22"/>
         </w:rPr>
-        <w:t>en la que estudia o estudio</w:t>
+        <w:t>en la q</w:t>
+      </w:r>
+      <w:bookmarkStart w:id="0" w:name="_GoBack"/>
+      <w:bookmarkEnd w:id="0"/>
+      <w:r>
+        <w:rPr>
+          <w:rFonts w:asciiTheme="minorHAnsi" w:hAnsiTheme="minorHAnsi" w:cstheme="minorHAnsi"/>
+          <w:sz w:val="22"/>
+        </w:rPr>
+        <w:t>ue estudia o estudio</w:t>
       </w:r>
     </w:p>
     <w:p>
@@ -1510,6 +1563,93 @@
           <w:sz w:val="22"/>
         </w:rPr>
         <w:t>Esta dispuesto a viajar</w:t>
+      </w:r>
+    </w:p>
+    <w:p>
+      <w:pPr>
+        <w:pStyle w:val="Standard"/>
+        <w:numPr>
+          <w:ilvl w:val="0"/>
+          <w:numId w:val="7"/>
+        </w:numPr>
+        <w:spacing w:after="200" w:line="360" w:lineRule="auto"/>
+        <w:contextualSpacing/>
+        <w:jc w:val="both"/>
+        <w:rPr>
+          <w:rFonts w:asciiTheme="minorHAnsi" w:hAnsiTheme="minorHAnsi" w:cstheme="minorHAnsi"/>
+          <w:sz w:val="22"/>
+        </w:rPr>
+      </w:pPr>
+      <w:r>
+        <w:rPr>
+          <w:rFonts w:asciiTheme="minorHAnsi" w:hAnsiTheme="minorHAnsi" w:cstheme="minorHAnsi"/>
+          <w:sz w:val="22"/>
+        </w:rPr>
+        <w:t xml:space="preserve">Adjuntar archivos físicos en </w:t>
+      </w:r>
+      <w:proofErr w:type="spellStart"/>
+      <w:r>
+        <w:rPr>
+          <w:rFonts w:asciiTheme="minorHAnsi" w:hAnsiTheme="minorHAnsi" w:cstheme="minorHAnsi"/>
+          <w:sz w:val="22"/>
+        </w:rPr>
+        <w:t>pdf</w:t>
+      </w:r>
+      <w:proofErr w:type="spellEnd"/>
+      <w:r>
+        <w:rPr>
+          <w:rFonts w:asciiTheme="minorHAnsi" w:hAnsiTheme="minorHAnsi" w:cstheme="minorHAnsi"/>
+          <w:sz w:val="22"/>
+        </w:rPr>
+        <w:t xml:space="preserve"> </w:t>
+      </w:r>
+      <w:proofErr w:type="gramStart"/>
+      <w:r>
+        <w:rPr>
+          <w:rFonts w:asciiTheme="minorHAnsi" w:hAnsiTheme="minorHAnsi" w:cstheme="minorHAnsi"/>
+          <w:sz w:val="22"/>
+        </w:rPr>
+        <w:t>( por</w:t>
+      </w:r>
+      <w:proofErr w:type="gramEnd"/>
+      <w:r>
+        <w:rPr>
+          <w:rFonts w:asciiTheme="minorHAnsi" w:hAnsiTheme="minorHAnsi" w:cstheme="minorHAnsi"/>
+          <w:sz w:val="22"/>
+        </w:rPr>
+        <w:t xml:space="preserve"> ejemplo </w:t>
+      </w:r>
+      <w:proofErr w:type="spellStart"/>
+      <w:r>
+        <w:rPr>
+          <w:rFonts w:asciiTheme="minorHAnsi" w:hAnsiTheme="minorHAnsi" w:cstheme="minorHAnsi"/>
+          <w:sz w:val="22"/>
+        </w:rPr>
+        <w:t>rfc</w:t>
+      </w:r>
+      <w:proofErr w:type="spellEnd"/>
+      <w:r>
+        <w:rPr>
+          <w:rFonts w:asciiTheme="minorHAnsi" w:hAnsiTheme="minorHAnsi" w:cstheme="minorHAnsi"/>
+          <w:sz w:val="22"/>
+        </w:rPr>
+        <w:t xml:space="preserve">,  acta de </w:t>
+      </w:r>
+      <w:proofErr w:type="spellStart"/>
+      <w:r>
+        <w:rPr>
+          <w:rFonts w:asciiTheme="minorHAnsi" w:hAnsiTheme="minorHAnsi" w:cstheme="minorHAnsi"/>
+          <w:sz w:val="22"/>
+        </w:rPr>
+        <w:t>ancimiento</w:t>
+      </w:r>
+      <w:proofErr w:type="spellEnd"/>
+      <w:r>
+        <w:rPr>
+          <w:rFonts w:asciiTheme="minorHAnsi" w:hAnsiTheme="minorHAnsi" w:cstheme="minorHAnsi"/>
+          <w:sz w:val="22"/>
+        </w:rPr>
+        <w:t>, etc.)</w:t>
       </w:r>
     </w:p>
     <w:p>
@@ -1591,6 +1731,7 @@
         <w:jc w:val="both"/>
       </w:pPr>
       <w:r>
+        <w:lastRenderedPageBreak/>
         <w:t>El sistema debe contar con distintos perfiles (administrador, residente, investigador, prestadores de servicio social, voluntarios, etc.)</w:t>
       </w:r>
     </w:p>
@@ -1621,7 +1762,6 @@
         <w:jc w:val="both"/>
       </w:pPr>
       <w:r>
-        <w:lastRenderedPageBreak/>
         <w:t>El sistema debe permitir a los usuarios registrados llenar un CV (</w:t>
       </w:r>
       <w:r>
@@ -1700,10 +1840,15 @@
           <w:rFonts w:asciiTheme="minorHAnsi" w:hAnsiTheme="minorHAnsi" w:cstheme="minorHAnsi"/>
           <w:sz w:val="22"/>
         </w:rPr>
-        <w:t>sexo</w:t>
-      </w:r>
-      <w:bookmarkStart w:id="0" w:name="_GoBack"/>
-      <w:bookmarkEnd w:id="0"/>
+        <w:t>S</w:t>
+      </w:r>
+      <w:r>
+        <w:rPr>
+          <w:rFonts w:asciiTheme="minorHAnsi" w:hAnsiTheme="minorHAnsi" w:cstheme="minorHAnsi"/>
+          <w:sz w:val="22"/>
+        </w:rPr>
+        <w:t>exo</w:t>
+      </w:r>
     </w:p>
     <w:p>
       <w:pPr>
@@ -1749,6 +1894,29 @@
           <w:sz w:val="22"/>
         </w:rPr>
         <w:t>Domicilio</w:t>
+      </w:r>
+    </w:p>
+    <w:p>
+      <w:pPr>
+        <w:pStyle w:val="Standard"/>
+        <w:numPr>
+          <w:ilvl w:val="0"/>
+          <w:numId w:val="9"/>
+        </w:numPr>
+        <w:spacing w:after="200" w:line="360" w:lineRule="auto"/>
+        <w:ind w:left="1065" w:hanging="357"/>
+        <w:contextualSpacing/>
+        <w:rPr>
+          <w:rFonts w:asciiTheme="minorHAnsi" w:hAnsiTheme="minorHAnsi" w:cstheme="minorHAnsi"/>
+          <w:sz w:val="22"/>
+        </w:rPr>
+      </w:pPr>
+      <w:r>
+        <w:rPr>
+          <w:rFonts w:asciiTheme="minorHAnsi" w:hAnsiTheme="minorHAnsi" w:cstheme="minorHAnsi"/>
+          <w:sz w:val="22"/>
+        </w:rPr>
+        <w:t>Teléfonos</w:t>
       </w:r>
     </w:p>
     <w:p>
@@ -2258,6 +2426,7 @@
         <w:jc w:val="both"/>
       </w:pPr>
       <w:r>
+        <w:lastRenderedPageBreak/>
         <w:t>El sistema debe mostrar al administrador los nuevos usuarios registrados.</w:t>
       </w:r>
     </w:p>
@@ -2296,7 +2465,6 @@
         <w:jc w:val="both"/>
       </w:pPr>
       <w:r>
-        <w:lastRenderedPageBreak/>
         <w:t>El sistema debe permitir filtrar los CV al administrador de acuerdo a diversos criterios de búsqueda (por perfil, especialidad, por área de aplicación de conocimiento, por carrera, por nombre, etc.)</w:t>
       </w:r>
     </w:p>
@@ -2358,6 +2526,29 @@
       </w:pPr>
       <w:r>
         <w:t>El sistema debe indicar al usuario el nivel de completitud del registro de su CV</w:t>
+      </w:r>
+    </w:p>
+    <w:p>
+      <w:pPr>
+        <w:pStyle w:val="Prrafodelista"/>
+        <w:numPr>
+          <w:ilvl w:val="0"/>
+          <w:numId w:val="8"/>
+        </w:numPr>
+        <w:spacing w:line="360" w:lineRule="auto"/>
+        <w:ind w:left="1065" w:hanging="357"/>
+        <w:jc w:val="both"/>
+      </w:pPr>
+      <w:r>
+        <w:t xml:space="preserve">El sistema debe permitir al usuario adjuntar distintos archivos en </w:t>
+      </w:r>
+      <w:proofErr w:type="spellStart"/>
+      <w:r>
+        <w:t>pdf</w:t>
+      </w:r>
+      <w:proofErr w:type="spellEnd"/>
+      <w:r>
+        <w:t xml:space="preserve"> a su CVU</w:t>
       </w:r>
     </w:p>
     <w:p>
@@ -4386,7 +4577,7 @@
 </file>
 
 <file path=customXml/itemProps1.xml><?xml version="1.0" encoding="utf-8"?>
-<ds:datastoreItem xmlns:ds="http://schemas.openxmlformats.org/officeDocument/2006/customXml" ds:itemID="{5A8E8493-89AC-43AF-AB92-78DC1E8E48B9}">
+<ds:datastoreItem xmlns:ds="http://schemas.openxmlformats.org/officeDocument/2006/customXml" ds:itemID="{5CE11074-3745-4CCC-A988-E98B00A93200}">
   <ds:schemaRefs>
     <ds:schemaRef ds:uri="http://schemas.openxmlformats.org/officeDocument/2006/bibliography"/>
   </ds:schemaRefs>

</xml_diff>